<commit_message>
Added requirements analysis section
</commit_message>
<xml_diff>
--- a/Documentation/Project_Thesis_Avatar.docx
+++ b/Documentation/Project_Thesis_Avatar.docx
@@ -256,7 +256,8 @@
     <w:p>
       <w:pPr>
         <w:sectPr>
-          <w:headerReference w:type="default" r:id="rId3"/>
+          <w:headerReference w:type="even" r:id="rId3"/>
+          <w:headerReference w:type="default" r:id="rId4"/>
           <w:type w:val="nextPage"/>
           <w:pgSz w:w="11906" w:h="16838"/>
           <w:pgMar w:left="2552" w:right="1418" w:header="720" w:top="1418" w:footer="0" w:bottom="1134" w:gutter="0"/>
@@ -405,7 +406,7 @@
     <w:p>
       <w:pPr>
         <w:pStyle w:val="Normal"/>
-        <w:overflowPunct w:val="false"/>
+        <w:overflowPunct w:val="true"/>
         <w:spacing w:lineRule="auto" w:line="259" w:before="0" w:after="160"/>
         <w:jc w:val="both"/>
         <w:textAlignment w:val="auto"/>
@@ -431,18 +432,18 @@
         <w:jc w:val="both"/>
         <w:rPr/>
       </w:pPr>
-      <w:bookmarkStart w:id="1" w:name="_Toc6433179"/>
-      <w:bookmarkStart w:id="2" w:name="_Toc6426498"/>
-      <w:bookmarkStart w:id="3" w:name="_Toc5614111"/>
-      <w:bookmarkStart w:id="4" w:name="_Toc5614034"/>
-      <w:bookmarkStart w:id="5" w:name="_Toc5104414"/>
-      <w:bookmarkStart w:id="6" w:name="_Toc5023135"/>
-      <w:bookmarkStart w:id="7" w:name="_Toc5009421"/>
-      <w:bookmarkStart w:id="8" w:name="_Toc5009119"/>
-      <w:bookmarkStart w:id="9" w:name="_Toc4930649"/>
-      <w:bookmarkStart w:id="10" w:name="_Toc4925588"/>
-      <w:bookmarkStart w:id="11" w:name="_Toc4885871"/>
-      <w:bookmarkStart w:id="12" w:name="_Toc4847695"/>
+      <w:bookmarkStart w:id="1" w:name="_Toc4847695"/>
+      <w:bookmarkStart w:id="2" w:name="_Toc4885871"/>
+      <w:bookmarkStart w:id="3" w:name="_Toc4925588"/>
+      <w:bookmarkStart w:id="4" w:name="_Toc4930649"/>
+      <w:bookmarkStart w:id="5" w:name="_Toc5009119"/>
+      <w:bookmarkStart w:id="6" w:name="_Toc5009421"/>
+      <w:bookmarkStart w:id="7" w:name="_Toc5023135"/>
+      <w:bookmarkStart w:id="8" w:name="_Toc5104414"/>
+      <w:bookmarkStart w:id="9" w:name="_Toc5614034"/>
+      <w:bookmarkStart w:id="10" w:name="_Toc5614111"/>
+      <w:bookmarkStart w:id="11" w:name="_Toc6426498"/>
+      <w:bookmarkStart w:id="12" w:name="_Toc6433179"/>
       <w:bookmarkEnd w:id="1"/>
       <w:bookmarkEnd w:id="2"/>
       <w:bookmarkEnd w:id="3"/>
@@ -489,33 +490,28 @@
         <w:r>
           <w:rPr>
             <w:webHidden/>
-            <w:rStyle w:val="IndexLink"/>
+          </w:rPr>
+          <w:fldChar w:fldCharType="begin"/>
+        </w:r>
+        <w:r>
+          <w:rPr>
+            <w:webHidden/>
+          </w:rPr>
+          <w:instrText>PAGEREF _Toc6433178 \h</w:instrText>
+        </w:r>
+        <w:r>
+          <w:rPr>
+            <w:webHidden/>
+          </w:rPr>
+          <w:fldChar w:fldCharType="separate"/>
+        </w:r>
+        <w:r>
+          <w:rPr>
+            <w:webHidden/>
+            <w:rStyle w:val="IndexLink"/>
+            <w:vanish w:val="false"/>
           </w:rPr>
           <w:t>Abstract</w:t>
-        </w:r>
-        <w:r>
-          <w:rPr>
-            <w:webHidden/>
-          </w:rPr>
-          <w:fldChar w:fldCharType="begin"/>
-        </w:r>
-        <w:r>
-          <w:rPr>
-            <w:webHidden/>
-          </w:rPr>
-          <w:instrText>PAGEREF _Toc6433178 \h</w:instrText>
-        </w:r>
-        <w:r>
-          <w:rPr>
-            <w:webHidden/>
-          </w:rPr>
-          <w:fldChar w:fldCharType="separate"/>
-        </w:r>
-        <w:r>
-          <w:rPr>
-            <w:rStyle w:val="IndexLink"/>
-            <w:vanish w:val="false"/>
-          </w:rPr>
           <w:tab/>
           <w:t>i</w:t>
         </w:r>
@@ -546,6 +542,7 @@
           <w:rPr>
             <w:webHidden/>
             <w:rStyle w:val="IndexLink"/>
+            <w:vanish w:val="false"/>
             <w:lang w:val="en-IN"/>
           </w:rPr>
           <w:t>Table of Figures</w:t>
@@ -603,6 +600,7 @@
           <w:rPr>
             <w:webHidden/>
             <w:rStyle w:val="IndexLink"/>
+            <w:vanish w:val="false"/>
             <w:lang w:val="en-IN"/>
           </w:rPr>
           <w:t>Abbreviations</w:t>
@@ -661,6 +659,7 @@
           <w:rPr>
             <w:webHidden/>
             <w:rStyle w:val="IndexLink"/>
+            <w:vanish w:val="false"/>
           </w:rPr>
           <w:t>1.</w:t>
         </w:r>
@@ -734,6 +733,7 @@
           <w:rPr>
             <w:webHidden/>
             <w:rStyle w:val="IndexLink"/>
+            <w:vanish w:val="false"/>
           </w:rPr>
           <w:t>1.1.</w:t>
         </w:r>
@@ -807,6 +807,7 @@
           <w:rPr>
             <w:webHidden/>
             <w:rStyle w:val="IndexLink"/>
+            <w:vanish w:val="false"/>
             <w:lang w:val="en-IN"/>
           </w:rPr>
           <w:t>1.2.</w:t>
@@ -882,6 +883,7 @@
           <w:rPr>
             <w:webHidden/>
             <w:rStyle w:val="IndexLink"/>
+            <w:vanish w:val="false"/>
             <w:lang w:val="en-IN"/>
           </w:rPr>
           <w:t>2.</w:t>
@@ -957,6 +959,7 @@
           <w:rPr>
             <w:webHidden/>
             <w:rStyle w:val="IndexLink"/>
+            <w:vanish w:val="false"/>
             <w:lang w:val="en-IN"/>
           </w:rPr>
           <w:t>2.1.</w:t>
@@ -1032,6 +1035,7 @@
           <w:rPr>
             <w:webHidden/>
             <w:rStyle w:val="IndexLink"/>
+            <w:vanish w:val="false"/>
             <w:lang w:val="en-IN"/>
           </w:rPr>
           <w:t>2.2.</w:t>
@@ -1107,6 +1111,7 @@
           <w:rPr>
             <w:webHidden/>
             <w:rStyle w:val="IndexLink"/>
+            <w:vanish w:val="false"/>
             <w:lang w:val="en-IN" w:eastAsia="en-US"/>
           </w:rPr>
           <w:t>2.2.1.</w:t>
@@ -1182,6 +1187,7 @@
           <w:rPr>
             <w:webHidden/>
             <w:rStyle w:val="IndexLink"/>
+            <w:vanish w:val="false"/>
             <w:lang w:val="en-IN" w:eastAsia="en-US"/>
           </w:rPr>
           <w:t>2.2.2.</w:t>
@@ -1257,6 +1263,7 @@
           <w:rPr>
             <w:webHidden/>
             <w:rStyle w:val="IndexLink"/>
+            <w:vanish w:val="false"/>
             <w:lang w:val="en-IN" w:eastAsia="en-US"/>
           </w:rPr>
           <w:t>2.2.3.</w:t>
@@ -1332,6 +1339,7 @@
           <w:rPr>
             <w:webHidden/>
             <w:rStyle w:val="IndexLink"/>
+            <w:vanish w:val="false"/>
             <w:lang w:val="en-IN" w:eastAsia="en-US"/>
           </w:rPr>
           <w:t>2.2.4.</w:t>
@@ -1407,6 +1415,7 @@
           <w:rPr>
             <w:webHidden/>
             <w:rStyle w:val="IndexLink"/>
+            <w:vanish w:val="false"/>
             <w:lang w:val="en-IN"/>
           </w:rPr>
           <w:t>3.</w:t>
@@ -1482,6 +1491,7 @@
           <w:rPr>
             <w:webHidden/>
             <w:rStyle w:val="IndexLink"/>
+            <w:vanish w:val="false"/>
             <w:lang w:val="en-IN"/>
           </w:rPr>
           <w:t>3.1.</w:t>
@@ -1557,6 +1567,7 @@
           <w:rPr>
             <w:webHidden/>
             <w:rStyle w:val="IndexLink"/>
+            <w:vanish w:val="false"/>
             <w:lang w:val="en-IN"/>
           </w:rPr>
           <w:t>4.</w:t>
@@ -1632,6 +1643,7 @@
           <w:rPr>
             <w:webHidden/>
             <w:rStyle w:val="IndexLink"/>
+            <w:vanish w:val="false"/>
             <w:lang w:val="en-IN"/>
           </w:rPr>
           <w:t>4.1.</w:t>
@@ -1707,6 +1719,7 @@
           <w:rPr>
             <w:webHidden/>
             <w:rStyle w:val="IndexLink"/>
+            <w:vanish w:val="false"/>
             <w:lang w:val="en-IN"/>
           </w:rPr>
           <w:t>4.2.</w:t>
@@ -1782,6 +1795,7 @@
           <w:rPr>
             <w:webHidden/>
             <w:rStyle w:val="IndexLink"/>
+            <w:vanish w:val="false"/>
             <w:lang w:val="en-IN"/>
           </w:rPr>
           <w:t>4.3.</w:t>
@@ -1857,6 +1871,7 @@
           <w:rPr>
             <w:webHidden/>
             <w:rStyle w:val="IndexLink"/>
+            <w:vanish w:val="false"/>
             <w:lang w:val="en-IN"/>
           </w:rPr>
           <w:t>4.4.</w:t>
@@ -1932,6 +1947,7 @@
           <w:rPr>
             <w:webHidden/>
             <w:rStyle w:val="IndexLink"/>
+            <w:vanish w:val="false"/>
             <w:lang w:val="en-IN"/>
           </w:rPr>
           <w:t>4.5.</w:t>
@@ -2007,6 +2023,7 @@
           <w:rPr>
             <w:webHidden/>
             <w:rStyle w:val="IndexLink"/>
+            <w:vanish w:val="false"/>
             <w:lang w:val="en-IN" w:eastAsia="en-US"/>
           </w:rPr>
           <w:t>4.5.1.</w:t>
@@ -2082,6 +2099,7 @@
           <w:rPr>
             <w:webHidden/>
             <w:rStyle w:val="IndexLink"/>
+            <w:vanish w:val="false"/>
             <w:lang w:val="en-IN"/>
           </w:rPr>
           <w:t>4.6.</w:t>
@@ -2157,6 +2175,7 @@
           <w:rPr>
             <w:webHidden/>
             <w:rStyle w:val="IndexLink"/>
+            <w:vanish w:val="false"/>
             <w:lang w:val="en-IN"/>
           </w:rPr>
           <w:t>4.7.</w:t>
@@ -2232,6 +2251,7 @@
           <w:rPr>
             <w:webHidden/>
             <w:rStyle w:val="IndexLink"/>
+            <w:vanish w:val="false"/>
             <w:lang w:val="en-IN"/>
           </w:rPr>
           <w:t>4.8.</w:t>
@@ -2307,6 +2327,7 @@
           <w:rPr>
             <w:webHidden/>
             <w:rStyle w:val="IndexLink"/>
+            <w:vanish w:val="false"/>
             <w:lang w:val="en-IN"/>
           </w:rPr>
           <w:t>4.9.</w:t>
@@ -2382,6 +2403,7 @@
           <w:rPr>
             <w:webHidden/>
             <w:rStyle w:val="IndexLink"/>
+            <w:vanish w:val="false"/>
             <w:lang w:val="en-IN"/>
           </w:rPr>
           <w:t>5.</w:t>
@@ -2457,6 +2479,7 @@
           <w:rPr>
             <w:webHidden/>
             <w:rStyle w:val="IndexLink"/>
+            <w:vanish w:val="false"/>
             <w:lang w:val="en-IN" w:eastAsia="en-US"/>
           </w:rPr>
           <w:t>5.1.</w:t>
@@ -2532,6 +2555,7 @@
           <w:rPr>
             <w:webHidden/>
             <w:rStyle w:val="IndexLink"/>
+            <w:vanish w:val="false"/>
             <w:lang w:val="en-IN" w:eastAsia="en-US"/>
           </w:rPr>
           <w:t>5.1.1.</w:t>
@@ -2607,6 +2631,7 @@
           <w:rPr>
             <w:webHidden/>
             <w:rStyle w:val="IndexLink"/>
+            <w:vanish w:val="false"/>
             <w:lang w:val="en-IN" w:eastAsia="en-US"/>
           </w:rPr>
           <w:t>5.2.</w:t>
@@ -2682,6 +2707,7 @@
           <w:rPr>
             <w:webHidden/>
             <w:rStyle w:val="IndexLink"/>
+            <w:vanish w:val="false"/>
             <w:lang w:val="en-IN" w:eastAsia="en-US"/>
           </w:rPr>
           <w:t>5.2.1.</w:t>
@@ -2757,6 +2783,7 @@
           <w:rPr>
             <w:webHidden/>
             <w:rStyle w:val="IndexLink"/>
+            <w:vanish w:val="false"/>
             <w:lang w:val="en-IN" w:eastAsia="en-US"/>
           </w:rPr>
           <w:t>5.2.2.</w:t>
@@ -2832,6 +2859,7 @@
           <w:rPr>
             <w:webHidden/>
             <w:rStyle w:val="IndexLink"/>
+            <w:vanish w:val="false"/>
             <w:lang w:val="en-IN" w:eastAsia="en-US"/>
           </w:rPr>
           <w:t>5.2.3.</w:t>
@@ -2907,6 +2935,7 @@
           <w:rPr>
             <w:webHidden/>
             <w:rStyle w:val="IndexLink"/>
+            <w:vanish w:val="false"/>
             <w:lang w:val="en-IN"/>
           </w:rPr>
           <w:t>6.</w:t>
@@ -2982,6 +3011,7 @@
           <w:rPr>
             <w:webHidden/>
             <w:rStyle w:val="IndexLink"/>
+            <w:vanish w:val="false"/>
             <w:lang w:val="en-IN" w:eastAsia="en-US"/>
           </w:rPr>
           <w:t>6.1.</w:t>
@@ -3057,6 +3087,7 @@
           <w:rPr>
             <w:webHidden/>
             <w:rStyle w:val="IndexLink"/>
+            <w:vanish w:val="false"/>
             <w:lang w:val="en-IN" w:eastAsia="en-US"/>
           </w:rPr>
           <w:t>6.1.1.</w:t>
@@ -3132,6 +3163,7 @@
           <w:rPr>
             <w:webHidden/>
             <w:rStyle w:val="IndexLink"/>
+            <w:vanish w:val="false"/>
             <w:lang w:eastAsia="en-US"/>
           </w:rPr>
           <w:t>6.1.2.</w:t>
@@ -3207,6 +3239,7 @@
           <w:rPr>
             <w:webHidden/>
             <w:rStyle w:val="IndexLink"/>
+            <w:vanish w:val="false"/>
             <w:lang w:eastAsia="en-US"/>
           </w:rPr>
           <w:t>6.1.3.</w:t>
@@ -3282,6 +3315,7 @@
           <w:rPr>
             <w:webHidden/>
             <w:rStyle w:val="IndexLink"/>
+            <w:vanish w:val="false"/>
             <w:lang w:val="en-IN"/>
           </w:rPr>
           <w:t>7.</w:t>
@@ -3357,6 +3391,7 @@
           <w:rPr>
             <w:webHidden/>
             <w:rStyle w:val="IndexLink"/>
+            <w:vanish w:val="false"/>
             <w:lang w:val="en-IN"/>
           </w:rPr>
           <w:t>8.</w:t>
@@ -3432,6 +3467,7 @@
           <w:rPr>
             <w:webHidden/>
             <w:rStyle w:val="IndexLink"/>
+            <w:vanish w:val="false"/>
             <w:lang w:val="en-IN"/>
           </w:rPr>
           <w:t>9.</w:t>
@@ -3490,7 +3526,7 @@
     <w:p>
       <w:pPr>
         <w:pStyle w:val="Normal"/>
-        <w:overflowPunct w:val="false"/>
+        <w:overflowPunct w:val="true"/>
         <w:spacing w:lineRule="auto" w:line="259" w:before="0" w:after="160"/>
         <w:jc w:val="both"/>
         <w:textAlignment w:val="auto"/>
@@ -3513,7 +3549,7 @@
     <w:p>
       <w:pPr>
         <w:pStyle w:val="Normal"/>
-        <w:overflowPunct w:val="false"/>
+        <w:overflowPunct w:val="true"/>
         <w:spacing w:lineRule="auto" w:line="259" w:before="0" w:after="160"/>
         <w:jc w:val="both"/>
         <w:textAlignment w:val="auto"/>
@@ -3539,8 +3575,8 @@
         <w:jc w:val="both"/>
         <w:rPr/>
       </w:pPr>
-      <w:bookmarkStart w:id="13" w:name="_Toc6433180"/>
-      <w:bookmarkStart w:id="14" w:name="_Toc4943733"/>
+      <w:bookmarkStart w:id="13" w:name="_Toc4943733"/>
+      <w:bookmarkStart w:id="14" w:name="_Toc6433180"/>
       <w:bookmarkEnd w:id="13"/>
       <w:bookmarkEnd w:id="14"/>
       <w:r>
@@ -3578,33 +3614,28 @@
         <w:r>
           <w:rPr>
             <w:webHidden/>
-            <w:rStyle w:val="IndexLink"/>
+          </w:rPr>
+          <w:fldChar w:fldCharType="begin"/>
+        </w:r>
+        <w:r>
+          <w:rPr>
+            <w:webHidden/>
+          </w:rPr>
+          <w:instrText>PAGEREF _Toc6433692 \h</w:instrText>
+        </w:r>
+        <w:r>
+          <w:rPr>
+            <w:webHidden/>
+          </w:rPr>
+          <w:fldChar w:fldCharType="separate"/>
+        </w:r>
+        <w:r>
+          <w:rPr>
+            <w:webHidden/>
+            <w:rStyle w:val="IndexLink"/>
+            <w:vanish w:val="false"/>
           </w:rPr>
           <w:t>Figure 1.1: Interfaces in the AUTOSAR Layered SW Architecture [2]</w:t>
-        </w:r>
-        <w:r>
-          <w:rPr>
-            <w:webHidden/>
-          </w:rPr>
-          <w:fldChar w:fldCharType="begin"/>
-        </w:r>
-        <w:r>
-          <w:rPr>
-            <w:webHidden/>
-          </w:rPr>
-          <w:instrText>PAGEREF _Toc6433692 \h</w:instrText>
-        </w:r>
-        <w:r>
-          <w:rPr>
-            <w:webHidden/>
-          </w:rPr>
-          <w:fldChar w:fldCharType="separate"/>
-        </w:r>
-        <w:r>
-          <w:rPr>
-            <w:rStyle w:val="IndexLink"/>
-            <w:vanish w:val="false"/>
-          </w:rPr>
           <w:tab/>
           <w:t>1</w:t>
         </w:r>
@@ -3634,33 +3665,28 @@
         <w:r>
           <w:rPr>
             <w:webHidden/>
-            <w:rStyle w:val="IndexLink"/>
+          </w:rPr>
+          <w:fldChar w:fldCharType="begin"/>
+        </w:r>
+        <w:r>
+          <w:rPr>
+            <w:webHidden/>
+          </w:rPr>
+          <w:instrText>PAGEREF _Toc6433693 \h</w:instrText>
+        </w:r>
+        <w:r>
+          <w:rPr>
+            <w:webHidden/>
+          </w:rPr>
+          <w:fldChar w:fldCharType="separate"/>
+        </w:r>
+        <w:r>
+          <w:rPr>
+            <w:webHidden/>
+            <w:rStyle w:val="IndexLink"/>
+            <w:vanish w:val="false"/>
           </w:rPr>
           <w:t>Figure 2.1: Activities involved in shared software configuration</w:t>
-        </w:r>
-        <w:r>
-          <w:rPr>
-            <w:webHidden/>
-          </w:rPr>
-          <w:fldChar w:fldCharType="begin"/>
-        </w:r>
-        <w:r>
-          <w:rPr>
-            <w:webHidden/>
-          </w:rPr>
-          <w:instrText>PAGEREF _Toc6433693 \h</w:instrText>
-        </w:r>
-        <w:r>
-          <w:rPr>
-            <w:webHidden/>
-          </w:rPr>
-          <w:fldChar w:fldCharType="separate"/>
-        </w:r>
-        <w:r>
-          <w:rPr>
-            <w:rStyle w:val="IndexLink"/>
-            <w:vanish w:val="false"/>
-          </w:rPr>
           <w:tab/>
           <w:t>5</w:t>
         </w:r>
@@ -3690,33 +3716,28 @@
         <w:r>
           <w:rPr>
             <w:webHidden/>
-            <w:rStyle w:val="IndexLink"/>
+          </w:rPr>
+          <w:fldChar w:fldCharType="begin"/>
+        </w:r>
+        <w:r>
+          <w:rPr>
+            <w:webHidden/>
+          </w:rPr>
+          <w:instrText>PAGEREF _Toc6433694 \h</w:instrText>
+        </w:r>
+        <w:r>
+          <w:rPr>
+            <w:webHidden/>
+          </w:rPr>
+          <w:fldChar w:fldCharType="separate"/>
+        </w:r>
+        <w:r>
+          <w:rPr>
+            <w:webHidden/>
+            <w:rStyle w:val="IndexLink"/>
+            <w:vanish w:val="false"/>
           </w:rPr>
           <w:t>Figure 4.1: Activites involved in shared software configuration by FDK</w:t>
-        </w:r>
-        <w:r>
-          <w:rPr>
-            <w:webHidden/>
-          </w:rPr>
-          <w:fldChar w:fldCharType="begin"/>
-        </w:r>
-        <w:r>
-          <w:rPr>
-            <w:webHidden/>
-          </w:rPr>
-          <w:instrText>PAGEREF _Toc6433694 \h</w:instrText>
-        </w:r>
-        <w:r>
-          <w:rPr>
-            <w:webHidden/>
-          </w:rPr>
-          <w:fldChar w:fldCharType="separate"/>
-        </w:r>
-        <w:r>
-          <w:rPr>
-            <w:rStyle w:val="IndexLink"/>
-            <w:vanish w:val="false"/>
-          </w:rPr>
           <w:tab/>
           <w:t>8</w:t>
         </w:r>
@@ -3746,33 +3767,28 @@
         <w:r>
           <w:rPr>
             <w:webHidden/>
-            <w:rStyle w:val="IndexLink"/>
+          </w:rPr>
+          <w:fldChar w:fldCharType="begin"/>
+        </w:r>
+        <w:r>
+          <w:rPr>
+            <w:webHidden/>
+          </w:rPr>
+          <w:instrText>PAGEREF _Toc6433695 \h</w:instrText>
+        </w:r>
+        <w:r>
+          <w:rPr>
+            <w:webHidden/>
+          </w:rPr>
+          <w:fldChar w:fldCharType="separate"/>
+        </w:r>
+        <w:r>
+          <w:rPr>
+            <w:webHidden/>
+            <w:rStyle w:val="IndexLink"/>
+            <w:vanish w:val="false"/>
           </w:rPr>
           <w:t>Figure 4.2: Overall component diagram</w:t>
-        </w:r>
-        <w:r>
-          <w:rPr>
-            <w:webHidden/>
-          </w:rPr>
-          <w:fldChar w:fldCharType="begin"/>
-        </w:r>
-        <w:r>
-          <w:rPr>
-            <w:webHidden/>
-          </w:rPr>
-          <w:instrText>PAGEREF _Toc6433695 \h</w:instrText>
-        </w:r>
-        <w:r>
-          <w:rPr>
-            <w:webHidden/>
-          </w:rPr>
-          <w:fldChar w:fldCharType="separate"/>
-        </w:r>
-        <w:r>
-          <w:rPr>
-            <w:rStyle w:val="IndexLink"/>
-            <w:vanish w:val="false"/>
-          </w:rPr>
           <w:tab/>
           <w:t>9</w:t>
         </w:r>
@@ -3802,33 +3818,28 @@
         <w:r>
           <w:rPr>
             <w:webHidden/>
-            <w:rStyle w:val="IndexLink"/>
+          </w:rPr>
+          <w:fldChar w:fldCharType="begin"/>
+        </w:r>
+        <w:r>
+          <w:rPr>
+            <w:webHidden/>
+          </w:rPr>
+          <w:instrText>PAGEREF _Toc6433696 \h</w:instrText>
+        </w:r>
+        <w:r>
+          <w:rPr>
+            <w:webHidden/>
+          </w:rPr>
+          <w:fldChar w:fldCharType="separate"/>
+        </w:r>
+        <w:r>
+          <w:rPr>
+            <w:webHidden/>
+            <w:rStyle w:val="IndexLink"/>
+            <w:vanish w:val="false"/>
           </w:rPr>
           <w:t>Figure 4.3: FDK concept</w:t>
-        </w:r>
-        <w:r>
-          <w:rPr>
-            <w:webHidden/>
-          </w:rPr>
-          <w:fldChar w:fldCharType="begin"/>
-        </w:r>
-        <w:r>
-          <w:rPr>
-            <w:webHidden/>
-          </w:rPr>
-          <w:instrText>PAGEREF _Toc6433696 \h</w:instrText>
-        </w:r>
-        <w:r>
-          <w:rPr>
-            <w:webHidden/>
-          </w:rPr>
-          <w:fldChar w:fldCharType="separate"/>
-        </w:r>
-        <w:r>
-          <w:rPr>
-            <w:rStyle w:val="IndexLink"/>
-            <w:vanish w:val="false"/>
-          </w:rPr>
           <w:tab/>
           <w:t>11</w:t>
         </w:r>
@@ -3858,33 +3869,28 @@
         <w:r>
           <w:rPr>
             <w:webHidden/>
-            <w:rStyle w:val="IndexLink"/>
+          </w:rPr>
+          <w:fldChar w:fldCharType="begin"/>
+        </w:r>
+        <w:r>
+          <w:rPr>
+            <w:webHidden/>
+          </w:rPr>
+          <w:instrText>PAGEREF _Toc6433697 \h</w:instrText>
+        </w:r>
+        <w:r>
+          <w:rPr>
+            <w:webHidden/>
+          </w:rPr>
+          <w:fldChar w:fldCharType="separate"/>
+        </w:r>
+        <w:r>
+          <w:rPr>
+            <w:webHidden/>
+            <w:rStyle w:val="IndexLink"/>
+            <w:vanish w:val="false"/>
           </w:rPr>
           <w:t>Figure 4.4: Feature store platform</w:t>
-        </w:r>
-        <w:r>
-          <w:rPr>
-            <w:webHidden/>
-          </w:rPr>
-          <w:fldChar w:fldCharType="begin"/>
-        </w:r>
-        <w:r>
-          <w:rPr>
-            <w:webHidden/>
-          </w:rPr>
-          <w:instrText>PAGEREF _Toc6433697 \h</w:instrText>
-        </w:r>
-        <w:r>
-          <w:rPr>
-            <w:webHidden/>
-          </w:rPr>
-          <w:fldChar w:fldCharType="separate"/>
-        </w:r>
-        <w:r>
-          <w:rPr>
-            <w:rStyle w:val="IndexLink"/>
-            <w:vanish w:val="false"/>
-          </w:rPr>
           <w:tab/>
           <w:t>13</w:t>
         </w:r>
@@ -3914,33 +3920,28 @@
         <w:r>
           <w:rPr>
             <w:webHidden/>
-            <w:rStyle w:val="IndexLink"/>
+          </w:rPr>
+          <w:fldChar w:fldCharType="begin"/>
+        </w:r>
+        <w:r>
+          <w:rPr>
+            <w:webHidden/>
+          </w:rPr>
+          <w:instrText>PAGEREF _Toc6433698 \h</w:instrText>
+        </w:r>
+        <w:r>
+          <w:rPr>
+            <w:webHidden/>
+          </w:rPr>
+          <w:fldChar w:fldCharType="separate"/>
+        </w:r>
+        <w:r>
+          <w:rPr>
+            <w:webHidden/>
+            <w:rStyle w:val="IndexLink"/>
+            <w:vanish w:val="false"/>
           </w:rPr>
           <w:t>Figure 4.5: FSP usecase diagram</w:t>
-        </w:r>
-        <w:r>
-          <w:rPr>
-            <w:webHidden/>
-          </w:rPr>
-          <w:fldChar w:fldCharType="begin"/>
-        </w:r>
-        <w:r>
-          <w:rPr>
-            <w:webHidden/>
-          </w:rPr>
-          <w:instrText>PAGEREF _Toc6433698 \h</w:instrText>
-        </w:r>
-        <w:r>
-          <w:rPr>
-            <w:webHidden/>
-          </w:rPr>
-          <w:fldChar w:fldCharType="separate"/>
-        </w:r>
-        <w:r>
-          <w:rPr>
-            <w:rStyle w:val="IndexLink"/>
-            <w:vanish w:val="false"/>
-          </w:rPr>
           <w:tab/>
           <w:t>13</w:t>
         </w:r>
@@ -3970,33 +3971,28 @@
         <w:r>
           <w:rPr>
             <w:webHidden/>
-            <w:rStyle w:val="IndexLink"/>
+          </w:rPr>
+          <w:fldChar w:fldCharType="begin"/>
+        </w:r>
+        <w:r>
+          <w:rPr>
+            <w:webHidden/>
+          </w:rPr>
+          <w:instrText>PAGEREF _Toc6433699 \h</w:instrText>
+        </w:r>
+        <w:r>
+          <w:rPr>
+            <w:webHidden/>
+          </w:rPr>
+          <w:fldChar w:fldCharType="separate"/>
+        </w:r>
+        <w:r>
+          <w:rPr>
+            <w:webHidden/>
+            <w:rStyle w:val="IndexLink"/>
+            <w:vanish w:val="false"/>
           </w:rPr>
           <w:t>Figure 4.6: Steps for shared build process</w:t>
-        </w:r>
-        <w:r>
-          <w:rPr>
-            <w:webHidden/>
-          </w:rPr>
-          <w:fldChar w:fldCharType="begin"/>
-        </w:r>
-        <w:r>
-          <w:rPr>
-            <w:webHidden/>
-          </w:rPr>
-          <w:instrText>PAGEREF _Toc6433699 \h</w:instrText>
-        </w:r>
-        <w:r>
-          <w:rPr>
-            <w:webHidden/>
-          </w:rPr>
-          <w:fldChar w:fldCharType="separate"/>
-        </w:r>
-        <w:r>
-          <w:rPr>
-            <w:rStyle w:val="IndexLink"/>
-            <w:vanish w:val="false"/>
-          </w:rPr>
           <w:tab/>
           <w:t>15</w:t>
         </w:r>
@@ -4026,33 +4022,28 @@
         <w:r>
           <w:rPr>
             <w:webHidden/>
-            <w:rStyle w:val="IndexLink"/>
+          </w:rPr>
+          <w:fldChar w:fldCharType="begin"/>
+        </w:r>
+        <w:r>
+          <w:rPr>
+            <w:webHidden/>
+          </w:rPr>
+          <w:instrText>PAGEREF _Toc6433700 \h</w:instrText>
+        </w:r>
+        <w:r>
+          <w:rPr>
+            <w:webHidden/>
+          </w:rPr>
+          <w:fldChar w:fldCharType="separate"/>
+        </w:r>
+        <w:r>
+          <w:rPr>
+            <w:webHidden/>
+            <w:rStyle w:val="IndexLink"/>
+            <w:vanish w:val="false"/>
           </w:rPr>
           <w:t>Figure 4.7: Concept of VM in FDK</w:t>
-        </w:r>
-        <w:r>
-          <w:rPr>
-            <w:webHidden/>
-          </w:rPr>
-          <w:fldChar w:fldCharType="begin"/>
-        </w:r>
-        <w:r>
-          <w:rPr>
-            <w:webHidden/>
-          </w:rPr>
-          <w:instrText>PAGEREF _Toc6433700 \h</w:instrText>
-        </w:r>
-        <w:r>
-          <w:rPr>
-            <w:webHidden/>
-          </w:rPr>
-          <w:fldChar w:fldCharType="separate"/>
-        </w:r>
-        <w:r>
-          <w:rPr>
-            <w:rStyle w:val="IndexLink"/>
-            <w:vanish w:val="false"/>
-          </w:rPr>
           <w:tab/>
           <w:t>15</w:t>
         </w:r>
@@ -4082,33 +4073,28 @@
         <w:r>
           <w:rPr>
             <w:webHidden/>
-            <w:rStyle w:val="IndexLink"/>
+          </w:rPr>
+          <w:fldChar w:fldCharType="begin"/>
+        </w:r>
+        <w:r>
+          <w:rPr>
+            <w:webHidden/>
+          </w:rPr>
+          <w:instrText>PAGEREF _Toc6433701 \h</w:instrText>
+        </w:r>
+        <w:r>
+          <w:rPr>
+            <w:webHidden/>
+          </w:rPr>
+          <w:fldChar w:fldCharType="separate"/>
+        </w:r>
+        <w:r>
+          <w:rPr>
+            <w:webHidden/>
+            <w:rStyle w:val="IndexLink"/>
+            <w:vanish w:val="false"/>
           </w:rPr>
           <w:t>Figure 4.8: Concept of VM for multiple customers in FDK</w:t>
-        </w:r>
-        <w:r>
-          <w:rPr>
-            <w:webHidden/>
-          </w:rPr>
-          <w:fldChar w:fldCharType="begin"/>
-        </w:r>
-        <w:r>
-          <w:rPr>
-            <w:webHidden/>
-          </w:rPr>
-          <w:instrText>PAGEREF _Toc6433701 \h</w:instrText>
-        </w:r>
-        <w:r>
-          <w:rPr>
-            <w:webHidden/>
-          </w:rPr>
-          <w:fldChar w:fldCharType="separate"/>
-        </w:r>
-        <w:r>
-          <w:rPr>
-            <w:rStyle w:val="IndexLink"/>
-            <w:vanish w:val="false"/>
-          </w:rPr>
           <w:tab/>
           <w:t>16</w:t>
         </w:r>
@@ -4138,33 +4124,28 @@
         <w:r>
           <w:rPr>
             <w:webHidden/>
-            <w:rStyle w:val="IndexLink"/>
+          </w:rPr>
+          <w:fldChar w:fldCharType="begin"/>
+        </w:r>
+        <w:r>
+          <w:rPr>
+            <w:webHidden/>
+          </w:rPr>
+          <w:instrText>PAGEREF _Toc6433702 \h</w:instrText>
+        </w:r>
+        <w:r>
+          <w:rPr>
+            <w:webHidden/>
+          </w:rPr>
+          <w:fldChar w:fldCharType="separate"/>
+        </w:r>
+        <w:r>
+          <w:rPr>
+            <w:webHidden/>
+            <w:rStyle w:val="IndexLink"/>
+            <w:vanish w:val="false"/>
           </w:rPr>
           <w:t>Figure 4.9: Components for upload and download in FSP</w:t>
-        </w:r>
-        <w:r>
-          <w:rPr>
-            <w:webHidden/>
-          </w:rPr>
-          <w:fldChar w:fldCharType="begin"/>
-        </w:r>
-        <w:r>
-          <w:rPr>
-            <w:webHidden/>
-          </w:rPr>
-          <w:instrText>PAGEREF _Toc6433702 \h</w:instrText>
-        </w:r>
-        <w:r>
-          <w:rPr>
-            <w:webHidden/>
-          </w:rPr>
-          <w:fldChar w:fldCharType="separate"/>
-        </w:r>
-        <w:r>
-          <w:rPr>
-            <w:rStyle w:val="IndexLink"/>
-            <w:vanish w:val="false"/>
-          </w:rPr>
           <w:tab/>
           <w:t>17</w:t>
         </w:r>
@@ -4194,33 +4175,28 @@
         <w:r>
           <w:rPr>
             <w:webHidden/>
-            <w:rStyle w:val="IndexLink"/>
+          </w:rPr>
+          <w:fldChar w:fldCharType="begin"/>
+        </w:r>
+        <w:r>
+          <w:rPr>
+            <w:webHidden/>
+          </w:rPr>
+          <w:instrText>PAGEREF _Toc6433703 \h</w:instrText>
+        </w:r>
+        <w:r>
+          <w:rPr>
+            <w:webHidden/>
+          </w:rPr>
+          <w:fldChar w:fldCharType="separate"/>
+        </w:r>
+        <w:r>
+          <w:rPr>
+            <w:webHidden/>
+            <w:rStyle w:val="IndexLink"/>
+            <w:vanish w:val="false"/>
           </w:rPr>
           <w:t>Figure 4.10: Block diagram of FDK plugins</w:t>
-        </w:r>
-        <w:r>
-          <w:rPr>
-            <w:webHidden/>
-          </w:rPr>
-          <w:fldChar w:fldCharType="begin"/>
-        </w:r>
-        <w:r>
-          <w:rPr>
-            <w:webHidden/>
-          </w:rPr>
-          <w:instrText>PAGEREF _Toc6433703 \h</w:instrText>
-        </w:r>
-        <w:r>
-          <w:rPr>
-            <w:webHidden/>
-          </w:rPr>
-          <w:fldChar w:fldCharType="separate"/>
-        </w:r>
-        <w:r>
-          <w:rPr>
-            <w:rStyle w:val="IndexLink"/>
-            <w:vanish w:val="false"/>
-          </w:rPr>
           <w:tab/>
           <w:t>18</w:t>
         </w:r>
@@ -4250,33 +4226,28 @@
         <w:r>
           <w:rPr>
             <w:webHidden/>
-            <w:rStyle w:val="IndexLink"/>
+          </w:rPr>
+          <w:fldChar w:fldCharType="begin"/>
+        </w:r>
+        <w:r>
+          <w:rPr>
+            <w:webHidden/>
+          </w:rPr>
+          <w:instrText>PAGEREF _Toc6433704 \h</w:instrText>
+        </w:r>
+        <w:r>
+          <w:rPr>
+            <w:webHidden/>
+          </w:rPr>
+          <w:fldChar w:fldCharType="separate"/>
+        </w:r>
+        <w:r>
+          <w:rPr>
+            <w:webHidden/>
+            <w:rStyle w:val="IndexLink"/>
+            <w:vanish w:val="false"/>
           </w:rPr>
           <w:t>Figure 4.11: State machine diagram of FDK process</w:t>
-        </w:r>
-        <w:r>
-          <w:rPr>
-            <w:webHidden/>
-          </w:rPr>
-          <w:fldChar w:fldCharType="begin"/>
-        </w:r>
-        <w:r>
-          <w:rPr>
-            <w:webHidden/>
-          </w:rPr>
-          <w:instrText>PAGEREF _Toc6433704 \h</w:instrText>
-        </w:r>
-        <w:r>
-          <w:rPr>
-            <w:webHidden/>
-          </w:rPr>
-          <w:fldChar w:fldCharType="separate"/>
-        </w:r>
-        <w:r>
-          <w:rPr>
-            <w:rStyle w:val="IndexLink"/>
-            <w:vanish w:val="false"/>
-          </w:rPr>
           <w:tab/>
           <w:t>20</w:t>
         </w:r>
@@ -4306,33 +4277,28 @@
         <w:r>
           <w:rPr>
             <w:webHidden/>
-            <w:rStyle w:val="IndexLink"/>
+          </w:rPr>
+          <w:fldChar w:fldCharType="begin"/>
+        </w:r>
+        <w:r>
+          <w:rPr>
+            <w:webHidden/>
+          </w:rPr>
+          <w:instrText>PAGEREF _Toc6433705 \h</w:instrText>
+        </w:r>
+        <w:r>
+          <w:rPr>
+            <w:webHidden/>
+          </w:rPr>
+          <w:fldChar w:fldCharType="separate"/>
+        </w:r>
+        <w:r>
+          <w:rPr>
+            <w:webHidden/>
+            <w:rStyle w:val="IndexLink"/>
+            <w:vanish w:val="false"/>
           </w:rPr>
           <w:t>Figure 4.12: Sequence diagram of FDK process</w:t>
-        </w:r>
-        <w:r>
-          <w:rPr>
-            <w:webHidden/>
-          </w:rPr>
-          <w:fldChar w:fldCharType="begin"/>
-        </w:r>
-        <w:r>
-          <w:rPr>
-            <w:webHidden/>
-          </w:rPr>
-          <w:instrText>PAGEREF _Toc6433705 \h</w:instrText>
-        </w:r>
-        <w:r>
-          <w:rPr>
-            <w:webHidden/>
-          </w:rPr>
-          <w:fldChar w:fldCharType="separate"/>
-        </w:r>
-        <w:r>
-          <w:rPr>
-            <w:rStyle w:val="IndexLink"/>
-            <w:vanish w:val="false"/>
-          </w:rPr>
           <w:tab/>
           <w:t>22</w:t>
         </w:r>
@@ -4362,33 +4328,28 @@
         <w:r>
           <w:rPr>
             <w:webHidden/>
-            <w:rStyle w:val="IndexLink"/>
+          </w:rPr>
+          <w:fldChar w:fldCharType="begin"/>
+        </w:r>
+        <w:r>
+          <w:rPr>
+            <w:webHidden/>
+          </w:rPr>
+          <w:instrText>PAGEREF _Toc6433706 \h</w:instrText>
+        </w:r>
+        <w:r>
+          <w:rPr>
+            <w:webHidden/>
+          </w:rPr>
+          <w:fldChar w:fldCharType="separate"/>
+        </w:r>
+        <w:r>
+          <w:rPr>
+            <w:webHidden/>
+            <w:rStyle w:val="IndexLink"/>
+            <w:vanish w:val="false"/>
           </w:rPr>
           <w:t>Figure 5.1: FDK plugins by Bosch</w:t>
-        </w:r>
-        <w:r>
-          <w:rPr>
-            <w:webHidden/>
-          </w:rPr>
-          <w:fldChar w:fldCharType="begin"/>
-        </w:r>
-        <w:r>
-          <w:rPr>
-            <w:webHidden/>
-          </w:rPr>
-          <w:instrText>PAGEREF _Toc6433706 \h</w:instrText>
-        </w:r>
-        <w:r>
-          <w:rPr>
-            <w:webHidden/>
-          </w:rPr>
-          <w:fldChar w:fldCharType="separate"/>
-        </w:r>
-        <w:r>
-          <w:rPr>
-            <w:rStyle w:val="IndexLink"/>
-            <w:vanish w:val="false"/>
-          </w:rPr>
           <w:tab/>
           <w:t>23</w:t>
         </w:r>
@@ -4418,33 +4379,28 @@
         <w:r>
           <w:rPr>
             <w:webHidden/>
-            <w:rStyle w:val="IndexLink"/>
+          </w:rPr>
+          <w:fldChar w:fldCharType="begin"/>
+        </w:r>
+        <w:r>
+          <w:rPr>
+            <w:webHidden/>
+          </w:rPr>
+          <w:instrText>PAGEREF _Toc6433707 \h</w:instrText>
+        </w:r>
+        <w:r>
+          <w:rPr>
+            <w:webHidden/>
+          </w:rPr>
+          <w:fldChar w:fldCharType="separate"/>
+        </w:r>
+        <w:r>
+          <w:rPr>
+            <w:webHidden/>
+            <w:rStyle w:val="IndexLink"/>
+            <w:vanish w:val="false"/>
           </w:rPr>
           <w:t>Figure 5.2: Types of FDK plugins</w:t>
-        </w:r>
-        <w:r>
-          <w:rPr>
-            <w:webHidden/>
-          </w:rPr>
-          <w:fldChar w:fldCharType="begin"/>
-        </w:r>
-        <w:r>
-          <w:rPr>
-            <w:webHidden/>
-          </w:rPr>
-          <w:instrText>PAGEREF _Toc6433707 \h</w:instrText>
-        </w:r>
-        <w:r>
-          <w:rPr>
-            <w:webHidden/>
-          </w:rPr>
-          <w:fldChar w:fldCharType="separate"/>
-        </w:r>
-        <w:r>
-          <w:rPr>
-            <w:rStyle w:val="IndexLink"/>
-            <w:vanish w:val="false"/>
-          </w:rPr>
           <w:tab/>
           <w:t>23</w:t>
         </w:r>
@@ -4475,6 +4431,7 @@
           <w:rPr>
             <w:webHidden/>
             <w:rStyle w:val="IndexLink"/>
+            <w:vanish w:val="false"/>
           </w:rPr>
           <w:t xml:space="preserve">Figure 5.3: Block diagram for </w:t>
         </w:r>
@@ -4538,6 +4495,7 @@
           <w:rPr>
             <w:webHidden/>
             <w:rStyle w:val="IndexLink"/>
+            <w:vanish w:val="false"/>
           </w:rPr>
           <w:t xml:space="preserve">Figure 5.4: Block diagram for </w:t>
         </w:r>
@@ -4601,6 +4559,7 @@
           <w:rPr>
             <w:webHidden/>
             <w:rStyle w:val="IndexLink"/>
+            <w:vanish w:val="false"/>
           </w:rPr>
           <w:t xml:space="preserve">Figure 5.5: Block diagram for </w:t>
         </w:r>
@@ -4664,6 +4623,7 @@
           <w:rPr>
             <w:webHidden/>
             <w:rStyle w:val="IndexLink"/>
+            <w:vanish w:val="false"/>
           </w:rPr>
           <w:t xml:space="preserve">Figure 5.6: Block diagram for </w:t>
         </w:r>
@@ -4727,6 +4687,7 @@
           <w:rPr>
             <w:webHidden/>
             <w:rStyle w:val="IndexLink"/>
+            <w:vanish w:val="false"/>
           </w:rPr>
           <w:t xml:space="preserve">Figure 6.1: Text file output for negative test of </w:t>
         </w:r>
@@ -4790,6 +4751,7 @@
           <w:rPr>
             <w:webHidden/>
             <w:rStyle w:val="IndexLink"/>
+            <w:vanish w:val="false"/>
           </w:rPr>
           <w:t xml:space="preserve">Figure 6.2: Text file output for positive test of </w:t>
         </w:r>
@@ -4853,6 +4815,7 @@
           <w:rPr>
             <w:webHidden/>
             <w:rStyle w:val="IndexLink"/>
+            <w:vanish w:val="false"/>
           </w:rPr>
           <w:t xml:space="preserve">Figure 6.3: Text file output for negative test of </w:t>
         </w:r>
@@ -4916,6 +4879,7 @@
           <w:rPr>
             <w:webHidden/>
             <w:rStyle w:val="IndexLink"/>
+            <w:vanish w:val="false"/>
           </w:rPr>
           <w:t xml:space="preserve">Figure 6.4: Text file output for positive test of </w:t>
         </w:r>
@@ -4979,6 +4943,7 @@
           <w:rPr>
             <w:webHidden/>
             <w:rStyle w:val="IndexLink"/>
+            <w:vanish w:val="false"/>
           </w:rPr>
           <w:t xml:space="preserve">Figure 6.5: Text file output for negative test of </w:t>
         </w:r>
@@ -5042,6 +5007,7 @@
           <w:rPr>
             <w:webHidden/>
             <w:rStyle w:val="IndexLink"/>
+            <w:vanish w:val="false"/>
           </w:rPr>
           <w:t xml:space="preserve">Figure 6.6: Text file output for positive test of </w:t>
         </w:r>
@@ -5089,7 +5055,7 @@
     <w:p>
       <w:pPr>
         <w:pStyle w:val="Normal"/>
-        <w:overflowPunct w:val="false"/>
+        <w:overflowPunct w:val="true"/>
         <w:spacing w:lineRule="auto" w:line="259" w:before="0" w:after="160"/>
         <w:jc w:val="both"/>
         <w:textAlignment w:val="auto"/>
@@ -5318,19 +5284,9 @@
     </w:p>
     <w:p>
       <w:pPr>
-        <w:pStyle w:val="Normal"/>
-        <w:jc w:val="both"/>
-        <w:rPr/>
-      </w:pPr>
-      <w:r>
-        <w:rPr/>
-      </w:r>
-    </w:p>
-    <w:p>
-      <w:pPr>
         <w:sectPr>
-          <w:headerReference w:type="even" r:id="rId4"/>
-          <w:headerReference w:type="default" r:id="rId5"/>
+          <w:headerReference w:type="even" r:id="rId5"/>
+          <w:headerReference w:type="default" r:id="rId6"/>
           <w:type w:val="nextPage"/>
           <w:pgSz w:w="11906" w:h="16838"/>
           <w:pgMar w:left="2552" w:right="1418" w:header="720" w:top="1418" w:footer="0" w:bottom="1134" w:gutter="0"/>
@@ -5340,21 +5296,11 @@
           <w:docGrid w:type="default" w:linePitch="326" w:charSpace="4294961151"/>
         </w:sectPr>
         <w:pStyle w:val="Normal"/>
-        <w:overflowPunct w:val="false"/>
-        <w:spacing w:lineRule="auto" w:line="259" w:before="0" w:after="160"/>
-        <w:jc w:val="both"/>
-        <w:textAlignment w:val="auto"/>
-        <w:rPr>
-          <w:b/>
-          <w:b/>
-          <w:sz w:val="32"/>
-        </w:rPr>
-      </w:pPr>
-      <w:r>
-        <w:rPr>
-          <w:b/>
-          <w:sz w:val="32"/>
-        </w:rPr>
+        <w:jc w:val="both"/>
+        <w:rPr/>
+      </w:pPr>
+      <w:r>
+        <w:rPr/>
       </w:r>
     </w:p>
     <w:p>
@@ -5370,10 +5316,10 @@
           <w:rFonts w:ascii="Times New Roman" w:hAnsi="Times New Roman"/>
         </w:rPr>
       </w:pPr>
-      <w:bookmarkStart w:id="18" w:name="_Toc6433182"/>
-      <w:bookmarkStart w:id="19" w:name="_Ref4848205"/>
-      <w:bookmarkEnd w:id="18"/>
-      <w:bookmarkEnd w:id="19"/>
+      <w:bookmarkStart w:id="20" w:name="_Ref4848205"/>
+      <w:bookmarkStart w:id="21" w:name="_Toc6433182"/>
+      <w:bookmarkEnd w:id="20"/>
+      <w:bookmarkEnd w:id="21"/>
       <w:r>
         <w:rPr>
           <w:rFonts w:ascii="Times New Roman" w:hAnsi="Times New Roman"/>
@@ -5550,7 +5496,7 @@
     <w:p>
       <w:pPr>
         <w:pStyle w:val="Normal"/>
-        <w:overflowPunct w:val="false"/>
+        <w:overflowPunct w:val="true"/>
         <w:spacing w:lineRule="auto" w:line="259" w:before="240" w:after="160"/>
         <w:jc w:val="both"/>
         <w:textAlignment w:val="auto"/>
@@ -6329,8 +6275,8 @@
           <w:lang w:val="en-IN" w:eastAsia="en-US"/>
         </w:rPr>
       </w:pPr>
-      <w:bookmarkStart w:id="20" w:name="_GoBack"/>
-      <w:bookmarkEnd w:id="20"/>
+      <w:bookmarkStart w:id="22" w:name="_GoBack"/>
+      <w:bookmarkEnd w:id="22"/>
       <w:r>
         <w:rPr>
           <w:rFonts w:cs="Times New Roman" w:ascii="Times New Roman" w:hAnsi="Times New Roman"/>
@@ -6708,10 +6654,10 @@
         <w:tblStyle w:val="TableGrid"/>
         <w:tblW w:w="7207" w:type="dxa"/>
         <w:jc w:val="left"/>
-        <w:tblInd w:w="720" w:type="dxa"/>
+        <w:tblInd w:w="715" w:type="dxa"/>
         <w:tblCellMar>
           <w:top w:w="0" w:type="dxa"/>
-          <w:left w:w="108" w:type="dxa"/>
+          <w:left w:w="103" w:type="dxa"/>
           <w:bottom w:w="0" w:type="dxa"/>
           <w:right w:w="108" w:type="dxa"/>
         </w:tblCellMar>
@@ -6729,7 +6675,7 @@
             <w:tcBorders/>
             <w:shd w:fill="auto" w:val="clear"/>
             <w:tcMar>
-              <w:left w:w="108" w:type="dxa"/>
+              <w:left w:w="103" w:type="dxa"/>
             </w:tcMar>
           </w:tcPr>
           <w:p>
@@ -6760,7 +6706,7 @@
             <w:tcBorders/>
             <w:shd w:fill="auto" w:val="clear"/>
             <w:tcMar>
-              <w:left w:w="108" w:type="dxa"/>
+              <w:left w:w="103" w:type="dxa"/>
             </w:tcMar>
           </w:tcPr>
           <w:p>
@@ -6794,7 +6740,7 @@
             <w:tcBorders/>
             <w:shd w:fill="auto" w:val="clear"/>
             <w:tcMar>
-              <w:left w:w="108" w:type="dxa"/>
+              <w:left w:w="103" w:type="dxa"/>
             </w:tcMar>
           </w:tcPr>
           <w:p>
@@ -6867,7 +6813,7 @@
             <w:tcBorders/>
             <w:shd w:fill="auto" w:val="clear"/>
             <w:tcMar>
-              <w:left w:w="108" w:type="dxa"/>
+              <w:left w:w="103" w:type="dxa"/>
             </w:tcMar>
           </w:tcPr>
           <w:p>
@@ -6898,7 +6844,7 @@
             <w:tcBorders/>
             <w:shd w:fill="auto" w:val="clear"/>
             <w:tcMar>
-              <w:left w:w="108" w:type="dxa"/>
+              <w:left w:w="103" w:type="dxa"/>
             </w:tcMar>
           </w:tcPr>
           <w:p>
@@ -7082,7 +7028,7 @@
             <w:tcBorders/>
             <w:shd w:fill="auto" w:val="clear"/>
             <w:tcMar>
-              <w:left w:w="108" w:type="dxa"/>
+              <w:left w:w="103" w:type="dxa"/>
             </w:tcMar>
           </w:tcPr>
           <w:p>
@@ -7113,7 +7059,7 @@
             <w:tcBorders/>
             <w:shd w:fill="auto" w:val="clear"/>
             <w:tcMar>
-              <w:left w:w="108" w:type="dxa"/>
+              <w:left w:w="103" w:type="dxa"/>
             </w:tcMar>
           </w:tcPr>
           <w:p>
@@ -7186,7 +7132,7 @@
             <w:tcBorders/>
             <w:shd w:fill="auto" w:val="clear"/>
             <w:tcMar>
-              <w:left w:w="108" w:type="dxa"/>
+              <w:left w:w="103" w:type="dxa"/>
             </w:tcMar>
           </w:tcPr>
           <w:p>
@@ -7238,7 +7184,7 @@
         <mc:AlternateContent>
           <mc:Choice Requires="wps">
             <w:drawing>
-              <wp:anchor behindDoc="0" distT="45720" distB="45720" distL="114300" distR="114300" simplePos="0" locked="0" layoutInCell="1" allowOverlap="1" relativeHeight="7" wp14:anchorId="4DB50998">
+              <wp:anchor behindDoc="0" distT="45720" distB="45720" distL="114300" distR="114300" simplePos="0" locked="0" layoutInCell="1" allowOverlap="1" relativeHeight="2" wp14:anchorId="4DB50998">
                 <wp:simplePos x="0" y="0"/>
                 <wp:positionH relativeFrom="column">
                   <wp:posOffset>199390</wp:posOffset>
@@ -7246,7 +7192,7 @@
                 <wp:positionV relativeFrom="page">
                   <wp:posOffset>1630045</wp:posOffset>
                 </wp:positionV>
-                <wp:extent cx="4658360" cy="3105785"/>
+                <wp:extent cx="4658995" cy="3106420"/>
                 <wp:effectExtent l="0" t="0" r="28575" b="19050"/>
                 <wp:wrapTopAndBottom/>
                 <wp:docPr id="2" name="Text Box 2"/>
@@ -7257,7 +7203,7 @@
                       <wps:spPr>
                         <a:xfrm>
                           <a:off x="0" y="0"/>
-                          <a:ext cx="4657680" cy="3105000"/>
+                          <a:ext cx="4658400" cy="3105720"/>
                         </a:xfrm>
                         <a:prstGeom prst="rect">
                           <a:avLst/>
@@ -7289,7 +7235,7 @@
                             <w:r>
                               <w:rPr/>
                               <w:drawing>
-                                <wp:inline distT="0" distB="3175" distL="0" distR="0">
+                                <wp:inline distT="0" distB="0" distL="0" distR="0">
                                   <wp:extent cx="3873500" cy="2720975"/>
                                   <wp:effectExtent l="0" t="0" r="0" b="0"/>
                                   <wp:docPr id="4" name="Picture 14" descr=""/>
@@ -7306,7 +7252,7 @@
                                           </pic:cNvPicPr>
                                         </pic:nvPicPr>
                                         <pic:blipFill>
-                                          <a:blip r:embed="rId6"/>
+                                          <a:blip r:embed="rId7"/>
                                           <a:stretch>
                                             <a:fillRect/>
                                           </a:stretch>
@@ -7340,7 +7286,7 @@
           </mc:Choice>
           <mc:Fallback>
             <w:pict>
-              <v:rect id="shape_0" ID="Text Box 2" fillcolor="white" stroked="t" style="position:absolute;margin-left:15.7pt;margin-top:128.35pt;width:366.7pt;height:244.45pt;mso-position-vertical-relative:page" wp14:anchorId="4DB50998">
+              <v:rect id="shape_0" ID="Text Box 2" fillcolor="white" stroked="t" style="position:absolute;margin-left:15.7pt;margin-top:128.35pt;width:366.75pt;height:244.5pt;mso-position-vertical-relative:page" wp14:anchorId="4DB50998">
                 <w10:wrap type="none"/>
                 <v:fill o:detectmouseclick="t" type="solid" color2="black"/>
                 <v:stroke color="white" weight="9360" joinstyle="miter" endcap="flat"/>
@@ -7355,7 +7301,7 @@
                       <w:r>
                         <w:rPr/>
                         <w:drawing>
-                          <wp:inline distT="0" distB="3175" distL="0" distR="0">
+                          <wp:inline distT="0" distB="0" distL="0" distR="0">
                             <wp:extent cx="3873500" cy="2720975"/>
                             <wp:effectExtent l="0" t="0" r="0" b="0"/>
                             <wp:docPr id="5" name="Picture 14" descr=""/>
@@ -7372,7 +7318,7 @@
                                     </pic:cNvPicPr>
                                   </pic:nvPicPr>
                                   <pic:blipFill>
-                                    <a:blip r:embed="rId6"/>
+                                    <a:blip r:embed="rId7"/>
                                     <a:stretch>
                                       <a:fillRect/>
                                     </a:stretch>
@@ -7717,10 +7663,10 @@
         <w:tblStyle w:val="TableGrid"/>
         <w:tblW w:w="7207" w:type="dxa"/>
         <w:jc w:val="left"/>
-        <w:tblInd w:w="720" w:type="dxa"/>
+        <w:tblInd w:w="715" w:type="dxa"/>
         <w:tblCellMar>
           <w:top w:w="0" w:type="dxa"/>
-          <w:left w:w="108" w:type="dxa"/>
+          <w:left w:w="103" w:type="dxa"/>
           <w:bottom w:w="0" w:type="dxa"/>
           <w:right w:w="108" w:type="dxa"/>
         </w:tblCellMar>
@@ -7738,7 +7684,7 @@
             <w:tcBorders/>
             <w:shd w:fill="auto" w:val="clear"/>
             <w:tcMar>
-              <w:left w:w="108" w:type="dxa"/>
+              <w:left w:w="103" w:type="dxa"/>
             </w:tcMar>
           </w:tcPr>
           <w:p>
@@ -7769,7 +7715,7 @@
             <w:tcBorders/>
             <w:shd w:fill="auto" w:val="clear"/>
             <w:tcMar>
-              <w:left w:w="108" w:type="dxa"/>
+              <w:left w:w="103" w:type="dxa"/>
             </w:tcMar>
           </w:tcPr>
           <w:p>
@@ -7803,7 +7749,7 @@
             <w:tcBorders/>
             <w:shd w:fill="auto" w:val="clear"/>
             <w:tcMar>
-              <w:left w:w="108" w:type="dxa"/>
+              <w:left w:w="103" w:type="dxa"/>
             </w:tcMar>
           </w:tcPr>
           <w:p>
@@ -7876,7 +7822,7 @@
             <w:tcBorders/>
             <w:shd w:fill="auto" w:val="clear"/>
             <w:tcMar>
-              <w:left w:w="108" w:type="dxa"/>
+              <w:left w:w="103" w:type="dxa"/>
             </w:tcMar>
           </w:tcPr>
           <w:p>
@@ -7907,7 +7853,7 @@
             <w:tcBorders/>
             <w:shd w:fill="auto" w:val="clear"/>
             <w:tcMar>
-              <w:left w:w="108" w:type="dxa"/>
+              <w:left w:w="103" w:type="dxa"/>
             </w:tcMar>
           </w:tcPr>
           <w:p>
@@ -8091,7 +8037,7 @@
             <w:tcBorders/>
             <w:shd w:fill="auto" w:val="clear"/>
             <w:tcMar>
-              <w:left w:w="108" w:type="dxa"/>
+              <w:left w:w="103" w:type="dxa"/>
             </w:tcMar>
           </w:tcPr>
           <w:p>
@@ -8122,7 +8068,7 @@
             <w:tcBorders/>
             <w:shd w:fill="auto" w:val="clear"/>
             <w:tcMar>
-              <w:left w:w="108" w:type="dxa"/>
+              <w:left w:w="103" w:type="dxa"/>
             </w:tcMar>
           </w:tcPr>
           <w:p>
@@ -8195,7 +8141,7 @@
             <w:tcBorders/>
             <w:shd w:fill="auto" w:val="clear"/>
             <w:tcMar>
-              <w:left w:w="108" w:type="dxa"/>
+              <w:left w:w="103" w:type="dxa"/>
             </w:tcMar>
           </w:tcPr>
           <w:p>
@@ -8226,7 +8172,7 @@
             <w:tcBorders/>
             <w:shd w:fill="auto" w:val="clear"/>
             <w:tcMar>
-              <w:left w:w="108" w:type="dxa"/>
+              <w:left w:w="103" w:type="dxa"/>
             </w:tcMar>
           </w:tcPr>
           <w:p>
@@ -8299,7 +8245,7 @@
             <w:tcBorders/>
             <w:shd w:fill="auto" w:val="clear"/>
             <w:tcMar>
-              <w:left w:w="108" w:type="dxa"/>
+              <w:left w:w="103" w:type="dxa"/>
             </w:tcMar>
           </w:tcPr>
           <w:p>
@@ -8330,7 +8276,7 @@
             <w:tcBorders/>
             <w:shd w:fill="auto" w:val="clear"/>
             <w:tcMar>
-              <w:left w:w="108" w:type="dxa"/>
+              <w:left w:w="103" w:type="dxa"/>
             </w:tcMar>
           </w:tcPr>
           <w:p>
@@ -8388,7 +8334,7 @@
             <w:tcBorders/>
             <w:shd w:fill="auto" w:val="clear"/>
             <w:tcMar>
-              <w:left w:w="108" w:type="dxa"/>
+              <w:left w:w="103" w:type="dxa"/>
             </w:tcMar>
           </w:tcPr>
           <w:p>
@@ -8857,25 +8803,7 @@
         <w:rPr>
           <w:lang w:val="en-IN"/>
         </w:rPr>
-        <w:t xml:space="preserve">ROS short for Robot Operating System is a collection of tools and libraries </w:t>
-      </w:r>
-      <w:r>
-        <w:rPr>
-          <w:lang w:val="en-IN"/>
-        </w:rPr>
-        <w:t xml:space="preserve">which is mainly designed to allow for writing robot software </w:t>
-      </w:r>
-      <w:r>
-        <w:rPr>
-          <w:lang w:val="en-IN"/>
-        </w:rPr>
-        <w:t>[30]</w:t>
-      </w:r>
-      <w:r>
-        <w:rPr>
-          <w:lang w:val="en-IN"/>
-        </w:rPr>
-        <w:t xml:space="preserve">. It provides the developers with low-level device control, drivers, package management and an infrastructure for message passing between processes.  ROS systems are based on Publisher-Subscriber model. Active ROS processes are represented in a graph architecture and divided into different nodes. Each node can do its independent processing and can further communicate with other nodes. This communication is achieved by passing ROS messages. A node can be configured to be a publisher or/and a subscriber. In this scenario a publishing node does some processing and publishes some relevant information on a specific topic. This information could range from sensor data to images ( as in our case). Any other node which subscribes to this same topic name will have access to this data as soon as it is published by the first node. </w:t>
+        <w:t xml:space="preserve">ROS short for Robot Operating System is a collection of tools and libraries which is mainly designed to allow for writing robot software [30]. It provides the developers with low-level device control, drivers, package management and an infrastructure for message passing between processes.  ROS systems are based on Publisher-Subscriber model. Active ROS processes are represented in a graph architecture and divided into different nodes. Each node can do its independent processing and can further communicate with other nodes. This communication is achieved by passing ROS messages. A node can be configured to be a publisher or/and a subscriber. In this scenario a publishing node does some processing and publishes some relevant information on a specific topic. This information could range from sensor data to images ( as in our case). Any other node which subscribes to this same topic name will have access to this data as soon as it is published by the first node. </w:t>
       </w:r>
     </w:p>
     <w:p>
@@ -8887,13 +8815,7 @@
         <w:rPr>
           <w:lang w:val="en-IN"/>
         </w:rPr>
-        <w:t>2.</w:t>
-      </w:r>
-      <w:r>
-        <w:rPr>
-          <w:lang w:val="en-IN"/>
-        </w:rPr>
-        <w:t>4.1 ROS-Master :</w:t>
+        <w:t>2.4.1 ROS-Master :</w:t>
       </w:r>
     </w:p>
     <w:p>
@@ -8983,7 +8905,21 @@
         </w:rPr>
       </w:pPr>
       <w:r>
+        <w:rPr>
+          <w:lang w:val="en-IN"/>
+        </w:rPr>
+      </w:r>
+    </w:p>
+    <w:p>
+      <w:pPr>
+        <w:pStyle w:val="Normal"/>
         <w:rPr/>
+      </w:pPr>
+      <w:r>
+        <w:rPr>
+          <w:lang w:val="en-IN"/>
+        </w:rPr>
+        <w:t>For this project, the idea was to distribute the system between image processing tasks and machine learning (ML) tasks. The image capture and processing is done on the android device. Once the ROI has been extracted it should be transfered to a remote server running the ML module of the project which can then infer from the captured image-sequence the word or phrase that has been said.</w:t>
       </w:r>
     </w:p>
     <w:p>
@@ -8995,19 +8931,7 @@
         <w:rPr>
           <w:lang w:val="en-IN"/>
         </w:rPr>
-        <w:t xml:space="preserve">For this project, the idea was to distribute the system between image processing tasks and machine learning (ML) tasks. The image capture and processing is done on the android device. Once the ROI has been extracted it should be transfered to a remote server running the ML module of the project which can then infer from the </w:t>
-      </w:r>
-      <w:r>
-        <w:rPr>
-          <w:lang w:val="en-IN"/>
-        </w:rPr>
-        <w:t>captured</w:t>
-      </w:r>
-      <w:r>
-        <w:rPr>
-          <w:lang w:val="en-IN"/>
-        </w:rPr>
-        <w:t xml:space="preserve"> image-sequence the word or phrase that has been said.</w:t>
+        <w:t>For implementing this architecture several  alternatives are available. For example the ML component (MLC) could be run on a cloud server (for example on Amazon Web Services) exposing the interface of the MLC via APIs. The android device can then transfer the images to the MLC via API calls and once the processing has been done on the cloud server the resulting string can be passed back to the android device via another API in json format.</w:t>
       </w:r>
     </w:p>
     <w:p>
@@ -9019,45 +8943,27 @@
         <w:rPr>
           <w:lang w:val="en-IN"/>
         </w:rPr>
-        <w:t>For implementing this architecture several  alternatives are available. For example the ML component (MLC) could be run on a cloud server (for example on Amazon Web Services) exposing the interface of the MLC via APIs. The android device can then transfer the images to the MLC via API calls and once the processing has been done on the cloud server the resulting string can be passed back to the android device via another API in json format.</w:t>
-      </w:r>
-    </w:p>
-    <w:p>
-      <w:pPr>
-        <w:pStyle w:val="Normal"/>
-        <w:rPr/>
-      </w:pPr>
-      <w:r>
-        <w:rPr>
-          <w:lang w:val="en-IN"/>
-        </w:rPr>
-        <w:t xml:space="preserve">Another option for implementation which does not require AWS, and in addition API development, was to use ROS. ROS provides the same architecture but on a simpler and lower scale. The application will again be divided into two parts Image-Processing Component which is to be run on the android device, and MLC to be run on a remote PC which must be on the same network as the android device running ROS-master node. </w:t>
-      </w:r>
-      <w:r>
-        <w:rPr>
-          <w:lang w:val="en-IN"/>
-        </w:rPr>
-        <w:t xml:space="preserve">For this architecture the Android application must also act as a ROS-node and once the ROI has been extracted it publishes the images to a ROS-Topic. The MLC running on the remote PC subscribes to this same topic. As soon as the images are available on the topic they are picked up by the MLC and the processing is performed. The results can either be shown on the PC or again published to another Topic to which the android device is subscribed to so that the results can be shown on the device. </w:t>
-      </w:r>
-    </w:p>
-    <w:p>
-      <w:pPr>
-        <w:pStyle w:val="Normal"/>
-        <w:jc w:val="both"/>
-        <w:rPr>
-          <w:lang w:val="en-IN"/>
-        </w:rPr>
-      </w:pPr>
-      <w:r>
-        <w:rPr>
-          <w:lang w:val="en-IN"/>
-        </w:rPr>
-      </w:r>
-    </w:p>
-    <w:p>
-      <w:pPr>
-        <w:pStyle w:val="Normal"/>
-        <w:overflowPunct w:val="false"/>
+        <w:t xml:space="preserve">Another option for implementation which does not require AWS, and in addition API development, was to use ROS. ROS provides the same architecture but on a simpler and lower scale. The application will again be divided into two parts Image-Processing Component which is to be run on the android device, and MLC to be run on a remote PC which must be on the same network as the android device running ROS-master node. For this architecture the Android application must also act as a ROS-node and once the ROI has been extracted it publishes the images to a ROS-Topic. The MLC running on the remote PC subscribes to this same topic. As soon as the images are available on the topic they are picked up by the MLC and the processing is performed. The results can either be shown on the PC or again published to another Topic to which the android device is subscribed to, so that the results can be shown on the device. </w:t>
+      </w:r>
+    </w:p>
+    <w:p>
+      <w:pPr>
+        <w:pStyle w:val="Normal"/>
+        <w:jc w:val="both"/>
+        <w:rPr>
+          <w:lang w:val="en-IN"/>
+        </w:rPr>
+      </w:pPr>
+      <w:r>
+        <w:rPr>
+          <w:lang w:val="en-IN"/>
+        </w:rPr>
+      </w:r>
+    </w:p>
+    <w:p>
+      <w:pPr>
+        <w:pStyle w:val="Normal"/>
+        <w:overflowPunct w:val="true"/>
         <w:spacing w:lineRule="auto" w:line="259" w:before="240" w:after="160"/>
         <w:jc w:val="both"/>
         <w:textAlignment w:val="auto"/>
@@ -9087,190 +8993,1532 @@
           <w:numId w:val="2"/>
         </w:numPr>
         <w:jc w:val="both"/>
+        <w:rPr/>
+      </w:pPr>
+      <w:r>
         <w:rPr>
           <w:rFonts w:ascii="Times New Roman" w:hAnsi="Times New Roman"/>
           <w:lang w:val="en-IN"/>
         </w:rPr>
-      </w:pPr>
-      <w:r>
-        <mc:AlternateContent>
-          <mc:Choice Requires="wps">
-            <w:drawing>
-              <wp:anchor behindDoc="0" distT="45720" distB="45720" distL="114300" distR="114300" simplePos="0" locked="0" layoutInCell="1" allowOverlap="1" relativeHeight="2" wp14:anchorId="2C257E13">
-                <wp:simplePos x="0" y="0"/>
-                <wp:positionH relativeFrom="column">
-                  <wp:posOffset>-990600</wp:posOffset>
-                </wp:positionH>
-                <wp:positionV relativeFrom="page">
-                  <wp:posOffset>1501140</wp:posOffset>
-                </wp:positionV>
-                <wp:extent cx="6582410" cy="6375400"/>
-                <wp:effectExtent l="0" t="0" r="28575" b="26035"/>
-                <wp:wrapTopAndBottom/>
-                <wp:docPr id="6" name="Text Box 2"/>
-                <a:graphic xmlns:a="http://schemas.openxmlformats.org/drawingml/2006/main">
-                  <a:graphicData uri="http://schemas.microsoft.com/office/word/2010/wordprocessingShape">
-                    <wps:wsp>
-                      <wps:cNvSpPr/>
-                      <wps:spPr>
-                        <a:xfrm>
-                          <a:off x="0" y="0"/>
-                          <a:ext cx="6581880" cy="6374880"/>
-                        </a:xfrm>
-                        <a:prstGeom prst="rect">
-                          <a:avLst/>
-                        </a:prstGeom>
-                        <a:solidFill>
-                          <a:srgbClr val="ffffff"/>
-                        </a:solidFill>
-                        <a:ln w="9360">
-                          <a:solidFill>
-                            <a:schemeClr val="tx1"/>
-                          </a:solidFill>
-                          <a:miter/>
-                        </a:ln>
-                      </wps:spPr>
-                      <wps:style>
-                        <a:lnRef idx="0"/>
-                        <a:fillRef idx="0"/>
-                        <a:effectRef idx="0"/>
-                        <a:fontRef idx="minor"/>
-                      </wps:style>
-                      <wps:txbx>
-                        <w:txbxContent>
-                          <w:p>
-                            <w:pPr>
-                              <w:pStyle w:val="FrameContents"/>
-                              <w:rPr/>
-                            </w:pPr>
-                            <w:r>
-                              <w:rPr/>
-                              <w:drawing>
-                                <wp:inline distT="0" distB="0" distL="0" distR="0">
-                                  <wp:extent cx="6366510" cy="6116955"/>
-                                  <wp:effectExtent l="0" t="0" r="0" b="0"/>
-                                  <wp:docPr id="8" name="Picture 10" descr=""/>
-                                  <wp:cNvGraphicFramePr>
-                                    <a:graphicFrameLocks xmlns:a="http://schemas.openxmlformats.org/drawingml/2006/main" noChangeAspect="1"/>
-                                  </wp:cNvGraphicFramePr>
-                                  <a:graphic xmlns:a="http://schemas.openxmlformats.org/drawingml/2006/main">
-                                    <a:graphicData uri="http://schemas.openxmlformats.org/drawingml/2006/picture">
-                                      <pic:pic xmlns:pic="http://schemas.openxmlformats.org/drawingml/2006/picture">
-                                        <pic:nvPicPr>
-                                          <pic:cNvPr id="8" name="Picture 10" descr=""/>
-                                          <pic:cNvPicPr>
-                                            <a:picLocks noChangeAspect="1" noChangeArrowheads="1"/>
-                                          </pic:cNvPicPr>
-                                        </pic:nvPicPr>
-                                        <pic:blipFill>
-                                          <a:blip r:embed="rId7"/>
-                                          <a:stretch>
-                                            <a:fillRect/>
-                                          </a:stretch>
-                                        </pic:blipFill>
-                                        <pic:spPr bwMode="auto">
-                                          <a:xfrm>
-                                            <a:off x="0" y="0"/>
-                                            <a:ext cx="6366510" cy="6116955"/>
-                                          </a:xfrm>
-                                          <a:prstGeom prst="rect">
-                                            <a:avLst/>
-                                          </a:prstGeom>
-                                        </pic:spPr>
-                                      </pic:pic>
-                                    </a:graphicData>
-                                  </a:graphic>
-                                </wp:inline>
-                              </w:drawing>
-                            </w:r>
-                          </w:p>
-                        </w:txbxContent>
-                      </wps:txbx>
-                      <wps:bodyPr lIns="90000" rIns="90000" tIns="45000" bIns="45000">
-                        <a:noAutofit/>
-                      </wps:bodyPr>
-                    </wps:wsp>
-                  </a:graphicData>
-                </a:graphic>
-              </wp:anchor>
-            </w:drawing>
-          </mc:Choice>
-          <mc:Fallback>
-            <w:pict>
-              <v:rect id="shape_0" ID="Text Box 2" fillcolor="white" stroked="t" style="position:absolute;margin-left:-78pt;margin-top:118.2pt;width:518.2pt;height:501.9pt;mso-position-vertical-relative:page" wp14:anchorId="2C257E13">
-                <w10:wrap type="none"/>
-                <v:fill o:detectmouseclick="t" type="solid" color2="black"/>
-                <v:stroke color="black" weight="9360" joinstyle="miter" endcap="flat"/>
-                <v:textbox>
-                  <w:txbxContent>
-                    <w:p>
-                      <w:pPr>
-                        <w:pStyle w:val="FrameContents"/>
-                        <w:rPr/>
-                      </w:pPr>
-                      <w:r>
-                        <w:rPr/>
-                        <w:drawing>
-                          <wp:inline distT="0" distB="0" distL="0" distR="0">
-                            <wp:extent cx="6366510" cy="6116955"/>
-                            <wp:effectExtent l="0" t="0" r="0" b="0"/>
-                            <wp:docPr id="9" name="Picture 10" descr=""/>
-                            <wp:cNvGraphicFramePr>
-                              <a:graphicFrameLocks xmlns:a="http://schemas.openxmlformats.org/drawingml/2006/main" noChangeAspect="1"/>
-                            </wp:cNvGraphicFramePr>
-                            <a:graphic xmlns:a="http://schemas.openxmlformats.org/drawingml/2006/main">
-                              <a:graphicData uri="http://schemas.openxmlformats.org/drawingml/2006/picture">
-                                <pic:pic xmlns:pic="http://schemas.openxmlformats.org/drawingml/2006/picture">
-                                  <pic:nvPicPr>
-                                    <pic:cNvPr id="9" name="Picture 10" descr=""/>
-                                    <pic:cNvPicPr>
-                                      <a:picLocks noChangeAspect="1" noChangeArrowheads="1"/>
-                                    </pic:cNvPicPr>
-                                  </pic:nvPicPr>
-                                  <pic:blipFill>
-                                    <a:blip r:embed="rId7"/>
-                                    <a:stretch>
-                                      <a:fillRect/>
-                                    </a:stretch>
-                                  </pic:blipFill>
-                                  <pic:spPr bwMode="auto">
-                                    <a:xfrm>
-                                      <a:off x="0" y="0"/>
-                                      <a:ext cx="6366510" cy="6116955"/>
-                                    </a:xfrm>
-                                    <a:prstGeom prst="rect">
-                                      <a:avLst/>
-                                    </a:prstGeom>
-                                  </pic:spPr>
-                                </pic:pic>
-                              </a:graphicData>
-                            </a:graphic>
-                          </wp:inline>
-                        </w:drawing>
-                      </w:r>
-                    </w:p>
-                  </w:txbxContent>
-                </v:textbox>
-              </v:rect>
-            </w:pict>
-          </mc:Fallback>
-        </mc:AlternateContent>
-      </w:r>
+        <w:t>Application Requirement</w:t>
+      </w:r>
+      <w:bookmarkStart w:id="23" w:name="_Toc6433193"/>
+      <w:bookmarkEnd w:id="23"/>
       <w:r>
         <w:rPr>
           <w:rFonts w:ascii="Times New Roman" w:hAnsi="Times New Roman"/>
           <w:lang w:val="en-IN"/>
         </w:rPr>
-        <w:t>Application Requirement</w:t>
-      </w:r>
-      <w:bookmarkStart w:id="21" w:name="_Toc6433193"/>
-      <w:bookmarkEnd w:id="21"/>
-      <w:r>
+        <w:t>s</w:t>
+      </w:r>
+    </w:p>
+    <w:p>
+      <w:pPr>
+        <w:pStyle w:val="Normal"/>
+        <w:jc w:val="both"/>
+        <w:rPr/>
+      </w:pPr>
+      <w:r>
+        <w:rPr>
+          <w:lang w:val="en-IN"/>
+        </w:rPr>
+        <w:t>The requirement analysis for the application was done to come up with what needed to be done and to manage the development lifecyle of the application. The figure above shows a UML representation of the developed requirements. As can be seen from the requirements model, the developent has been divided into four phases to allow for easier development and clear goals. Each phase and the requirements contained in it are described in the following sections.</w:t>
+      </w:r>
+    </w:p>
+    <w:p>
+      <w:pPr>
+        <w:pStyle w:val="Normal"/>
+        <w:jc w:val="both"/>
         <w:rPr>
           <w:rFonts w:ascii="Times New Roman" w:hAnsi="Times New Roman"/>
           <w:lang w:val="en-IN"/>
         </w:rPr>
-        <w:t>s</w:t>
+      </w:pPr>
+      <w:r>
+        <w:rPr/>
+      </w:r>
+    </w:p>
+    <w:p>
+      <w:pPr>
+        <w:pStyle w:val="Normal"/>
+        <w:jc w:val="both"/>
+        <w:rPr>
+          <w:rFonts w:ascii="Times New Roman" w:hAnsi="Times New Roman"/>
+          <w:lang w:val="en-IN"/>
+        </w:rPr>
+      </w:pPr>
+      <w:r>
+        <w:rPr>
+          <w:b/>
+          <w:bCs/>
+          <w:sz w:val="26"/>
+          <w:szCs w:val="26"/>
+          <w:lang w:val="en-IN"/>
+        </w:rPr>
+        <w:t>3.1 Phase -1:</w:t>
+      </w:r>
+    </w:p>
+    <w:p>
+      <w:pPr>
+        <w:pStyle w:val="Normal"/>
+        <w:jc w:val="both"/>
+        <w:rPr>
+          <w:sz w:val="26"/>
+          <w:szCs w:val="26"/>
+        </w:rPr>
+      </w:pPr>
+      <w:r>
+        <w:rPr>
+          <w:i/>
+          <w:iCs/>
+          <w:sz w:val="26"/>
+          <w:szCs w:val="26"/>
+          <w:lang w:val="en-IN"/>
+        </w:rPr>
+        <w:t>Analysis and comparison of facial and landmarks detection techniques:</w:t>
+      </w:r>
+    </w:p>
+    <w:p>
+      <w:pPr>
+        <w:pStyle w:val="Normal"/>
+        <w:jc w:val="both"/>
+        <w:rPr>
+          <w:i w:val="false"/>
+          <w:i w:val="false"/>
+          <w:iCs w:val="false"/>
+        </w:rPr>
+      </w:pPr>
+      <w:r>
+        <w:rPr>
+          <w:i w:val="false"/>
+          <w:iCs w:val="false"/>
+          <w:lang w:val="en-IN"/>
+        </w:rPr>
+        <w:t xml:space="preserve">Phase-1 encompasses study of relevant image processing libraries and techniques which could be used for the application. A look into the timing and performance parameters of these techniques is to be performed so that the best approach could be decided for the development of the appliation in the later stages. </w:t>
+      </w:r>
+      <w:r>
+        <w:rPr>
+          <w:i w:val="false"/>
+          <w:iCs w:val="false"/>
+          <w:lang w:val="en-IN"/>
+        </w:rPr>
+        <w:t>The requirements corresponding to this stage are listed below:</w:t>
+      </w:r>
+    </w:p>
+    <w:p>
+      <w:pPr>
+        <w:pStyle w:val="Normal"/>
+        <w:jc w:val="both"/>
+        <w:rPr>
+          <w:rFonts w:ascii="Times New Roman" w:hAnsi="Times New Roman"/>
+          <w:lang w:val="en-IN"/>
+        </w:rPr>
+      </w:pPr>
+      <w:r>
+        <w:rPr>
+          <w:i w:val="false"/>
+          <w:iCs w:val="false"/>
+        </w:rPr>
+      </w:r>
+    </w:p>
+    <w:p>
+      <w:pPr>
+        <w:pStyle w:val="Normal"/>
+        <w:jc w:val="both"/>
+        <w:rPr>
+          <w:i w:val="false"/>
+          <w:i w:val="false"/>
+          <w:iCs w:val="false"/>
+        </w:rPr>
+      </w:pPr>
+      <w:r>
+        <w:rPr>
+          <w:i/>
+          <w:iCs/>
+          <w:lang w:val="en-IN"/>
+        </w:rPr>
+        <w:t>Req-1.</w:t>
+      </w:r>
+      <w:r>
+        <w:rPr>
+          <w:i/>
+          <w:iCs/>
+          <w:lang w:val="en-IN"/>
+        </w:rPr>
+        <w:t>1</w:t>
+      </w:r>
+      <w:r>
+        <w:rPr>
+          <w:i/>
+          <w:iCs/>
+          <w:lang w:val="en-IN"/>
+        </w:rPr>
+        <w:t>:</w:t>
+      </w:r>
+      <w:r>
+        <w:rPr>
+          <w:i w:val="false"/>
+          <w:iCs w:val="false"/>
+          <w:lang w:val="en-IN"/>
+        </w:rPr>
+        <w:t xml:space="preserve"> Determine best algorithms for face and facial landmarks detection, identifing parameter is timing performance.</w:t>
+      </w:r>
+    </w:p>
+    <w:p>
+      <w:pPr>
+        <w:pStyle w:val="Normal"/>
+        <w:ind w:left="720" w:hanging="0"/>
+        <w:jc w:val="both"/>
+        <w:rPr>
+          <w:i w:val="false"/>
+          <w:i w:val="false"/>
+          <w:iCs w:val="false"/>
+        </w:rPr>
+      </w:pPr>
+      <w:r>
+        <w:rPr>
+          <w:i/>
+          <w:iCs/>
+          <w:lang w:val="en-IN"/>
+        </w:rPr>
+        <w:t>Req-1.</w:t>
+      </w:r>
+      <w:r>
+        <w:rPr>
+          <w:i/>
+          <w:iCs/>
+          <w:lang w:val="en-IN"/>
+        </w:rPr>
+        <w:t>1</w:t>
+      </w:r>
+      <w:r>
+        <w:rPr>
+          <w:i/>
+          <w:iCs/>
+          <w:lang w:val="en-IN"/>
+        </w:rPr>
+        <w:t>(a):</w:t>
+      </w:r>
+      <w:r>
+        <w:rPr>
+          <w:i w:val="false"/>
+          <w:iCs w:val="false"/>
+          <w:lang w:val="en-IN"/>
+        </w:rPr>
+        <w:t xml:space="preserve"> Application should run on android devices.</w:t>
+      </w:r>
+    </w:p>
+    <w:p>
+      <w:pPr>
+        <w:pStyle w:val="Normal"/>
+        <w:jc w:val="both"/>
+        <w:rPr>
+          <w:i w:val="false"/>
+          <w:i w:val="false"/>
+          <w:iCs w:val="false"/>
+        </w:rPr>
+      </w:pPr>
+      <w:r>
+        <w:rPr>
+          <w:i/>
+          <w:iCs/>
+          <w:lang w:val="en-IN"/>
+        </w:rPr>
+        <w:t>Req-1.</w:t>
+      </w:r>
+      <w:r>
+        <w:rPr>
+          <w:i/>
+          <w:iCs/>
+          <w:lang w:val="en-IN"/>
+        </w:rPr>
+        <w:t>2</w:t>
+      </w:r>
+      <w:r>
+        <w:rPr>
+          <w:i/>
+          <w:iCs/>
+          <w:lang w:val="en-IN"/>
+        </w:rPr>
+        <w:t>:</w:t>
+      </w:r>
+      <w:r>
+        <w:rPr>
+          <w:i w:val="false"/>
+          <w:iCs w:val="false"/>
+          <w:lang w:val="en-IN"/>
+        </w:rPr>
+        <w:t xml:space="preserve"> Application should provide execution times for the relevant processes for analysis.</w:t>
+      </w:r>
+    </w:p>
+    <w:p>
+      <w:pPr>
+        <w:pStyle w:val="Normal"/>
+        <w:jc w:val="both"/>
+        <w:rPr>
+          <w:i w:val="false"/>
+          <w:i w:val="false"/>
+          <w:iCs w:val="false"/>
+        </w:rPr>
+      </w:pPr>
+      <w:r>
+        <w:rPr>
+          <w:i/>
+          <w:iCs/>
+          <w:lang w:val="en-IN"/>
+        </w:rPr>
+        <w:t>Req-1.</w:t>
+      </w:r>
+      <w:r>
+        <w:rPr>
+          <w:i/>
+          <w:iCs/>
+          <w:lang w:val="en-IN"/>
+        </w:rPr>
+        <w:t>3</w:t>
+      </w:r>
+      <w:r>
+        <w:rPr>
+          <w:i/>
+          <w:iCs/>
+          <w:lang w:val="en-IN"/>
+        </w:rPr>
+        <w:t>:</w:t>
+      </w:r>
+      <w:r>
+        <w:rPr>
+          <w:i w:val="false"/>
+          <w:iCs w:val="false"/>
+          <w:lang w:val="en-IN"/>
+        </w:rPr>
+        <w:t xml:space="preserve"> Application should be able to detect faces in still images.</w:t>
+      </w:r>
+    </w:p>
+    <w:p>
+      <w:pPr>
+        <w:pStyle w:val="Normal"/>
+        <w:ind w:left="720" w:hanging="0"/>
+        <w:jc w:val="both"/>
+        <w:rPr>
+          <w:i w:val="false"/>
+          <w:i w:val="false"/>
+          <w:iCs w:val="false"/>
+        </w:rPr>
+      </w:pPr>
+      <w:r>
+        <w:rPr>
+          <w:i/>
+          <w:iCs/>
+          <w:u w:val="none"/>
+          <w:lang w:val="en-IN"/>
+        </w:rPr>
+        <w:t>Req-1.</w:t>
+      </w:r>
+      <w:r>
+        <w:rPr>
+          <w:i/>
+          <w:iCs/>
+          <w:u w:val="none"/>
+          <w:lang w:val="en-IN"/>
+        </w:rPr>
+        <w:t>3</w:t>
+      </w:r>
+      <w:r>
+        <w:rPr>
+          <w:i/>
+          <w:iCs/>
+          <w:u w:val="none"/>
+          <w:lang w:val="en-IN"/>
+        </w:rPr>
+        <w:t>(a):</w:t>
+      </w:r>
+      <w:r>
+        <w:rPr>
+          <w:i w:val="false"/>
+          <w:iCs w:val="false"/>
+          <w:lang w:val="en-IN"/>
+        </w:rPr>
+        <w:t xml:space="preserve"> User should be able to take an image using the device camera and use it for processing with in the application.</w:t>
+      </w:r>
+    </w:p>
+    <w:p>
+      <w:pPr>
+        <w:pStyle w:val="Normal"/>
+        <w:ind w:left="720" w:hanging="0"/>
+        <w:jc w:val="both"/>
+        <w:rPr>
+          <w:i w:val="false"/>
+          <w:i w:val="false"/>
+          <w:iCs w:val="false"/>
+        </w:rPr>
+      </w:pPr>
+      <w:r>
+        <w:rPr>
+          <w:i/>
+          <w:iCs/>
+          <w:lang w:val="en-IN"/>
+        </w:rPr>
+        <w:t>Req-1.</w:t>
+      </w:r>
+      <w:r>
+        <w:rPr>
+          <w:i/>
+          <w:iCs/>
+          <w:lang w:val="en-IN"/>
+        </w:rPr>
+        <w:t>3</w:t>
+      </w:r>
+      <w:r>
+        <w:rPr>
+          <w:i/>
+          <w:iCs/>
+          <w:lang w:val="en-IN"/>
+        </w:rPr>
+        <w:t>(b):</w:t>
+      </w:r>
+      <w:r>
+        <w:rPr>
+          <w:i w:val="false"/>
+          <w:iCs w:val="false"/>
+          <w:lang w:val="en-IN"/>
+        </w:rPr>
+        <w:t xml:space="preserve"> User should be able to load an existing image from the gallery and use it in the application.</w:t>
+      </w:r>
+    </w:p>
+    <w:p>
+      <w:pPr>
+        <w:pStyle w:val="Normal"/>
+        <w:ind w:left="720" w:hanging="0"/>
+        <w:jc w:val="both"/>
+        <w:rPr>
+          <w:i w:val="false"/>
+          <w:i w:val="false"/>
+          <w:iCs w:val="false"/>
+        </w:rPr>
+      </w:pPr>
+      <w:r>
+        <w:rPr>
+          <w:i/>
+          <w:iCs/>
+          <w:lang w:val="en-IN"/>
+        </w:rPr>
+        <w:t>Req-1.</w:t>
+      </w:r>
+      <w:r>
+        <w:rPr>
+          <w:i/>
+          <w:iCs/>
+          <w:lang w:val="en-IN"/>
+        </w:rPr>
+        <w:t>3</w:t>
+      </w:r>
+      <w:r>
+        <w:rPr>
+          <w:i/>
+          <w:iCs/>
+          <w:lang w:val="en-IN"/>
+        </w:rPr>
+        <w:t>(c):</w:t>
+      </w:r>
+      <w:r>
+        <w:rPr>
+          <w:i w:val="false"/>
+          <w:iCs w:val="false"/>
+          <w:lang w:val="en-IN"/>
+        </w:rPr>
+        <w:t xml:space="preserve"> OpenCV sdk for andoid should be used for face detection.</w:t>
+      </w:r>
+    </w:p>
+    <w:p>
+      <w:pPr>
+        <w:pStyle w:val="Normal"/>
+        <w:jc w:val="both"/>
+        <w:rPr>
+          <w:i w:val="false"/>
+          <w:i w:val="false"/>
+          <w:iCs w:val="false"/>
+        </w:rPr>
+      </w:pPr>
+      <w:r>
+        <w:rPr>
+          <w:i/>
+          <w:iCs/>
+          <w:lang w:val="en-IN"/>
+        </w:rPr>
+        <w:t>Req-1.</w:t>
+      </w:r>
+      <w:r>
+        <w:rPr>
+          <w:i/>
+          <w:iCs/>
+          <w:lang w:val="en-IN"/>
+        </w:rPr>
+        <w:t>4</w:t>
+      </w:r>
+      <w:r>
+        <w:rPr>
+          <w:i/>
+          <w:iCs/>
+          <w:lang w:val="en-IN"/>
+        </w:rPr>
+        <w:t>:</w:t>
+      </w:r>
+      <w:r>
+        <w:rPr>
+          <w:i w:val="false"/>
+          <w:iCs w:val="false"/>
+          <w:lang w:val="en-IN"/>
+        </w:rPr>
+        <w:t xml:space="preserve"> Application should be able to detect facial landmarks in the given image.</w:t>
+      </w:r>
+    </w:p>
+    <w:p>
+      <w:pPr>
+        <w:pStyle w:val="Normal"/>
+        <w:ind w:left="720" w:hanging="0"/>
+        <w:jc w:val="both"/>
+        <w:rPr>
+          <w:i w:val="false"/>
+          <w:i w:val="false"/>
+          <w:iCs w:val="false"/>
+        </w:rPr>
+      </w:pPr>
+      <w:r>
+        <w:rPr>
+          <w:i/>
+          <w:iCs/>
+          <w:lang w:val="en-IN"/>
+        </w:rPr>
+        <w:t>Req-1.</w:t>
+      </w:r>
+      <w:r>
+        <w:rPr>
+          <w:i/>
+          <w:iCs/>
+          <w:lang w:val="en-IN"/>
+        </w:rPr>
+        <w:t>4</w:t>
+      </w:r>
+      <w:r>
+        <w:rPr>
+          <w:i/>
+          <w:iCs/>
+          <w:lang w:val="en-IN"/>
+        </w:rPr>
+        <w:t>(a):</w:t>
+      </w:r>
+      <w:r>
+        <w:rPr>
+          <w:i w:val="false"/>
+          <w:iCs w:val="false"/>
+          <w:lang w:val="en-IN"/>
+        </w:rPr>
+        <w:t xml:space="preserve">  Utilize dLib for facial landmarks detection.</w:t>
+      </w:r>
+    </w:p>
+    <w:p>
+      <w:pPr>
+        <w:pStyle w:val="Normal"/>
+        <w:ind w:left="720" w:hanging="0"/>
+        <w:jc w:val="both"/>
+        <w:rPr>
+          <w:i w:val="false"/>
+          <w:i w:val="false"/>
+          <w:iCs w:val="false"/>
+        </w:rPr>
+      </w:pPr>
+      <w:r>
+        <w:rPr>
+          <w:i/>
+          <w:iCs/>
+          <w:lang w:val="en-IN"/>
+        </w:rPr>
+        <w:t>Req-1.</w:t>
+      </w:r>
+      <w:r>
+        <w:rPr>
+          <w:i/>
+          <w:iCs/>
+          <w:lang w:val="en-IN"/>
+        </w:rPr>
+        <w:t>4</w:t>
+      </w:r>
+      <w:r>
+        <w:rPr>
+          <w:i/>
+          <w:iCs/>
+          <w:lang w:val="en-IN"/>
+        </w:rPr>
+        <w:t>(b):</w:t>
+      </w:r>
+      <w:r>
+        <w:rPr>
+          <w:i w:val="false"/>
+          <w:iCs w:val="false"/>
+          <w:lang w:val="en-IN"/>
+        </w:rPr>
+        <w:t xml:space="preserve"> Utilize Google’s Mobile Vision API for facial landmarks detection.</w:t>
+      </w:r>
+    </w:p>
+    <w:p>
+      <w:pPr>
+        <w:pStyle w:val="Normal"/>
+        <w:ind w:left="720" w:hanging="0"/>
+        <w:jc w:val="both"/>
+        <w:rPr>
+          <w:rFonts w:ascii="Times New Roman" w:hAnsi="Times New Roman"/>
+          <w:lang w:val="en-IN"/>
+        </w:rPr>
+      </w:pPr>
+      <w:r>
+        <w:rPr>
+          <w:i w:val="false"/>
+          <w:iCs w:val="false"/>
+        </w:rPr>
+      </w:r>
+    </w:p>
+    <w:p>
+      <w:pPr>
+        <w:pStyle w:val="Normal"/>
+        <w:ind w:left="720" w:hanging="0"/>
+        <w:jc w:val="both"/>
+        <w:rPr>
+          <w:rFonts w:ascii="Times New Roman" w:hAnsi="Times New Roman"/>
+          <w:lang w:val="en-IN"/>
+        </w:rPr>
+      </w:pPr>
+      <w:r>
+        <w:rPr>
+          <w:i w:val="false"/>
+          <w:iCs w:val="false"/>
+        </w:rPr>
+      </w:r>
+    </w:p>
+    <w:p>
+      <w:pPr>
+        <w:pStyle w:val="Normal"/>
+        <w:ind w:left="0" w:hanging="0"/>
+        <w:jc w:val="both"/>
+        <w:rPr>
+          <w:b/>
+          <w:b/>
+          <w:bCs/>
+          <w:i w:val="false"/>
+          <w:i w:val="false"/>
+          <w:iCs w:val="false"/>
+          <w:sz w:val="26"/>
+          <w:szCs w:val="26"/>
+        </w:rPr>
+      </w:pPr>
+      <w:r>
+        <w:rPr>
+          <w:b/>
+          <w:bCs/>
+          <w:i w:val="false"/>
+          <w:iCs w:val="false"/>
+          <w:sz w:val="26"/>
+          <w:szCs w:val="26"/>
+          <w:lang w:val="en-IN"/>
+        </w:rPr>
+        <w:t>3.2 Phase-2:</w:t>
+      </w:r>
+    </w:p>
+    <w:p>
+      <w:pPr>
+        <w:pStyle w:val="Normal"/>
+        <w:ind w:left="0" w:hanging="0"/>
+        <w:jc w:val="both"/>
+        <w:rPr>
+          <w:i/>
+          <w:i/>
+          <w:iCs/>
+          <w:sz w:val="26"/>
+          <w:szCs w:val="26"/>
+        </w:rPr>
+      </w:pPr>
+      <w:r>
+        <w:rPr>
+          <w:i/>
+          <w:iCs/>
+          <w:sz w:val="26"/>
+          <w:szCs w:val="26"/>
+          <w:lang w:val="en-IN"/>
+        </w:rPr>
+        <w:t>Real-Time Facial Landmarks Detection on Live Camera Stream:</w:t>
+      </w:r>
+    </w:p>
+    <w:p>
+      <w:pPr>
+        <w:pStyle w:val="Normal"/>
+        <w:ind w:left="0" w:hanging="0"/>
+        <w:jc w:val="both"/>
+        <w:rPr>
+          <w:i w:val="false"/>
+          <w:i w:val="false"/>
+          <w:iCs w:val="false"/>
+          <w:sz w:val="26"/>
+          <w:szCs w:val="26"/>
+        </w:rPr>
+      </w:pPr>
+      <w:r>
+        <w:rPr>
+          <w:i w:val="false"/>
+          <w:iCs w:val="false"/>
+          <w:sz w:val="26"/>
+          <w:szCs w:val="26"/>
+          <w:lang w:val="en-IN"/>
+        </w:rPr>
+        <w:t xml:space="preserve">In phase-1 once the best approach has been identified, phase-2 is to extend the existing implementation from its application of still images to </w:t>
+      </w:r>
+      <w:r>
+        <w:rPr>
+          <w:i w:val="false"/>
+          <w:iCs w:val="false"/>
+          <w:sz w:val="26"/>
+          <w:szCs w:val="26"/>
+          <w:lang w:val="en-IN"/>
+        </w:rPr>
+        <w:t>live</w:t>
+      </w:r>
+      <w:r>
+        <w:rPr>
+          <w:i w:val="false"/>
+          <w:iCs w:val="false"/>
+          <w:sz w:val="26"/>
+          <w:szCs w:val="26"/>
+          <w:lang w:val="en-IN"/>
+        </w:rPr>
+        <w:t xml:space="preserve"> feed from the on-board device camera. </w:t>
+      </w:r>
+      <w:r>
+        <w:rPr>
+          <w:i w:val="false"/>
+          <w:iCs w:val="false"/>
+          <w:sz w:val="26"/>
+          <w:szCs w:val="26"/>
+          <w:lang w:val="en-IN"/>
+        </w:rPr>
+        <w:t xml:space="preserve">And to make the application as close to real time as possible given the hardware constraints of the target device. </w:t>
+      </w:r>
+    </w:p>
+    <w:p>
+      <w:pPr>
+        <w:pStyle w:val="Normal"/>
+        <w:ind w:left="0" w:hanging="0"/>
+        <w:jc w:val="both"/>
+        <w:rPr>
+          <w:rFonts w:ascii="Times New Roman" w:hAnsi="Times New Roman"/>
+          <w:lang w:val="en-IN"/>
+        </w:rPr>
+      </w:pPr>
+      <w:r>
+        <w:rPr>
+          <w:i w:val="false"/>
+          <w:iCs w:val="false"/>
+          <w:sz w:val="26"/>
+          <w:szCs w:val="26"/>
+        </w:rPr>
+      </w:r>
+    </w:p>
+    <w:p>
+      <w:pPr>
+        <w:pStyle w:val="Normal"/>
+        <w:ind w:left="0" w:hanging="0"/>
+        <w:jc w:val="both"/>
+        <w:rPr>
+          <w:i w:val="false"/>
+          <w:i w:val="false"/>
+          <w:iCs w:val="false"/>
+          <w:sz w:val="26"/>
+          <w:szCs w:val="26"/>
+        </w:rPr>
+      </w:pPr>
+      <w:r>
+        <w:rPr>
+          <w:i/>
+          <w:iCs/>
+          <w:sz w:val="26"/>
+          <w:szCs w:val="26"/>
+          <w:lang w:val="en-IN"/>
+        </w:rPr>
+        <w:t>Req-2.1:</w:t>
+      </w:r>
+      <w:r>
+        <w:rPr>
+          <w:i w:val="false"/>
+          <w:iCs w:val="false"/>
+          <w:sz w:val="26"/>
+          <w:szCs w:val="26"/>
+          <w:lang w:val="en-IN"/>
+        </w:rPr>
+        <w:t xml:space="preserve"> Andoroid application should be able to perform  facial landmarks detection on live image stream from the device camera.</w:t>
+      </w:r>
+    </w:p>
+    <w:p>
+      <w:pPr>
+        <w:pStyle w:val="Normal"/>
+        <w:ind w:left="720" w:hanging="0"/>
+        <w:jc w:val="both"/>
+        <w:rPr>
+          <w:i w:val="false"/>
+          <w:i w:val="false"/>
+          <w:iCs w:val="false"/>
+          <w:sz w:val="26"/>
+          <w:szCs w:val="26"/>
+        </w:rPr>
+      </w:pPr>
+      <w:r>
+        <w:rPr>
+          <w:i/>
+          <w:iCs/>
+          <w:sz w:val="26"/>
+          <w:szCs w:val="26"/>
+          <w:lang w:val="en-IN"/>
+        </w:rPr>
+        <w:t>Req-2.1(a):</w:t>
+      </w:r>
+      <w:r>
+        <w:rPr>
+          <w:i w:val="false"/>
+          <w:iCs w:val="false"/>
+          <w:sz w:val="26"/>
+          <w:szCs w:val="26"/>
+          <w:lang w:val="en-IN"/>
+        </w:rPr>
+        <w:t xml:space="preserve"> App should utilize OpenCV and dLib in conjuction for facial landmarks detection</w:t>
+      </w:r>
+    </w:p>
+    <w:p>
+      <w:pPr>
+        <w:pStyle w:val="Normal"/>
+        <w:ind w:left="0" w:hanging="0"/>
+        <w:jc w:val="both"/>
+        <w:rPr>
+          <w:i w:val="false"/>
+          <w:i w:val="false"/>
+          <w:iCs w:val="false"/>
+          <w:sz w:val="26"/>
+          <w:szCs w:val="26"/>
+        </w:rPr>
+      </w:pPr>
+      <w:r>
+        <w:rPr>
+          <w:i/>
+          <w:iCs/>
+          <w:sz w:val="26"/>
+          <w:szCs w:val="26"/>
+          <w:lang w:val="en-IN"/>
+        </w:rPr>
+        <w:t>Req-2.2:</w:t>
+      </w:r>
+      <w:r>
+        <w:rPr>
+          <w:i w:val="false"/>
+          <w:iCs w:val="false"/>
+          <w:sz w:val="26"/>
+          <w:szCs w:val="26"/>
+          <w:lang w:val="en-IN"/>
+        </w:rPr>
+        <w:t xml:space="preserve"> Application should run close to or greated than 10FPS.</w:t>
+      </w:r>
+    </w:p>
+    <w:p>
+      <w:pPr>
+        <w:pStyle w:val="Normal"/>
+        <w:ind w:left="0" w:hanging="0"/>
+        <w:jc w:val="both"/>
+        <w:rPr>
+          <w:i w:val="false"/>
+          <w:i w:val="false"/>
+          <w:iCs w:val="false"/>
+          <w:sz w:val="26"/>
+          <w:szCs w:val="26"/>
+        </w:rPr>
+      </w:pPr>
+      <w:r>
+        <w:rPr>
+          <w:i/>
+          <w:iCs/>
+          <w:sz w:val="26"/>
+          <w:szCs w:val="26"/>
+          <w:lang w:val="en-IN"/>
+        </w:rPr>
+        <w:t>Req-2.3:</w:t>
+      </w:r>
+      <w:r>
+        <w:rPr>
+          <w:i w:val="false"/>
+          <w:iCs w:val="false"/>
+          <w:sz w:val="26"/>
+          <w:szCs w:val="26"/>
+          <w:lang w:val="en-IN"/>
+        </w:rPr>
+        <w:t xml:space="preserve"> App should be able to extract Lips ROI.</w:t>
+      </w:r>
+    </w:p>
+    <w:p>
+      <w:pPr>
+        <w:pStyle w:val="Normal"/>
+        <w:ind w:left="720" w:hanging="0"/>
+        <w:jc w:val="both"/>
+        <w:rPr>
+          <w:i w:val="false"/>
+          <w:i w:val="false"/>
+          <w:iCs w:val="false"/>
+          <w:sz w:val="26"/>
+          <w:szCs w:val="26"/>
+        </w:rPr>
+      </w:pPr>
+      <w:r>
+        <w:rPr>
+          <w:i/>
+          <w:iCs/>
+          <w:sz w:val="26"/>
+          <w:szCs w:val="26"/>
+          <w:lang w:val="en-IN"/>
+        </w:rPr>
+        <w:t>Req-2.3(a):</w:t>
+      </w:r>
+      <w:r>
+        <w:rPr>
+          <w:i w:val="false"/>
+          <w:iCs w:val="false"/>
+          <w:sz w:val="26"/>
+          <w:szCs w:val="26"/>
+          <w:lang w:val="en-IN"/>
+        </w:rPr>
+        <w:t xml:space="preserve"> Cartesian coordinates of the lips detection should be available for further processing in later stages.</w:t>
+      </w:r>
+    </w:p>
+    <w:p>
+      <w:pPr>
+        <w:pStyle w:val="Normal"/>
+        <w:ind w:left="720" w:hanging="0"/>
+        <w:jc w:val="both"/>
+        <w:rPr>
+          <w:rFonts w:ascii="Times New Roman" w:hAnsi="Times New Roman"/>
+          <w:lang w:val="en-IN"/>
+        </w:rPr>
+      </w:pPr>
+      <w:r>
+        <w:rPr>
+          <w:i w:val="false"/>
+          <w:iCs w:val="false"/>
+          <w:sz w:val="26"/>
+          <w:szCs w:val="26"/>
+        </w:rPr>
+      </w:r>
+    </w:p>
+    <w:p>
+      <w:pPr>
+        <w:pStyle w:val="Normal"/>
+        <w:ind w:left="0" w:hanging="0"/>
+        <w:jc w:val="both"/>
+        <w:rPr>
+          <w:b/>
+          <w:b/>
+          <w:bCs/>
+          <w:i w:val="false"/>
+          <w:i w:val="false"/>
+          <w:iCs w:val="false"/>
+          <w:sz w:val="26"/>
+          <w:szCs w:val="26"/>
+        </w:rPr>
+      </w:pPr>
+      <w:r>
+        <w:rPr>
+          <w:b/>
+          <w:bCs/>
+          <w:i w:val="false"/>
+          <w:iCs w:val="false"/>
+          <w:sz w:val="26"/>
+          <w:szCs w:val="26"/>
+          <w:lang w:val="en-IN"/>
+        </w:rPr>
+        <w:t>3.3 Phase-3:</w:t>
+      </w:r>
+    </w:p>
+    <w:p>
+      <w:pPr>
+        <w:pStyle w:val="Normal"/>
+        <w:ind w:left="0" w:hanging="0"/>
+        <w:jc w:val="both"/>
+        <w:rPr>
+          <w:b w:val="false"/>
+          <w:b w:val="false"/>
+          <w:bCs w:val="false"/>
+          <w:i/>
+          <w:i/>
+          <w:iCs/>
+          <w:sz w:val="26"/>
+          <w:szCs w:val="26"/>
+        </w:rPr>
+      </w:pPr>
+      <w:r>
+        <w:rPr>
+          <w:b w:val="false"/>
+          <w:bCs w:val="false"/>
+          <w:i/>
+          <w:iCs/>
+          <w:sz w:val="26"/>
+          <w:szCs w:val="26"/>
+          <w:lang w:val="en-IN"/>
+        </w:rPr>
+        <w:t>Implementation of wireless data transfer to a remote computer:</w:t>
+      </w:r>
+    </w:p>
+    <w:p>
+      <w:pPr>
+        <w:pStyle w:val="Normal"/>
+        <w:ind w:left="0" w:hanging="0"/>
+        <w:jc w:val="both"/>
+        <w:rPr>
+          <w:b w:val="false"/>
+          <w:b w:val="false"/>
+          <w:bCs w:val="false"/>
+          <w:i w:val="false"/>
+          <w:i w:val="false"/>
+          <w:iCs w:val="false"/>
+          <w:sz w:val="26"/>
+          <w:szCs w:val="26"/>
+        </w:rPr>
+      </w:pPr>
+      <w:r>
+        <w:rPr>
+          <w:b w:val="false"/>
+          <w:bCs w:val="false"/>
+          <w:i w:val="false"/>
+          <w:iCs w:val="false"/>
+          <w:sz w:val="26"/>
+          <w:szCs w:val="26"/>
+          <w:lang w:val="en-IN"/>
+        </w:rPr>
+        <w:t>Phase-3 was to incorporate distributed processing capability in the application. Such that the image processing is to be performed on the android device but for further processing, the extracted images and information will be transfered to a remote computer running the Machine Learning Component of the application. This componenet will be responsible for processing the transfered images and deducing the said word or phrase from the given information.</w:t>
+      </w:r>
+    </w:p>
+    <w:p>
+      <w:pPr>
+        <w:pStyle w:val="Normal"/>
+        <w:ind w:left="0" w:hanging="0"/>
+        <w:jc w:val="both"/>
+        <w:rPr>
+          <w:rFonts w:ascii="Times New Roman" w:hAnsi="Times New Roman"/>
+          <w:lang w:val="en-IN"/>
+        </w:rPr>
+      </w:pPr>
+      <w:r>
+        <w:rPr>
+          <w:b w:val="false"/>
+          <w:bCs w:val="false"/>
+          <w:i w:val="false"/>
+          <w:iCs w:val="false"/>
+          <w:sz w:val="26"/>
+          <w:szCs w:val="26"/>
+        </w:rPr>
+      </w:r>
+    </w:p>
+    <w:p>
+      <w:pPr>
+        <w:pStyle w:val="Normal"/>
+        <w:ind w:left="0" w:hanging="0"/>
+        <w:jc w:val="both"/>
+        <w:rPr>
+          <w:i w:val="false"/>
+          <w:i w:val="false"/>
+          <w:iCs w:val="false"/>
+          <w:sz w:val="26"/>
+          <w:szCs w:val="26"/>
+        </w:rPr>
+      </w:pPr>
+      <w:r>
+        <w:rPr>
+          <w:i/>
+          <w:iCs/>
+          <w:sz w:val="26"/>
+          <w:szCs w:val="26"/>
+          <w:lang w:val="en-IN"/>
+        </w:rPr>
+        <w:t>Req-3.1:</w:t>
+      </w:r>
+      <w:r>
+        <w:rPr>
+          <w:i w:val="false"/>
+          <w:iCs w:val="false"/>
+          <w:sz w:val="26"/>
+          <w:szCs w:val="26"/>
+          <w:lang w:val="en-IN"/>
+        </w:rPr>
+        <w:t xml:space="preserve"> App should be able to transfer information over a wireless connection to a remote computer for further processing.</w:t>
+      </w:r>
+    </w:p>
+    <w:p>
+      <w:pPr>
+        <w:pStyle w:val="Normal"/>
+        <w:ind w:left="720" w:hanging="0"/>
+        <w:jc w:val="both"/>
+        <w:rPr>
+          <w:i w:val="false"/>
+          <w:i w:val="false"/>
+          <w:iCs w:val="false"/>
+          <w:sz w:val="26"/>
+          <w:szCs w:val="26"/>
+        </w:rPr>
+      </w:pPr>
+      <w:r>
+        <w:rPr>
+          <w:i/>
+          <w:iCs/>
+          <w:sz w:val="26"/>
+          <w:szCs w:val="26"/>
+          <w:lang w:val="en-IN"/>
+        </w:rPr>
+        <w:t>Req-3.1(a):</w:t>
+      </w:r>
+      <w:r>
+        <w:rPr>
+          <w:i w:val="false"/>
+          <w:iCs w:val="false"/>
+          <w:sz w:val="26"/>
+          <w:szCs w:val="26"/>
+          <w:lang w:val="en-IN"/>
+        </w:rPr>
+        <w:t xml:space="preserve"> Remote PC and the android device should be able to communicate over a TCP/IP link</w:t>
+      </w:r>
+    </w:p>
+    <w:p>
+      <w:pPr>
+        <w:pStyle w:val="Normal"/>
+        <w:ind w:left="720" w:hanging="0"/>
+        <w:jc w:val="both"/>
+        <w:rPr>
+          <w:i w:val="false"/>
+          <w:i w:val="false"/>
+          <w:iCs w:val="false"/>
+          <w:sz w:val="26"/>
+          <w:szCs w:val="26"/>
+        </w:rPr>
+      </w:pPr>
+      <w:r>
+        <w:rPr>
+          <w:i/>
+          <w:iCs/>
+          <w:sz w:val="26"/>
+          <w:szCs w:val="26"/>
+          <w:lang w:val="en-IN"/>
+        </w:rPr>
+        <w:t>Req-3.1(b):</w:t>
+      </w:r>
+      <w:r>
+        <w:rPr>
+          <w:i w:val="false"/>
+          <w:iCs w:val="false"/>
+          <w:sz w:val="26"/>
+          <w:szCs w:val="26"/>
+          <w:lang w:val="en-IN"/>
+        </w:rPr>
+        <w:t xml:space="preserve"> Use Robot Operating System for establishing data transfer capabilities.</w:t>
+      </w:r>
+    </w:p>
+    <w:p>
+      <w:pPr>
+        <w:pStyle w:val="Normal"/>
+        <w:ind w:left="0" w:hanging="0"/>
+        <w:jc w:val="both"/>
+        <w:rPr>
+          <w:i w:val="false"/>
+          <w:i w:val="false"/>
+          <w:iCs w:val="false"/>
+          <w:sz w:val="26"/>
+          <w:szCs w:val="26"/>
+        </w:rPr>
+      </w:pPr>
+      <w:r>
+        <w:rPr>
+          <w:i/>
+          <w:iCs/>
+          <w:sz w:val="26"/>
+          <w:szCs w:val="26"/>
+          <w:lang w:val="en-IN"/>
+        </w:rPr>
+        <w:t>Req-3.2:</w:t>
+      </w:r>
+      <w:r>
+        <w:rPr>
+          <w:i w:val="false"/>
+          <w:iCs w:val="false"/>
+          <w:sz w:val="26"/>
+          <w:szCs w:val="26"/>
+          <w:lang w:val="en-IN"/>
+        </w:rPr>
+        <w:t xml:space="preserve"> App should transfer the cartesian coordinates of the lips to the remote node.</w:t>
+      </w:r>
+    </w:p>
+    <w:p>
+      <w:pPr>
+        <w:pStyle w:val="Normal"/>
+        <w:ind w:left="0" w:hanging="0"/>
+        <w:jc w:val="both"/>
+        <w:rPr>
+          <w:i w:val="false"/>
+          <w:i w:val="false"/>
+          <w:iCs w:val="false"/>
+          <w:sz w:val="26"/>
+          <w:szCs w:val="26"/>
+        </w:rPr>
+      </w:pPr>
+      <w:r>
+        <w:rPr>
+          <w:i/>
+          <w:iCs/>
+          <w:sz w:val="26"/>
+          <w:szCs w:val="26"/>
+          <w:lang w:val="en-IN"/>
+        </w:rPr>
+        <w:t>Req-3.3:</w:t>
+      </w:r>
+      <w:r>
+        <w:rPr>
+          <w:i w:val="false"/>
+          <w:iCs w:val="false"/>
+          <w:sz w:val="26"/>
+          <w:szCs w:val="26"/>
+          <w:lang w:val="en-IN"/>
+        </w:rPr>
+        <w:t xml:space="preserve"> App should transfer the images of the Face/Lips ROI tot he remote computer.</w:t>
+      </w:r>
+    </w:p>
+    <w:p>
+      <w:pPr>
+        <w:pStyle w:val="Normal"/>
+        <w:ind w:left="0" w:hanging="0"/>
+        <w:jc w:val="both"/>
+        <w:rPr>
+          <w:rFonts w:ascii="Times New Roman" w:hAnsi="Times New Roman"/>
+          <w:lang w:val="en-IN"/>
+        </w:rPr>
+      </w:pPr>
+      <w:r>
+        <w:rPr>
+          <w:i w:val="false"/>
+          <w:iCs w:val="false"/>
+          <w:sz w:val="26"/>
+          <w:szCs w:val="26"/>
+        </w:rPr>
+      </w:r>
+    </w:p>
+    <w:p>
+      <w:pPr>
+        <w:pStyle w:val="Normal"/>
+        <w:ind w:left="0" w:hanging="0"/>
+        <w:jc w:val="both"/>
+        <w:rPr>
+          <w:b/>
+          <w:b/>
+          <w:bCs/>
+          <w:i w:val="false"/>
+          <w:i w:val="false"/>
+          <w:iCs w:val="false"/>
+          <w:sz w:val="26"/>
+          <w:szCs w:val="26"/>
+        </w:rPr>
+      </w:pPr>
+      <w:r>
+        <w:rPr>
+          <w:b/>
+          <w:bCs/>
+          <w:i w:val="false"/>
+          <w:iCs w:val="false"/>
+          <w:sz w:val="26"/>
+          <w:szCs w:val="26"/>
+          <w:lang w:val="en-IN"/>
+        </w:rPr>
+        <w:t>3.4 Phase-4:</w:t>
+      </w:r>
+    </w:p>
+    <w:p>
+      <w:pPr>
+        <w:pStyle w:val="Normal"/>
+        <w:ind w:left="0" w:hanging="0"/>
+        <w:jc w:val="both"/>
+        <w:rPr>
+          <w:i w:val="false"/>
+          <w:i w:val="false"/>
+          <w:iCs w:val="false"/>
+          <w:sz w:val="26"/>
+          <w:szCs w:val="26"/>
+        </w:rPr>
+      </w:pPr>
+      <w:r>
+        <w:rPr>
+          <w:i/>
+          <w:iCs/>
+          <w:sz w:val="26"/>
+          <w:szCs w:val="26"/>
+          <w:lang w:val="en-IN"/>
+        </w:rPr>
+        <w:t>Implementation of Machine Learning Component:</w:t>
+      </w:r>
+      <w:r>
+        <w:rPr>
+          <w:i w:val="false"/>
+          <w:iCs w:val="false"/>
+          <w:sz w:val="26"/>
+          <w:szCs w:val="26"/>
+          <w:lang w:val="en-IN"/>
+        </w:rPr>
+        <w:t xml:space="preserve"> </w:t>
+      </w:r>
+    </w:p>
+    <w:p>
+      <w:pPr>
+        <w:pStyle w:val="Normal"/>
+        <w:ind w:left="0" w:hanging="0"/>
+        <w:jc w:val="both"/>
+        <w:rPr>
+          <w:i w:val="false"/>
+          <w:i w:val="false"/>
+          <w:iCs w:val="false"/>
+          <w:sz w:val="26"/>
+          <w:szCs w:val="26"/>
+        </w:rPr>
+      </w:pPr>
+      <w:r>
+        <w:rPr>
+          <w:i w:val="false"/>
+          <w:iCs w:val="false"/>
+          <w:sz w:val="26"/>
+          <w:szCs w:val="26"/>
+          <w:lang w:val="en-IN"/>
+        </w:rPr>
+        <w:t xml:space="preserve">Phase-4 is the final phase which brings together the work done in the previous parts and ties them together to produce the whole application. In this phase the Image processing results done on the device should be processed further on the computer. </w:t>
+      </w:r>
+      <w:r>
+        <w:rPr>
+          <w:i w:val="false"/>
+          <w:iCs w:val="false"/>
+          <w:sz w:val="26"/>
+          <w:szCs w:val="26"/>
+          <w:lang w:val="en-IN"/>
+        </w:rPr>
+        <w:t xml:space="preserve">The chosen ML algorithm should then infer from the data the said word or phrase. </w:t>
+      </w:r>
+    </w:p>
+    <w:p>
+      <w:pPr>
+        <w:pStyle w:val="Normal"/>
+        <w:ind w:left="0" w:hanging="0"/>
+        <w:jc w:val="both"/>
+        <w:rPr>
+          <w:rFonts w:ascii="Times New Roman" w:hAnsi="Times New Roman"/>
+          <w:lang w:val="en-IN"/>
+        </w:rPr>
+      </w:pPr>
+      <w:r>
+        <w:rPr>
+          <w:i w:val="false"/>
+          <w:iCs w:val="false"/>
+          <w:sz w:val="26"/>
+          <w:szCs w:val="26"/>
+        </w:rPr>
+      </w:r>
+    </w:p>
+    <w:p>
+      <w:pPr>
+        <w:pStyle w:val="Normal"/>
+        <w:ind w:left="0" w:hanging="0"/>
+        <w:jc w:val="both"/>
+        <w:rPr>
+          <w:i w:val="false"/>
+          <w:i w:val="false"/>
+          <w:iCs w:val="false"/>
+          <w:sz w:val="26"/>
+          <w:szCs w:val="26"/>
+        </w:rPr>
+      </w:pPr>
+      <w:r>
+        <w:rPr>
+          <w:i/>
+          <w:iCs/>
+          <w:sz w:val="26"/>
+          <w:szCs w:val="26"/>
+          <w:lang w:val="en-IN"/>
+        </w:rPr>
+        <w:t>Req-4.1:</w:t>
+      </w:r>
+      <w:r>
+        <w:rPr>
+          <w:i w:val="false"/>
+          <w:iCs w:val="false"/>
+          <w:sz w:val="26"/>
+          <w:szCs w:val="26"/>
+          <w:lang w:val="en-IN"/>
+        </w:rPr>
+        <w:t xml:space="preserve"> App and PC should work as a system to analyse the video stream, extract facial landmarks and lips ROI and perform lip reading to infer the said word/phrase.</w:t>
+      </w:r>
+    </w:p>
+    <w:p>
+      <w:pPr>
+        <w:pStyle w:val="Normal"/>
+        <w:ind w:left="0" w:hanging="0"/>
+        <w:jc w:val="both"/>
+        <w:rPr>
+          <w:i w:val="false"/>
+          <w:i w:val="false"/>
+          <w:iCs w:val="false"/>
+          <w:sz w:val="26"/>
+          <w:szCs w:val="26"/>
+        </w:rPr>
+      </w:pPr>
+      <w:r>
+        <w:rPr>
+          <w:i/>
+          <w:iCs/>
+          <w:sz w:val="26"/>
+          <w:szCs w:val="26"/>
+          <w:lang w:val="en-IN"/>
+        </w:rPr>
+        <w:t>Req-4.2:</w:t>
+      </w:r>
+      <w:r>
+        <w:rPr>
+          <w:i w:val="false"/>
+          <w:iCs w:val="false"/>
+          <w:sz w:val="26"/>
+          <w:szCs w:val="26"/>
+          <w:lang w:val="en-IN"/>
+        </w:rPr>
+        <w:t xml:space="preserve"> A ROS node on PC should be able to fetch and save the incomming data from the mobile device.</w:t>
+      </w:r>
+    </w:p>
+    <w:p>
+      <w:pPr>
+        <w:pStyle w:val="Normal"/>
+        <w:ind w:left="0" w:hanging="0"/>
+        <w:jc w:val="both"/>
+        <w:rPr>
+          <w:i w:val="false"/>
+          <w:i w:val="false"/>
+          <w:iCs w:val="false"/>
+          <w:sz w:val="26"/>
+          <w:szCs w:val="26"/>
+        </w:rPr>
+      </w:pPr>
+      <w:r>
+        <w:rPr>
+          <w:i/>
+          <w:iCs/>
+          <w:sz w:val="26"/>
+          <w:szCs w:val="26"/>
+          <w:lang w:val="en-IN"/>
+        </w:rPr>
+        <w:t>Req-4.3:</w:t>
+      </w:r>
+      <w:r>
+        <w:rPr>
+          <w:i w:val="false"/>
+          <w:iCs w:val="false"/>
+          <w:sz w:val="26"/>
+          <w:szCs w:val="26"/>
+          <w:lang w:val="en-IN"/>
+        </w:rPr>
+        <w:t xml:space="preserve"> PC Node shall use TensorFlow to analyse the incomming images and perform lip reading.</w:t>
+      </w:r>
+    </w:p>
+    <w:p>
+      <w:pPr>
+        <w:pStyle w:val="Normal"/>
+        <w:ind w:left="720" w:hanging="0"/>
+        <w:jc w:val="both"/>
+        <w:rPr>
+          <w:i w:val="false"/>
+          <w:i w:val="false"/>
+          <w:iCs w:val="false"/>
+          <w:sz w:val="26"/>
+          <w:szCs w:val="26"/>
+        </w:rPr>
+      </w:pPr>
+      <w:r>
+        <w:rPr>
+          <w:i/>
+          <w:iCs/>
+          <w:sz w:val="26"/>
+          <w:szCs w:val="26"/>
+          <w:lang w:val="en-IN"/>
+        </w:rPr>
+        <w:t>Req-4.3(a):</w:t>
+      </w:r>
+      <w:r>
+        <w:rPr>
+          <w:i w:val="false"/>
+          <w:iCs w:val="false"/>
+          <w:sz w:val="26"/>
+          <w:szCs w:val="26"/>
+          <w:lang w:val="en-IN"/>
+        </w:rPr>
+        <w:t xml:space="preserve"> Training of TensorFlow model should be perfomed on a varied and a large dataset for better results.</w:t>
+      </w:r>
+    </w:p>
+    <w:p>
+      <w:pPr>
+        <w:pStyle w:val="Normal"/>
+        <w:ind w:left="0" w:hanging="0"/>
+        <w:jc w:val="both"/>
+        <w:rPr>
+          <w:i w:val="false"/>
+          <w:i w:val="false"/>
+          <w:iCs w:val="false"/>
+          <w:sz w:val="26"/>
+          <w:szCs w:val="26"/>
+        </w:rPr>
+      </w:pPr>
+      <w:r>
+        <w:rPr>
+          <w:i/>
+          <w:iCs/>
+          <w:sz w:val="26"/>
+          <w:szCs w:val="26"/>
+          <w:lang w:val="en-IN"/>
+        </w:rPr>
+        <w:t>Req-4.4:</w:t>
+      </w:r>
+      <w:r>
+        <w:rPr>
+          <w:i w:val="false"/>
+          <w:iCs w:val="false"/>
+          <w:sz w:val="26"/>
+          <w:szCs w:val="26"/>
+          <w:lang w:val="en-IN"/>
+        </w:rPr>
+        <w:t xml:space="preserve"> System shall be trained on a set of pre decided words and phrases.</w:t>
+      </w:r>
+    </w:p>
+    <w:p>
+      <w:pPr>
+        <w:pStyle w:val="Normal"/>
+        <w:jc w:val="both"/>
+        <w:rPr>
+          <w:rFonts w:ascii="Times New Roman" w:hAnsi="Times New Roman"/>
+          <w:lang w:val="en-IN"/>
+        </w:rPr>
+      </w:pPr>
+      <w:r>
+        <w:rPr>
+          <w:i w:val="false"/>
+          <w:iCs w:val="false"/>
+        </w:rPr>
+      </w:r>
+    </w:p>
+    <w:p>
+      <w:pPr>
+        <w:pStyle w:val="Normal"/>
+        <w:jc w:val="both"/>
+        <w:rPr>
+          <w:rFonts w:ascii="Times New Roman" w:hAnsi="Times New Roman"/>
+          <w:lang w:val="en-IN"/>
+        </w:rPr>
+      </w:pPr>
+      <w:r>
+        <w:rPr/>
       </w:r>
     </w:p>
     <w:p>
@@ -9444,170 +10692,6 @@
         </w:rPr>
       </w:pPr>
       <w:r>
-        <mc:AlternateContent>
-          <mc:Choice Requires="wps">
-            <w:drawing>
-              <wp:anchor behindDoc="0" distT="45720" distB="45720" distL="114300" distR="114300" simplePos="0" locked="0" layoutInCell="1" allowOverlap="1" relativeHeight="4" wp14:anchorId="767F20B2">
-                <wp:simplePos x="0" y="0"/>
-                <wp:positionH relativeFrom="margin">
-                  <wp:align>right</wp:align>
-                </wp:positionH>
-                <wp:positionV relativeFrom="page">
-                  <wp:posOffset>2070100</wp:posOffset>
-                </wp:positionV>
-                <wp:extent cx="5029835" cy="4011295"/>
-                <wp:effectExtent l="0" t="0" r="19050" b="27940"/>
-                <wp:wrapTopAndBottom/>
-                <wp:docPr id="10" name="Text Box 2"/>
-                <a:graphic xmlns:a="http://schemas.openxmlformats.org/drawingml/2006/main">
-                  <a:graphicData uri="http://schemas.microsoft.com/office/word/2010/wordprocessingShape">
-                    <wps:wsp>
-                      <wps:cNvSpPr/>
-                      <wps:spPr>
-                        <a:xfrm>
-                          <a:off x="0" y="0"/>
-                          <a:ext cx="5029200" cy="4010760"/>
-                        </a:xfrm>
-                        <a:prstGeom prst="rect">
-                          <a:avLst/>
-                        </a:prstGeom>
-                        <a:solidFill>
-                          <a:srgbClr val="ffffff"/>
-                        </a:solidFill>
-                        <a:ln w="9360">
-                          <a:solidFill>
-                            <a:srgbClr val="000000"/>
-                          </a:solidFill>
-                          <a:miter/>
-                        </a:ln>
-                      </wps:spPr>
-                      <wps:style>
-                        <a:lnRef idx="0"/>
-                        <a:fillRef idx="0"/>
-                        <a:effectRef idx="0"/>
-                        <a:fontRef idx="minor"/>
-                      </wps:style>
-                      <wps:txbx>
-                        <w:txbxContent>
-                          <w:p>
-                            <w:pPr>
-                              <w:pStyle w:val="FrameContents"/>
-                              <w:rPr/>
-                            </w:pPr>
-                            <w:r>
-                              <w:rPr/>
-                              <w:drawing>
-                                <wp:inline distT="0" distB="8255" distL="0" distR="0">
-                                  <wp:extent cx="4805045" cy="3820795"/>
-                                  <wp:effectExtent l="0" t="0" r="0" b="0"/>
-                                  <wp:docPr id="12" name="Picture 5" descr=""/>
-                                  <wp:cNvGraphicFramePr>
-                                    <a:graphicFrameLocks xmlns:a="http://schemas.openxmlformats.org/drawingml/2006/main" noChangeAspect="1"/>
-                                  </wp:cNvGraphicFramePr>
-                                  <a:graphic xmlns:a="http://schemas.openxmlformats.org/drawingml/2006/main">
-                                    <a:graphicData uri="http://schemas.openxmlformats.org/drawingml/2006/picture">
-                                      <pic:pic xmlns:pic="http://schemas.openxmlformats.org/drawingml/2006/picture">
-                                        <pic:nvPicPr>
-                                          <pic:cNvPr id="12" name="Picture 5" descr=""/>
-                                          <pic:cNvPicPr>
-                                            <a:picLocks noChangeAspect="1" noChangeArrowheads="1"/>
-                                          </pic:cNvPicPr>
-                                        </pic:nvPicPr>
-                                        <pic:blipFill>
-                                          <a:blip r:embed="rId8"/>
-                                          <a:stretch>
-                                            <a:fillRect/>
-                                          </a:stretch>
-                                        </pic:blipFill>
-                                        <pic:spPr bwMode="auto">
-                                          <a:xfrm>
-                                            <a:off x="0" y="0"/>
-                                            <a:ext cx="4805045" cy="3820795"/>
-                                          </a:xfrm>
-                                          <a:prstGeom prst="rect">
-                                            <a:avLst/>
-                                          </a:prstGeom>
-                                        </pic:spPr>
-                                      </pic:pic>
-                                    </a:graphicData>
-                                  </a:graphic>
-                                </wp:inline>
-                              </w:drawing>
-                            </w:r>
-                          </w:p>
-                        </w:txbxContent>
-                      </wps:txbx>
-                      <wps:bodyPr lIns="90000" rIns="90000" tIns="45000" bIns="45000">
-                        <a:noAutofit/>
-                      </wps:bodyPr>
-                    </wps:wsp>
-                  </a:graphicData>
-                </a:graphic>
-              </wp:anchor>
-            </w:drawing>
-          </mc:Choice>
-          <mc:Fallback>
-            <w:pict>
-              <v:rect id="shape_0" ID="Text Box 2" fillcolor="white" stroked="t" style="position:absolute;margin-left:-9.75pt;margin-top:163pt;width:395.95pt;height:315.75pt;mso-position-horizontal:right;mso-position-horizontal-relative:margin;mso-position-vertical-relative:page" wp14:anchorId="767F20B2">
-                <w10:wrap type="none"/>
-                <v:fill o:detectmouseclick="t" type="solid" color2="black"/>
-                <v:stroke color="black" weight="9360" joinstyle="miter" endcap="flat"/>
-                <v:textbox>
-                  <w:txbxContent>
-                    <w:p>
-                      <w:pPr>
-                        <w:pStyle w:val="FrameContents"/>
-                        <w:rPr/>
-                      </w:pPr>
-                      <w:r>
-                        <w:rPr/>
-                        <w:drawing>
-                          <wp:inline distT="0" distB="8255" distL="0" distR="0">
-                            <wp:extent cx="4805045" cy="3820795"/>
-                            <wp:effectExtent l="0" t="0" r="0" b="0"/>
-                            <wp:docPr id="13" name="Picture 5" descr=""/>
-                            <wp:cNvGraphicFramePr>
-                              <a:graphicFrameLocks xmlns:a="http://schemas.openxmlformats.org/drawingml/2006/main" noChangeAspect="1"/>
-                            </wp:cNvGraphicFramePr>
-                            <a:graphic xmlns:a="http://schemas.openxmlformats.org/drawingml/2006/main">
-                              <a:graphicData uri="http://schemas.openxmlformats.org/drawingml/2006/picture">
-                                <pic:pic xmlns:pic="http://schemas.openxmlformats.org/drawingml/2006/picture">
-                                  <pic:nvPicPr>
-                                    <pic:cNvPr id="13" name="Picture 5" descr=""/>
-                                    <pic:cNvPicPr>
-                                      <a:picLocks noChangeAspect="1" noChangeArrowheads="1"/>
-                                    </pic:cNvPicPr>
-                                  </pic:nvPicPr>
-                                  <pic:blipFill>
-                                    <a:blip r:embed="rId8"/>
-                                    <a:stretch>
-                                      <a:fillRect/>
-                                    </a:stretch>
-                                  </pic:blipFill>
-                                  <pic:spPr bwMode="auto">
-                                    <a:xfrm>
-                                      <a:off x="0" y="0"/>
-                                      <a:ext cx="4805045" cy="3820795"/>
-                                    </a:xfrm>
-                                    <a:prstGeom prst="rect">
-                                      <a:avLst/>
-                                    </a:prstGeom>
-                                  </pic:spPr>
-                                </pic:pic>
-                              </a:graphicData>
-                            </a:graphic>
-                          </wp:inline>
-                        </w:drawing>
-                      </w:r>
-                    </w:p>
-                  </w:txbxContent>
-                </v:textbox>
-              </v:rect>
-            </w:pict>
-          </mc:Fallback>
-        </mc:AlternateContent>
-      </w:r>
-      <w:r>
         <w:rPr>
           <w:b/>
           <w:lang w:val="en-IN"/>
@@ -9645,170 +10729,6 @@
         </w:rPr>
       </w:pPr>
       <w:r>
-        <mc:AlternateContent>
-          <mc:Choice Requires="wps">
-            <w:drawing>
-              <wp:anchor behindDoc="0" distT="45720" distB="45720" distL="114300" distR="114300" simplePos="0" locked="0" layoutInCell="1" allowOverlap="1" relativeHeight="3" wp14:anchorId="4ADCCA28">
-                <wp:simplePos x="0" y="0"/>
-                <wp:positionH relativeFrom="margin">
-                  <wp:posOffset>-7620</wp:posOffset>
-                </wp:positionH>
-                <wp:positionV relativeFrom="paragraph">
-                  <wp:posOffset>502920</wp:posOffset>
-                </wp:positionV>
-                <wp:extent cx="5029835" cy="4037330"/>
-                <wp:effectExtent l="0" t="0" r="19050" b="20955"/>
-                <wp:wrapTopAndBottom/>
-                <wp:docPr id="14" name="Text Box 2"/>
-                <a:graphic xmlns:a="http://schemas.openxmlformats.org/drawingml/2006/main">
-                  <a:graphicData uri="http://schemas.microsoft.com/office/word/2010/wordprocessingShape">
-                    <wps:wsp>
-                      <wps:cNvSpPr/>
-                      <wps:spPr>
-                        <a:xfrm>
-                          <a:off x="0" y="0"/>
-                          <a:ext cx="5029200" cy="4036680"/>
-                        </a:xfrm>
-                        <a:prstGeom prst="rect">
-                          <a:avLst/>
-                        </a:prstGeom>
-                        <a:solidFill>
-                          <a:srgbClr val="ffffff"/>
-                        </a:solidFill>
-                        <a:ln w="9360">
-                          <a:solidFill>
-                            <a:srgbClr val="000000"/>
-                          </a:solidFill>
-                          <a:miter/>
-                        </a:ln>
-                      </wps:spPr>
-                      <wps:style>
-                        <a:lnRef idx="0"/>
-                        <a:fillRef idx="0"/>
-                        <a:effectRef idx="0"/>
-                        <a:fontRef idx="minor"/>
-                      </wps:style>
-                      <wps:txbx>
-                        <w:txbxContent>
-                          <w:p>
-                            <w:pPr>
-                              <w:pStyle w:val="FrameContents"/>
-                              <w:rPr/>
-                            </w:pPr>
-                            <w:r>
-                              <w:rPr/>
-                              <w:drawing>
-                                <wp:inline distT="0" distB="2540" distL="0" distR="6350">
-                                  <wp:extent cx="4832350" cy="3407410"/>
-                                  <wp:effectExtent l="0" t="0" r="0" b="0"/>
-                                  <wp:docPr id="16" name="Picture 2" descr=""/>
-                                  <wp:cNvGraphicFramePr>
-                                    <a:graphicFrameLocks xmlns:a="http://schemas.openxmlformats.org/drawingml/2006/main" noChangeAspect="1"/>
-                                  </wp:cNvGraphicFramePr>
-                                  <a:graphic xmlns:a="http://schemas.openxmlformats.org/drawingml/2006/main">
-                                    <a:graphicData uri="http://schemas.openxmlformats.org/drawingml/2006/picture">
-                                      <pic:pic xmlns:pic="http://schemas.openxmlformats.org/drawingml/2006/picture">
-                                        <pic:nvPicPr>
-                                          <pic:cNvPr id="16" name="Picture 2" descr=""/>
-                                          <pic:cNvPicPr>
-                                            <a:picLocks noChangeAspect="1" noChangeArrowheads="1"/>
-                                          </pic:cNvPicPr>
-                                        </pic:nvPicPr>
-                                        <pic:blipFill>
-                                          <a:blip r:embed="rId9"/>
-                                          <a:stretch>
-                                            <a:fillRect/>
-                                          </a:stretch>
-                                        </pic:blipFill>
-                                        <pic:spPr bwMode="auto">
-                                          <a:xfrm>
-                                            <a:off x="0" y="0"/>
-                                            <a:ext cx="4832350" cy="3407410"/>
-                                          </a:xfrm>
-                                          <a:prstGeom prst="rect">
-                                            <a:avLst/>
-                                          </a:prstGeom>
-                                        </pic:spPr>
-                                      </pic:pic>
-                                    </a:graphicData>
-                                  </a:graphic>
-                                </wp:inline>
-                              </w:drawing>
-                            </w:r>
-                          </w:p>
-                        </w:txbxContent>
-                      </wps:txbx>
-                      <wps:bodyPr lIns="90000" rIns="90000" tIns="45000" bIns="45000">
-                        <a:noAutofit/>
-                      </wps:bodyPr>
-                    </wps:wsp>
-                  </a:graphicData>
-                </a:graphic>
-              </wp:anchor>
-            </w:drawing>
-          </mc:Choice>
-          <mc:Fallback>
-            <w:pict>
-              <v:rect id="shape_0" ID="Text Box 2" fillcolor="white" stroked="t" style="position:absolute;margin-left:-0.6pt;margin-top:39.6pt;width:395.95pt;height:317.8pt;mso-position-horizontal-relative:margin" wp14:anchorId="4ADCCA28">
-                <w10:wrap type="none"/>
-                <v:fill o:detectmouseclick="t" type="solid" color2="black"/>
-                <v:stroke color="black" weight="9360" joinstyle="miter" endcap="flat"/>
-                <v:textbox>
-                  <w:txbxContent>
-                    <w:p>
-                      <w:pPr>
-                        <w:pStyle w:val="FrameContents"/>
-                        <w:rPr/>
-                      </w:pPr>
-                      <w:r>
-                        <w:rPr/>
-                        <w:drawing>
-                          <wp:inline distT="0" distB="2540" distL="0" distR="6350">
-                            <wp:extent cx="4832350" cy="3407410"/>
-                            <wp:effectExtent l="0" t="0" r="0" b="0"/>
-                            <wp:docPr id="17" name="Picture 2" descr=""/>
-                            <wp:cNvGraphicFramePr>
-                              <a:graphicFrameLocks xmlns:a="http://schemas.openxmlformats.org/drawingml/2006/main" noChangeAspect="1"/>
-                            </wp:cNvGraphicFramePr>
-                            <a:graphic xmlns:a="http://schemas.openxmlformats.org/drawingml/2006/main">
-                              <a:graphicData uri="http://schemas.openxmlformats.org/drawingml/2006/picture">
-                                <pic:pic xmlns:pic="http://schemas.openxmlformats.org/drawingml/2006/picture">
-                                  <pic:nvPicPr>
-                                    <pic:cNvPr id="17" name="Picture 2" descr=""/>
-                                    <pic:cNvPicPr>
-                                      <a:picLocks noChangeAspect="1" noChangeArrowheads="1"/>
-                                    </pic:cNvPicPr>
-                                  </pic:nvPicPr>
-                                  <pic:blipFill>
-                                    <a:blip r:embed="rId9"/>
-                                    <a:stretch>
-                                      <a:fillRect/>
-                                    </a:stretch>
-                                  </pic:blipFill>
-                                  <pic:spPr bwMode="auto">
-                                    <a:xfrm>
-                                      <a:off x="0" y="0"/>
-                                      <a:ext cx="4832350" cy="3407410"/>
-                                    </a:xfrm>
-                                    <a:prstGeom prst="rect">
-                                      <a:avLst/>
-                                    </a:prstGeom>
-                                  </pic:spPr>
-                                </pic:pic>
-                              </a:graphicData>
-                            </a:graphic>
-                          </wp:inline>
-                        </w:drawing>
-                      </w:r>
-                    </w:p>
-                  </w:txbxContent>
-                </v:textbox>
-              </v:rect>
-            </w:pict>
-          </mc:Fallback>
-        </mc:AlternateContent>
-      </w:r>
-      <w:r>
         <w:rPr>
           <w:b/>
           <w:lang w:val="en-IN"/>
@@ -10100,170 +11020,6 @@
         </w:rPr>
       </w:pPr>
       <w:r>
-        <mc:AlternateContent>
-          <mc:Choice Requires="wps">
-            <w:drawing>
-              <wp:anchor behindDoc="0" distT="45720" distB="45720" distL="114300" distR="114300" simplePos="0" locked="0" layoutInCell="1" allowOverlap="1" relativeHeight="6" wp14:anchorId="40494DF7">
-                <wp:simplePos x="0" y="0"/>
-                <wp:positionH relativeFrom="margin">
-                  <wp:align>right</wp:align>
-                </wp:positionH>
-                <wp:positionV relativeFrom="paragraph">
-                  <wp:posOffset>443230</wp:posOffset>
-                </wp:positionV>
-                <wp:extent cx="5008880" cy="4066540"/>
-                <wp:effectExtent l="0" t="0" r="20955" b="10795"/>
-                <wp:wrapTopAndBottom/>
-                <wp:docPr id="18" name="Text Box 2"/>
-                <a:graphic xmlns:a="http://schemas.openxmlformats.org/drawingml/2006/main">
-                  <a:graphicData uri="http://schemas.microsoft.com/office/word/2010/wordprocessingShape">
-                    <wps:wsp>
-                      <wps:cNvSpPr/>
-                      <wps:spPr>
-                        <a:xfrm>
-                          <a:off x="0" y="0"/>
-                          <a:ext cx="5008320" cy="4065840"/>
-                        </a:xfrm>
-                        <a:prstGeom prst="rect">
-                          <a:avLst/>
-                        </a:prstGeom>
-                        <a:solidFill>
-                          <a:srgbClr val="ffffff"/>
-                        </a:solidFill>
-                        <a:ln w="9360">
-                          <a:solidFill>
-                            <a:srgbClr val="000000"/>
-                          </a:solidFill>
-                          <a:miter/>
-                        </a:ln>
-                      </wps:spPr>
-                      <wps:style>
-                        <a:lnRef idx="0"/>
-                        <a:fillRef idx="0"/>
-                        <a:effectRef idx="0"/>
-                        <a:fontRef idx="minor"/>
-                      </wps:style>
-                      <wps:txbx>
-                        <w:txbxContent>
-                          <w:p>
-                            <w:pPr>
-                              <w:pStyle w:val="FrameContents"/>
-                              <w:rPr/>
-                            </w:pPr>
-                            <w:r>
-                              <w:rPr/>
-                              <w:drawing>
-                                <wp:inline distT="0" distB="6985" distL="0" distR="8890">
-                                  <wp:extent cx="4772660" cy="3879850"/>
-                                  <wp:effectExtent l="0" t="0" r="0" b="0"/>
-                                  <wp:docPr id="20" name="Picture 12" descr=""/>
-                                  <wp:cNvGraphicFramePr>
-                                    <a:graphicFrameLocks xmlns:a="http://schemas.openxmlformats.org/drawingml/2006/main" noChangeAspect="1"/>
-                                  </wp:cNvGraphicFramePr>
-                                  <a:graphic xmlns:a="http://schemas.openxmlformats.org/drawingml/2006/main">
-                                    <a:graphicData uri="http://schemas.openxmlformats.org/drawingml/2006/picture">
-                                      <pic:pic xmlns:pic="http://schemas.openxmlformats.org/drawingml/2006/picture">
-                                        <pic:nvPicPr>
-                                          <pic:cNvPr id="20" name="Picture 12" descr=""/>
-                                          <pic:cNvPicPr>
-                                            <a:picLocks noChangeAspect="1" noChangeArrowheads="1"/>
-                                          </pic:cNvPicPr>
-                                        </pic:nvPicPr>
-                                        <pic:blipFill>
-                                          <a:blip r:embed="rId10"/>
-                                          <a:stretch>
-                                            <a:fillRect/>
-                                          </a:stretch>
-                                        </pic:blipFill>
-                                        <pic:spPr bwMode="auto">
-                                          <a:xfrm>
-                                            <a:off x="0" y="0"/>
-                                            <a:ext cx="4772660" cy="3879850"/>
-                                          </a:xfrm>
-                                          <a:prstGeom prst="rect">
-                                            <a:avLst/>
-                                          </a:prstGeom>
-                                        </pic:spPr>
-                                      </pic:pic>
-                                    </a:graphicData>
-                                  </a:graphic>
-                                </wp:inline>
-                              </w:drawing>
-                            </w:r>
-                          </w:p>
-                        </w:txbxContent>
-                      </wps:txbx>
-                      <wps:bodyPr lIns="90000" rIns="90000" tIns="45000" bIns="45000">
-                        <a:noAutofit/>
-                      </wps:bodyPr>
-                    </wps:wsp>
-                  </a:graphicData>
-                </a:graphic>
-              </wp:anchor>
-            </w:drawing>
-          </mc:Choice>
-          <mc:Fallback>
-            <w:pict>
-              <v:rect id="shape_0" ID="Text Box 2" fillcolor="white" stroked="t" style="position:absolute;margin-left:-8.25pt;margin-top:34.9pt;width:394.3pt;height:320.1pt;mso-position-horizontal:right;mso-position-horizontal-relative:margin" wp14:anchorId="40494DF7">
-                <w10:wrap type="none"/>
-                <v:fill o:detectmouseclick="t" type="solid" color2="black"/>
-                <v:stroke color="black" weight="9360" joinstyle="miter" endcap="flat"/>
-                <v:textbox>
-                  <w:txbxContent>
-                    <w:p>
-                      <w:pPr>
-                        <w:pStyle w:val="FrameContents"/>
-                        <w:rPr/>
-                      </w:pPr>
-                      <w:r>
-                        <w:rPr/>
-                        <w:drawing>
-                          <wp:inline distT="0" distB="6985" distL="0" distR="8890">
-                            <wp:extent cx="4772660" cy="3879850"/>
-                            <wp:effectExtent l="0" t="0" r="0" b="0"/>
-                            <wp:docPr id="21" name="Picture 12" descr=""/>
-                            <wp:cNvGraphicFramePr>
-                              <a:graphicFrameLocks xmlns:a="http://schemas.openxmlformats.org/drawingml/2006/main" noChangeAspect="1"/>
-                            </wp:cNvGraphicFramePr>
-                            <a:graphic xmlns:a="http://schemas.openxmlformats.org/drawingml/2006/main">
-                              <a:graphicData uri="http://schemas.openxmlformats.org/drawingml/2006/picture">
-                                <pic:pic xmlns:pic="http://schemas.openxmlformats.org/drawingml/2006/picture">
-                                  <pic:nvPicPr>
-                                    <pic:cNvPr id="21" name="Picture 12" descr=""/>
-                                    <pic:cNvPicPr>
-                                      <a:picLocks noChangeAspect="1" noChangeArrowheads="1"/>
-                                    </pic:cNvPicPr>
-                                  </pic:nvPicPr>
-                                  <pic:blipFill>
-                                    <a:blip r:embed="rId10"/>
-                                    <a:stretch>
-                                      <a:fillRect/>
-                                    </a:stretch>
-                                  </pic:blipFill>
-                                  <pic:spPr bwMode="auto">
-                                    <a:xfrm>
-                                      <a:off x="0" y="0"/>
-                                      <a:ext cx="4772660" cy="3879850"/>
-                                    </a:xfrm>
-                                    <a:prstGeom prst="rect">
-                                      <a:avLst/>
-                                    </a:prstGeom>
-                                  </pic:spPr>
-                                </pic:pic>
-                              </a:graphicData>
-                            </a:graphic>
-                          </wp:inline>
-                        </w:drawing>
-                      </w:r>
-                    </w:p>
-                  </w:txbxContent>
-                </v:textbox>
-              </v:rect>
-            </w:pict>
-          </mc:Fallback>
-        </mc:AlternateContent>
-      </w:r>
-      <w:r>
         <w:rPr>
           <w:lang w:val="en-IN"/>
         </w:rPr>
@@ -10524,170 +11280,6 @@
           <w:lang w:val="en-IN"/>
         </w:rPr>
       </w:pPr>
-      <w:r>
-        <mc:AlternateContent>
-          <mc:Choice Requires="wps">
-            <w:drawing>
-              <wp:anchor behindDoc="0" distT="45720" distB="45720" distL="114300" distR="114300" simplePos="0" locked="0" layoutInCell="1" allowOverlap="1" relativeHeight="5" wp14:anchorId="3239A6D8">
-                <wp:simplePos x="0" y="0"/>
-                <wp:positionH relativeFrom="margin">
-                  <wp:posOffset>6985</wp:posOffset>
-                </wp:positionH>
-                <wp:positionV relativeFrom="paragraph">
-                  <wp:posOffset>422910</wp:posOffset>
-                </wp:positionV>
-                <wp:extent cx="5071110" cy="4392295"/>
-                <wp:effectExtent l="0" t="0" r="15875" b="27940"/>
-                <wp:wrapSquare wrapText="bothSides"/>
-                <wp:docPr id="22" name="Text Box 2"/>
-                <a:graphic xmlns:a="http://schemas.openxmlformats.org/drawingml/2006/main">
-                  <a:graphicData uri="http://schemas.microsoft.com/office/word/2010/wordprocessingShape">
-                    <wps:wsp>
-                      <wps:cNvSpPr/>
-                      <wps:spPr>
-                        <a:xfrm>
-                          <a:off x="0" y="0"/>
-                          <a:ext cx="5070600" cy="4391640"/>
-                        </a:xfrm>
-                        <a:prstGeom prst="rect">
-                          <a:avLst/>
-                        </a:prstGeom>
-                        <a:solidFill>
-                          <a:srgbClr val="ffffff"/>
-                        </a:solidFill>
-                        <a:ln w="9360">
-                          <a:solidFill>
-                            <a:srgbClr val="000000"/>
-                          </a:solidFill>
-                          <a:miter/>
-                        </a:ln>
-                      </wps:spPr>
-                      <wps:style>
-                        <a:lnRef idx="0"/>
-                        <a:fillRef idx="0"/>
-                        <a:effectRef idx="0"/>
-                        <a:fontRef idx="minor"/>
-                      </wps:style>
-                      <wps:txbx>
-                        <w:txbxContent>
-                          <w:p>
-                            <w:pPr>
-                              <w:pStyle w:val="FrameContents"/>
-                              <w:rPr/>
-                            </w:pPr>
-                            <w:r>
-                              <w:rPr/>
-                              <w:drawing>
-                                <wp:inline distT="0" distB="9525" distL="0" distR="0">
-                                  <wp:extent cx="4862830" cy="4086860"/>
-                                  <wp:effectExtent l="0" t="0" r="0" b="0"/>
-                                  <wp:docPr id="24" name="Picture 7" descr=""/>
-                                  <wp:cNvGraphicFramePr>
-                                    <a:graphicFrameLocks xmlns:a="http://schemas.openxmlformats.org/drawingml/2006/main" noChangeAspect="1"/>
-                                  </wp:cNvGraphicFramePr>
-                                  <a:graphic xmlns:a="http://schemas.openxmlformats.org/drawingml/2006/main">
-                                    <a:graphicData uri="http://schemas.openxmlformats.org/drawingml/2006/picture">
-                                      <pic:pic xmlns:pic="http://schemas.openxmlformats.org/drawingml/2006/picture">
-                                        <pic:nvPicPr>
-                                          <pic:cNvPr id="24" name="Picture 7" descr=""/>
-                                          <pic:cNvPicPr>
-                                            <a:picLocks noChangeAspect="1" noChangeArrowheads="1"/>
-                                          </pic:cNvPicPr>
-                                        </pic:nvPicPr>
-                                        <pic:blipFill>
-                                          <a:blip r:embed="rId11"/>
-                                          <a:stretch>
-                                            <a:fillRect/>
-                                          </a:stretch>
-                                        </pic:blipFill>
-                                        <pic:spPr bwMode="auto">
-                                          <a:xfrm>
-                                            <a:off x="0" y="0"/>
-                                            <a:ext cx="4862830" cy="4086860"/>
-                                          </a:xfrm>
-                                          <a:prstGeom prst="rect">
-                                            <a:avLst/>
-                                          </a:prstGeom>
-                                        </pic:spPr>
-                                      </pic:pic>
-                                    </a:graphicData>
-                                  </a:graphic>
-                                </wp:inline>
-                              </w:drawing>
-                            </w:r>
-                          </w:p>
-                        </w:txbxContent>
-                      </wps:txbx>
-                      <wps:bodyPr lIns="90000" rIns="90000" tIns="45000" bIns="45000">
-                        <a:noAutofit/>
-                      </wps:bodyPr>
-                    </wps:wsp>
-                  </a:graphicData>
-                </a:graphic>
-              </wp:anchor>
-            </w:drawing>
-          </mc:Choice>
-          <mc:Fallback>
-            <w:pict>
-              <v:rect id="shape_0" ID="Text Box 2" fillcolor="white" stroked="t" style="position:absolute;margin-left:0.55pt;margin-top:33.3pt;width:399.2pt;height:345.75pt;mso-position-horizontal-relative:margin" wp14:anchorId="3239A6D8">
-                <w10:wrap type="none"/>
-                <v:fill o:detectmouseclick="t" type="solid" color2="black"/>
-                <v:stroke color="black" weight="9360" joinstyle="miter" endcap="flat"/>
-                <v:textbox>
-                  <w:txbxContent>
-                    <w:p>
-                      <w:pPr>
-                        <w:pStyle w:val="FrameContents"/>
-                        <w:rPr/>
-                      </w:pPr>
-                      <w:r>
-                        <w:rPr/>
-                        <w:drawing>
-                          <wp:inline distT="0" distB="9525" distL="0" distR="0">
-                            <wp:extent cx="4862830" cy="4086860"/>
-                            <wp:effectExtent l="0" t="0" r="0" b="0"/>
-                            <wp:docPr id="25" name="Picture 7" descr=""/>
-                            <wp:cNvGraphicFramePr>
-                              <a:graphicFrameLocks xmlns:a="http://schemas.openxmlformats.org/drawingml/2006/main" noChangeAspect="1"/>
-                            </wp:cNvGraphicFramePr>
-                            <a:graphic xmlns:a="http://schemas.openxmlformats.org/drawingml/2006/main">
-                              <a:graphicData uri="http://schemas.openxmlformats.org/drawingml/2006/picture">
-                                <pic:pic xmlns:pic="http://schemas.openxmlformats.org/drawingml/2006/picture">
-                                  <pic:nvPicPr>
-                                    <pic:cNvPr id="25" name="Picture 7" descr=""/>
-                                    <pic:cNvPicPr>
-                                      <a:picLocks noChangeAspect="1" noChangeArrowheads="1"/>
-                                    </pic:cNvPicPr>
-                                  </pic:nvPicPr>
-                                  <pic:blipFill>
-                                    <a:blip r:embed="rId11"/>
-                                    <a:stretch>
-                                      <a:fillRect/>
-                                    </a:stretch>
-                                  </pic:blipFill>
-                                  <pic:spPr bwMode="auto">
-                                    <a:xfrm>
-                                      <a:off x="0" y="0"/>
-                                      <a:ext cx="4862830" cy="4086860"/>
-                                    </a:xfrm>
-                                    <a:prstGeom prst="rect">
-                                      <a:avLst/>
-                                    </a:prstGeom>
-                                  </pic:spPr>
-                                </pic:pic>
-                              </a:graphicData>
-                            </a:graphic>
-                          </wp:inline>
-                        </w:drawing>
-                      </w:r>
-                    </w:p>
-                  </w:txbxContent>
-                </v:textbox>
-              </v:rect>
-            </w:pict>
-          </mc:Fallback>
-        </mc:AlternateContent>
-      </w:r>
       <w:r>
         <w:rPr>
           <w:lang w:val="en-IN"/>
@@ -11210,8 +11802,8 @@
       </w:r>
     </w:p>
     <w:sectPr>
-      <w:headerReference w:type="even" r:id="rId12"/>
-      <w:headerReference w:type="default" r:id="rId13"/>
+      <w:headerReference w:type="even" r:id="rId8"/>
+      <w:headerReference w:type="default" r:id="rId9"/>
       <w:type w:val="nextPage"/>
       <w:pgSz w:w="11906" w:h="16838"/>
       <w:pgMar w:left="2552" w:right="1418" w:header="720" w:top="1418" w:footer="0" w:bottom="1134" w:gutter="0"/>
@@ -11229,6 +11821,20 @@
   <w:p>
     <w:pPr>
       <w:pStyle w:val="Header"/>
+      <w:rPr/>
+    </w:pPr>
+    <w:r>
+      <w:rPr/>
+    </w:r>
+  </w:p>
+</w:hdr>
+</file>
+
+<file path=word/header2.xml><?xml version="1.0" encoding="utf-8"?>
+<w:hdr xmlns:o="urn:schemas-microsoft-com:office:office" xmlns:r="http://schemas.openxmlformats.org/officeDocument/2006/relationships" xmlns:v="urn:schemas-microsoft-com:vml" xmlns:w="http://schemas.openxmlformats.org/wordprocessingml/2006/main" xmlns:w10="urn:schemas-microsoft-com:office:word" xmlns:wp="http://schemas.openxmlformats.org/drawingml/2006/wordprocessingDrawing" xmlns:wps="http://schemas.microsoft.com/office/word/2010/wordprocessingShape" xmlns:wpg="http://schemas.microsoft.com/office/word/2010/wordprocessingGroup" xmlns:mc="http://schemas.openxmlformats.org/markup-compatibility/2006" xmlns:wp14="http://schemas.microsoft.com/office/word/2010/wordprocessingDrawing" xmlns:w14="http://schemas.microsoft.com/office/word/2010/wordml" mc:Ignorable="w14 wp14">
+  <w:p>
+    <w:pPr>
+      <w:pStyle w:val="Header"/>
       <w:jc w:val="right"/>
       <w:rPr/>
     </w:pPr>
@@ -11239,7 +11845,7 @@
     <w:r>
       <w:rPr/>
       <w:drawing>
-        <wp:inline distT="0" distB="8255" distL="0" distR="0">
+        <wp:inline distT="0" distB="0" distL="0" distR="0">
           <wp:extent cx="2095500" cy="754380"/>
           <wp:effectExtent l="0" t="0" r="0" b="0"/>
           <wp:docPr id="1" name="Picture 24" descr="Bildergebnis für fh dortmund png"/>
@@ -11280,7 +11886,7 @@
 </w:hdr>
 </file>
 
-<file path=word/header2.xml><?xml version="1.0" encoding="utf-8"?>
+<file path=word/header3.xml><?xml version="1.0" encoding="utf-8"?>
 <w:hdr xmlns:o="urn:schemas-microsoft-com:office:office" xmlns:r="http://schemas.openxmlformats.org/officeDocument/2006/relationships" xmlns:v="urn:schemas-microsoft-com:vml" xmlns:w="http://schemas.openxmlformats.org/wordprocessingml/2006/main" xmlns:w10="urn:schemas-microsoft-com:office:word" xmlns:wp="http://schemas.openxmlformats.org/drawingml/2006/wordprocessingDrawing" xmlns:wps="http://schemas.microsoft.com/office/word/2010/wordprocessingShape" xmlns:wpg="http://schemas.microsoft.com/office/word/2010/wordprocessingGroup" xmlns:mc="http://schemas.openxmlformats.org/markup-compatibility/2006" xmlns:wp14="http://schemas.microsoft.com/office/word/2010/wordprocessingDrawing" xmlns:w14="http://schemas.microsoft.com/office/word/2010/wordml" mc:Ignorable="w14 wp14">
   <w:p>
     <w:pPr>
@@ -11325,7 +11931,7 @@
     <w:r>
       <w:fldChar w:fldCharType="separate"/>
     </w:r>
-    <w:bookmarkStart w:id="16" w:name="__Fieldmark__834_716043072"/>
+    <w:bookmarkStart w:id="16" w:name="__Fieldmark__824_1879786276"/>
     <w:r>
       <w:rPr/>
     </w:r>
@@ -11335,7 +11941,9 @@
     <w:r>
       <w:fldChar w:fldCharType="end"/>
     </w:r>
+    <w:bookmarkStart w:id="17" w:name="__Fieldmark__834_716043072"/>
     <w:bookmarkEnd w:id="16"/>
+    <w:bookmarkEnd w:id="17"/>
     <w:r>
       <w:rPr/>
       <w:t>Table of Figures</w:t>
@@ -11356,7 +11964,7 @@
 </w:hdr>
 </file>
 
-<file path=word/header3.xml><?xml version="1.0" encoding="utf-8"?>
+<file path=word/header4.xml><?xml version="1.0" encoding="utf-8"?>
 <w:hdr xmlns:o="urn:schemas-microsoft-com:office:office" xmlns:r="http://schemas.openxmlformats.org/officeDocument/2006/relationships" xmlns:v="urn:schemas-microsoft-com:vml" xmlns:w="http://schemas.openxmlformats.org/wordprocessingml/2006/main" xmlns:w10="urn:schemas-microsoft-com:office:word" xmlns:wp="http://schemas.openxmlformats.org/drawingml/2006/wordprocessingDrawing" xmlns:wps="http://schemas.microsoft.com/office/word/2010/wordprocessingShape" xmlns:wpg="http://schemas.microsoft.com/office/word/2010/wordprocessingGroup" xmlns:mc="http://schemas.openxmlformats.org/markup-compatibility/2006" xmlns:wp14="http://schemas.microsoft.com/office/word/2010/wordprocessingDrawing" xmlns:w14="http://schemas.microsoft.com/office/word/2010/wordml" mc:Ignorable="w14 wp14">
   <w:p>
     <w:pPr>
@@ -11375,7 +11983,7 @@
     <w:r>
       <w:fldChar w:fldCharType="separate"/>
     </w:r>
-    <w:bookmarkStart w:id="17" w:name="__Fieldmark__838_716043072"/>
+    <w:bookmarkStart w:id="18" w:name="__Fieldmark__831_1879786276"/>
     <w:r>
       <w:rPr/>
     </w:r>
@@ -11385,7 +11993,9 @@
     <w:r>
       <w:fldChar w:fldCharType="end"/>
     </w:r>
-    <w:bookmarkEnd w:id="17"/>
+    <w:bookmarkStart w:id="19" w:name="__Fieldmark__838_716043072"/>
+    <w:bookmarkEnd w:id="18"/>
+    <w:bookmarkEnd w:id="19"/>
     <w:r>
       <w:rPr/>
       <w:t>Abbreviations</w:t>
@@ -11435,7 +12045,7 @@
 </w:hdr>
 </file>
 
-<file path=word/header4.xml><?xml version="1.0" encoding="utf-8"?>
+<file path=word/header5.xml><?xml version="1.0" encoding="utf-8"?>
 <w:hdr xmlns:o="urn:schemas-microsoft-com:office:office" xmlns:r="http://schemas.openxmlformats.org/officeDocument/2006/relationships" xmlns:v="urn:schemas-microsoft-com:vml" xmlns:w="http://schemas.openxmlformats.org/wordprocessingml/2006/main" xmlns:w10="urn:schemas-microsoft-com:office:word" xmlns:wp="http://schemas.openxmlformats.org/drawingml/2006/wordprocessingDrawing" xmlns:wps="http://schemas.microsoft.com/office/word/2010/wordprocessingShape" xmlns:wpg="http://schemas.microsoft.com/office/word/2010/wordprocessingGroup" xmlns:mc="http://schemas.openxmlformats.org/markup-compatibility/2006" xmlns:wp14="http://schemas.microsoft.com/office/word/2010/wordprocessingDrawing" xmlns:w14="http://schemas.microsoft.com/office/word/2010/wordml" mc:Ignorable="w14 wp14">
   <w:p>
     <w:pPr>
@@ -11444,7 +12054,9 @@
         <w:bottom w:val="single" w:sz="12" w:space="1" w:color="00000A"/>
       </w:pBdr>
       <w:tabs>
+        <w:tab w:val="center" w:pos="4680" w:leader="none"/>
         <w:tab w:val="right" w:pos="7937" w:leader="none"/>
+        <w:tab w:val="right" w:pos="9360" w:leader="none"/>
       </w:tabs>
       <w:rPr/>
     </w:pPr>
@@ -11478,7 +12090,7 @@
     <w:r>
       <w:fldChar w:fldCharType="separate"/>
     </w:r>
-    <w:bookmarkStart w:id="22" w:name="__Fieldmark__1293_716043072"/>
+    <w:bookmarkStart w:id="24" w:name="__Fieldmark__1110_1879786276"/>
     <w:r>
       <w:rPr/>
     </w:r>
@@ -11488,7 +12100,9 @@
     <w:r>
       <w:fldChar w:fldCharType="end"/>
     </w:r>
-    <w:bookmarkEnd w:id="22"/>
+    <w:bookmarkStart w:id="25" w:name="__Fieldmark__1293_716043072"/>
+    <w:bookmarkEnd w:id="24"/>
+    <w:bookmarkEnd w:id="25"/>
     <w:r>
       <w:rPr/>
       <w:t xml:space="preserve">5: </w:t>
@@ -11502,7 +12116,7 @@
     <w:r>
       <w:fldChar w:fldCharType="separate"/>
     </w:r>
-    <w:bookmarkStart w:id="23" w:name="__Fieldmark__1297_716043072"/>
+    <w:bookmarkStart w:id="26" w:name="__Fieldmark__1116_1879786276"/>
     <w:r>
       <w:rPr/>
     </w:r>
@@ -11512,7 +12126,9 @@
     <w:r>
       <w:fldChar w:fldCharType="end"/>
     </w:r>
-    <w:bookmarkEnd w:id="23"/>
+    <w:bookmarkStart w:id="27" w:name="__Fieldmark__1297_716043072"/>
+    <w:bookmarkEnd w:id="26"/>
+    <w:bookmarkEnd w:id="27"/>
     <w:r>
       <w:rPr/>
       <w:t>Application Development and Challenges</w:t>
@@ -11533,7 +12149,7 @@
 </w:hdr>
 </file>
 
-<file path=word/header5.xml><?xml version="1.0" encoding="utf-8"?>
+<file path=word/header6.xml><?xml version="1.0" encoding="utf-8"?>
 <w:hdr xmlns:o="urn:schemas-microsoft-com:office:office" xmlns:r="http://schemas.openxmlformats.org/officeDocument/2006/relationships" xmlns:v="urn:schemas-microsoft-com:vml" xmlns:w="http://schemas.openxmlformats.org/wordprocessingml/2006/main" xmlns:w10="urn:schemas-microsoft-com:office:word" xmlns:wp="http://schemas.openxmlformats.org/drawingml/2006/wordprocessingDrawing" xmlns:wps="http://schemas.microsoft.com/office/word/2010/wordprocessingShape" xmlns:wpg="http://schemas.microsoft.com/office/word/2010/wordprocessingGroup" xmlns:mc="http://schemas.openxmlformats.org/markup-compatibility/2006" xmlns:wp14="http://schemas.microsoft.com/office/word/2010/wordprocessingDrawing" xmlns:w14="http://schemas.microsoft.com/office/word/2010/wordml" mc:Ignorable="w14 wp14">
   <w:p>
     <w:pPr>
@@ -11556,7 +12172,7 @@
     <w:r>
       <w:fldChar w:fldCharType="separate"/>
     </w:r>
-    <w:bookmarkStart w:id="24" w:name="__Fieldmark__1302_716043072"/>
+    <w:bookmarkStart w:id="28" w:name="__Fieldmark__1124_1879786276"/>
     <w:r>
       <w:rPr/>
     </w:r>
@@ -11566,7 +12182,9 @@
     <w:r>
       <w:fldChar w:fldCharType="end"/>
     </w:r>
-    <w:bookmarkEnd w:id="24"/>
+    <w:bookmarkStart w:id="29" w:name="__Fieldmark__1302_716043072"/>
+    <w:bookmarkEnd w:id="28"/>
+    <w:bookmarkEnd w:id="29"/>
     <w:r>
       <w:rPr/>
       <w:t xml:space="preserve">4: </w:t>
@@ -11580,7 +12198,7 @@
     <w:r>
       <w:fldChar w:fldCharType="separate"/>
     </w:r>
-    <w:bookmarkStart w:id="25" w:name="__Fieldmark__1306_716043072"/>
+    <w:bookmarkStart w:id="30" w:name="__Fieldmark__1130_1879786276"/>
     <w:r>
       <w:rPr/>
     </w:r>
@@ -11590,7 +12208,9 @@
     <w:r>
       <w:fldChar w:fldCharType="end"/>
     </w:r>
-    <w:bookmarkEnd w:id="25"/>
+    <w:bookmarkStart w:id="31" w:name="__Fieldmark__1306_716043072"/>
+    <w:bookmarkEnd w:id="30"/>
+    <w:bookmarkEnd w:id="31"/>
     <w:r>
       <w:rPr/>
       <w:t>Architecture Design</w:t>
@@ -11819,6 +12439,7 @@
       </w:pPr>
       <w:rPr>
         <w:rFonts w:ascii="Symbol" w:hAnsi="Symbol" w:cs="Symbol" w:hint="default"/>
+        <w:rFonts w:cs="Symbol"/>
       </w:rPr>
     </w:lvl>
     <w:lvl w:ilvl="1">
@@ -11844,6 +12465,7 @@
       </w:pPr>
       <w:rPr>
         <w:rFonts w:ascii="Wingdings" w:hAnsi="Wingdings" w:cs="Wingdings" w:hint="default"/>
+        <w:rFonts w:cs="Wingdings"/>
       </w:rPr>
     </w:lvl>
     <w:lvl w:ilvl="3">
@@ -11856,6 +12478,7 @@
       </w:pPr>
       <w:rPr>
         <w:rFonts w:ascii="Symbol" w:hAnsi="Symbol" w:cs="Symbol" w:hint="default"/>
+        <w:rFonts w:cs="Symbol"/>
       </w:rPr>
     </w:lvl>
     <w:lvl w:ilvl="4">
@@ -11881,6 +12504,7 @@
       </w:pPr>
       <w:rPr>
         <w:rFonts w:ascii="Wingdings" w:hAnsi="Wingdings" w:cs="Wingdings" w:hint="default"/>
+        <w:rFonts w:cs="Wingdings"/>
       </w:rPr>
     </w:lvl>
     <w:lvl w:ilvl="6">
@@ -11893,6 +12517,7 @@
       </w:pPr>
       <w:rPr>
         <w:rFonts w:ascii="Symbol" w:hAnsi="Symbol" w:cs="Symbol" w:hint="default"/>
+        <w:rFonts w:cs="Symbol"/>
       </w:rPr>
     </w:lvl>
     <w:lvl w:ilvl="7">
@@ -11918,6 +12543,7 @@
       </w:pPr>
       <w:rPr>
         <w:rFonts w:ascii="Wingdings" w:hAnsi="Wingdings" w:cs="Wingdings" w:hint="default"/>
+        <w:rFonts w:cs="Wingdings"/>
       </w:rPr>
     </w:lvl>
   </w:abstractNum>
@@ -11932,6 +12558,7 @@
       </w:pPr>
       <w:rPr>
         <w:rFonts w:ascii="Symbol" w:hAnsi="Symbol" w:cs="Symbol" w:hint="default"/>
+        <w:rFonts w:cs="Symbol"/>
       </w:rPr>
     </w:lvl>
     <w:lvl w:ilvl="1">
@@ -11957,6 +12584,7 @@
       </w:pPr>
       <w:rPr>
         <w:rFonts w:ascii="Wingdings" w:hAnsi="Wingdings" w:cs="Wingdings" w:hint="default"/>
+        <w:rFonts w:cs="Wingdings"/>
       </w:rPr>
     </w:lvl>
     <w:lvl w:ilvl="3">
@@ -11969,6 +12597,7 @@
       </w:pPr>
       <w:rPr>
         <w:rFonts w:ascii="Symbol" w:hAnsi="Symbol" w:cs="Symbol" w:hint="default"/>
+        <w:rFonts w:cs="Symbol"/>
       </w:rPr>
     </w:lvl>
     <w:lvl w:ilvl="4">
@@ -11994,6 +12623,7 @@
       </w:pPr>
       <w:rPr>
         <w:rFonts w:ascii="Wingdings" w:hAnsi="Wingdings" w:cs="Wingdings" w:hint="default"/>
+        <w:rFonts w:cs="Wingdings"/>
       </w:rPr>
     </w:lvl>
     <w:lvl w:ilvl="6">
@@ -12006,6 +12636,7 @@
       </w:pPr>
       <w:rPr>
         <w:rFonts w:ascii="Symbol" w:hAnsi="Symbol" w:cs="Symbol" w:hint="default"/>
+        <w:rFonts w:cs="Symbol"/>
       </w:rPr>
     </w:lvl>
     <w:lvl w:ilvl="7">
@@ -12031,6 +12662,7 @@
       </w:pPr>
       <w:rPr>
         <w:rFonts w:ascii="Wingdings" w:hAnsi="Wingdings" w:cs="Wingdings" w:hint="default"/>
+        <w:rFonts w:cs="Wingdings"/>
       </w:rPr>
     </w:lvl>
   </w:abstractNum>
@@ -12564,7 +13196,7 @@
     <w:rsid w:val="00e255fa"/>
     <w:pPr>
       <w:widowControl/>
-      <w:overflowPunct w:val="true"/>
+      <w:overflowPunct w:val="false"/>
       <w:bidi w:val="0"/>
       <w:spacing w:lineRule="auto" w:line="360" w:before="0" w:after="0"/>
       <w:jc w:val="left"/>
@@ -12572,10 +13204,10 @@
     </w:pPr>
     <w:rPr>
       <w:rFonts w:ascii="Times New Roman" w:hAnsi="Times New Roman" w:eastAsia="Times New Roman" w:cs="Times New Roman"/>
-      <w:color w:val="auto"/>
+      <w:color w:val="00000A"/>
       <w:sz w:val="24"/>
       <w:szCs w:val="20"/>
-      <w:lang w:eastAsia="de-DE" w:val="en-US" w:bidi="ar-SA"/>
+      <w:lang w:val="en-US" w:eastAsia="de-DE" w:bidi="ar-SA"/>
     </w:rPr>
   </w:style>
   <w:style w:type="paragraph" w:styleId="Heading1">
@@ -12891,6 +13523,132 @@
     <w:qFormat/>
     <w:rPr/>
   </w:style>
+  <w:style w:type="character" w:styleId="ListLabel7">
+    <w:name w:val="ListLabel 7"/>
+    <w:qFormat/>
+    <w:rPr>
+      <w:rFonts w:cs="Symbol"/>
+    </w:rPr>
+  </w:style>
+  <w:style w:type="character" w:styleId="ListLabel8">
+    <w:name w:val="ListLabel 8"/>
+    <w:qFormat/>
+    <w:rPr>
+      <w:rFonts w:cs="Courier New"/>
+    </w:rPr>
+  </w:style>
+  <w:style w:type="character" w:styleId="ListLabel9">
+    <w:name w:val="ListLabel 9"/>
+    <w:qFormat/>
+    <w:rPr>
+      <w:rFonts w:cs="Wingdings"/>
+    </w:rPr>
+  </w:style>
+  <w:style w:type="character" w:styleId="ListLabel10">
+    <w:name w:val="ListLabel 10"/>
+    <w:qFormat/>
+    <w:rPr>
+      <w:rFonts w:cs="Symbol"/>
+    </w:rPr>
+  </w:style>
+  <w:style w:type="character" w:styleId="ListLabel11">
+    <w:name w:val="ListLabel 11"/>
+    <w:qFormat/>
+    <w:rPr>
+      <w:rFonts w:cs="Courier New"/>
+    </w:rPr>
+  </w:style>
+  <w:style w:type="character" w:styleId="ListLabel12">
+    <w:name w:val="ListLabel 12"/>
+    <w:qFormat/>
+    <w:rPr>
+      <w:rFonts w:cs="Wingdings"/>
+    </w:rPr>
+  </w:style>
+  <w:style w:type="character" w:styleId="ListLabel13">
+    <w:name w:val="ListLabel 13"/>
+    <w:qFormat/>
+    <w:rPr>
+      <w:rFonts w:cs="Symbol"/>
+    </w:rPr>
+  </w:style>
+  <w:style w:type="character" w:styleId="ListLabel14">
+    <w:name w:val="ListLabel 14"/>
+    <w:qFormat/>
+    <w:rPr>
+      <w:rFonts w:cs="Courier New"/>
+    </w:rPr>
+  </w:style>
+  <w:style w:type="character" w:styleId="ListLabel15">
+    <w:name w:val="ListLabel 15"/>
+    <w:qFormat/>
+    <w:rPr>
+      <w:rFonts w:cs="Wingdings"/>
+    </w:rPr>
+  </w:style>
+  <w:style w:type="character" w:styleId="ListLabel16">
+    <w:name w:val="ListLabel 16"/>
+    <w:qFormat/>
+    <w:rPr>
+      <w:rFonts w:cs="Symbol"/>
+    </w:rPr>
+  </w:style>
+  <w:style w:type="character" w:styleId="ListLabel17">
+    <w:name w:val="ListLabel 17"/>
+    <w:qFormat/>
+    <w:rPr>
+      <w:rFonts w:cs="Courier New"/>
+    </w:rPr>
+  </w:style>
+  <w:style w:type="character" w:styleId="ListLabel18">
+    <w:name w:val="ListLabel 18"/>
+    <w:qFormat/>
+    <w:rPr>
+      <w:rFonts w:cs="Wingdings"/>
+    </w:rPr>
+  </w:style>
+  <w:style w:type="character" w:styleId="ListLabel19">
+    <w:name w:val="ListLabel 19"/>
+    <w:qFormat/>
+    <w:rPr>
+      <w:rFonts w:cs="Symbol"/>
+    </w:rPr>
+  </w:style>
+  <w:style w:type="character" w:styleId="ListLabel20">
+    <w:name w:val="ListLabel 20"/>
+    <w:qFormat/>
+    <w:rPr>
+      <w:rFonts w:cs="Courier New"/>
+    </w:rPr>
+  </w:style>
+  <w:style w:type="character" w:styleId="ListLabel21">
+    <w:name w:val="ListLabel 21"/>
+    <w:qFormat/>
+    <w:rPr>
+      <w:rFonts w:cs="Wingdings"/>
+    </w:rPr>
+  </w:style>
+  <w:style w:type="character" w:styleId="ListLabel22">
+    <w:name w:val="ListLabel 22"/>
+    <w:qFormat/>
+    <w:rPr>
+      <w:rFonts w:cs="Symbol"/>
+    </w:rPr>
+  </w:style>
+  <w:style w:type="character" w:styleId="ListLabel23">
+    <w:name w:val="ListLabel 23"/>
+    <w:qFormat/>
+    <w:rPr>
+      <w:rFonts w:cs="Courier New"/>
+    </w:rPr>
+  </w:style>
+  <w:style w:type="character" w:styleId="ListLabel24">
+    <w:name w:val="ListLabel 24"/>
+    <w:qFormat/>
+    <w:rPr>
+      <w:rFonts w:cs="Wingdings"/>
+    </w:rPr>
+  </w:style>
   <w:style w:type="paragraph" w:styleId="Heading">
     <w:name w:val="Heading"/>
     <w:basedOn w:val="Normal"/>
@@ -13142,10 +13900,10 @@
     </w:pPr>
     <w:rPr>
       <w:rFonts w:ascii="Times New Roman" w:hAnsi="Times New Roman" w:eastAsia="Times New Roman" w:cs="Times New Roman"/>
-      <w:color w:val="auto"/>
+      <w:color w:val="00000A"/>
       <w:sz w:val="24"/>
       <w:szCs w:val="20"/>
-      <w:lang w:eastAsia="de-DE" w:val="en-US" w:bidi="ar-SA"/>
+      <w:lang w:val="en-US" w:eastAsia="de-DE" w:bidi="ar-SA"/>
     </w:rPr>
   </w:style>
   <w:style w:type="paragraph" w:styleId="Header">
@@ -13215,7 +13973,7 @@
     <w:rsid w:val="00ab44e6"/>
     <w:pPr>
       <w:keepLines/>
-      <w:overflowPunct w:val="false"/>
+      <w:overflowPunct w:val="true"/>
       <w:spacing w:lineRule="auto" w:line="259" w:before="240" w:after="0"/>
       <w:textAlignment w:val="auto"/>
     </w:pPr>

</xml_diff>

<commit_message>
Updating System Architecture section in doc
</commit_message>
<xml_diff>
--- a/Documentation/Project_Thesis_Avatar.docx
+++ b/Documentation/Project_Thesis_Avatar.docx
@@ -406,7 +406,7 @@
     <w:p>
       <w:pPr>
         <w:pStyle w:val="Normal"/>
-        <w:overflowPunct w:val="true"/>
+        <w:overflowPunct w:val="false"/>
         <w:spacing w:lineRule="auto" w:line="259" w:before="0" w:after="160"/>
         <w:jc w:val="both"/>
         <w:textAlignment w:val="auto"/>
@@ -432,18 +432,18 @@
         <w:jc w:val="both"/>
         <w:rPr/>
       </w:pPr>
-      <w:bookmarkStart w:id="1" w:name="_Toc4847695"/>
-      <w:bookmarkStart w:id="2" w:name="_Toc4885871"/>
-      <w:bookmarkStart w:id="3" w:name="_Toc4925588"/>
-      <w:bookmarkStart w:id="4" w:name="_Toc4930649"/>
-      <w:bookmarkStart w:id="5" w:name="_Toc5009119"/>
-      <w:bookmarkStart w:id="6" w:name="_Toc5009421"/>
-      <w:bookmarkStart w:id="7" w:name="_Toc5023135"/>
-      <w:bookmarkStart w:id="8" w:name="_Toc5104414"/>
-      <w:bookmarkStart w:id="9" w:name="_Toc5614034"/>
-      <w:bookmarkStart w:id="10" w:name="_Toc5614111"/>
-      <w:bookmarkStart w:id="11" w:name="_Toc6426498"/>
-      <w:bookmarkStart w:id="12" w:name="_Toc6433179"/>
+      <w:bookmarkStart w:id="1" w:name="_Toc6433179"/>
+      <w:bookmarkStart w:id="2" w:name="_Toc6426498"/>
+      <w:bookmarkStart w:id="3" w:name="_Toc5614111"/>
+      <w:bookmarkStart w:id="4" w:name="_Toc5614034"/>
+      <w:bookmarkStart w:id="5" w:name="_Toc5104414"/>
+      <w:bookmarkStart w:id="6" w:name="_Toc5023135"/>
+      <w:bookmarkStart w:id="7" w:name="_Toc5009421"/>
+      <w:bookmarkStart w:id="8" w:name="_Toc5009119"/>
+      <w:bookmarkStart w:id="9" w:name="_Toc4930649"/>
+      <w:bookmarkStart w:id="10" w:name="_Toc4925588"/>
+      <w:bookmarkStart w:id="11" w:name="_Toc4885871"/>
+      <w:bookmarkStart w:id="12" w:name="_Toc4847695"/>
       <w:bookmarkEnd w:id="1"/>
       <w:bookmarkEnd w:id="2"/>
       <w:bookmarkEnd w:id="3"/>
@@ -3526,7 +3526,7 @@
     <w:p>
       <w:pPr>
         <w:pStyle w:val="Normal"/>
-        <w:overflowPunct w:val="true"/>
+        <w:overflowPunct w:val="false"/>
         <w:spacing w:lineRule="auto" w:line="259" w:before="0" w:after="160"/>
         <w:jc w:val="both"/>
         <w:textAlignment w:val="auto"/>
@@ -3549,7 +3549,7 @@
     <w:p>
       <w:pPr>
         <w:pStyle w:val="Normal"/>
-        <w:overflowPunct w:val="true"/>
+        <w:overflowPunct w:val="false"/>
         <w:spacing w:lineRule="auto" w:line="259" w:before="0" w:after="160"/>
         <w:jc w:val="both"/>
         <w:textAlignment w:val="auto"/>
@@ -3575,8 +3575,8 @@
         <w:jc w:val="both"/>
         <w:rPr/>
       </w:pPr>
-      <w:bookmarkStart w:id="13" w:name="_Toc4943733"/>
-      <w:bookmarkStart w:id="14" w:name="_Toc6433180"/>
+      <w:bookmarkStart w:id="13" w:name="_Toc6433180"/>
+      <w:bookmarkStart w:id="14" w:name="_Toc4943733"/>
       <w:bookmarkEnd w:id="13"/>
       <w:bookmarkEnd w:id="14"/>
       <w:r>
@@ -5055,7 +5055,7 @@
     <w:p>
       <w:pPr>
         <w:pStyle w:val="Normal"/>
-        <w:overflowPunct w:val="true"/>
+        <w:overflowPunct w:val="false"/>
         <w:spacing w:lineRule="auto" w:line="259" w:before="0" w:after="160"/>
         <w:jc w:val="both"/>
         <w:textAlignment w:val="auto"/>
@@ -5270,16 +5270,6 @@
         <w:rPr>
           <w:lang w:val="en-IN"/>
         </w:rPr>
-      </w:r>
-    </w:p>
-    <w:p>
-      <w:pPr>
-        <w:pStyle w:val="Normal"/>
-        <w:jc w:val="both"/>
-        <w:rPr/>
-      </w:pPr>
-      <w:r>
-        <w:rPr/>
       </w:r>
     </w:p>
     <w:p>
@@ -5316,10 +5306,10 @@
           <w:rFonts w:ascii="Times New Roman" w:hAnsi="Times New Roman"/>
         </w:rPr>
       </w:pPr>
-      <w:bookmarkStart w:id="20" w:name="_Ref4848205"/>
-      <w:bookmarkStart w:id="21" w:name="_Toc6433182"/>
-      <w:bookmarkEnd w:id="20"/>
-      <w:bookmarkEnd w:id="21"/>
+      <w:bookmarkStart w:id="22" w:name="_Toc6433182"/>
+      <w:bookmarkStart w:id="23" w:name="_Ref4848205"/>
+      <w:bookmarkEnd w:id="22"/>
+      <w:bookmarkEnd w:id="23"/>
       <w:r>
         <w:rPr>
           <w:rFonts w:ascii="Times New Roman" w:hAnsi="Times New Roman"/>
@@ -5496,7 +5486,7 @@
     <w:p>
       <w:pPr>
         <w:pStyle w:val="Normal"/>
-        <w:overflowPunct w:val="true"/>
+        <w:overflowPunct w:val="false"/>
         <w:spacing w:lineRule="auto" w:line="259" w:before="240" w:after="160"/>
         <w:jc w:val="both"/>
         <w:textAlignment w:val="auto"/>
@@ -6275,8 +6265,8 @@
           <w:lang w:val="en-IN" w:eastAsia="en-US"/>
         </w:rPr>
       </w:pPr>
-      <w:bookmarkStart w:id="22" w:name="_GoBack"/>
-      <w:bookmarkEnd w:id="22"/>
+      <w:bookmarkStart w:id="24" w:name="_GoBack"/>
+      <w:bookmarkEnd w:id="24"/>
       <w:r>
         <w:rPr>
           <w:rFonts w:cs="Times New Roman" w:ascii="Times New Roman" w:hAnsi="Times New Roman"/>
@@ -6654,10 +6644,10 @@
         <w:tblStyle w:val="TableGrid"/>
         <w:tblW w:w="7207" w:type="dxa"/>
         <w:jc w:val="left"/>
-        <w:tblInd w:w="715" w:type="dxa"/>
+        <w:tblInd w:w="710" w:type="dxa"/>
         <w:tblCellMar>
           <w:top w:w="0" w:type="dxa"/>
-          <w:left w:w="103" w:type="dxa"/>
+          <w:left w:w="98" w:type="dxa"/>
           <w:bottom w:w="0" w:type="dxa"/>
           <w:right w:w="108" w:type="dxa"/>
         </w:tblCellMar>
@@ -6675,7 +6665,7 @@
             <w:tcBorders/>
             <w:shd w:fill="auto" w:val="clear"/>
             <w:tcMar>
-              <w:left w:w="103" w:type="dxa"/>
+              <w:left w:w="98" w:type="dxa"/>
             </w:tcMar>
           </w:tcPr>
           <w:p>
@@ -6706,7 +6696,7 @@
             <w:tcBorders/>
             <w:shd w:fill="auto" w:val="clear"/>
             <w:tcMar>
-              <w:left w:w="103" w:type="dxa"/>
+              <w:left w:w="98" w:type="dxa"/>
             </w:tcMar>
           </w:tcPr>
           <w:p>
@@ -6740,7 +6730,7 @@
             <w:tcBorders/>
             <w:shd w:fill="auto" w:val="clear"/>
             <w:tcMar>
-              <w:left w:w="103" w:type="dxa"/>
+              <w:left w:w="98" w:type="dxa"/>
             </w:tcMar>
           </w:tcPr>
           <w:p>
@@ -6813,7 +6803,7 @@
             <w:tcBorders/>
             <w:shd w:fill="auto" w:val="clear"/>
             <w:tcMar>
-              <w:left w:w="103" w:type="dxa"/>
+              <w:left w:w="98" w:type="dxa"/>
             </w:tcMar>
           </w:tcPr>
           <w:p>
@@ -6844,7 +6834,7 @@
             <w:tcBorders/>
             <w:shd w:fill="auto" w:val="clear"/>
             <w:tcMar>
-              <w:left w:w="103" w:type="dxa"/>
+              <w:left w:w="98" w:type="dxa"/>
             </w:tcMar>
           </w:tcPr>
           <w:p>
@@ -7028,7 +7018,7 @@
             <w:tcBorders/>
             <w:shd w:fill="auto" w:val="clear"/>
             <w:tcMar>
-              <w:left w:w="103" w:type="dxa"/>
+              <w:left w:w="98" w:type="dxa"/>
             </w:tcMar>
           </w:tcPr>
           <w:p>
@@ -7059,7 +7049,7 @@
             <w:tcBorders/>
             <w:shd w:fill="auto" w:val="clear"/>
             <w:tcMar>
-              <w:left w:w="103" w:type="dxa"/>
+              <w:left w:w="98" w:type="dxa"/>
             </w:tcMar>
           </w:tcPr>
           <w:p>
@@ -7132,7 +7122,7 @@
             <w:tcBorders/>
             <w:shd w:fill="auto" w:val="clear"/>
             <w:tcMar>
-              <w:left w:w="103" w:type="dxa"/>
+              <w:left w:w="98" w:type="dxa"/>
             </w:tcMar>
           </w:tcPr>
           <w:p>
@@ -7192,7 +7182,7 @@
                 <wp:positionV relativeFrom="page">
                   <wp:posOffset>1630045</wp:posOffset>
                 </wp:positionV>
-                <wp:extent cx="4658995" cy="3106420"/>
+                <wp:extent cx="4659630" cy="3107055"/>
                 <wp:effectExtent l="0" t="0" r="28575" b="19050"/>
                 <wp:wrapTopAndBottom/>
                 <wp:docPr id="2" name="Text Box 2"/>
@@ -7203,7 +7193,7 @@
                       <wps:spPr>
                         <a:xfrm>
                           <a:off x="0" y="0"/>
-                          <a:ext cx="4658400" cy="3105720"/>
+                          <a:ext cx="4659120" cy="3106440"/>
                         </a:xfrm>
                         <a:prstGeom prst="rect">
                           <a:avLst/>
@@ -7286,7 +7276,7 @@
           </mc:Choice>
           <mc:Fallback>
             <w:pict>
-              <v:rect id="shape_0" ID="Text Box 2" fillcolor="white" stroked="t" style="position:absolute;margin-left:15.7pt;margin-top:128.35pt;width:366.75pt;height:244.5pt;mso-position-vertical-relative:page" wp14:anchorId="4DB50998">
+              <v:rect id="shape_0" ID="Text Box 2" fillcolor="white" stroked="t" style="position:absolute;margin-left:15.7pt;margin-top:128.35pt;width:366.8pt;height:244.55pt;mso-position-vertical-relative:page" wp14:anchorId="4DB50998">
                 <w10:wrap type="none"/>
                 <v:fill o:detectmouseclick="t" type="solid" color2="black"/>
                 <v:stroke color="white" weight="9360" joinstyle="miter" endcap="flat"/>
@@ -7663,10 +7653,10 @@
         <w:tblStyle w:val="TableGrid"/>
         <w:tblW w:w="7207" w:type="dxa"/>
         <w:jc w:val="left"/>
-        <w:tblInd w:w="715" w:type="dxa"/>
+        <w:tblInd w:w="710" w:type="dxa"/>
         <w:tblCellMar>
           <w:top w:w="0" w:type="dxa"/>
-          <w:left w:w="103" w:type="dxa"/>
+          <w:left w:w="98" w:type="dxa"/>
           <w:bottom w:w="0" w:type="dxa"/>
           <w:right w:w="108" w:type="dxa"/>
         </w:tblCellMar>
@@ -7684,7 +7674,7 @@
             <w:tcBorders/>
             <w:shd w:fill="auto" w:val="clear"/>
             <w:tcMar>
-              <w:left w:w="103" w:type="dxa"/>
+              <w:left w:w="98" w:type="dxa"/>
             </w:tcMar>
           </w:tcPr>
           <w:p>
@@ -7715,7 +7705,7 @@
             <w:tcBorders/>
             <w:shd w:fill="auto" w:val="clear"/>
             <w:tcMar>
-              <w:left w:w="103" w:type="dxa"/>
+              <w:left w:w="98" w:type="dxa"/>
             </w:tcMar>
           </w:tcPr>
           <w:p>
@@ -7749,7 +7739,7 @@
             <w:tcBorders/>
             <w:shd w:fill="auto" w:val="clear"/>
             <w:tcMar>
-              <w:left w:w="103" w:type="dxa"/>
+              <w:left w:w="98" w:type="dxa"/>
             </w:tcMar>
           </w:tcPr>
           <w:p>
@@ -7822,7 +7812,7 @@
             <w:tcBorders/>
             <w:shd w:fill="auto" w:val="clear"/>
             <w:tcMar>
-              <w:left w:w="103" w:type="dxa"/>
+              <w:left w:w="98" w:type="dxa"/>
             </w:tcMar>
           </w:tcPr>
           <w:p>
@@ -7853,7 +7843,7 @@
             <w:tcBorders/>
             <w:shd w:fill="auto" w:val="clear"/>
             <w:tcMar>
-              <w:left w:w="103" w:type="dxa"/>
+              <w:left w:w="98" w:type="dxa"/>
             </w:tcMar>
           </w:tcPr>
           <w:p>
@@ -8037,7 +8027,7 @@
             <w:tcBorders/>
             <w:shd w:fill="auto" w:val="clear"/>
             <w:tcMar>
-              <w:left w:w="103" w:type="dxa"/>
+              <w:left w:w="98" w:type="dxa"/>
             </w:tcMar>
           </w:tcPr>
           <w:p>
@@ -8068,7 +8058,7 @@
             <w:tcBorders/>
             <w:shd w:fill="auto" w:val="clear"/>
             <w:tcMar>
-              <w:left w:w="103" w:type="dxa"/>
+              <w:left w:w="98" w:type="dxa"/>
             </w:tcMar>
           </w:tcPr>
           <w:p>
@@ -8141,7 +8131,7 @@
             <w:tcBorders/>
             <w:shd w:fill="auto" w:val="clear"/>
             <w:tcMar>
-              <w:left w:w="103" w:type="dxa"/>
+              <w:left w:w="98" w:type="dxa"/>
             </w:tcMar>
           </w:tcPr>
           <w:p>
@@ -8172,7 +8162,7 @@
             <w:tcBorders/>
             <w:shd w:fill="auto" w:val="clear"/>
             <w:tcMar>
-              <w:left w:w="103" w:type="dxa"/>
+              <w:left w:w="98" w:type="dxa"/>
             </w:tcMar>
           </w:tcPr>
           <w:p>
@@ -8245,7 +8235,7 @@
             <w:tcBorders/>
             <w:shd w:fill="auto" w:val="clear"/>
             <w:tcMar>
-              <w:left w:w="103" w:type="dxa"/>
+              <w:left w:w="98" w:type="dxa"/>
             </w:tcMar>
           </w:tcPr>
           <w:p>
@@ -8276,7 +8266,7 @@
             <w:tcBorders/>
             <w:shd w:fill="auto" w:val="clear"/>
             <w:tcMar>
-              <w:left w:w="103" w:type="dxa"/>
+              <w:left w:w="98" w:type="dxa"/>
             </w:tcMar>
           </w:tcPr>
           <w:p>
@@ -8334,7 +8324,7 @@
             <w:tcBorders/>
             <w:shd w:fill="auto" w:val="clear"/>
             <w:tcMar>
-              <w:left w:w="103" w:type="dxa"/>
+              <w:left w:w="98" w:type="dxa"/>
             </w:tcMar>
           </w:tcPr>
           <w:p>
@@ -8963,7 +8953,7 @@
     <w:p>
       <w:pPr>
         <w:pStyle w:val="Normal"/>
-        <w:overflowPunct w:val="true"/>
+        <w:overflowPunct w:val="false"/>
         <w:spacing w:lineRule="auto" w:line="259" w:before="240" w:after="160"/>
         <w:jc w:val="both"/>
         <w:textAlignment w:val="auto"/>
@@ -9002,8 +8992,8 @@
         </w:rPr>
         <w:t>Application Requirement</w:t>
       </w:r>
-      <w:bookmarkStart w:id="23" w:name="_Toc6433193"/>
-      <w:bookmarkEnd w:id="23"/>
+      <w:bookmarkStart w:id="25" w:name="_Toc6433193"/>
+      <w:bookmarkEnd w:id="25"/>
       <w:r>
         <w:rPr>
           <w:rFonts w:ascii="Times New Roman" w:hAnsi="Times New Roman"/>
@@ -9035,7 +9025,9 @@
         </w:rPr>
       </w:pPr>
       <w:r>
-        <w:rPr/>
+        <w:rPr>
+          <w:lang w:val="en-IN"/>
+        </w:rPr>
       </w:r>
     </w:p>
     <w:p>
@@ -9073,6 +9065,7 @@
           <w:iCs/>
           <w:sz w:val="26"/>
           <w:szCs w:val="26"/>
+          <w:u w:val="single"/>
           <w:lang w:val="en-IN"/>
         </w:rPr>
         <w:t>Analysis and comparison of facial and landmarks detection techniques:</w:t>
@@ -9094,15 +9087,7 @@
           <w:iCs w:val="false"/>
           <w:lang w:val="en-IN"/>
         </w:rPr>
-        <w:t xml:space="preserve">Phase-1 encompasses study of relevant image processing libraries and techniques which could be used for the application. A look into the timing and performance parameters of these techniques is to be performed so that the best approach could be decided for the development of the appliation in the later stages. </w:t>
-      </w:r>
-      <w:r>
-        <w:rPr>
-          <w:i w:val="false"/>
-          <w:iCs w:val="false"/>
-          <w:lang w:val="en-IN"/>
-        </w:rPr>
-        <w:t>The requirements corresponding to this stage are listed below:</w:t>
+        <w:t>Phase-1 encompasses study of relevant image processing libraries and techniques which could be used for the application. A look into the timing and performance parameters of these techniques is to be performed so that the best approach could be decided for the development of the appliation in the later stages. The requirements corresponding to this stage are listed below:</w:t>
       </w:r>
     </w:p>
     <w:p>
@@ -9116,8 +9101,7 @@
       </w:pPr>
       <w:r>
         <w:rPr>
-          <w:i w:val="false"/>
-          <w:iCs w:val="false"/>
+          <w:lang w:val="en-IN"/>
         </w:rPr>
       </w:r>
     </w:p>
@@ -9137,23 +9121,7 @@
           <w:iCs/>
           <w:lang w:val="en-IN"/>
         </w:rPr>
-        <w:t>Req-1.</w:t>
-      </w:r>
-      <w:r>
-        <w:rPr>
-          <w:i/>
-          <w:iCs/>
-          <w:lang w:val="en-IN"/>
-        </w:rPr>
-        <w:t>1</w:t>
-      </w:r>
-      <w:r>
-        <w:rPr>
-          <w:i/>
-          <w:iCs/>
-          <w:lang w:val="en-IN"/>
-        </w:rPr>
-        <w:t>:</w:t>
+        <w:t>Req-1.1:</w:t>
       </w:r>
       <w:r>
         <w:rPr>
@@ -9181,23 +9149,7 @@
           <w:iCs/>
           <w:lang w:val="en-IN"/>
         </w:rPr>
-        <w:t>Req-1.</w:t>
-      </w:r>
-      <w:r>
-        <w:rPr>
-          <w:i/>
-          <w:iCs/>
-          <w:lang w:val="en-IN"/>
-        </w:rPr>
-        <w:t>1</w:t>
-      </w:r>
-      <w:r>
-        <w:rPr>
-          <w:i/>
-          <w:iCs/>
-          <w:lang w:val="en-IN"/>
-        </w:rPr>
-        <w:t>(a):</w:t>
+        <w:t>Req-1.1(a):</w:t>
       </w:r>
       <w:r>
         <w:rPr>
@@ -9224,23 +9176,7 @@
           <w:iCs/>
           <w:lang w:val="en-IN"/>
         </w:rPr>
-        <w:t>Req-1.</w:t>
-      </w:r>
-      <w:r>
-        <w:rPr>
-          <w:i/>
-          <w:iCs/>
-          <w:lang w:val="en-IN"/>
-        </w:rPr>
-        <w:t>2</w:t>
-      </w:r>
-      <w:r>
-        <w:rPr>
-          <w:i/>
-          <w:iCs/>
-          <w:lang w:val="en-IN"/>
-        </w:rPr>
-        <w:t>:</w:t>
+        <w:t>Req-1.2:</w:t>
       </w:r>
       <w:r>
         <w:rPr>
@@ -9267,23 +9203,7 @@
           <w:iCs/>
           <w:lang w:val="en-IN"/>
         </w:rPr>
-        <w:t>Req-1.</w:t>
-      </w:r>
-      <w:r>
-        <w:rPr>
-          <w:i/>
-          <w:iCs/>
-          <w:lang w:val="en-IN"/>
-        </w:rPr>
-        <w:t>3</w:t>
-      </w:r>
-      <w:r>
-        <w:rPr>
-          <w:i/>
-          <w:iCs/>
-          <w:lang w:val="en-IN"/>
-        </w:rPr>
-        <w:t>:</w:t>
+        <w:t>Req-1.3:</w:t>
       </w:r>
       <w:r>
         <w:rPr>
@@ -9312,25 +9232,7 @@
           <w:u w:val="none"/>
           <w:lang w:val="en-IN"/>
         </w:rPr>
-        <w:t>Req-1.</w:t>
-      </w:r>
-      <w:r>
-        <w:rPr>
-          <w:i/>
-          <w:iCs/>
-          <w:u w:val="none"/>
-          <w:lang w:val="en-IN"/>
-        </w:rPr>
-        <w:t>3</w:t>
-      </w:r>
-      <w:r>
-        <w:rPr>
-          <w:i/>
-          <w:iCs/>
-          <w:u w:val="none"/>
-          <w:lang w:val="en-IN"/>
-        </w:rPr>
-        <w:t>(a):</w:t>
+        <w:t>Req-1.3(a):</w:t>
       </w:r>
       <w:r>
         <w:rPr>
@@ -9358,23 +9260,7 @@
           <w:iCs/>
           <w:lang w:val="en-IN"/>
         </w:rPr>
-        <w:t>Req-1.</w:t>
-      </w:r>
-      <w:r>
-        <w:rPr>
-          <w:i/>
-          <w:iCs/>
-          <w:lang w:val="en-IN"/>
-        </w:rPr>
-        <w:t>3</w:t>
-      </w:r>
-      <w:r>
-        <w:rPr>
-          <w:i/>
-          <w:iCs/>
-          <w:lang w:val="en-IN"/>
-        </w:rPr>
-        <w:t>(b):</w:t>
+        <w:t>Req-1.3(b):</w:t>
       </w:r>
       <w:r>
         <w:rPr>
@@ -9402,23 +9288,7 @@
           <w:iCs/>
           <w:lang w:val="en-IN"/>
         </w:rPr>
-        <w:t>Req-1.</w:t>
-      </w:r>
-      <w:r>
-        <w:rPr>
-          <w:i/>
-          <w:iCs/>
-          <w:lang w:val="en-IN"/>
-        </w:rPr>
-        <w:t>3</w:t>
-      </w:r>
-      <w:r>
-        <w:rPr>
-          <w:i/>
-          <w:iCs/>
-          <w:lang w:val="en-IN"/>
-        </w:rPr>
-        <w:t>(c):</w:t>
+        <w:t>Req-1.3(c):</w:t>
       </w:r>
       <w:r>
         <w:rPr>
@@ -9445,23 +9315,7 @@
           <w:iCs/>
           <w:lang w:val="en-IN"/>
         </w:rPr>
-        <w:t>Req-1.</w:t>
-      </w:r>
-      <w:r>
-        <w:rPr>
-          <w:i/>
-          <w:iCs/>
-          <w:lang w:val="en-IN"/>
-        </w:rPr>
-        <w:t>4</w:t>
-      </w:r>
-      <w:r>
-        <w:rPr>
-          <w:i/>
-          <w:iCs/>
-          <w:lang w:val="en-IN"/>
-        </w:rPr>
-        <w:t>:</w:t>
+        <w:t>Req-1.4:</w:t>
       </w:r>
       <w:r>
         <w:rPr>
@@ -9489,23 +9343,7 @@
           <w:iCs/>
           <w:lang w:val="en-IN"/>
         </w:rPr>
-        <w:t>Req-1.</w:t>
-      </w:r>
-      <w:r>
-        <w:rPr>
-          <w:i/>
-          <w:iCs/>
-          <w:lang w:val="en-IN"/>
-        </w:rPr>
-        <w:t>4</w:t>
-      </w:r>
-      <w:r>
-        <w:rPr>
-          <w:i/>
-          <w:iCs/>
-          <w:lang w:val="en-IN"/>
-        </w:rPr>
-        <w:t>(a):</w:t>
+        <w:t>Req-1.4(a):</w:t>
       </w:r>
       <w:r>
         <w:rPr>
@@ -9533,23 +9371,7 @@
           <w:iCs/>
           <w:lang w:val="en-IN"/>
         </w:rPr>
-        <w:t>Req-1.</w:t>
-      </w:r>
-      <w:r>
-        <w:rPr>
-          <w:i/>
-          <w:iCs/>
-          <w:lang w:val="en-IN"/>
-        </w:rPr>
-        <w:t>4</w:t>
-      </w:r>
-      <w:r>
-        <w:rPr>
-          <w:i/>
-          <w:iCs/>
-          <w:lang w:val="en-IN"/>
-        </w:rPr>
-        <w:t>(b):</w:t>
+        <w:t>Req-1.4(b):</w:t>
       </w:r>
       <w:r>
         <w:rPr>
@@ -9572,8 +9394,7 @@
       </w:pPr>
       <w:r>
         <w:rPr>
-          <w:i w:val="false"/>
-          <w:iCs w:val="false"/>
+          <w:lang w:val="en-IN"/>
         </w:rPr>
       </w:r>
     </w:p>
@@ -9589,8 +9410,7 @@
       </w:pPr>
       <w:r>
         <w:rPr>
-          <w:i w:val="false"/>
-          <w:iCs w:val="false"/>
+          <w:lang w:val="en-IN"/>
         </w:rPr>
       </w:r>
     </w:p>
@@ -9642,6 +9462,7 @@
           <w:iCs/>
           <w:sz w:val="26"/>
           <w:szCs w:val="26"/>
+          <w:u w:val="single"/>
           <w:lang w:val="en-IN"/>
         </w:rPr>
         <w:t>Real-Time Facial Landmarks Detection on Live Camera Stream:</w:t>
@@ -9668,37 +9489,7 @@
           <w:szCs w:val="26"/>
           <w:lang w:val="en-IN"/>
         </w:rPr>
-        <w:t xml:space="preserve">In phase-1 once the best approach has been identified, phase-2 is to extend the existing implementation from its application of still images to </w:t>
-      </w:r>
-      <w:r>
-        <w:rPr>
-          <w:i w:val="false"/>
-          <w:iCs w:val="false"/>
-          <w:sz w:val="26"/>
-          <w:szCs w:val="26"/>
-          <w:lang w:val="en-IN"/>
-        </w:rPr>
-        <w:t>live</w:t>
-      </w:r>
-      <w:r>
-        <w:rPr>
-          <w:i w:val="false"/>
-          <w:iCs w:val="false"/>
-          <w:sz w:val="26"/>
-          <w:szCs w:val="26"/>
-          <w:lang w:val="en-IN"/>
-        </w:rPr>
-        <w:t xml:space="preserve"> feed from the on-board device camera. </w:t>
-      </w:r>
-      <w:r>
-        <w:rPr>
-          <w:i w:val="false"/>
-          <w:iCs w:val="false"/>
-          <w:sz w:val="26"/>
-          <w:szCs w:val="26"/>
-          <w:lang w:val="en-IN"/>
-        </w:rPr>
-        <w:t xml:space="preserve">And to make the application as close to real time as possible given the hardware constraints of the target device. </w:t>
+        <w:t xml:space="preserve">In phase-1 once the best approach has been identified, phase-2 is to extend the existing implementation from its application of still images to live feed from the on-board device camera. And to make the application as close to real time as possible given the hardware constraints of the target device. </w:t>
       </w:r>
     </w:p>
     <w:p>
@@ -9713,10 +9504,7 @@
       </w:pPr>
       <w:r>
         <w:rPr>
-          <w:i w:val="false"/>
-          <w:iCs w:val="false"/>
-          <w:sz w:val="26"/>
-          <w:szCs w:val="26"/>
+          <w:lang w:val="en-IN"/>
         </w:rPr>
       </w:r>
     </w:p>
@@ -9902,10 +9690,7 @@
       </w:pPr>
       <w:r>
         <w:rPr>
-          <w:i w:val="false"/>
-          <w:iCs w:val="false"/>
-          <w:sz w:val="26"/>
-          <w:szCs w:val="26"/>
+          <w:lang w:val="en-IN"/>
         </w:rPr>
       </w:r>
     </w:p>
@@ -9962,6 +9747,7 @@
           <w:iCs/>
           <w:sz w:val="26"/>
           <w:szCs w:val="26"/>
+          <w:u w:val="single"/>
           <w:lang w:val="en-IN"/>
         </w:rPr>
         <w:t>Implementation of wireless data transfer to a remote computer:</w:t>
@@ -10008,12 +9794,7 @@
       </w:pPr>
       <w:r>
         <w:rPr>
-          <w:b w:val="false"/>
-          <w:bCs w:val="false"/>
-          <w:i w:val="false"/>
-          <w:iCs w:val="false"/>
-          <w:sz w:val="26"/>
-          <w:szCs w:val="26"/>
+          <w:lang w:val="en-IN"/>
         </w:rPr>
       </w:r>
     </w:p>
@@ -10199,10 +9980,7 @@
       </w:pPr>
       <w:r>
         <w:rPr>
-          <w:i w:val="false"/>
-          <w:iCs w:val="false"/>
-          <w:sz w:val="26"/>
-          <w:szCs w:val="26"/>
+          <w:lang w:val="en-IN"/>
         </w:rPr>
       </w:r>
     </w:p>
@@ -10254,6 +10032,7 @@
           <w:iCs/>
           <w:sz w:val="26"/>
           <w:szCs w:val="26"/>
+          <w:u w:val="single"/>
           <w:lang w:val="en-IN"/>
         </w:rPr>
         <w:t>Implementation of Machine Learning Component:</w:t>
@@ -10264,6 +10043,7 @@
           <w:iCs w:val="false"/>
           <w:sz w:val="26"/>
           <w:szCs w:val="26"/>
+          <w:u w:val="single"/>
           <w:lang w:val="en-IN"/>
         </w:rPr>
         <w:t xml:space="preserve"> </w:t>
@@ -10290,17 +10070,7 @@
           <w:szCs w:val="26"/>
           <w:lang w:val="en-IN"/>
         </w:rPr>
-        <w:t xml:space="preserve">Phase-4 is the final phase which brings together the work done in the previous parts and ties them together to produce the whole application. In this phase the Image processing results done on the device should be processed further on the computer. </w:t>
-      </w:r>
-      <w:r>
-        <w:rPr>
-          <w:i w:val="false"/>
-          <w:iCs w:val="false"/>
-          <w:sz w:val="26"/>
-          <w:szCs w:val="26"/>
-          <w:lang w:val="en-IN"/>
-        </w:rPr>
-        <w:t xml:space="preserve">The chosen ML algorithm should then infer from the data the said word or phrase. </w:t>
+        <w:t xml:space="preserve">Phase-4 is the final phase which brings together the work done in the previous parts and ties them together to produce the whole application. In this phase the Image processing results done on the device should be processed further on the computer. The chosen ML algorithm should then infer from the data the said word or phrase. </w:t>
       </w:r>
     </w:p>
     <w:p>
@@ -10315,10 +10085,7 @@
       </w:pPr>
       <w:r>
         <w:rPr>
-          <w:i w:val="false"/>
-          <w:iCs w:val="false"/>
-          <w:sz w:val="26"/>
-          <w:szCs w:val="26"/>
+          <w:lang w:val="en-IN"/>
         </w:rPr>
       </w:r>
     </w:p>
@@ -10503,8 +10270,7 @@
       </w:pPr>
       <w:r>
         <w:rPr>
-          <w:i w:val="false"/>
-          <w:iCs w:val="false"/>
+          <w:lang w:val="en-IN"/>
         </w:rPr>
       </w:r>
     </w:p>
@@ -10518,7 +10284,9 @@
         </w:rPr>
       </w:pPr>
       <w:r>
-        <w:rPr/>
+        <w:rPr>
+          <w:lang w:val="en-IN"/>
+        </w:rPr>
       </w:r>
     </w:p>
     <w:p>
@@ -10664,17 +10432,171 @@
     <w:p>
       <w:pPr>
         <w:pStyle w:val="Normal"/>
-        <w:ind w:left="720" w:hanging="720"/>
-        <w:jc w:val="both"/>
-        <w:rPr>
-          <w:lang w:val="en-IN"/>
-        </w:rPr>
-      </w:pPr>
-      <w:r>
-        <w:rPr>
-          <w:lang w:val="en-IN"/>
-        </w:rPr>
-        <w:t>Details of the requirements here.</w:t>
+        <w:widowControl/>
+        <w:overflowPunct w:val="true"/>
+        <w:bidi w:val="0"/>
+        <w:spacing w:lineRule="auto" w:line="360" w:before="0" w:after="0"/>
+        <w:ind w:left="0" w:right="0" w:hanging="0"/>
+        <w:jc w:val="both"/>
+        <w:textAlignment w:val="baseline"/>
+        <w:rPr/>
+      </w:pPr>
+      <w:r>
+        <w:rPr>
+          <w:lang w:val="en-IN"/>
+        </w:rPr>
+        <w:t>As defined by the requirements the system is designed as a distributed system with two main parts.</w:t>
+      </w:r>
+    </w:p>
+    <w:p>
+      <w:pPr>
+        <w:pStyle w:val="Normal"/>
+        <w:widowControl/>
+        <w:numPr>
+          <w:ilvl w:val="0"/>
+          <w:numId w:val="5"/>
+        </w:numPr>
+        <w:overflowPunct w:val="true"/>
+        <w:bidi w:val="0"/>
+        <w:spacing w:lineRule="auto" w:line="360" w:before="0" w:after="0"/>
+        <w:jc w:val="both"/>
+        <w:textAlignment w:val="baseline"/>
+        <w:rPr/>
+      </w:pPr>
+      <w:r>
+        <w:rPr>
+          <w:lang w:val="en-IN"/>
+        </w:rPr>
+        <w:t>Android Application</w:t>
+      </w:r>
+    </w:p>
+    <w:p>
+      <w:pPr>
+        <w:pStyle w:val="Normal"/>
+        <w:widowControl/>
+        <w:numPr>
+          <w:ilvl w:val="0"/>
+          <w:numId w:val="5"/>
+        </w:numPr>
+        <w:overflowPunct w:val="true"/>
+        <w:bidi w:val="0"/>
+        <w:spacing w:lineRule="auto" w:line="360" w:before="0" w:after="0"/>
+        <w:jc w:val="both"/>
+        <w:textAlignment w:val="baseline"/>
+        <w:rPr/>
+      </w:pPr>
+      <w:r>
+        <w:rPr>
+          <w:lang w:val="en-IN"/>
+        </w:rPr>
+        <w:t>Machine Learning Module</w:t>
+      </w:r>
+    </w:p>
+    <w:p>
+      <w:pPr>
+        <w:pStyle w:val="Normal"/>
+        <w:widowControl/>
+        <w:overflowPunct w:val="true"/>
+        <w:bidi w:val="0"/>
+        <w:spacing w:lineRule="auto" w:line="360" w:before="0" w:after="0"/>
+        <w:jc w:val="both"/>
+        <w:textAlignment w:val="baseline"/>
+        <w:rPr/>
+      </w:pPr>
+      <w:r>
+        <w:rPr>
+          <w:lang w:val="en-IN"/>
+        </w:rPr>
+        <w:t xml:space="preserve">The android application is to act as the interface to the user. It has been designed to utilize the onboard device camera of the android device to capture images/videos. No recording or processing is performed unless the user initiates the process from the Start/Stop button. </w:t>
+      </w:r>
+    </w:p>
+    <w:p>
+      <w:pPr>
+        <w:pStyle w:val="Normal"/>
+        <w:widowControl/>
+        <w:overflowPunct w:val="true"/>
+        <w:bidi w:val="0"/>
+        <w:spacing w:lineRule="auto" w:line="360" w:before="0" w:after="0"/>
+        <w:jc w:val="both"/>
+        <w:textAlignment w:val="baseline"/>
+        <w:rPr/>
+      </w:pPr>
+      <w:r>
+        <w:rPr>
+          <w:lang w:val="en-IN"/>
+        </w:rPr>
+        <w:t xml:space="preserve">Once the process is started by the user indicated by the press of the Start button the algorithm starts to process the video feed from the camera frame by frame. The application is developed using OpenCV </w:t>
+      </w:r>
+      <w:r>
+        <w:rPr>
+          <w:lang w:val="en-IN"/>
+        </w:rPr>
+        <w:t xml:space="preserve">framework. </w:t>
+      </w:r>
+      <w:r>
+        <w:rPr>
+          <w:i/>
+          <w:iCs/>
+          <w:lang w:val="en-IN"/>
+        </w:rPr>
+        <w:t>CameraBridgeViewBase</w:t>
+      </w:r>
+      <w:r>
+        <w:rPr>
+          <w:lang w:val="en-IN"/>
+        </w:rPr>
+        <w:t xml:space="preserve"> class of the OpenCV is used to control the camera operation. This class implements the behavior for interactions between android camera and the OpenCV library, including but not limited to the processing of the frames, enabling and disabling of the camera sensor and drawing of the image on the screen. </w:t>
+      </w:r>
+      <w:r>
+        <w:rPr>
+          <w:lang w:val="en-IN"/>
+        </w:rPr>
+        <w:t>Apart from this CascadeClassifier class from the OpenCV objdetect package is used for detecting faces in the frames. Although all the faces present in the frame are detected the further implementation on MLC is limited to processing a single face in the frame for now.</w:t>
+      </w:r>
+    </w:p>
+    <w:p>
+      <w:pPr>
+        <w:pStyle w:val="Normal"/>
+        <w:widowControl/>
+        <w:overflowPunct w:val="true"/>
+        <w:bidi w:val="0"/>
+        <w:spacing w:lineRule="auto" w:line="360" w:before="0" w:after="0"/>
+        <w:jc w:val="both"/>
+        <w:textAlignment w:val="baseline"/>
+        <w:rPr/>
+      </w:pPr>
+      <w:r>
+        <w:rPr>
+          <w:lang w:val="en-IN"/>
+        </w:rPr>
+        <w:t>D</w:t>
+      </w:r>
+      <w:r>
+        <w:rPr>
+          <w:lang w:val="en-IN"/>
+        </w:rPr>
+        <w:t xml:space="preserve">lib is used for detection facial landmarks. The dLib shared libraries created by XXX are imported in to the android application and the interface defined by jni functions developed by Ttzutalin are used to create the structure of our application. </w:t>
+      </w:r>
+    </w:p>
+    <w:p>
+      <w:pPr>
+        <w:pStyle w:val="Normal"/>
+        <w:widowControl/>
+        <w:overflowPunct w:val="true"/>
+        <w:bidi w:val="0"/>
+        <w:spacing w:lineRule="auto" w:line="360" w:before="0" w:after="0"/>
+        <w:jc w:val="both"/>
+        <w:textAlignment w:val="baseline"/>
+        <w:rPr>
+          <w:rFonts w:ascii="DejaVu Sans Mono" w:hAnsi="DejaVu Sans Mono"/>
+          <w:i/>
+          <w:color w:val="629755"/>
+          <w:sz w:val="18"/>
+          <w:lang w:val="en-IN"/>
+        </w:rPr>
+      </w:pPr>
+      <w:r>
+        <w:rPr/>
       </w:r>
     </w:p>
     <w:p>
@@ -10740,253 +10662,13 @@
       <w:pPr>
         <w:pStyle w:val="Normal"/>
         <w:jc w:val="both"/>
-        <w:rPr>
-          <w:lang w:val="en-IN"/>
-        </w:rPr>
+        <w:rPr/>
       </w:pPr>
       <w:r>
         <w:rPr>
           <w:lang w:val="en-IN"/>
         </w:rPr>
         <w:t>Component diagram here</w:t>
-      </w:r>
-    </w:p>
-    <w:p>
-      <w:pPr>
-        <w:pStyle w:val="Normal"/>
-        <w:jc w:val="both"/>
-        <w:rPr>
-          <w:lang w:val="en-IN"/>
-        </w:rPr>
-      </w:pPr>
-      <w:r>
-        <w:rPr>
-          <w:lang w:val="en-IN"/>
-        </w:rPr>
-      </w:r>
-    </w:p>
-    <w:p>
-      <w:pPr>
-        <w:pStyle w:val="Normal"/>
-        <w:jc w:val="both"/>
-        <w:rPr>
-          <w:lang w:val="en-IN"/>
-        </w:rPr>
-      </w:pPr>
-      <w:r>
-        <w:rPr>
-          <w:lang w:val="en-IN"/>
-        </w:rPr>
-      </w:r>
-    </w:p>
-    <w:p>
-      <w:pPr>
-        <w:pStyle w:val="Normal"/>
-        <w:jc w:val="both"/>
-        <w:rPr>
-          <w:lang w:val="en-IN"/>
-        </w:rPr>
-      </w:pPr>
-      <w:r>
-        <w:rPr>
-          <w:lang w:val="en-IN"/>
-        </w:rPr>
-      </w:r>
-    </w:p>
-    <w:p>
-      <w:pPr>
-        <w:pStyle w:val="Normal"/>
-        <w:jc w:val="both"/>
-        <w:rPr>
-          <w:lang w:val="en-IN"/>
-        </w:rPr>
-      </w:pPr>
-      <w:r>
-        <w:rPr>
-          <w:lang w:val="en-IN"/>
-        </w:rPr>
-      </w:r>
-    </w:p>
-    <w:p>
-      <w:pPr>
-        <w:pStyle w:val="Normal"/>
-        <w:jc w:val="both"/>
-        <w:rPr>
-          <w:lang w:val="en-IN"/>
-        </w:rPr>
-      </w:pPr>
-      <w:r>
-        <w:rPr>
-          <w:lang w:val="en-IN"/>
-        </w:rPr>
-      </w:r>
-    </w:p>
-    <w:p>
-      <w:pPr>
-        <w:pStyle w:val="Normal"/>
-        <w:jc w:val="both"/>
-        <w:rPr>
-          <w:lang w:val="en-IN"/>
-        </w:rPr>
-      </w:pPr>
-      <w:r>
-        <w:rPr>
-          <w:lang w:val="en-IN"/>
-        </w:rPr>
-      </w:r>
-    </w:p>
-    <w:p>
-      <w:pPr>
-        <w:pStyle w:val="Normal"/>
-        <w:jc w:val="both"/>
-        <w:rPr>
-          <w:lang w:val="en-IN"/>
-        </w:rPr>
-      </w:pPr>
-      <w:r>
-        <w:rPr>
-          <w:lang w:val="en-IN"/>
-        </w:rPr>
-      </w:r>
-    </w:p>
-    <w:p>
-      <w:pPr>
-        <w:pStyle w:val="Normal"/>
-        <w:jc w:val="both"/>
-        <w:rPr>
-          <w:lang w:val="en-IN"/>
-        </w:rPr>
-      </w:pPr>
-      <w:r>
-        <w:rPr>
-          <w:lang w:val="en-IN"/>
-        </w:rPr>
-      </w:r>
-    </w:p>
-    <w:p>
-      <w:pPr>
-        <w:pStyle w:val="Normal"/>
-        <w:jc w:val="both"/>
-        <w:rPr>
-          <w:lang w:val="en-IN"/>
-        </w:rPr>
-      </w:pPr>
-      <w:r>
-        <w:rPr>
-          <w:lang w:val="en-IN"/>
-        </w:rPr>
-      </w:r>
-    </w:p>
-    <w:p>
-      <w:pPr>
-        <w:pStyle w:val="Normal"/>
-        <w:jc w:val="both"/>
-        <w:rPr>
-          <w:lang w:val="en-IN"/>
-        </w:rPr>
-      </w:pPr>
-      <w:r>
-        <w:rPr>
-          <w:lang w:val="en-IN"/>
-        </w:rPr>
-      </w:r>
-    </w:p>
-    <w:p>
-      <w:pPr>
-        <w:pStyle w:val="Normal"/>
-        <w:jc w:val="both"/>
-        <w:rPr>
-          <w:lang w:val="en-IN"/>
-        </w:rPr>
-      </w:pPr>
-      <w:r>
-        <w:rPr>
-          <w:lang w:val="en-IN"/>
-        </w:rPr>
-      </w:r>
-    </w:p>
-    <w:p>
-      <w:pPr>
-        <w:pStyle w:val="Normal"/>
-        <w:jc w:val="both"/>
-        <w:rPr>
-          <w:lang w:val="en-IN"/>
-        </w:rPr>
-      </w:pPr>
-      <w:r>
-        <w:rPr>
-          <w:lang w:val="en-IN"/>
-        </w:rPr>
-      </w:r>
-    </w:p>
-    <w:p>
-      <w:pPr>
-        <w:pStyle w:val="Normal"/>
-        <w:jc w:val="both"/>
-        <w:rPr>
-          <w:lang w:val="en-IN"/>
-        </w:rPr>
-      </w:pPr>
-      <w:r>
-        <w:rPr>
-          <w:lang w:val="en-IN"/>
-        </w:rPr>
-      </w:r>
-    </w:p>
-    <w:p>
-      <w:pPr>
-        <w:pStyle w:val="Normal"/>
-        <w:jc w:val="both"/>
-        <w:rPr>
-          <w:lang w:val="en-IN"/>
-        </w:rPr>
-      </w:pPr>
-      <w:r>
-        <w:rPr>
-          <w:lang w:val="en-IN"/>
-        </w:rPr>
-      </w:r>
-    </w:p>
-    <w:p>
-      <w:pPr>
-        <w:pStyle w:val="Normal"/>
-        <w:jc w:val="both"/>
-        <w:rPr>
-          <w:lang w:val="en-IN"/>
-        </w:rPr>
-      </w:pPr>
-      <w:r>
-        <w:rPr>
-          <w:lang w:val="en-IN"/>
-        </w:rPr>
-      </w:r>
-    </w:p>
-    <w:p>
-      <w:pPr>
-        <w:pStyle w:val="Normal"/>
-        <w:jc w:val="both"/>
-        <w:rPr>
-          <w:lang w:val="en-IN"/>
-        </w:rPr>
-      </w:pPr>
-      <w:r>
-        <w:rPr>
-          <w:lang w:val="en-IN"/>
-        </w:rPr>
-      </w:r>
-    </w:p>
-    <w:p>
-      <w:pPr>
-        <w:pStyle w:val="Normal"/>
-        <w:jc w:val="both"/>
-        <w:rPr>
-          <w:lang w:val="en-IN"/>
-        </w:rPr>
-      </w:pPr>
-      <w:r>
-        <w:rPr>
-          <w:lang w:val="en-IN"/>
-        </w:rPr>
       </w:r>
     </w:p>
     <w:p>
@@ -11015,239 +10697,13 @@
       <w:pPr>
         <w:pStyle w:val="Normal"/>
         <w:jc w:val="both"/>
-        <w:rPr>
-          <w:lang w:val="en-IN"/>
-        </w:rPr>
+        <w:rPr/>
       </w:pPr>
       <w:r>
         <w:rPr>
           <w:lang w:val="en-IN"/>
         </w:rPr>
         <w:t>Class diagram here</w:t>
-      </w:r>
-    </w:p>
-    <w:p>
-      <w:pPr>
-        <w:pStyle w:val="Normal"/>
-        <w:jc w:val="both"/>
-        <w:rPr>
-          <w:lang w:val="en-IN"/>
-        </w:rPr>
-      </w:pPr>
-      <w:r>
-        <w:rPr>
-          <w:lang w:val="en-IN"/>
-        </w:rPr>
-      </w:r>
-    </w:p>
-    <w:p>
-      <w:pPr>
-        <w:pStyle w:val="Normal"/>
-        <w:jc w:val="both"/>
-        <w:rPr>
-          <w:lang w:val="en-IN"/>
-        </w:rPr>
-      </w:pPr>
-      <w:r>
-        <w:rPr>
-          <w:lang w:val="en-IN"/>
-        </w:rPr>
-      </w:r>
-    </w:p>
-    <w:p>
-      <w:pPr>
-        <w:pStyle w:val="Normal"/>
-        <w:jc w:val="both"/>
-        <w:rPr>
-          <w:lang w:val="en-IN"/>
-        </w:rPr>
-      </w:pPr>
-      <w:r>
-        <w:rPr>
-          <w:lang w:val="en-IN"/>
-        </w:rPr>
-      </w:r>
-    </w:p>
-    <w:p>
-      <w:pPr>
-        <w:pStyle w:val="Normal"/>
-        <w:jc w:val="both"/>
-        <w:rPr>
-          <w:lang w:val="en-IN"/>
-        </w:rPr>
-      </w:pPr>
-      <w:r>
-        <w:rPr>
-          <w:lang w:val="en-IN"/>
-        </w:rPr>
-      </w:r>
-    </w:p>
-    <w:p>
-      <w:pPr>
-        <w:pStyle w:val="Normal"/>
-        <w:jc w:val="both"/>
-        <w:rPr>
-          <w:lang w:val="en-IN"/>
-        </w:rPr>
-      </w:pPr>
-      <w:r>
-        <w:rPr>
-          <w:lang w:val="en-IN"/>
-        </w:rPr>
-      </w:r>
-    </w:p>
-    <w:p>
-      <w:pPr>
-        <w:pStyle w:val="Normal"/>
-        <w:jc w:val="both"/>
-        <w:rPr>
-          <w:lang w:val="en-IN"/>
-        </w:rPr>
-      </w:pPr>
-      <w:r>
-        <w:rPr>
-          <w:lang w:val="en-IN"/>
-        </w:rPr>
-      </w:r>
-    </w:p>
-    <w:p>
-      <w:pPr>
-        <w:pStyle w:val="Normal"/>
-        <w:jc w:val="both"/>
-        <w:rPr>
-          <w:lang w:val="en-IN"/>
-        </w:rPr>
-      </w:pPr>
-      <w:r>
-        <w:rPr>
-          <w:lang w:val="en-IN"/>
-        </w:rPr>
-      </w:r>
-    </w:p>
-    <w:p>
-      <w:pPr>
-        <w:pStyle w:val="Normal"/>
-        <w:jc w:val="both"/>
-        <w:rPr>
-          <w:lang w:val="en-IN"/>
-        </w:rPr>
-      </w:pPr>
-      <w:r>
-        <w:rPr>
-          <w:lang w:val="en-IN"/>
-        </w:rPr>
-      </w:r>
-    </w:p>
-    <w:p>
-      <w:pPr>
-        <w:pStyle w:val="Normal"/>
-        <w:jc w:val="both"/>
-        <w:rPr>
-          <w:lang w:val="en-IN"/>
-        </w:rPr>
-      </w:pPr>
-      <w:r>
-        <w:rPr>
-          <w:lang w:val="en-IN"/>
-        </w:rPr>
-      </w:r>
-    </w:p>
-    <w:p>
-      <w:pPr>
-        <w:pStyle w:val="Normal"/>
-        <w:jc w:val="both"/>
-        <w:rPr>
-          <w:lang w:val="en-IN"/>
-        </w:rPr>
-      </w:pPr>
-      <w:r>
-        <w:rPr>
-          <w:lang w:val="en-IN"/>
-        </w:rPr>
-      </w:r>
-    </w:p>
-    <w:p>
-      <w:pPr>
-        <w:pStyle w:val="Normal"/>
-        <w:jc w:val="both"/>
-        <w:rPr>
-          <w:lang w:val="en-IN"/>
-        </w:rPr>
-      </w:pPr>
-      <w:r>
-        <w:rPr>
-          <w:lang w:val="en-IN"/>
-        </w:rPr>
-      </w:r>
-    </w:p>
-    <w:p>
-      <w:pPr>
-        <w:pStyle w:val="Normal"/>
-        <w:jc w:val="both"/>
-        <w:rPr>
-          <w:lang w:val="en-IN"/>
-        </w:rPr>
-      </w:pPr>
-      <w:r>
-        <w:rPr>
-          <w:lang w:val="en-IN"/>
-        </w:rPr>
-      </w:r>
-    </w:p>
-    <w:p>
-      <w:pPr>
-        <w:pStyle w:val="Normal"/>
-        <w:jc w:val="both"/>
-        <w:rPr>
-          <w:lang w:val="en-IN"/>
-        </w:rPr>
-      </w:pPr>
-      <w:r>
-        <w:rPr>
-          <w:lang w:val="en-IN"/>
-        </w:rPr>
-      </w:r>
-    </w:p>
-    <w:p>
-      <w:pPr>
-        <w:pStyle w:val="Normal"/>
-        <w:jc w:val="both"/>
-        <w:rPr>
-          <w:lang w:val="en-IN"/>
-        </w:rPr>
-      </w:pPr>
-      <w:r>
-        <w:rPr>
-          <w:lang w:val="en-IN"/>
-        </w:rPr>
-      </w:r>
-    </w:p>
-    <w:p>
-      <w:pPr>
-        <w:pStyle w:val="Normal"/>
-        <w:jc w:val="both"/>
-        <w:rPr>
-          <w:lang w:val="en-IN"/>
-        </w:rPr>
-      </w:pPr>
-      <w:r>
-        <w:rPr>
-          <w:lang w:val="en-IN"/>
-        </w:rPr>
-      </w:r>
-    </w:p>
-    <w:p>
-      <w:pPr>
-        <w:pStyle w:val="Normal"/>
-        <w:jc w:val="both"/>
-        <w:rPr>
-          <w:lang w:val="en-IN"/>
-        </w:rPr>
-      </w:pPr>
-      <w:r>
-        <w:rPr>
-          <w:lang w:val="en-IN"/>
-        </w:rPr>
       </w:r>
     </w:p>
     <w:p>
@@ -11276,225 +10732,13 @@
       <w:pPr>
         <w:pStyle w:val="Normal"/>
         <w:jc w:val="both"/>
-        <w:rPr>
-          <w:lang w:val="en-IN"/>
-        </w:rPr>
+        <w:rPr/>
       </w:pPr>
       <w:r>
         <w:rPr>
           <w:lang w:val="en-IN"/>
         </w:rPr>
         <w:t>Sequence Diagram here</w:t>
-      </w:r>
-    </w:p>
-    <w:p>
-      <w:pPr>
-        <w:pStyle w:val="Normal"/>
-        <w:jc w:val="both"/>
-        <w:rPr>
-          <w:lang w:val="en-IN"/>
-        </w:rPr>
-      </w:pPr>
-      <w:r>
-        <w:rPr>
-          <w:lang w:val="en-IN"/>
-        </w:rPr>
-      </w:r>
-    </w:p>
-    <w:p>
-      <w:pPr>
-        <w:pStyle w:val="Normal"/>
-        <w:jc w:val="both"/>
-        <w:rPr>
-          <w:lang w:val="en-IN"/>
-        </w:rPr>
-      </w:pPr>
-      <w:r>
-        <w:rPr>
-          <w:lang w:val="en-IN"/>
-        </w:rPr>
-      </w:r>
-    </w:p>
-    <w:p>
-      <w:pPr>
-        <w:pStyle w:val="Normal"/>
-        <w:jc w:val="both"/>
-        <w:rPr>
-          <w:lang w:val="en-IN"/>
-        </w:rPr>
-      </w:pPr>
-      <w:r>
-        <w:rPr>
-          <w:lang w:val="en-IN"/>
-        </w:rPr>
-      </w:r>
-    </w:p>
-    <w:p>
-      <w:pPr>
-        <w:pStyle w:val="Normal"/>
-        <w:jc w:val="both"/>
-        <w:rPr>
-          <w:lang w:val="en-IN"/>
-        </w:rPr>
-      </w:pPr>
-      <w:r>
-        <w:rPr>
-          <w:lang w:val="en-IN"/>
-        </w:rPr>
-      </w:r>
-    </w:p>
-    <w:p>
-      <w:pPr>
-        <w:pStyle w:val="Normal"/>
-        <w:jc w:val="both"/>
-        <w:rPr>
-          <w:lang w:val="en-IN"/>
-        </w:rPr>
-      </w:pPr>
-      <w:r>
-        <w:rPr>
-          <w:lang w:val="en-IN"/>
-        </w:rPr>
-      </w:r>
-    </w:p>
-    <w:p>
-      <w:pPr>
-        <w:pStyle w:val="Normal"/>
-        <w:jc w:val="both"/>
-        <w:rPr>
-          <w:lang w:val="en-IN"/>
-        </w:rPr>
-      </w:pPr>
-      <w:r>
-        <w:rPr>
-          <w:lang w:val="en-IN"/>
-        </w:rPr>
-      </w:r>
-    </w:p>
-    <w:p>
-      <w:pPr>
-        <w:pStyle w:val="Normal"/>
-        <w:jc w:val="both"/>
-        <w:rPr>
-          <w:lang w:val="en-IN"/>
-        </w:rPr>
-      </w:pPr>
-      <w:r>
-        <w:rPr>
-          <w:lang w:val="en-IN"/>
-        </w:rPr>
-      </w:r>
-    </w:p>
-    <w:p>
-      <w:pPr>
-        <w:pStyle w:val="Normal"/>
-        <w:jc w:val="both"/>
-        <w:rPr>
-          <w:lang w:val="en-IN"/>
-        </w:rPr>
-      </w:pPr>
-      <w:r>
-        <w:rPr>
-          <w:lang w:val="en-IN"/>
-        </w:rPr>
-      </w:r>
-    </w:p>
-    <w:p>
-      <w:pPr>
-        <w:pStyle w:val="Normal"/>
-        <w:jc w:val="both"/>
-        <w:rPr>
-          <w:lang w:val="en-IN"/>
-        </w:rPr>
-      </w:pPr>
-      <w:r>
-        <w:rPr>
-          <w:lang w:val="en-IN"/>
-        </w:rPr>
-      </w:r>
-    </w:p>
-    <w:p>
-      <w:pPr>
-        <w:pStyle w:val="Normal"/>
-        <w:jc w:val="both"/>
-        <w:rPr>
-          <w:lang w:val="en-IN"/>
-        </w:rPr>
-      </w:pPr>
-      <w:r>
-        <w:rPr>
-          <w:lang w:val="en-IN"/>
-        </w:rPr>
-      </w:r>
-    </w:p>
-    <w:p>
-      <w:pPr>
-        <w:pStyle w:val="Normal"/>
-        <w:jc w:val="both"/>
-        <w:rPr>
-          <w:lang w:val="en-IN"/>
-        </w:rPr>
-      </w:pPr>
-      <w:r>
-        <w:rPr>
-          <w:lang w:val="en-IN"/>
-        </w:rPr>
-      </w:r>
-    </w:p>
-    <w:p>
-      <w:pPr>
-        <w:pStyle w:val="Normal"/>
-        <w:jc w:val="both"/>
-        <w:rPr>
-          <w:lang w:val="en-IN"/>
-        </w:rPr>
-      </w:pPr>
-      <w:r>
-        <w:rPr>
-          <w:lang w:val="en-IN"/>
-        </w:rPr>
-      </w:r>
-    </w:p>
-    <w:p>
-      <w:pPr>
-        <w:pStyle w:val="Normal"/>
-        <w:jc w:val="both"/>
-        <w:rPr>
-          <w:lang w:val="en-IN"/>
-        </w:rPr>
-      </w:pPr>
-      <w:r>
-        <w:rPr>
-          <w:lang w:val="en-IN"/>
-        </w:rPr>
-      </w:r>
-    </w:p>
-    <w:p>
-      <w:pPr>
-        <w:pStyle w:val="Normal"/>
-        <w:jc w:val="both"/>
-        <w:rPr>
-          <w:lang w:val="en-IN"/>
-        </w:rPr>
-      </w:pPr>
-      <w:r>
-        <w:rPr>
-          <w:lang w:val="en-IN"/>
-        </w:rPr>
-      </w:r>
-    </w:p>
-    <w:p>
-      <w:pPr>
-        <w:pStyle w:val="Normal"/>
-        <w:jc w:val="both"/>
-        <w:rPr>
-          <w:lang w:val="en-IN"/>
-        </w:rPr>
-      </w:pPr>
-      <w:r>
-        <w:rPr>
-          <w:lang w:val="en-IN"/>
-        </w:rPr>
       </w:r>
     </w:p>
     <w:p>
@@ -11912,7 +11156,7 @@
       <w:fldChar w:fldCharType="separate"/>
     </w:r>
     <w:r>
-      <w:t>4</w:t>
+      <w:t>6</w:t>
     </w:r>
     <w:r>
       <w:fldChar w:fldCharType="end"/>
@@ -11931,7 +11175,7 @@
     <w:r>
       <w:fldChar w:fldCharType="separate"/>
     </w:r>
-    <w:bookmarkStart w:id="16" w:name="__Fieldmark__824_1879786276"/>
+    <w:bookmarkStart w:id="16" w:name="__Fieldmark__824_1215849329"/>
     <w:r>
       <w:rPr/>
     </w:r>
@@ -11942,8 +11186,10 @@
       <w:fldChar w:fldCharType="end"/>
     </w:r>
     <w:bookmarkStart w:id="17" w:name="__Fieldmark__834_716043072"/>
+    <w:bookmarkStart w:id="18" w:name="__Fieldmark__824_1879786276"/>
     <w:bookmarkEnd w:id="16"/>
     <w:bookmarkEnd w:id="17"/>
+    <w:bookmarkEnd w:id="18"/>
     <w:r>
       <w:rPr/>
       <w:t>Table of Figures</w:t>
@@ -11983,7 +11229,7 @@
     <w:r>
       <w:fldChar w:fldCharType="separate"/>
     </w:r>
-    <w:bookmarkStart w:id="18" w:name="__Fieldmark__831_1879786276"/>
+    <w:bookmarkStart w:id="19" w:name="__Fieldmark__834_1215849329"/>
     <w:r>
       <w:rPr/>
     </w:r>
@@ -11993,9 +11239,11 @@
     <w:r>
       <w:fldChar w:fldCharType="end"/>
     </w:r>
-    <w:bookmarkStart w:id="19" w:name="__Fieldmark__838_716043072"/>
-    <w:bookmarkEnd w:id="18"/>
+    <w:bookmarkStart w:id="20" w:name="__Fieldmark__838_716043072"/>
+    <w:bookmarkStart w:id="21" w:name="__Fieldmark__831_1879786276"/>
     <w:bookmarkEnd w:id="19"/>
+    <w:bookmarkEnd w:id="20"/>
+    <w:bookmarkEnd w:id="21"/>
     <w:r>
       <w:rPr/>
       <w:t>Abbreviations</w:t>
@@ -12071,7 +11319,7 @@
       <w:fldChar w:fldCharType="separate"/>
     </w:r>
     <w:r>
-      <w:t>18</w:t>
+      <w:t>16</w:t>
     </w:r>
     <w:r>
       <w:fldChar w:fldCharType="end"/>
@@ -12090,7 +11338,7 @@
     <w:r>
       <w:fldChar w:fldCharType="separate"/>
     </w:r>
-    <w:bookmarkStart w:id="24" w:name="__Fieldmark__1110_1879786276"/>
+    <w:bookmarkStart w:id="26" w:name="__Fieldmark__1178_1215849329"/>
     <w:r>
       <w:rPr/>
     </w:r>
@@ -12100,9 +11348,11 @@
     <w:r>
       <w:fldChar w:fldCharType="end"/>
     </w:r>
-    <w:bookmarkStart w:id="25" w:name="__Fieldmark__1293_716043072"/>
-    <w:bookmarkEnd w:id="24"/>
-    <w:bookmarkEnd w:id="25"/>
+    <w:bookmarkStart w:id="27" w:name="__Fieldmark__1293_716043072"/>
+    <w:bookmarkStart w:id="28" w:name="__Fieldmark__1110_1879786276"/>
+    <w:bookmarkEnd w:id="26"/>
+    <w:bookmarkEnd w:id="27"/>
+    <w:bookmarkEnd w:id="28"/>
     <w:r>
       <w:rPr/>
       <w:t xml:space="preserve">5: </w:t>
@@ -12116,7 +11366,7 @@
     <w:r>
       <w:fldChar w:fldCharType="separate"/>
     </w:r>
-    <w:bookmarkStart w:id="26" w:name="__Fieldmark__1116_1879786276"/>
+    <w:bookmarkStart w:id="29" w:name="__Fieldmark__1187_1215849329"/>
     <w:r>
       <w:rPr/>
     </w:r>
@@ -12126,9 +11376,11 @@
     <w:r>
       <w:fldChar w:fldCharType="end"/>
     </w:r>
-    <w:bookmarkStart w:id="27" w:name="__Fieldmark__1297_716043072"/>
-    <w:bookmarkEnd w:id="26"/>
-    <w:bookmarkEnd w:id="27"/>
+    <w:bookmarkStart w:id="30" w:name="__Fieldmark__1297_716043072"/>
+    <w:bookmarkStart w:id="31" w:name="__Fieldmark__1116_1879786276"/>
+    <w:bookmarkEnd w:id="29"/>
+    <w:bookmarkEnd w:id="30"/>
+    <w:bookmarkEnd w:id="31"/>
     <w:r>
       <w:rPr/>
       <w:t>Application Development and Challenges</w:t>
@@ -12172,7 +11424,7 @@
     <w:r>
       <w:fldChar w:fldCharType="separate"/>
     </w:r>
-    <w:bookmarkStart w:id="28" w:name="__Fieldmark__1124_1879786276"/>
+    <w:bookmarkStart w:id="32" w:name="__Fieldmark__1198_1215849329"/>
     <w:r>
       <w:rPr/>
     </w:r>
@@ -12182,9 +11434,11 @@
     <w:r>
       <w:fldChar w:fldCharType="end"/>
     </w:r>
-    <w:bookmarkStart w:id="29" w:name="__Fieldmark__1302_716043072"/>
-    <w:bookmarkEnd w:id="28"/>
-    <w:bookmarkEnd w:id="29"/>
+    <w:bookmarkStart w:id="33" w:name="__Fieldmark__1302_716043072"/>
+    <w:bookmarkStart w:id="34" w:name="__Fieldmark__1124_1879786276"/>
+    <w:bookmarkEnd w:id="32"/>
+    <w:bookmarkEnd w:id="33"/>
+    <w:bookmarkEnd w:id="34"/>
     <w:r>
       <w:rPr/>
       <w:t xml:space="preserve">4: </w:t>
@@ -12198,7 +11452,7 @@
     <w:r>
       <w:fldChar w:fldCharType="separate"/>
     </w:r>
-    <w:bookmarkStart w:id="30" w:name="__Fieldmark__1130_1879786276"/>
+    <w:bookmarkStart w:id="35" w:name="__Fieldmark__1207_1215849329"/>
     <w:r>
       <w:rPr/>
     </w:r>
@@ -12208,9 +11462,11 @@
     <w:r>
       <w:fldChar w:fldCharType="end"/>
     </w:r>
-    <w:bookmarkStart w:id="31" w:name="__Fieldmark__1306_716043072"/>
-    <w:bookmarkEnd w:id="30"/>
-    <w:bookmarkEnd w:id="31"/>
+    <w:bookmarkStart w:id="36" w:name="__Fieldmark__1306_716043072"/>
+    <w:bookmarkStart w:id="37" w:name="__Fieldmark__1130_1879786276"/>
+    <w:bookmarkEnd w:id="35"/>
+    <w:bookmarkEnd w:id="36"/>
+    <w:bookmarkEnd w:id="37"/>
     <w:r>
       <w:rPr/>
       <w:t>Architecture Design</w:t>
@@ -12669,6 +11925,152 @@
   <w:abstractNum w:abstractNumId="5">
     <w:lvl w:ilvl="0">
       <w:start w:val="1"/>
+      <w:numFmt w:val="bullet"/>
+      <w:lvlText w:val=""/>
+      <w:lvlJc w:val="left"/>
+      <w:pPr>
+        <w:tabs>
+          <w:tab w:val="num" w:pos="720"/>
+        </w:tabs>
+        <w:ind w:left="720" w:hanging="360"/>
+      </w:pPr>
+      <w:rPr>
+        <w:rFonts w:ascii="Symbol" w:hAnsi="Symbol" w:cs="Symbol" w:hint="default"/>
+        <w:rFonts w:cs="OpenSymbol"/>
+      </w:rPr>
+    </w:lvl>
+    <w:lvl w:ilvl="1">
+      <w:start w:val="1"/>
+      <w:numFmt w:val="bullet"/>
+      <w:lvlText w:val="◦"/>
+      <w:lvlJc w:val="left"/>
+      <w:pPr>
+        <w:tabs>
+          <w:tab w:val="num" w:pos="1080"/>
+        </w:tabs>
+        <w:ind w:left="1080" w:hanging="360"/>
+      </w:pPr>
+      <w:rPr>
+        <w:rFonts w:ascii="OpenSymbol" w:hAnsi="OpenSymbol" w:cs="OpenSymbol" w:hint="default"/>
+        <w:rFonts w:cs="OpenSymbol"/>
+      </w:rPr>
+    </w:lvl>
+    <w:lvl w:ilvl="2">
+      <w:start w:val="1"/>
+      <w:numFmt w:val="bullet"/>
+      <w:lvlText w:val="▪"/>
+      <w:lvlJc w:val="left"/>
+      <w:pPr>
+        <w:tabs>
+          <w:tab w:val="num" w:pos="1440"/>
+        </w:tabs>
+        <w:ind w:left="1440" w:hanging="360"/>
+      </w:pPr>
+      <w:rPr>
+        <w:rFonts w:ascii="OpenSymbol" w:hAnsi="OpenSymbol" w:cs="OpenSymbol" w:hint="default"/>
+        <w:rFonts w:cs="OpenSymbol"/>
+      </w:rPr>
+    </w:lvl>
+    <w:lvl w:ilvl="3">
+      <w:start w:val="1"/>
+      <w:numFmt w:val="bullet"/>
+      <w:lvlText w:val=""/>
+      <w:lvlJc w:val="left"/>
+      <w:pPr>
+        <w:tabs>
+          <w:tab w:val="num" w:pos="1800"/>
+        </w:tabs>
+        <w:ind w:left="1800" w:hanging="360"/>
+      </w:pPr>
+      <w:rPr>
+        <w:rFonts w:ascii="Symbol" w:hAnsi="Symbol" w:cs="Symbol" w:hint="default"/>
+        <w:rFonts w:cs="OpenSymbol"/>
+      </w:rPr>
+    </w:lvl>
+    <w:lvl w:ilvl="4">
+      <w:start w:val="1"/>
+      <w:numFmt w:val="bullet"/>
+      <w:lvlText w:val="◦"/>
+      <w:lvlJc w:val="left"/>
+      <w:pPr>
+        <w:tabs>
+          <w:tab w:val="num" w:pos="2160"/>
+        </w:tabs>
+        <w:ind w:left="2160" w:hanging="360"/>
+      </w:pPr>
+      <w:rPr>
+        <w:rFonts w:ascii="OpenSymbol" w:hAnsi="OpenSymbol" w:cs="OpenSymbol" w:hint="default"/>
+        <w:rFonts w:cs="OpenSymbol"/>
+      </w:rPr>
+    </w:lvl>
+    <w:lvl w:ilvl="5">
+      <w:start w:val="1"/>
+      <w:numFmt w:val="bullet"/>
+      <w:lvlText w:val="▪"/>
+      <w:lvlJc w:val="left"/>
+      <w:pPr>
+        <w:tabs>
+          <w:tab w:val="num" w:pos="2520"/>
+        </w:tabs>
+        <w:ind w:left="2520" w:hanging="360"/>
+      </w:pPr>
+      <w:rPr>
+        <w:rFonts w:ascii="OpenSymbol" w:hAnsi="OpenSymbol" w:cs="OpenSymbol" w:hint="default"/>
+        <w:rFonts w:cs="OpenSymbol"/>
+      </w:rPr>
+    </w:lvl>
+    <w:lvl w:ilvl="6">
+      <w:start w:val="1"/>
+      <w:numFmt w:val="bullet"/>
+      <w:lvlText w:val=""/>
+      <w:lvlJc w:val="left"/>
+      <w:pPr>
+        <w:tabs>
+          <w:tab w:val="num" w:pos="2880"/>
+        </w:tabs>
+        <w:ind w:left="2880" w:hanging="360"/>
+      </w:pPr>
+      <w:rPr>
+        <w:rFonts w:ascii="Symbol" w:hAnsi="Symbol" w:cs="Symbol" w:hint="default"/>
+        <w:rFonts w:cs="OpenSymbol"/>
+      </w:rPr>
+    </w:lvl>
+    <w:lvl w:ilvl="7">
+      <w:start w:val="1"/>
+      <w:numFmt w:val="bullet"/>
+      <w:lvlText w:val="◦"/>
+      <w:lvlJc w:val="left"/>
+      <w:pPr>
+        <w:tabs>
+          <w:tab w:val="num" w:pos="3240"/>
+        </w:tabs>
+        <w:ind w:left="3240" w:hanging="360"/>
+      </w:pPr>
+      <w:rPr>
+        <w:rFonts w:ascii="OpenSymbol" w:hAnsi="OpenSymbol" w:cs="OpenSymbol" w:hint="default"/>
+        <w:rFonts w:cs="OpenSymbol"/>
+      </w:rPr>
+    </w:lvl>
+    <w:lvl w:ilvl="8">
+      <w:start w:val="1"/>
+      <w:numFmt w:val="bullet"/>
+      <w:lvlText w:val="▪"/>
+      <w:lvlJc w:val="left"/>
+      <w:pPr>
+        <w:tabs>
+          <w:tab w:val="num" w:pos="3600"/>
+        </w:tabs>
+        <w:ind w:left="3600" w:hanging="360"/>
+      </w:pPr>
+      <w:rPr>
+        <w:rFonts w:ascii="OpenSymbol" w:hAnsi="OpenSymbol" w:cs="OpenSymbol" w:hint="default"/>
+        <w:rFonts w:cs="OpenSymbol"/>
+      </w:rPr>
+    </w:lvl>
+  </w:abstractNum>
+  <w:abstractNum w:abstractNumId="6">
+    <w:lvl w:ilvl="0">
+      <w:start w:val="1"/>
       <w:numFmt w:val="none"/>
       <w:suff w:val="nothing"/>
       <w:lvlText w:val=""/>
@@ -12799,6 +12201,9 @@
   </w:num>
   <w:num w:numId="5">
     <w:abstractNumId w:val="5"/>
+  </w:num>
+  <w:num w:numId="6">
+    <w:abstractNumId w:val="6"/>
   </w:num>
 </w:numbering>
 </file>
@@ -13196,7 +12601,7 @@
     <w:rsid w:val="00e255fa"/>
     <w:pPr>
       <w:widowControl/>
-      <w:overflowPunct w:val="false"/>
+      <w:overflowPunct w:val="true"/>
       <w:bidi w:val="0"/>
       <w:spacing w:lineRule="auto" w:line="360" w:before="0" w:after="0"/>
       <w:jc w:val="left"/>
@@ -13649,6 +13054,139 @@
       <w:rFonts w:cs="Wingdings"/>
     </w:rPr>
   </w:style>
+  <w:style w:type="character" w:styleId="ListLabel25">
+    <w:name w:val="ListLabel 25"/>
+    <w:qFormat/>
+    <w:rPr>
+      <w:rFonts w:cs="Symbol"/>
+    </w:rPr>
+  </w:style>
+  <w:style w:type="character" w:styleId="ListLabel26">
+    <w:name w:val="ListLabel 26"/>
+    <w:qFormat/>
+    <w:rPr>
+      <w:rFonts w:cs="Courier New"/>
+    </w:rPr>
+  </w:style>
+  <w:style w:type="character" w:styleId="ListLabel27">
+    <w:name w:val="ListLabel 27"/>
+    <w:qFormat/>
+    <w:rPr>
+      <w:rFonts w:cs="Wingdings"/>
+    </w:rPr>
+  </w:style>
+  <w:style w:type="character" w:styleId="ListLabel28">
+    <w:name w:val="ListLabel 28"/>
+    <w:qFormat/>
+    <w:rPr>
+      <w:rFonts w:cs="Symbol"/>
+    </w:rPr>
+  </w:style>
+  <w:style w:type="character" w:styleId="ListLabel29">
+    <w:name w:val="ListLabel 29"/>
+    <w:qFormat/>
+    <w:rPr>
+      <w:rFonts w:cs="Courier New"/>
+    </w:rPr>
+  </w:style>
+  <w:style w:type="character" w:styleId="ListLabel30">
+    <w:name w:val="ListLabel 30"/>
+    <w:qFormat/>
+    <w:rPr>
+      <w:rFonts w:cs="Wingdings"/>
+    </w:rPr>
+  </w:style>
+  <w:style w:type="character" w:styleId="ListLabel31">
+    <w:name w:val="ListLabel 31"/>
+    <w:qFormat/>
+    <w:rPr>
+      <w:rFonts w:cs="Symbol"/>
+    </w:rPr>
+  </w:style>
+  <w:style w:type="character" w:styleId="ListLabel32">
+    <w:name w:val="ListLabel 32"/>
+    <w:qFormat/>
+    <w:rPr>
+      <w:rFonts w:cs="Courier New"/>
+    </w:rPr>
+  </w:style>
+  <w:style w:type="character" w:styleId="ListLabel33">
+    <w:name w:val="ListLabel 33"/>
+    <w:qFormat/>
+    <w:rPr>
+      <w:rFonts w:cs="Wingdings"/>
+    </w:rPr>
+  </w:style>
+  <w:style w:type="character" w:styleId="ListLabel34">
+    <w:name w:val="ListLabel 34"/>
+    <w:qFormat/>
+    <w:rPr>
+      <w:rFonts w:cs="Symbol"/>
+    </w:rPr>
+  </w:style>
+  <w:style w:type="character" w:styleId="ListLabel35">
+    <w:name w:val="ListLabel 35"/>
+    <w:qFormat/>
+    <w:rPr>
+      <w:rFonts w:cs="Courier New"/>
+    </w:rPr>
+  </w:style>
+  <w:style w:type="character" w:styleId="ListLabel36">
+    <w:name w:val="ListLabel 36"/>
+    <w:qFormat/>
+    <w:rPr>
+      <w:rFonts w:cs="Wingdings"/>
+    </w:rPr>
+  </w:style>
+  <w:style w:type="character" w:styleId="ListLabel37">
+    <w:name w:val="ListLabel 37"/>
+    <w:qFormat/>
+    <w:rPr>
+      <w:rFonts w:cs="Symbol"/>
+    </w:rPr>
+  </w:style>
+  <w:style w:type="character" w:styleId="ListLabel38">
+    <w:name w:val="ListLabel 38"/>
+    <w:qFormat/>
+    <w:rPr>
+      <w:rFonts w:cs="Courier New"/>
+    </w:rPr>
+  </w:style>
+  <w:style w:type="character" w:styleId="ListLabel39">
+    <w:name w:val="ListLabel 39"/>
+    <w:qFormat/>
+    <w:rPr>
+      <w:rFonts w:cs="Wingdings"/>
+    </w:rPr>
+  </w:style>
+  <w:style w:type="character" w:styleId="ListLabel40">
+    <w:name w:val="ListLabel 40"/>
+    <w:qFormat/>
+    <w:rPr>
+      <w:rFonts w:cs="Symbol"/>
+    </w:rPr>
+  </w:style>
+  <w:style w:type="character" w:styleId="ListLabel41">
+    <w:name w:val="ListLabel 41"/>
+    <w:qFormat/>
+    <w:rPr>
+      <w:rFonts w:cs="Courier New"/>
+    </w:rPr>
+  </w:style>
+  <w:style w:type="character" w:styleId="ListLabel42">
+    <w:name w:val="ListLabel 42"/>
+    <w:qFormat/>
+    <w:rPr>
+      <w:rFonts w:cs="Wingdings"/>
+    </w:rPr>
+  </w:style>
+  <w:style w:type="character" w:styleId="Bullets">
+    <w:name w:val="Bullets"/>
+    <w:qFormat/>
+    <w:rPr>
+      <w:rFonts w:ascii="OpenSymbol" w:hAnsi="OpenSymbol" w:eastAsia="OpenSymbol" w:cs="OpenSymbol"/>
+    </w:rPr>
+  </w:style>
   <w:style w:type="paragraph" w:styleId="Heading">
     <w:name w:val="Heading"/>
     <w:basedOn w:val="Normal"/>
@@ -13973,7 +13511,7 @@
     <w:rsid w:val="00ab44e6"/>
     <w:pPr>
       <w:keepLines/>
-      <w:overflowPunct w:val="true"/>
+      <w:overflowPunct w:val="false"/>
       <w:spacing w:lineRule="auto" w:line="259" w:before="240" w:after="0"/>
       <w:textAlignment w:val="auto"/>
     </w:pPr>
@@ -14057,6 +13595,13 @@
   </w:style>
   <w:style w:type="paragraph" w:styleId="FrameContents">
     <w:name w:val="Frame Contents"/>
+    <w:basedOn w:val="Normal"/>
+    <w:qFormat/>
+    <w:pPr/>
+    <w:rPr/>
+  </w:style>
+  <w:style w:type="paragraph" w:styleId="PreformattedText">
+    <w:name w:val="Preformatted Text"/>
     <w:basedOn w:val="Normal"/>
     <w:qFormat/>
     <w:pPr/>

</xml_diff>

<commit_message>
Updated Class Diagram section
</commit_message>
<xml_diff>
--- a/Documentation/Project_Thesis_Avatar.docx
+++ b/Documentation/Project_Thesis_Avatar.docx
@@ -406,7 +406,7 @@
     <w:p>
       <w:pPr>
         <w:pStyle w:val="Normal"/>
-        <w:overflowPunct w:val="false"/>
+        <w:overflowPunct w:val="true"/>
         <w:spacing w:lineRule="auto" w:line="259" w:before="0" w:after="160"/>
         <w:jc w:val="both"/>
         <w:textAlignment w:val="auto"/>
@@ -432,18 +432,18 @@
         <w:jc w:val="both"/>
         <w:rPr/>
       </w:pPr>
-      <w:bookmarkStart w:id="1" w:name="_Toc6433179"/>
-      <w:bookmarkStart w:id="2" w:name="_Toc6426498"/>
-      <w:bookmarkStart w:id="3" w:name="_Toc5614111"/>
-      <w:bookmarkStart w:id="4" w:name="_Toc5614034"/>
-      <w:bookmarkStart w:id="5" w:name="_Toc5104414"/>
-      <w:bookmarkStart w:id="6" w:name="_Toc5023135"/>
-      <w:bookmarkStart w:id="7" w:name="_Toc5009421"/>
-      <w:bookmarkStart w:id="8" w:name="_Toc5009119"/>
-      <w:bookmarkStart w:id="9" w:name="_Toc4930649"/>
-      <w:bookmarkStart w:id="10" w:name="_Toc4925588"/>
-      <w:bookmarkStart w:id="11" w:name="_Toc4885871"/>
-      <w:bookmarkStart w:id="12" w:name="_Toc4847695"/>
+      <w:bookmarkStart w:id="1" w:name="_Toc4847695"/>
+      <w:bookmarkStart w:id="2" w:name="_Toc4885871"/>
+      <w:bookmarkStart w:id="3" w:name="_Toc4925588"/>
+      <w:bookmarkStart w:id="4" w:name="_Toc4930649"/>
+      <w:bookmarkStart w:id="5" w:name="_Toc5009119"/>
+      <w:bookmarkStart w:id="6" w:name="_Toc5009421"/>
+      <w:bookmarkStart w:id="7" w:name="_Toc5023135"/>
+      <w:bookmarkStart w:id="8" w:name="_Toc5104414"/>
+      <w:bookmarkStart w:id="9" w:name="_Toc5614034"/>
+      <w:bookmarkStart w:id="10" w:name="_Toc5614111"/>
+      <w:bookmarkStart w:id="11" w:name="_Toc6426498"/>
+      <w:bookmarkStart w:id="12" w:name="_Toc6433179"/>
       <w:bookmarkEnd w:id="1"/>
       <w:bookmarkEnd w:id="2"/>
       <w:bookmarkEnd w:id="3"/>
@@ -3526,7 +3526,7 @@
     <w:p>
       <w:pPr>
         <w:pStyle w:val="Normal"/>
-        <w:overflowPunct w:val="false"/>
+        <w:overflowPunct w:val="true"/>
         <w:spacing w:lineRule="auto" w:line="259" w:before="0" w:after="160"/>
         <w:jc w:val="both"/>
         <w:textAlignment w:val="auto"/>
@@ -3549,7 +3549,7 @@
     <w:p>
       <w:pPr>
         <w:pStyle w:val="Normal"/>
-        <w:overflowPunct w:val="false"/>
+        <w:overflowPunct w:val="true"/>
         <w:spacing w:lineRule="auto" w:line="259" w:before="0" w:after="160"/>
         <w:jc w:val="both"/>
         <w:textAlignment w:val="auto"/>
@@ -3575,8 +3575,8 @@
         <w:jc w:val="both"/>
         <w:rPr/>
       </w:pPr>
-      <w:bookmarkStart w:id="13" w:name="_Toc6433180"/>
-      <w:bookmarkStart w:id="14" w:name="_Toc4943733"/>
+      <w:bookmarkStart w:id="13" w:name="_Toc4943733"/>
+      <w:bookmarkStart w:id="14" w:name="_Toc6433180"/>
       <w:bookmarkEnd w:id="13"/>
       <w:bookmarkEnd w:id="14"/>
       <w:r>
@@ -5055,7 +5055,7 @@
     <w:p>
       <w:pPr>
         <w:pStyle w:val="Normal"/>
-        <w:overflowPunct w:val="false"/>
+        <w:overflowPunct w:val="true"/>
         <w:spacing w:lineRule="auto" w:line="259" w:before="0" w:after="160"/>
         <w:jc w:val="both"/>
         <w:textAlignment w:val="auto"/>
@@ -5227,21 +5227,6 @@
         <w:rPr>
           <w:lang w:val="en-IN"/>
         </w:rPr>
-      </w:r>
-    </w:p>
-    <w:p>
-      <w:pPr>
-        <w:pStyle w:val="Normal"/>
-        <w:jc w:val="both"/>
-        <w:rPr>
-          <w:lang w:val="en-IN"/>
-        </w:rPr>
-      </w:pPr>
-      <w:r>
-        <w:rPr>
-          <w:lang w:val="en-IN"/>
-        </w:rPr>
-        <w:t xml:space="preserve"> </w:t>
       </w:r>
     </w:p>
     <w:p>
@@ -5267,6 +5252,7 @@
         <w:rPr>
           <w:lang w:val="en-IN"/>
         </w:rPr>
+        <w:t xml:space="preserve"> </w:t>
       </w:r>
     </w:p>
     <w:p>
@@ -5282,10 +5268,10 @@
           <w:rFonts w:ascii="Times New Roman" w:hAnsi="Times New Roman"/>
         </w:rPr>
       </w:pPr>
-      <w:bookmarkStart w:id="26" w:name="_Toc6433182"/>
-      <w:bookmarkStart w:id="27" w:name="_Ref4848205"/>
-      <w:bookmarkEnd w:id="26"/>
-      <w:bookmarkEnd w:id="27"/>
+      <w:bookmarkStart w:id="28" w:name="_Ref4848205"/>
+      <w:bookmarkStart w:id="29" w:name="_Toc6433182"/>
+      <w:bookmarkEnd w:id="28"/>
+      <w:bookmarkEnd w:id="29"/>
       <w:r>
         <w:rPr>
           <w:rFonts w:ascii="Times New Roman" w:hAnsi="Times New Roman"/>
@@ -5462,7 +5448,7 @@
     <w:p>
       <w:pPr>
         <w:pStyle w:val="Normal"/>
-        <w:overflowPunct w:val="false"/>
+        <w:overflowPunct w:val="true"/>
         <w:spacing w:lineRule="auto" w:line="259" w:before="240" w:after="160"/>
         <w:jc w:val="both"/>
         <w:textAlignment w:val="auto"/>
@@ -6241,8 +6227,8 @@
           <w:lang w:val="en-IN" w:eastAsia="en-US"/>
         </w:rPr>
       </w:pPr>
-      <w:bookmarkStart w:id="28" w:name="_GoBack"/>
-      <w:bookmarkEnd w:id="28"/>
+      <w:bookmarkStart w:id="30" w:name="_GoBack"/>
+      <w:bookmarkEnd w:id="30"/>
       <w:r>
         <w:rPr>
           <w:rFonts w:cs="Times New Roman" w:ascii="Times New Roman" w:hAnsi="Times New Roman"/>
@@ -6620,10 +6606,10 @@
         <w:tblStyle w:val="TableGrid"/>
         <w:tblW w:w="7207" w:type="dxa"/>
         <w:jc w:val="left"/>
-        <w:tblInd w:w="700" w:type="dxa"/>
+        <w:tblInd w:w="695" w:type="dxa"/>
         <w:tblCellMar>
           <w:top w:w="0" w:type="dxa"/>
-          <w:left w:w="88" w:type="dxa"/>
+          <w:left w:w="83" w:type="dxa"/>
           <w:bottom w:w="0" w:type="dxa"/>
           <w:right w:w="108" w:type="dxa"/>
         </w:tblCellMar>
@@ -6641,7 +6627,7 @@
             <w:tcBorders/>
             <w:shd w:fill="auto" w:val="clear"/>
             <w:tcMar>
-              <w:left w:w="88" w:type="dxa"/>
+              <w:left w:w="83" w:type="dxa"/>
             </w:tcMar>
           </w:tcPr>
           <w:p>
@@ -6672,7 +6658,7 @@
             <w:tcBorders/>
             <w:shd w:fill="auto" w:val="clear"/>
             <w:tcMar>
-              <w:left w:w="88" w:type="dxa"/>
+              <w:left w:w="83" w:type="dxa"/>
             </w:tcMar>
           </w:tcPr>
           <w:p>
@@ -6706,7 +6692,7 @@
             <w:tcBorders/>
             <w:shd w:fill="auto" w:val="clear"/>
             <w:tcMar>
-              <w:left w:w="88" w:type="dxa"/>
+              <w:left w:w="83" w:type="dxa"/>
             </w:tcMar>
           </w:tcPr>
           <w:p>
@@ -6779,7 +6765,7 @@
             <w:tcBorders/>
             <w:shd w:fill="auto" w:val="clear"/>
             <w:tcMar>
-              <w:left w:w="88" w:type="dxa"/>
+              <w:left w:w="83" w:type="dxa"/>
             </w:tcMar>
           </w:tcPr>
           <w:p>
@@ -6810,7 +6796,7 @@
             <w:tcBorders/>
             <w:shd w:fill="auto" w:val="clear"/>
             <w:tcMar>
-              <w:left w:w="88" w:type="dxa"/>
+              <w:left w:w="83" w:type="dxa"/>
             </w:tcMar>
           </w:tcPr>
           <w:p>
@@ -6994,7 +6980,7 @@
             <w:tcBorders/>
             <w:shd w:fill="auto" w:val="clear"/>
             <w:tcMar>
-              <w:left w:w="88" w:type="dxa"/>
+              <w:left w:w="83" w:type="dxa"/>
             </w:tcMar>
           </w:tcPr>
           <w:p>
@@ -7025,7 +7011,7 @@
             <w:tcBorders/>
             <w:shd w:fill="auto" w:val="clear"/>
             <w:tcMar>
-              <w:left w:w="88" w:type="dxa"/>
+              <w:left w:w="83" w:type="dxa"/>
             </w:tcMar>
           </w:tcPr>
           <w:p>
@@ -7098,7 +7084,7 @@
             <w:tcBorders/>
             <w:shd w:fill="auto" w:val="clear"/>
             <w:tcMar>
-              <w:left w:w="88" w:type="dxa"/>
+              <w:left w:w="83" w:type="dxa"/>
             </w:tcMar>
           </w:tcPr>
           <w:p>
@@ -7158,7 +7144,7 @@
                 <wp:positionV relativeFrom="page">
                   <wp:posOffset>1630045</wp:posOffset>
                 </wp:positionV>
-                <wp:extent cx="4660900" cy="3108325"/>
+                <wp:extent cx="4661535" cy="3108960"/>
                 <wp:effectExtent l="0" t="0" r="28575" b="19050"/>
                 <wp:wrapTopAndBottom/>
                 <wp:docPr id="2" name="Text Box 2"/>
@@ -7169,7 +7155,7 @@
                       <wps:spPr>
                         <a:xfrm>
                           <a:off x="0" y="0"/>
-                          <a:ext cx="4660200" cy="3107520"/>
+                          <a:ext cx="4660920" cy="3108240"/>
                         </a:xfrm>
                         <a:prstGeom prst="rect">
                           <a:avLst/>
@@ -7252,7 +7238,7 @@
           </mc:Choice>
           <mc:Fallback>
             <w:pict>
-              <v:rect id="shape_0" ID="Text Box 2" fillcolor="white" stroked="t" style="position:absolute;margin-left:15.7pt;margin-top:128.35pt;width:366.9pt;height:244.65pt;mso-position-vertical-relative:page" wp14:anchorId="4DB50998">
+              <v:rect id="shape_0" ID="Text Box 2" fillcolor="white" stroked="t" style="position:absolute;margin-left:15.7pt;margin-top:128.35pt;width:366.95pt;height:244.7pt;mso-position-vertical-relative:page" wp14:anchorId="4DB50998">
                 <w10:wrap type="none"/>
                 <v:fill o:detectmouseclick="t" type="solid" color2="black"/>
                 <v:stroke color="white" weight="9360" joinstyle="miter" endcap="flat"/>
@@ -7629,10 +7615,10 @@
         <w:tblStyle w:val="TableGrid"/>
         <w:tblW w:w="7207" w:type="dxa"/>
         <w:jc w:val="left"/>
-        <w:tblInd w:w="700" w:type="dxa"/>
+        <w:tblInd w:w="695" w:type="dxa"/>
         <w:tblCellMar>
           <w:top w:w="0" w:type="dxa"/>
-          <w:left w:w="88" w:type="dxa"/>
+          <w:left w:w="83" w:type="dxa"/>
           <w:bottom w:w="0" w:type="dxa"/>
           <w:right w:w="108" w:type="dxa"/>
         </w:tblCellMar>
@@ -7650,7 +7636,7 @@
             <w:tcBorders/>
             <w:shd w:fill="auto" w:val="clear"/>
             <w:tcMar>
-              <w:left w:w="88" w:type="dxa"/>
+              <w:left w:w="83" w:type="dxa"/>
             </w:tcMar>
           </w:tcPr>
           <w:p>
@@ -7681,7 +7667,7 @@
             <w:tcBorders/>
             <w:shd w:fill="auto" w:val="clear"/>
             <w:tcMar>
-              <w:left w:w="88" w:type="dxa"/>
+              <w:left w:w="83" w:type="dxa"/>
             </w:tcMar>
           </w:tcPr>
           <w:p>
@@ -7715,7 +7701,7 @@
             <w:tcBorders/>
             <w:shd w:fill="auto" w:val="clear"/>
             <w:tcMar>
-              <w:left w:w="88" w:type="dxa"/>
+              <w:left w:w="83" w:type="dxa"/>
             </w:tcMar>
           </w:tcPr>
           <w:p>
@@ -7788,7 +7774,7 @@
             <w:tcBorders/>
             <w:shd w:fill="auto" w:val="clear"/>
             <w:tcMar>
-              <w:left w:w="88" w:type="dxa"/>
+              <w:left w:w="83" w:type="dxa"/>
             </w:tcMar>
           </w:tcPr>
           <w:p>
@@ -7819,7 +7805,7 @@
             <w:tcBorders/>
             <w:shd w:fill="auto" w:val="clear"/>
             <w:tcMar>
-              <w:left w:w="88" w:type="dxa"/>
+              <w:left w:w="83" w:type="dxa"/>
             </w:tcMar>
           </w:tcPr>
           <w:p>
@@ -8003,7 +7989,7 @@
             <w:tcBorders/>
             <w:shd w:fill="auto" w:val="clear"/>
             <w:tcMar>
-              <w:left w:w="88" w:type="dxa"/>
+              <w:left w:w="83" w:type="dxa"/>
             </w:tcMar>
           </w:tcPr>
           <w:p>
@@ -8034,7 +8020,7 @@
             <w:tcBorders/>
             <w:shd w:fill="auto" w:val="clear"/>
             <w:tcMar>
-              <w:left w:w="88" w:type="dxa"/>
+              <w:left w:w="83" w:type="dxa"/>
             </w:tcMar>
           </w:tcPr>
           <w:p>
@@ -8107,7 +8093,7 @@
             <w:tcBorders/>
             <w:shd w:fill="auto" w:val="clear"/>
             <w:tcMar>
-              <w:left w:w="88" w:type="dxa"/>
+              <w:left w:w="83" w:type="dxa"/>
             </w:tcMar>
           </w:tcPr>
           <w:p>
@@ -8138,7 +8124,7 @@
             <w:tcBorders/>
             <w:shd w:fill="auto" w:val="clear"/>
             <w:tcMar>
-              <w:left w:w="88" w:type="dxa"/>
+              <w:left w:w="83" w:type="dxa"/>
             </w:tcMar>
           </w:tcPr>
           <w:p>
@@ -8211,7 +8197,7 @@
             <w:tcBorders/>
             <w:shd w:fill="auto" w:val="clear"/>
             <w:tcMar>
-              <w:left w:w="88" w:type="dxa"/>
+              <w:left w:w="83" w:type="dxa"/>
             </w:tcMar>
           </w:tcPr>
           <w:p>
@@ -8242,7 +8228,7 @@
             <w:tcBorders/>
             <w:shd w:fill="auto" w:val="clear"/>
             <w:tcMar>
-              <w:left w:w="88" w:type="dxa"/>
+              <w:left w:w="83" w:type="dxa"/>
             </w:tcMar>
           </w:tcPr>
           <w:p>
@@ -8300,7 +8286,7 @@
             <w:tcBorders/>
             <w:shd w:fill="auto" w:val="clear"/>
             <w:tcMar>
-              <w:left w:w="88" w:type="dxa"/>
+              <w:left w:w="83" w:type="dxa"/>
             </w:tcMar>
           </w:tcPr>
           <w:p>
@@ -8947,7 +8933,7 @@
     <w:p>
       <w:pPr>
         <w:pStyle w:val="Normal"/>
-        <w:overflowPunct w:val="false"/>
+        <w:overflowPunct w:val="true"/>
         <w:spacing w:lineRule="auto" w:line="259" w:before="240" w:after="160"/>
         <w:jc w:val="both"/>
         <w:textAlignment w:val="auto"/>
@@ -8986,8 +8972,8 @@
         </w:rPr>
         <w:t>Application Requirement</w:t>
       </w:r>
-      <w:bookmarkStart w:id="29" w:name="_Toc6433193"/>
-      <w:bookmarkEnd w:id="29"/>
+      <w:bookmarkStart w:id="31" w:name="_Toc6433193"/>
+      <w:bookmarkEnd w:id="31"/>
       <w:r>
         <w:rPr>
           <w:rFonts w:ascii="Times New Roman" w:hAnsi="Times New Roman"/>
@@ -10427,7 +10413,7 @@
       <w:pPr>
         <w:pStyle w:val="Normal"/>
         <w:widowControl/>
-        <w:overflowPunct w:val="true"/>
+        <w:overflowPunct w:val="false"/>
         <w:bidi w:val="0"/>
         <w:spacing w:lineRule="auto" w:line="360" w:before="0" w:after="0"/>
         <w:ind w:left="0" w:right="0" w:hanging="0"/>
@@ -10450,7 +10436,7 @@
           <w:ilvl w:val="0"/>
           <w:numId w:val="5"/>
         </w:numPr>
-        <w:overflowPunct w:val="true"/>
+        <w:overflowPunct w:val="false"/>
         <w:bidi w:val="0"/>
         <w:spacing w:lineRule="auto" w:line="360" w:before="0" w:after="0"/>
         <w:jc w:val="both"/>
@@ -10472,7 +10458,7 @@
           <w:ilvl w:val="0"/>
           <w:numId w:val="5"/>
         </w:numPr>
-        <w:overflowPunct w:val="true"/>
+        <w:overflowPunct w:val="false"/>
         <w:bidi w:val="0"/>
         <w:spacing w:lineRule="auto" w:line="360" w:before="0" w:after="0"/>
         <w:jc w:val="both"/>
@@ -10490,7 +10476,7 @@
       <w:pPr>
         <w:pStyle w:val="Normal"/>
         <w:widowControl/>
-        <w:overflowPunct w:val="true"/>
+        <w:overflowPunct w:val="false"/>
         <w:bidi w:val="0"/>
         <w:spacing w:lineRule="auto" w:line="360" w:before="0" w:after="0"/>
         <w:jc w:val="both"/>
@@ -10508,7 +10494,7 @@
       <w:pPr>
         <w:pStyle w:val="Normal"/>
         <w:widowControl/>
-        <w:overflowPunct w:val="true"/>
+        <w:overflowPunct w:val="false"/>
         <w:bidi w:val="0"/>
         <w:spacing w:lineRule="auto" w:line="360" w:before="0" w:after="0"/>
         <w:jc w:val="both"/>
@@ -10540,7 +10526,7 @@
       <w:pPr>
         <w:pStyle w:val="Normal"/>
         <w:widowControl/>
-        <w:overflowPunct w:val="true"/>
+        <w:overflowPunct w:val="false"/>
         <w:bidi w:val="0"/>
         <w:spacing w:lineRule="auto" w:line="360" w:before="0" w:after="0"/>
         <w:jc w:val="both"/>
@@ -10558,7 +10544,7 @@
       <w:pPr>
         <w:pStyle w:val="Normal"/>
         <w:widowControl/>
-        <w:overflowPunct w:val="true"/>
+        <w:overflowPunct w:val="false"/>
         <w:bidi w:val="0"/>
         <w:spacing w:lineRule="auto" w:line="360" w:before="0" w:after="0"/>
         <w:jc w:val="both"/>
@@ -10576,7 +10562,7 @@
       <w:pPr>
         <w:pStyle w:val="Normal"/>
         <w:widowControl/>
-        <w:overflowPunct w:val="true"/>
+        <w:overflowPunct w:val="false"/>
         <w:bidi w:val="0"/>
         <w:spacing w:lineRule="auto" w:line="360" w:before="0" w:after="0"/>
         <w:ind w:left="720" w:hanging="0"/>
@@ -10594,30 +10580,14 @@
           <w:bCs/>
           <w:lang w:val="en-IN"/>
         </w:rPr>
-        <w:t>4.1.</w:t>
-      </w:r>
-      <w:r>
-        <w:rPr>
-          <w:b/>
-          <w:bCs/>
-          <w:lang w:val="en-IN"/>
-        </w:rPr>
-        <w:t>1</w:t>
-      </w:r>
-      <w:r>
-        <w:rPr>
-          <w:b/>
-          <w:bCs/>
-          <w:lang w:val="en-IN"/>
-        </w:rPr>
-        <w:t xml:space="preserve"> AndroidManifest.xml</w:t>
+        <w:t>4.1.1 AndroidManifest.xml</w:t>
       </w:r>
     </w:p>
     <w:p>
       <w:pPr>
         <w:pStyle w:val="Normal"/>
         <w:widowControl/>
-        <w:overflowPunct w:val="true"/>
+        <w:overflowPunct w:val="false"/>
         <w:bidi w:val="0"/>
         <w:spacing w:lineRule="auto" w:line="360" w:before="0" w:after="0"/>
         <w:ind w:left="720" w:hanging="0"/>
@@ -10636,7 +10606,7 @@
       <w:pPr>
         <w:pStyle w:val="Normal"/>
         <w:widowControl/>
-        <w:overflowPunct w:val="true"/>
+        <w:overflowPunct w:val="false"/>
         <w:bidi w:val="0"/>
         <w:spacing w:lineRule="auto" w:line="360" w:before="0" w:after="0"/>
         <w:ind w:left="720" w:hanging="0"/>
@@ -10654,30 +10624,14 @@
           <w:bCs/>
           <w:lang w:val="en-IN"/>
         </w:rPr>
-        <w:t>4.</w:t>
-      </w:r>
-      <w:r>
-        <w:rPr>
-          <w:b/>
-          <w:bCs/>
-          <w:lang w:val="en-IN"/>
-        </w:rPr>
-        <w:t>1.</w:t>
-      </w:r>
-      <w:r>
-        <w:rPr>
-          <w:b/>
-          <w:bCs/>
-          <w:lang w:val="en-IN"/>
-        </w:rPr>
-        <w:t>2 Java Component</w:t>
+        <w:t>4.1.2 Java Component</w:t>
       </w:r>
     </w:p>
     <w:p>
       <w:pPr>
         <w:pStyle w:val="Normal"/>
         <w:widowControl/>
-        <w:overflowPunct w:val="true"/>
+        <w:overflowPunct w:val="false"/>
         <w:bidi w:val="0"/>
         <w:spacing w:lineRule="auto" w:line="360" w:before="0" w:after="0"/>
         <w:ind w:left="720" w:hanging="0"/>
@@ -10689,20 +10643,14 @@
         <w:rPr>
           <w:lang w:val="en-IN"/>
         </w:rPr>
-        <w:t xml:space="preserve">The folder named java contains all the source code files associated with the project. </w:t>
-      </w:r>
-      <w:r>
-        <w:rPr>
-          <w:lang w:val="en-IN"/>
-        </w:rPr>
-        <w:t>The project in its current state has only two activities, and is divided further into four classes containing the code used for performing various functions, which are described in a latter section.</w:t>
+        <w:t>The folder named java contains all the source code files associated with the project. The project in its current state has only two activities, and is divided further into four classes containing the code used for performing various functions, which are described in a latter section.</w:t>
       </w:r>
     </w:p>
     <w:p>
       <w:pPr>
         <w:pStyle w:val="Normal"/>
         <w:widowControl/>
-        <w:overflowPunct w:val="true"/>
+        <w:overflowPunct w:val="false"/>
         <w:bidi w:val="0"/>
         <w:spacing w:lineRule="auto" w:line="360" w:before="0" w:after="0"/>
         <w:ind w:left="720" w:hanging="0"/>
@@ -10720,30 +10668,14 @@
           <w:bCs/>
           <w:lang w:val="en-IN"/>
         </w:rPr>
-        <w:t>4.</w:t>
-      </w:r>
-      <w:r>
-        <w:rPr>
-          <w:b/>
-          <w:bCs/>
-          <w:lang w:val="en-IN"/>
-        </w:rPr>
-        <w:t>1.</w:t>
-      </w:r>
-      <w:r>
-        <w:rPr>
-          <w:b/>
-          <w:bCs/>
-          <w:lang w:val="en-IN"/>
-        </w:rPr>
-        <w:t>3 JniLibs</w:t>
+        <w:t>4.1.3 JniLibs</w:t>
       </w:r>
     </w:p>
     <w:p>
       <w:pPr>
         <w:pStyle w:val="Normal"/>
         <w:widowControl/>
-        <w:overflowPunct w:val="true"/>
+        <w:overflowPunct w:val="false"/>
         <w:bidi w:val="0"/>
         <w:spacing w:lineRule="auto" w:line="360" w:before="0" w:after="0"/>
         <w:ind w:left="720" w:hanging="0"/>
@@ -10762,7 +10694,7 @@
       <w:pPr>
         <w:pStyle w:val="Normal"/>
         <w:widowControl/>
-        <w:overflowPunct w:val="true"/>
+        <w:overflowPunct w:val="false"/>
         <w:bidi w:val="0"/>
         <w:spacing w:lineRule="auto" w:line="360" w:before="0" w:after="0"/>
         <w:ind w:left="720" w:hanging="0"/>
@@ -10780,30 +10712,14 @@
           <w:bCs/>
           <w:lang w:val="en-IN"/>
         </w:rPr>
-        <w:t>4.</w:t>
-      </w:r>
-      <w:r>
-        <w:rPr>
-          <w:b/>
-          <w:bCs/>
-          <w:lang w:val="en-IN"/>
-        </w:rPr>
-        <w:t>1.</w:t>
-      </w:r>
-      <w:r>
-        <w:rPr>
-          <w:b/>
-          <w:bCs/>
-          <w:lang w:val="en-IN"/>
-        </w:rPr>
-        <w:t>4 dlib</w:t>
+        <w:t>4.1.4 dlib</w:t>
       </w:r>
     </w:p>
     <w:p>
       <w:pPr>
         <w:pStyle w:val="Normal"/>
         <w:widowControl/>
-        <w:overflowPunct w:val="true"/>
+        <w:overflowPunct w:val="false"/>
         <w:bidi w:val="0"/>
         <w:spacing w:lineRule="auto" w:line="360" w:before="0" w:after="0"/>
         <w:ind w:left="720" w:hanging="0"/>
@@ -10822,7 +10738,7 @@
       <w:pPr>
         <w:pStyle w:val="Normal"/>
         <w:widowControl/>
-        <w:overflowPunct w:val="true"/>
+        <w:overflowPunct w:val="false"/>
         <w:bidi w:val="0"/>
         <w:spacing w:lineRule="auto" w:line="360" w:before="0" w:after="0"/>
         <w:ind w:left="720" w:hanging="0"/>
@@ -10840,30 +10756,14 @@
           <w:bCs/>
           <w:lang w:val="en-IN"/>
         </w:rPr>
-        <w:t>4.</w:t>
-      </w:r>
-      <w:r>
-        <w:rPr>
-          <w:b/>
-          <w:bCs/>
-          <w:lang w:val="en-IN"/>
-        </w:rPr>
-        <w:t>1.</w:t>
-      </w:r>
-      <w:r>
-        <w:rPr>
-          <w:b/>
-          <w:bCs/>
-          <w:lang w:val="en-IN"/>
-        </w:rPr>
-        <w:t>5 openCVLibrary343</w:t>
+        <w:t>4.1.5 openCVLibrary343</w:t>
       </w:r>
     </w:p>
     <w:p>
       <w:pPr>
         <w:pStyle w:val="Normal"/>
         <w:widowControl/>
-        <w:overflowPunct w:val="true"/>
+        <w:overflowPunct w:val="false"/>
         <w:bidi w:val="0"/>
         <w:spacing w:lineRule="auto" w:line="360" w:before="0" w:after="0"/>
         <w:ind w:left="720" w:hanging="0"/>
@@ -10910,55 +10810,7 @@
         <w:rPr>
           <w:lang w:val="en-IN"/>
         </w:rPr>
-        <w:t>Fig.</w:t>
-      </w:r>
-      <w:r>
-        <w:rPr>
-          <w:lang w:val="en-IN"/>
-        </w:rPr>
-        <w:t>XX</w:t>
-      </w:r>
-      <w:r>
-        <w:rPr>
-          <w:lang w:val="en-IN"/>
-        </w:rPr>
-        <w:t xml:space="preserve"> above shows the flow of the application in a UML sequence diagram. Th</w:t>
-      </w:r>
-      <w:r>
-        <w:rPr>
-          <w:lang w:val="en-IN"/>
-        </w:rPr>
-        <w:t>is</w:t>
-      </w:r>
-      <w:r>
-        <w:rPr>
-          <w:lang w:val="en-IN"/>
-        </w:rPr>
-        <w:t xml:space="preserve"> sequence diagram illustrate</w:t>
-      </w:r>
-      <w:r>
-        <w:rPr>
-          <w:lang w:val="en-IN"/>
-        </w:rPr>
-        <w:t>s</w:t>
-      </w:r>
-      <w:r>
-        <w:rPr>
-          <w:lang w:val="en-IN"/>
-        </w:rPr>
-        <w:t xml:space="preserve"> the flow of the process on the device side only. The application starts in the MainActivity from which the AvatarCameraActivity is initilized. The initilization process includes init of both the OpenCV and dLib libraries as well as the defined ROS nodes. </w:t>
-      </w:r>
-      <w:r>
-        <w:rPr>
-          <w:lang w:val="en-IN"/>
-        </w:rPr>
-        <w:t xml:space="preserve">During this initilization process, user is prompted to enter the ip address of the ROS master node </w:t>
-      </w:r>
-      <w:r>
-        <w:rPr>
-          <w:lang w:val="en-IN"/>
-        </w:rPr>
-        <w:t xml:space="preserve">as well. </w:t>
+        <w:t xml:space="preserve">Fig.XX above shows the flow of the application in a UML sequence diagram. This sequence diagram illustrates the flow of the process on the device side only. The application starts in the MainActivity from which the AvatarCameraActivity is initilized. The initilization process includes init of both the OpenCV and dLib libraries as well as the defined ROS nodes. During this initilization process, user is prompted to enter the ip address of the ROS master node as well. </w:t>
       </w:r>
     </w:p>
     <w:p>
@@ -10997,13 +10849,7 @@
         <w:rPr>
           <w:lang w:val="en-IN"/>
         </w:rPr>
-        <w:t xml:space="preserve">The image containing the FaceROI is then passed to detectLandmarks function which passes the image to a n object of the  DetectLandmarks class.  </w:t>
-      </w:r>
-      <w:r>
-        <w:rPr>
-          <w:lang w:val="en-IN"/>
-        </w:rPr>
-        <w:t>An image with an overlay of 64 landmark points, their coordinates and the coordinates of the landmarks associated with the lips is returned from theis method call:</w:t>
+        <w:t>The image containing the FaceROI is then passed to detectLandmarks function which passes the image to a n object of the  DetectLandmarks class.  An image with an overlay of 64 landmark points, their coordinates and the coordinates of the landmarks associated with the lips is returned from theis method call:</w:t>
       </w:r>
     </w:p>
     <w:p>
@@ -11076,7 +10922,12 @@
         </w:rPr>
       </w:pPr>
       <w:r>
-        <w:rPr/>
+        <w:rPr>
+          <w:rFonts w:ascii="DejaVu Sans Mono" w:hAnsi="DejaVu Sans Mono"/>
+          <w:color w:val="CC7832"/>
+          <w:sz w:val="18"/>
+          <w:lang w:val="en-IN"/>
+        </w:rPr>
       </w:r>
     </w:p>
     <w:p>
@@ -11125,7 +10976,9 @@
         </w:rPr>
       </w:pPr>
       <w:r>
-        <w:rPr/>
+        <w:rPr>
+          <w:lang w:val="en-IN"/>
+        </w:rPr>
       </w:r>
     </w:p>
     <w:p>
@@ -11184,7 +11037,13 @@
         <w:rPr>
           <w:lang w:val="en-IN"/>
         </w:rPr>
-        <w:t>Component diagram here</w:t>
+        <w:t xml:space="preserve">The application is divided into twelve components communicating with each other via different interfaces ranging from functions calls to ROS topics. The combination of all these componenets makes up the application work as a unit. </w:t>
+      </w:r>
+      <w:r>
+        <w:rPr>
+          <w:lang w:val="en-IN"/>
+        </w:rPr>
+        <w:t xml:space="preserve">The fig.XX below shows the information flow between the components as well as their associated interfaces. </w:t>
       </w:r>
     </w:p>
     <w:p>
@@ -11219,7 +11078,417 @@
         <w:rPr>
           <w:lang w:val="en-IN"/>
         </w:rPr>
-        <w:t>Class diagram here</w:t>
+        <w:t>The developed system mainly consists of five classes, at the beginning an extra FaceDetection class was also implemented but in a later revision the code to extract face was moved from this class to AvatarCameraActivity class. As described earlier the application contains OpenCV android sdk version 3.4.3 and dlib prebuild shared libraries and the ROS package. The logic implemented by the code uses the API of these packages to perform its functions. There are further two dependencies on pre trained models for both OpenCV’s face detection algorithm and dlib’s landmark detection. In Fig.XX they are shown as artifacts:</w:t>
+      </w:r>
+    </w:p>
+    <w:p>
+      <w:pPr>
+        <w:pStyle w:val="Normal"/>
+        <w:numPr>
+          <w:ilvl w:val="0"/>
+          <w:numId w:val="6"/>
+        </w:numPr>
+        <w:tabs>
+          <w:tab w:val="left" w:pos="6720" w:leader="none"/>
+        </w:tabs>
+        <w:jc w:val="both"/>
+        <w:rPr/>
+      </w:pPr>
+      <w:r>
+        <w:rPr>
+          <w:lang w:val="en-IN"/>
+        </w:rPr>
+        <w:t>lbpcascade_frontalface.xml</w:t>
+      </w:r>
+    </w:p>
+    <w:p>
+      <w:pPr>
+        <w:pStyle w:val="Normal"/>
+        <w:numPr>
+          <w:ilvl w:val="0"/>
+          <w:numId w:val="6"/>
+        </w:numPr>
+        <w:tabs>
+          <w:tab w:val="left" w:pos="6720" w:leader="none"/>
+        </w:tabs>
+        <w:jc w:val="both"/>
+        <w:rPr/>
+      </w:pPr>
+      <w:r>
+        <w:rPr>
+          <w:lang w:val="en-IN"/>
+        </w:rPr>
+        <w:t>shape_predictor_68_face_landmarks.dat</w:t>
+      </w:r>
+    </w:p>
+    <w:p>
+      <w:pPr>
+        <w:pStyle w:val="Normal"/>
+        <w:tabs>
+          <w:tab w:val="left" w:pos="6720" w:leader="none"/>
+        </w:tabs>
+        <w:jc w:val="both"/>
+        <w:rPr/>
+      </w:pPr>
+      <w:r>
+        <w:rPr>
+          <w:lang w:val="en-IN"/>
+        </w:rPr>
+        <w:t>The classes and their functions are explained in the sections below:</w:t>
+      </w:r>
+    </w:p>
+    <w:p>
+      <w:pPr>
+        <w:pStyle w:val="Normal"/>
+        <w:tabs>
+          <w:tab w:val="left" w:pos="6720" w:leader="none"/>
+        </w:tabs>
+        <w:ind w:left="720" w:hanging="0"/>
+        <w:jc w:val="both"/>
+        <w:rPr/>
+      </w:pPr>
+      <w:r>
+        <w:rPr>
+          <w:b/>
+          <w:bCs/>
+          <w:lang w:val="en-IN"/>
+        </w:rPr>
+        <w:t>4.3.1 MainActivity</w:t>
+      </w:r>
+    </w:p>
+    <w:p>
+      <w:pPr>
+        <w:pStyle w:val="Normal"/>
+        <w:tabs>
+          <w:tab w:val="left" w:pos="6720" w:leader="none"/>
+        </w:tabs>
+        <w:ind w:left="720" w:hanging="0"/>
+        <w:jc w:val="both"/>
+        <w:rPr>
+          <w:b w:val="false"/>
+          <w:b w:val="false"/>
+          <w:bCs w:val="false"/>
+        </w:rPr>
+      </w:pPr>
+      <w:r>
+        <w:rPr>
+          <w:b w:val="false"/>
+          <w:bCs w:val="false"/>
+          <w:lang w:val="en-IN"/>
+        </w:rPr>
+        <w:t>T</w:t>
+      </w:r>
+      <w:r>
+        <w:rPr>
+          <w:b w:val="false"/>
+          <w:bCs w:val="false"/>
+          <w:lang w:val="en-IN"/>
+        </w:rPr>
+        <w:t xml:space="preserve">he funcionality of the MainActivity in this instance is not much  </w:t>
+      </w:r>
+      <w:r>
+        <w:rPr>
+          <w:b w:val="false"/>
+          <w:bCs w:val="false"/>
+          <w:lang w:val="en-IN"/>
+        </w:rPr>
+        <w:t>except for calling the AvatarCameraActivity via Android intent. MainActivity is also needed in the android architecture as this is the first activity that is started by the operating system when the application is started.</w:t>
+      </w:r>
+    </w:p>
+    <w:p>
+      <w:pPr>
+        <w:pStyle w:val="Normal"/>
+        <w:tabs>
+          <w:tab w:val="left" w:pos="6720" w:leader="none"/>
+        </w:tabs>
+        <w:ind w:left="720" w:hanging="0"/>
+        <w:jc w:val="both"/>
+        <w:rPr>
+          <w:b/>
+          <w:b/>
+          <w:bCs/>
+        </w:rPr>
+      </w:pPr>
+      <w:r>
+        <w:rPr>
+          <w:b/>
+          <w:bCs/>
+          <w:lang w:val="en-IN"/>
+        </w:rPr>
+        <w:t>4.3.2 AvatarCamerActivity</w:t>
+      </w:r>
+    </w:p>
+    <w:p>
+      <w:pPr>
+        <w:pStyle w:val="Normal"/>
+        <w:tabs>
+          <w:tab w:val="left" w:pos="6720" w:leader="none"/>
+        </w:tabs>
+        <w:ind w:left="720" w:hanging="0"/>
+        <w:jc w:val="both"/>
+        <w:rPr>
+          <w:b w:val="false"/>
+          <w:b w:val="false"/>
+          <w:bCs w:val="false"/>
+        </w:rPr>
+      </w:pPr>
+      <w:r>
+        <w:rPr>
+          <w:b w:val="false"/>
+          <w:bCs w:val="false"/>
+          <w:lang w:val="en-IN"/>
+        </w:rPr>
+        <w:t xml:space="preserve">This Activity is the backbone of the whole application. It handles the starting up and stoping of the camera, detection of faces and landmarks and also publishing of the landmarks data over the ROS network. </w:t>
+      </w:r>
+    </w:p>
+    <w:p>
+      <w:pPr>
+        <w:pStyle w:val="Normal"/>
+        <w:tabs>
+          <w:tab w:val="left" w:pos="6720" w:leader="none"/>
+        </w:tabs>
+        <w:ind w:left="720" w:hanging="0"/>
+        <w:jc w:val="both"/>
+        <w:rPr/>
+      </w:pPr>
+      <w:r>
+        <w:rPr>
+          <w:b w:val="false"/>
+          <w:bCs w:val="false"/>
+          <w:lang w:val="en-IN"/>
+        </w:rPr>
+        <w:t>For handling the frames captured from the onboard camera the following OpenCV function is used :</w:t>
+      </w:r>
+    </w:p>
+    <w:p>
+      <w:pPr>
+        <w:pStyle w:val="PreformattedText"/>
+        <w:tabs>
+          <w:tab w:val="left" w:pos="6720" w:leader="none"/>
+        </w:tabs>
+        <w:ind w:left="720" w:hanging="0"/>
+        <w:jc w:val="both"/>
+        <w:rPr/>
+      </w:pPr>
+      <w:r>
+        <w:rPr>
+          <w:rFonts w:ascii="DejaVu Sans Mono" w:hAnsi="DejaVu Sans Mono"/>
+          <w:b w:val="false"/>
+          <w:bCs w:val="false"/>
+          <w:color w:val="CC7832"/>
+          <w:sz w:val="18"/>
+          <w:lang w:val="en-IN"/>
+        </w:rPr>
+        <w:t xml:space="preserve">public </w:t>
+      </w:r>
+      <w:r>
+        <w:rPr>
+          <w:rFonts w:ascii="DejaVu Sans Mono" w:hAnsi="DejaVu Sans Mono"/>
+          <w:b w:val="false"/>
+          <w:bCs w:val="false"/>
+          <w:color w:val="A9B7C6"/>
+          <w:sz w:val="18"/>
+          <w:lang w:val="en-IN"/>
+        </w:rPr>
+        <w:t xml:space="preserve">Mat </w:t>
+      </w:r>
+      <w:r>
+        <w:rPr>
+          <w:rFonts w:ascii="DejaVu Sans Mono" w:hAnsi="DejaVu Sans Mono"/>
+          <w:b w:val="false"/>
+          <w:bCs w:val="false"/>
+          <w:color w:val="FFC66D"/>
+          <w:sz w:val="18"/>
+          <w:lang w:val="en-IN"/>
+        </w:rPr>
+        <w:t>onCameraFrame</w:t>
+      </w:r>
+      <w:r>
+        <w:rPr>
+          <w:rFonts w:ascii="DejaVu Sans Mono" w:hAnsi="DejaVu Sans Mono"/>
+          <w:b w:val="false"/>
+          <w:bCs w:val="false"/>
+          <w:color w:val="A9B7C6"/>
+          <w:sz w:val="18"/>
+          <w:lang w:val="en-IN"/>
+        </w:rPr>
+        <w:t>(CvCameraViewFrame inputFrame)</w:t>
+      </w:r>
+    </w:p>
+    <w:p>
+      <w:pPr>
+        <w:pStyle w:val="Normal"/>
+        <w:tabs>
+          <w:tab w:val="left" w:pos="6720" w:leader="none"/>
+        </w:tabs>
+        <w:ind w:left="720" w:hanging="0"/>
+        <w:jc w:val="both"/>
+        <w:rPr>
+          <w:b w:val="false"/>
+          <w:b w:val="false"/>
+          <w:bCs w:val="false"/>
+          <w:i w:val="false"/>
+          <w:caps w:val="false"/>
+          <w:smallCaps w:val="false"/>
+          <w:color w:val="000000"/>
+          <w:spacing w:val="0"/>
+          <w:lang w:val="en-IN"/>
+        </w:rPr>
+      </w:pPr>
+      <w:r>
+        <w:rPr/>
+      </w:r>
+    </w:p>
+    <w:p>
+      <w:pPr>
+        <w:pStyle w:val="Normal"/>
+        <w:tabs>
+          <w:tab w:val="left" w:pos="6720" w:leader="none"/>
+        </w:tabs>
+        <w:ind w:left="720" w:hanging="0"/>
+        <w:jc w:val="both"/>
+        <w:rPr/>
+      </w:pPr>
+      <w:r>
+        <w:rPr>
+          <w:b w:val="false"/>
+          <w:bCs w:val="false"/>
+          <w:i w:val="false"/>
+          <w:caps w:val="false"/>
+          <w:smallCaps w:val="false"/>
+          <w:color w:val="000000"/>
+          <w:spacing w:val="0"/>
+          <w:lang w:val="en-IN"/>
+        </w:rPr>
+        <w:t xml:space="preserve">This </w:t>
+      </w:r>
+      <w:r>
+        <w:rPr>
+          <w:b w:val="false"/>
+          <w:bCs w:val="false"/>
+          <w:i w:val="false"/>
+          <w:caps w:val="false"/>
+          <w:smallCaps w:val="false"/>
+          <w:color w:val="000000"/>
+          <w:spacing w:val="0"/>
+          <w:lang w:val="en-IN"/>
+        </w:rPr>
+        <w:t xml:space="preserve">is a pre built openCV </w:t>
+      </w:r>
+      <w:r>
+        <w:rPr>
+          <w:b w:val="false"/>
+          <w:bCs w:val="false"/>
+          <w:i w:val="false"/>
+          <w:caps w:val="false"/>
+          <w:smallCaps w:val="false"/>
+          <w:color w:val="000000"/>
+          <w:spacing w:val="0"/>
+          <w:lang w:val="en-IN"/>
+        </w:rPr>
+        <w:t xml:space="preserve">method </w:t>
+      </w:r>
+      <w:r>
+        <w:rPr>
+          <w:b w:val="false"/>
+          <w:bCs w:val="false"/>
+          <w:i w:val="false"/>
+          <w:caps w:val="false"/>
+          <w:smallCaps w:val="false"/>
+          <w:color w:val="000000"/>
+          <w:spacing w:val="0"/>
+          <w:lang w:val="en-IN"/>
+        </w:rPr>
+        <w:t>and</w:t>
+      </w:r>
+      <w:r>
+        <w:rPr>
+          <w:b w:val="false"/>
+          <w:bCs w:val="false"/>
+          <w:i w:val="false"/>
+          <w:caps w:val="false"/>
+          <w:smallCaps w:val="false"/>
+          <w:color w:val="000000"/>
+          <w:spacing w:val="0"/>
+          <w:lang w:val="en-IN"/>
+        </w:rPr>
+        <w:t xml:space="preserve"> is invoked </w:t>
+      </w:r>
+      <w:r>
+        <w:rPr>
+          <w:b w:val="false"/>
+          <w:bCs w:val="false"/>
+          <w:i w:val="false"/>
+          <w:caps w:val="false"/>
+          <w:smallCaps w:val="false"/>
+          <w:color w:val="000000"/>
+          <w:spacing w:val="0"/>
+          <w:lang w:val="en-IN"/>
+        </w:rPr>
+        <w:t>the frames need to be processed and delivered on screen</w:t>
+      </w:r>
+      <w:r>
+        <w:rPr>
+          <w:b w:val="false"/>
+          <w:bCs w:val="false"/>
+          <w:i w:val="false"/>
+          <w:caps w:val="false"/>
+          <w:smallCaps w:val="false"/>
+          <w:color w:val="000000"/>
+          <w:spacing w:val="0"/>
+          <w:lang w:val="en-IN"/>
+        </w:rPr>
+        <w:t xml:space="preserve">. </w:t>
+      </w:r>
+      <w:r>
+        <w:rPr>
+          <w:b w:val="false"/>
+          <w:bCs w:val="false"/>
+          <w:i w:val="false"/>
+          <w:caps w:val="false"/>
+          <w:smallCaps w:val="false"/>
+          <w:color w:val="000000"/>
+          <w:spacing w:val="0"/>
+          <w:lang w:val="en-IN"/>
+        </w:rPr>
+        <w:t>The function returnes a modified frame in matrix form ready to be displayed on the screen. This function periodically calls the faceDetection method and then the landmarksDetection methods to extract the required information.</w:t>
+      </w:r>
+    </w:p>
+    <w:p>
+      <w:pPr>
+        <w:pStyle w:val="Normal"/>
+        <w:tabs>
+          <w:tab w:val="left" w:pos="6720" w:leader="none"/>
+        </w:tabs>
+        <w:ind w:left="720" w:hanging="0"/>
+        <w:jc w:val="both"/>
+        <w:rPr>
+          <w:lang w:val="en-IN"/>
+        </w:rPr>
+      </w:pPr>
+      <w:r>
+        <w:rPr>
+          <w:b w:val="false"/>
+          <w:bCs w:val="false"/>
+        </w:rPr>
+      </w:r>
+    </w:p>
+    <w:p>
+      <w:pPr>
+        <w:pStyle w:val="Normal"/>
+        <w:tabs>
+          <w:tab w:val="left" w:pos="6720" w:leader="none"/>
+        </w:tabs>
+        <w:jc w:val="both"/>
+        <w:rPr>
+          <w:lang w:val="en-IN"/>
+        </w:rPr>
+      </w:pPr>
+      <w:r>
+        <w:rPr>
+          <w:b/>
+          <w:bCs/>
+        </w:rPr>
       </w:r>
     </w:p>
     <w:p>
@@ -11691,7 +11960,7 @@
     <w:r>
       <w:fldChar w:fldCharType="separate"/>
     </w:r>
-    <w:bookmarkStart w:id="16" w:name="__Fieldmark__824_1915675405"/>
+    <w:bookmarkStart w:id="16" w:name="__Fieldmark__824_5807852"/>
     <w:r>
       <w:rPr/>
     </w:r>
@@ -11701,15 +11970,17 @@
     <w:r>
       <w:fldChar w:fldCharType="end"/>
     </w:r>
-    <w:bookmarkStart w:id="17" w:name="__Fieldmark__824_1215849329"/>
-    <w:bookmarkStart w:id="18" w:name="__Fieldmark__834_716043072"/>
-    <w:bookmarkStart w:id="19" w:name="__Fieldmark__824_1879786276"/>
-    <w:bookmarkStart w:id="20" w:name="__Fieldmark__824_1281460218"/>
+    <w:bookmarkStart w:id="17" w:name="__Fieldmark__824_1281460218"/>
+    <w:bookmarkStart w:id="18" w:name="__Fieldmark__824_1879786276"/>
+    <w:bookmarkStart w:id="19" w:name="__Fieldmark__834_716043072"/>
+    <w:bookmarkStart w:id="20" w:name="__Fieldmark__824_1215849329"/>
+    <w:bookmarkStart w:id="21" w:name="__Fieldmark__824_1915675405"/>
     <w:bookmarkEnd w:id="16"/>
     <w:bookmarkEnd w:id="17"/>
     <w:bookmarkEnd w:id="18"/>
     <w:bookmarkEnd w:id="19"/>
     <w:bookmarkEnd w:id="20"/>
+    <w:bookmarkEnd w:id="21"/>
     <w:r>
       <w:rPr/>
       <w:t>Table of Figures</w:t>
@@ -11749,7 +12020,7 @@
     <w:r>
       <w:fldChar w:fldCharType="separate"/>
     </w:r>
-    <w:bookmarkStart w:id="21" w:name="__Fieldmark__840_1915675405"/>
+    <w:bookmarkStart w:id="22" w:name="__Fieldmark__843_5807852"/>
     <w:r>
       <w:rPr/>
     </w:r>
@@ -11759,15 +12030,17 @@
     <w:r>
       <w:fldChar w:fldCharType="end"/>
     </w:r>
-    <w:bookmarkStart w:id="22" w:name="__Fieldmark__834_1215849329"/>
-    <w:bookmarkStart w:id="23" w:name="__Fieldmark__838_716043072"/>
+    <w:bookmarkStart w:id="23" w:name="__Fieldmark__837_1281460218"/>
     <w:bookmarkStart w:id="24" w:name="__Fieldmark__831_1879786276"/>
-    <w:bookmarkStart w:id="25" w:name="__Fieldmark__837_1281460218"/>
-    <w:bookmarkEnd w:id="21"/>
+    <w:bookmarkStart w:id="25" w:name="__Fieldmark__838_716043072"/>
+    <w:bookmarkStart w:id="26" w:name="__Fieldmark__834_1215849329"/>
+    <w:bookmarkStart w:id="27" w:name="__Fieldmark__840_1915675405"/>
     <w:bookmarkEnd w:id="22"/>
     <w:bookmarkEnd w:id="23"/>
     <w:bookmarkEnd w:id="24"/>
     <w:bookmarkEnd w:id="25"/>
+    <w:bookmarkEnd w:id="26"/>
+    <w:bookmarkEnd w:id="27"/>
     <w:r>
       <w:rPr/>
       <w:t>Abbreviations</w:t>
@@ -11843,7 +12116,7 @@
       <w:fldChar w:fldCharType="separate"/>
     </w:r>
     <w:r>
-      <w:t>14</w:t>
+      <w:t>20</w:t>
     </w:r>
     <w:r>
       <w:fldChar w:fldCharType="end"/>
@@ -11862,7 +12135,7 @@
     <w:r>
       <w:fldChar w:fldCharType="separate"/>
     </w:r>
-    <w:bookmarkStart w:id="30" w:name="__Fieldmark__1173_1915675405"/>
+    <w:bookmarkStart w:id="32" w:name="__Fieldmark__1222_5807852"/>
     <w:r>
       <w:rPr/>
     </w:r>
@@ -11872,15 +12145,17 @@
     <w:r>
       <w:fldChar w:fldCharType="end"/>
     </w:r>
-    <w:bookmarkStart w:id="31" w:name="__Fieldmark__1178_1215849329"/>
-    <w:bookmarkStart w:id="32" w:name="__Fieldmark__1293_716043072"/>
-    <w:bookmarkStart w:id="33" w:name="__Fieldmark__1110_1879786276"/>
-    <w:bookmarkStart w:id="34" w:name="__Fieldmark__1174_1281460218"/>
-    <w:bookmarkEnd w:id="30"/>
-    <w:bookmarkEnd w:id="31"/>
+    <w:bookmarkStart w:id="33" w:name="__Fieldmark__1174_1281460218"/>
+    <w:bookmarkStart w:id="34" w:name="__Fieldmark__1110_1879786276"/>
+    <w:bookmarkStart w:id="35" w:name="__Fieldmark__1293_716043072"/>
+    <w:bookmarkStart w:id="36" w:name="__Fieldmark__1178_1215849329"/>
+    <w:bookmarkStart w:id="37" w:name="__Fieldmark__1173_1915675405"/>
     <w:bookmarkEnd w:id="32"/>
     <w:bookmarkEnd w:id="33"/>
     <w:bookmarkEnd w:id="34"/>
+    <w:bookmarkEnd w:id="35"/>
+    <w:bookmarkEnd w:id="36"/>
+    <w:bookmarkEnd w:id="37"/>
     <w:r>
       <w:rPr/>
       <w:t xml:space="preserve">5: </w:t>
@@ -11894,7 +12169,7 @@
     <w:r>
       <w:fldChar w:fldCharType="separate"/>
     </w:r>
-    <w:bookmarkStart w:id="35" w:name="__Fieldmark__1188_1915675405"/>
+    <w:bookmarkStart w:id="38" w:name="__Fieldmark__1240_5807852"/>
     <w:r>
       <w:rPr/>
     </w:r>
@@ -11904,15 +12179,17 @@
     <w:r>
       <w:fldChar w:fldCharType="end"/>
     </w:r>
-    <w:bookmarkStart w:id="36" w:name="__Fieldmark__1187_1215849329"/>
-    <w:bookmarkStart w:id="37" w:name="__Fieldmark__1297_716043072"/>
-    <w:bookmarkStart w:id="38" w:name="__Fieldmark__1116_1879786276"/>
     <w:bookmarkStart w:id="39" w:name="__Fieldmark__1186_1281460218"/>
-    <w:bookmarkEnd w:id="35"/>
-    <w:bookmarkEnd w:id="36"/>
-    <w:bookmarkEnd w:id="37"/>
+    <w:bookmarkStart w:id="40" w:name="__Fieldmark__1116_1879786276"/>
+    <w:bookmarkStart w:id="41" w:name="__Fieldmark__1297_716043072"/>
+    <w:bookmarkStart w:id="42" w:name="__Fieldmark__1187_1215849329"/>
+    <w:bookmarkStart w:id="43" w:name="__Fieldmark__1188_1915675405"/>
     <w:bookmarkEnd w:id="38"/>
     <w:bookmarkEnd w:id="39"/>
+    <w:bookmarkEnd w:id="40"/>
+    <w:bookmarkEnd w:id="41"/>
+    <w:bookmarkEnd w:id="42"/>
+    <w:bookmarkEnd w:id="43"/>
     <w:r>
       <w:rPr/>
       <w:t>Application Development and Challenges</w:t>
@@ -11956,7 +12233,7 @@
     <w:r>
       <w:fldChar w:fldCharType="separate"/>
     </w:r>
-    <w:bookmarkStart w:id="40" w:name="__Fieldmark__1205_1915675405"/>
+    <w:bookmarkStart w:id="44" w:name="__Fieldmark__1260_5807852"/>
     <w:r>
       <w:rPr/>
     </w:r>
@@ -11966,15 +12243,17 @@
     <w:r>
       <w:fldChar w:fldCharType="end"/>
     </w:r>
-    <w:bookmarkStart w:id="41" w:name="__Fieldmark__1198_1215849329"/>
-    <w:bookmarkStart w:id="42" w:name="__Fieldmark__1302_716043072"/>
-    <w:bookmarkStart w:id="43" w:name="__Fieldmark__1124_1879786276"/>
-    <w:bookmarkStart w:id="44" w:name="__Fieldmark__1200_1281460218"/>
-    <w:bookmarkEnd w:id="40"/>
-    <w:bookmarkEnd w:id="41"/>
-    <w:bookmarkEnd w:id="42"/>
-    <w:bookmarkEnd w:id="43"/>
+    <w:bookmarkStart w:id="45" w:name="__Fieldmark__1200_1281460218"/>
+    <w:bookmarkStart w:id="46" w:name="__Fieldmark__1124_1879786276"/>
+    <w:bookmarkStart w:id="47" w:name="__Fieldmark__1302_716043072"/>
+    <w:bookmarkStart w:id="48" w:name="__Fieldmark__1198_1215849329"/>
+    <w:bookmarkStart w:id="49" w:name="__Fieldmark__1205_1915675405"/>
     <w:bookmarkEnd w:id="44"/>
+    <w:bookmarkEnd w:id="45"/>
+    <w:bookmarkEnd w:id="46"/>
+    <w:bookmarkEnd w:id="47"/>
+    <w:bookmarkEnd w:id="48"/>
+    <w:bookmarkEnd w:id="49"/>
     <w:r>
       <w:rPr/>
       <w:t xml:space="preserve">4: </w:t>
@@ -11988,7 +12267,7 @@
     <w:r>
       <w:fldChar w:fldCharType="separate"/>
     </w:r>
-    <w:bookmarkStart w:id="45" w:name="__Fieldmark__1220_1915675405"/>
+    <w:bookmarkStart w:id="50" w:name="__Fieldmark__1278_5807852"/>
     <w:r>
       <w:rPr/>
     </w:r>
@@ -11998,15 +12277,17 @@
     <w:r>
       <w:fldChar w:fldCharType="end"/>
     </w:r>
-    <w:bookmarkStart w:id="46" w:name="__Fieldmark__1207_1215849329"/>
-    <w:bookmarkStart w:id="47" w:name="__Fieldmark__1306_716043072"/>
-    <w:bookmarkStart w:id="48" w:name="__Fieldmark__1130_1879786276"/>
-    <w:bookmarkStart w:id="49" w:name="__Fieldmark__1212_1281460218"/>
-    <w:bookmarkEnd w:id="45"/>
-    <w:bookmarkEnd w:id="46"/>
-    <w:bookmarkEnd w:id="47"/>
-    <w:bookmarkEnd w:id="48"/>
-    <w:bookmarkEnd w:id="49"/>
+    <w:bookmarkStart w:id="51" w:name="__Fieldmark__1212_1281460218"/>
+    <w:bookmarkStart w:id="52" w:name="__Fieldmark__1130_1879786276"/>
+    <w:bookmarkStart w:id="53" w:name="__Fieldmark__1306_716043072"/>
+    <w:bookmarkStart w:id="54" w:name="__Fieldmark__1207_1215849329"/>
+    <w:bookmarkStart w:id="55" w:name="__Fieldmark__1220_1915675405"/>
+    <w:bookmarkEnd w:id="50"/>
+    <w:bookmarkEnd w:id="51"/>
+    <w:bookmarkEnd w:id="52"/>
+    <w:bookmarkEnd w:id="53"/>
+    <w:bookmarkEnd w:id="54"/>
+    <w:bookmarkEnd w:id="55"/>
     <w:r>
       <w:rPr/>
       <w:t>Architecture Design</w:t>
@@ -12611,6 +12892,152 @@
   <w:abstractNum w:abstractNumId="6">
     <w:lvl w:ilvl="0">
       <w:start w:val="1"/>
+      <w:numFmt w:val="bullet"/>
+      <w:lvlText w:val=""/>
+      <w:lvlJc w:val="left"/>
+      <w:pPr>
+        <w:tabs>
+          <w:tab w:val="num" w:pos="720"/>
+        </w:tabs>
+        <w:ind w:left="720" w:hanging="360"/>
+      </w:pPr>
+      <w:rPr>
+        <w:rFonts w:ascii="Symbol" w:hAnsi="Symbol" w:cs="Symbol" w:hint="default"/>
+        <w:rFonts w:cs="OpenSymbol"/>
+      </w:rPr>
+    </w:lvl>
+    <w:lvl w:ilvl="1">
+      <w:start w:val="1"/>
+      <w:numFmt w:val="bullet"/>
+      <w:lvlText w:val="◦"/>
+      <w:lvlJc w:val="left"/>
+      <w:pPr>
+        <w:tabs>
+          <w:tab w:val="num" w:pos="1080"/>
+        </w:tabs>
+        <w:ind w:left="1080" w:hanging="360"/>
+      </w:pPr>
+      <w:rPr>
+        <w:rFonts w:ascii="OpenSymbol" w:hAnsi="OpenSymbol" w:cs="OpenSymbol" w:hint="default"/>
+        <w:rFonts w:cs="OpenSymbol"/>
+      </w:rPr>
+    </w:lvl>
+    <w:lvl w:ilvl="2">
+      <w:start w:val="1"/>
+      <w:numFmt w:val="bullet"/>
+      <w:lvlText w:val="▪"/>
+      <w:lvlJc w:val="left"/>
+      <w:pPr>
+        <w:tabs>
+          <w:tab w:val="num" w:pos="1440"/>
+        </w:tabs>
+        <w:ind w:left="1440" w:hanging="360"/>
+      </w:pPr>
+      <w:rPr>
+        <w:rFonts w:ascii="OpenSymbol" w:hAnsi="OpenSymbol" w:cs="OpenSymbol" w:hint="default"/>
+        <w:rFonts w:cs="OpenSymbol"/>
+      </w:rPr>
+    </w:lvl>
+    <w:lvl w:ilvl="3">
+      <w:start w:val="1"/>
+      <w:numFmt w:val="bullet"/>
+      <w:lvlText w:val=""/>
+      <w:lvlJc w:val="left"/>
+      <w:pPr>
+        <w:tabs>
+          <w:tab w:val="num" w:pos="1800"/>
+        </w:tabs>
+        <w:ind w:left="1800" w:hanging="360"/>
+      </w:pPr>
+      <w:rPr>
+        <w:rFonts w:ascii="Symbol" w:hAnsi="Symbol" w:cs="Symbol" w:hint="default"/>
+        <w:rFonts w:cs="OpenSymbol"/>
+      </w:rPr>
+    </w:lvl>
+    <w:lvl w:ilvl="4">
+      <w:start w:val="1"/>
+      <w:numFmt w:val="bullet"/>
+      <w:lvlText w:val="◦"/>
+      <w:lvlJc w:val="left"/>
+      <w:pPr>
+        <w:tabs>
+          <w:tab w:val="num" w:pos="2160"/>
+        </w:tabs>
+        <w:ind w:left="2160" w:hanging="360"/>
+      </w:pPr>
+      <w:rPr>
+        <w:rFonts w:ascii="OpenSymbol" w:hAnsi="OpenSymbol" w:cs="OpenSymbol" w:hint="default"/>
+        <w:rFonts w:cs="OpenSymbol"/>
+      </w:rPr>
+    </w:lvl>
+    <w:lvl w:ilvl="5">
+      <w:start w:val="1"/>
+      <w:numFmt w:val="bullet"/>
+      <w:lvlText w:val="▪"/>
+      <w:lvlJc w:val="left"/>
+      <w:pPr>
+        <w:tabs>
+          <w:tab w:val="num" w:pos="2520"/>
+        </w:tabs>
+        <w:ind w:left="2520" w:hanging="360"/>
+      </w:pPr>
+      <w:rPr>
+        <w:rFonts w:ascii="OpenSymbol" w:hAnsi="OpenSymbol" w:cs="OpenSymbol" w:hint="default"/>
+        <w:rFonts w:cs="OpenSymbol"/>
+      </w:rPr>
+    </w:lvl>
+    <w:lvl w:ilvl="6">
+      <w:start w:val="1"/>
+      <w:numFmt w:val="bullet"/>
+      <w:lvlText w:val=""/>
+      <w:lvlJc w:val="left"/>
+      <w:pPr>
+        <w:tabs>
+          <w:tab w:val="num" w:pos="2880"/>
+        </w:tabs>
+        <w:ind w:left="2880" w:hanging="360"/>
+      </w:pPr>
+      <w:rPr>
+        <w:rFonts w:ascii="Symbol" w:hAnsi="Symbol" w:cs="Symbol" w:hint="default"/>
+        <w:rFonts w:cs="OpenSymbol"/>
+      </w:rPr>
+    </w:lvl>
+    <w:lvl w:ilvl="7">
+      <w:start w:val="1"/>
+      <w:numFmt w:val="bullet"/>
+      <w:lvlText w:val="◦"/>
+      <w:lvlJc w:val="left"/>
+      <w:pPr>
+        <w:tabs>
+          <w:tab w:val="num" w:pos="3240"/>
+        </w:tabs>
+        <w:ind w:left="3240" w:hanging="360"/>
+      </w:pPr>
+      <w:rPr>
+        <w:rFonts w:ascii="OpenSymbol" w:hAnsi="OpenSymbol" w:cs="OpenSymbol" w:hint="default"/>
+        <w:rFonts w:cs="OpenSymbol"/>
+      </w:rPr>
+    </w:lvl>
+    <w:lvl w:ilvl="8">
+      <w:start w:val="1"/>
+      <w:numFmt w:val="bullet"/>
+      <w:lvlText w:val="▪"/>
+      <w:lvlJc w:val="left"/>
+      <w:pPr>
+        <w:tabs>
+          <w:tab w:val="num" w:pos="3600"/>
+        </w:tabs>
+        <w:ind w:left="3600" w:hanging="360"/>
+      </w:pPr>
+      <w:rPr>
+        <w:rFonts w:ascii="OpenSymbol" w:hAnsi="OpenSymbol" w:cs="OpenSymbol" w:hint="default"/>
+        <w:rFonts w:cs="OpenSymbol"/>
+      </w:rPr>
+    </w:lvl>
+  </w:abstractNum>
+  <w:abstractNum w:abstractNumId="7">
+    <w:lvl w:ilvl="0">
+      <w:start w:val="1"/>
       <w:numFmt w:val="none"/>
       <w:suff w:val="nothing"/>
       <w:lvlText w:val=""/>
@@ -12744,6 +13171,9 @@
   </w:num>
   <w:num w:numId="6">
     <w:abstractNumId w:val="6"/>
+  </w:num>
+  <w:num w:numId="7">
+    <w:abstractNumId w:val="7"/>
   </w:num>
 </w:numbering>
 </file>
@@ -13141,7 +13571,7 @@
     <w:rsid w:val="00e255fa"/>
     <w:pPr>
       <w:widowControl/>
-      <w:overflowPunct w:val="true"/>
+      <w:overflowPunct w:val="false"/>
       <w:bidi w:val="0"/>
       <w:spacing w:lineRule="auto" w:line="360" w:before="0" w:after="0"/>
       <w:jc w:val="left"/>
@@ -14104,6 +14534,200 @@
     <w:rPr>
       <w:rFonts w:cs="OpenSymbol"/>
     </w:rPr>
+  </w:style>
+  <w:style w:type="character" w:styleId="ListLabel97">
+    <w:name w:val="ListLabel 97"/>
+    <w:qFormat/>
+    <w:rPr>
+      <w:rFonts w:cs="Symbol"/>
+    </w:rPr>
+  </w:style>
+  <w:style w:type="character" w:styleId="ListLabel98">
+    <w:name w:val="ListLabel 98"/>
+    <w:qFormat/>
+    <w:rPr>
+      <w:rFonts w:cs="Courier New"/>
+    </w:rPr>
+  </w:style>
+  <w:style w:type="character" w:styleId="ListLabel99">
+    <w:name w:val="ListLabel 99"/>
+    <w:qFormat/>
+    <w:rPr>
+      <w:rFonts w:cs="Wingdings"/>
+    </w:rPr>
+  </w:style>
+  <w:style w:type="character" w:styleId="ListLabel100">
+    <w:name w:val="ListLabel 100"/>
+    <w:qFormat/>
+    <w:rPr>
+      <w:rFonts w:cs="Symbol"/>
+    </w:rPr>
+  </w:style>
+  <w:style w:type="character" w:styleId="ListLabel101">
+    <w:name w:val="ListLabel 101"/>
+    <w:qFormat/>
+    <w:rPr>
+      <w:rFonts w:cs="Courier New"/>
+    </w:rPr>
+  </w:style>
+  <w:style w:type="character" w:styleId="ListLabel102">
+    <w:name w:val="ListLabel 102"/>
+    <w:qFormat/>
+    <w:rPr>
+      <w:rFonts w:cs="Wingdings"/>
+    </w:rPr>
+  </w:style>
+  <w:style w:type="character" w:styleId="ListLabel103">
+    <w:name w:val="ListLabel 103"/>
+    <w:qFormat/>
+    <w:rPr>
+      <w:rFonts w:cs="Symbol"/>
+    </w:rPr>
+  </w:style>
+  <w:style w:type="character" w:styleId="ListLabel104">
+    <w:name w:val="ListLabel 104"/>
+    <w:qFormat/>
+    <w:rPr>
+      <w:rFonts w:cs="Courier New"/>
+    </w:rPr>
+  </w:style>
+  <w:style w:type="character" w:styleId="ListLabel105">
+    <w:name w:val="ListLabel 105"/>
+    <w:qFormat/>
+    <w:rPr>
+      <w:rFonts w:cs="Wingdings"/>
+    </w:rPr>
+  </w:style>
+  <w:style w:type="character" w:styleId="ListLabel106">
+    <w:name w:val="ListLabel 106"/>
+    <w:qFormat/>
+    <w:rPr>
+      <w:rFonts w:cs="Symbol"/>
+    </w:rPr>
+  </w:style>
+  <w:style w:type="character" w:styleId="ListLabel107">
+    <w:name w:val="ListLabel 107"/>
+    <w:qFormat/>
+    <w:rPr>
+      <w:rFonts w:cs="Courier New"/>
+    </w:rPr>
+  </w:style>
+  <w:style w:type="character" w:styleId="ListLabel108">
+    <w:name w:val="ListLabel 108"/>
+    <w:qFormat/>
+    <w:rPr>
+      <w:rFonts w:cs="Wingdings"/>
+    </w:rPr>
+  </w:style>
+  <w:style w:type="character" w:styleId="ListLabel109">
+    <w:name w:val="ListLabel 109"/>
+    <w:qFormat/>
+    <w:rPr>
+      <w:rFonts w:cs="Symbol"/>
+    </w:rPr>
+  </w:style>
+  <w:style w:type="character" w:styleId="ListLabel110">
+    <w:name w:val="ListLabel 110"/>
+    <w:qFormat/>
+    <w:rPr>
+      <w:rFonts w:cs="Courier New"/>
+    </w:rPr>
+  </w:style>
+  <w:style w:type="character" w:styleId="ListLabel111">
+    <w:name w:val="ListLabel 111"/>
+    <w:qFormat/>
+    <w:rPr>
+      <w:rFonts w:cs="Wingdings"/>
+    </w:rPr>
+  </w:style>
+  <w:style w:type="character" w:styleId="ListLabel112">
+    <w:name w:val="ListLabel 112"/>
+    <w:qFormat/>
+    <w:rPr>
+      <w:rFonts w:cs="Symbol"/>
+    </w:rPr>
+  </w:style>
+  <w:style w:type="character" w:styleId="ListLabel113">
+    <w:name w:val="ListLabel 113"/>
+    <w:qFormat/>
+    <w:rPr>
+      <w:rFonts w:cs="Courier New"/>
+    </w:rPr>
+  </w:style>
+  <w:style w:type="character" w:styleId="ListLabel114">
+    <w:name w:val="ListLabel 114"/>
+    <w:qFormat/>
+    <w:rPr>
+      <w:rFonts w:cs="Wingdings"/>
+    </w:rPr>
+  </w:style>
+  <w:style w:type="character" w:styleId="ListLabel115">
+    <w:name w:val="ListLabel 115"/>
+    <w:qFormat/>
+    <w:rPr>
+      <w:rFonts w:cs="OpenSymbol"/>
+    </w:rPr>
+  </w:style>
+  <w:style w:type="character" w:styleId="ListLabel116">
+    <w:name w:val="ListLabel 116"/>
+    <w:qFormat/>
+    <w:rPr>
+      <w:rFonts w:cs="OpenSymbol"/>
+    </w:rPr>
+  </w:style>
+  <w:style w:type="character" w:styleId="ListLabel117">
+    <w:name w:val="ListLabel 117"/>
+    <w:qFormat/>
+    <w:rPr>
+      <w:rFonts w:cs="OpenSymbol"/>
+    </w:rPr>
+  </w:style>
+  <w:style w:type="character" w:styleId="ListLabel118">
+    <w:name w:val="ListLabel 118"/>
+    <w:qFormat/>
+    <w:rPr>
+      <w:rFonts w:cs="OpenSymbol"/>
+    </w:rPr>
+  </w:style>
+  <w:style w:type="character" w:styleId="ListLabel119">
+    <w:name w:val="ListLabel 119"/>
+    <w:qFormat/>
+    <w:rPr>
+      <w:rFonts w:cs="OpenSymbol"/>
+    </w:rPr>
+  </w:style>
+  <w:style w:type="character" w:styleId="ListLabel120">
+    <w:name w:val="ListLabel 120"/>
+    <w:qFormat/>
+    <w:rPr>
+      <w:rFonts w:cs="OpenSymbol"/>
+    </w:rPr>
+  </w:style>
+  <w:style w:type="character" w:styleId="ListLabel121">
+    <w:name w:val="ListLabel 121"/>
+    <w:qFormat/>
+    <w:rPr>
+      <w:rFonts w:cs="OpenSymbol"/>
+    </w:rPr>
+  </w:style>
+  <w:style w:type="character" w:styleId="ListLabel122">
+    <w:name w:val="ListLabel 122"/>
+    <w:qFormat/>
+    <w:rPr>
+      <w:rFonts w:cs="OpenSymbol"/>
+    </w:rPr>
+  </w:style>
+  <w:style w:type="character" w:styleId="ListLabel123">
+    <w:name w:val="ListLabel 123"/>
+    <w:qFormat/>
+    <w:rPr>
+      <w:rFonts w:cs="OpenSymbol"/>
+    </w:rPr>
+  </w:style>
+  <w:style w:type="character" w:styleId="NumberingSymbols">
+    <w:name w:val="Numbering Symbols"/>
+    <w:qFormat/>
+    <w:rPr/>
   </w:style>
   <w:style w:type="paragraph" w:styleId="Heading">
     <w:name w:val="Heading"/>
@@ -14429,7 +15053,7 @@
     <w:rsid w:val="00ab44e6"/>
     <w:pPr>
       <w:keepLines/>
-      <w:overflowPunct w:val="false"/>
+      <w:overflowPunct w:val="true"/>
       <w:spacing w:lineRule="auto" w:line="259" w:before="240" w:after="0"/>
       <w:textAlignment w:val="auto"/>
     </w:pPr>

</xml_diff>

<commit_message>
Added Device Analysis Results
</commit_message>
<xml_diff>
--- a/Documentation/Project_Thesis_Avatar.docx
+++ b/Documentation/Project_Thesis_Avatar.docx
@@ -378,7 +378,7 @@
     <w:p>
       <w:pPr>
         <w:pStyle w:val="Normal"/>
-        <w:overflowPunct w:val="false"/>
+        <w:overflowPunct w:val="true"/>
         <w:spacing w:lineRule="auto" w:line="259" w:before="0" w:after="160"/>
         <w:jc w:val="both"/>
         <w:textAlignment w:val="auto"/>
@@ -404,18 +404,18 @@
         <w:jc w:val="both"/>
         <w:rPr/>
       </w:pPr>
-      <w:bookmarkStart w:id="1" w:name="_Toc6433179"/>
-      <w:bookmarkStart w:id="2" w:name="_Toc6426498"/>
-      <w:bookmarkStart w:id="3" w:name="_Toc5614111"/>
-      <w:bookmarkStart w:id="4" w:name="_Toc5614034"/>
-      <w:bookmarkStart w:id="5" w:name="_Toc5104414"/>
-      <w:bookmarkStart w:id="6" w:name="_Toc5023135"/>
-      <w:bookmarkStart w:id="7" w:name="_Toc5009421"/>
-      <w:bookmarkStart w:id="8" w:name="_Toc5009119"/>
-      <w:bookmarkStart w:id="9" w:name="_Toc4930649"/>
-      <w:bookmarkStart w:id="10" w:name="_Toc4925588"/>
-      <w:bookmarkStart w:id="11" w:name="_Toc4885871"/>
-      <w:bookmarkStart w:id="12" w:name="_Toc4847695"/>
+      <w:bookmarkStart w:id="1" w:name="_Toc4847695"/>
+      <w:bookmarkStart w:id="2" w:name="_Toc4885871"/>
+      <w:bookmarkStart w:id="3" w:name="_Toc4925588"/>
+      <w:bookmarkStart w:id="4" w:name="_Toc4930649"/>
+      <w:bookmarkStart w:id="5" w:name="_Toc5009119"/>
+      <w:bookmarkStart w:id="6" w:name="_Toc5009421"/>
+      <w:bookmarkStart w:id="7" w:name="_Toc5023135"/>
+      <w:bookmarkStart w:id="8" w:name="_Toc5104414"/>
+      <w:bookmarkStart w:id="9" w:name="_Toc5614034"/>
+      <w:bookmarkStart w:id="10" w:name="_Toc5614111"/>
+      <w:bookmarkStart w:id="11" w:name="_Toc6426498"/>
+      <w:bookmarkStart w:id="12" w:name="_Toc6433179"/>
       <w:bookmarkEnd w:id="1"/>
       <w:bookmarkEnd w:id="2"/>
       <w:bookmarkEnd w:id="3"/>
@@ -2234,8 +2234,8 @@
         <w:jc w:val="both"/>
         <w:rPr/>
       </w:pPr>
-      <w:bookmarkStart w:id="13" w:name="_Toc6433180"/>
-      <w:bookmarkStart w:id="14" w:name="_Toc4943733"/>
+      <w:bookmarkStart w:id="13" w:name="_Toc4943733"/>
+      <w:bookmarkStart w:id="14" w:name="_Toc6433180"/>
       <w:bookmarkEnd w:id="13"/>
       <w:bookmarkEnd w:id="14"/>
       <w:r>
@@ -3584,7 +3584,7 @@
     <w:p>
       <w:pPr>
         <w:pStyle w:val="Normal"/>
-        <w:overflowPunct w:val="false"/>
+        <w:overflowPunct w:val="true"/>
         <w:spacing w:lineRule="auto" w:line="259" w:before="0" w:after="160"/>
         <w:jc w:val="both"/>
         <w:textAlignment w:val="auto"/>
@@ -3616,7 +3616,10 @@
         </w:rPr>
       </w:pPr>
       <w:r>
-        <w:rPr/>
+        <w:rPr>
+          <w:rFonts w:ascii="Times New Roman" w:hAnsi="Times New Roman"/>
+          <w:lang w:val="en-IN"/>
+        </w:rPr>
       </w:r>
     </w:p>
     <w:p>
@@ -3629,7 +3632,10 @@
         </w:rPr>
       </w:pPr>
       <w:r>
-        <w:rPr/>
+        <w:rPr>
+          <w:rFonts w:ascii="Times New Roman" w:hAnsi="Times New Roman"/>
+          <w:lang w:val="en-IN"/>
+        </w:rPr>
       </w:r>
     </w:p>
     <w:p>
@@ -3816,10 +3822,10 @@
         <w:jc w:val="both"/>
         <w:rPr/>
       </w:pPr>
-      <w:bookmarkStart w:id="30" w:name="_Toc6433182"/>
-      <w:bookmarkStart w:id="31" w:name="_Ref4848205"/>
-      <w:bookmarkEnd w:id="30"/>
-      <w:bookmarkEnd w:id="31"/>
+      <w:bookmarkStart w:id="32" w:name="_Ref4848205"/>
+      <w:bookmarkStart w:id="33" w:name="_Toc6433182"/>
+      <w:bookmarkEnd w:id="32"/>
+      <w:bookmarkEnd w:id="33"/>
       <w:r>
         <w:rPr>
           <w:rFonts w:ascii="Times New Roman" w:hAnsi="Times New Roman"/>
@@ -3986,7 +3992,7 @@
     <w:p>
       <w:pPr>
         <w:pStyle w:val="Normal"/>
-        <w:overflowPunct w:val="false"/>
+        <w:overflowPunct w:val="true"/>
         <w:spacing w:lineRule="auto" w:line="259" w:before="240" w:after="160"/>
         <w:jc w:val="both"/>
         <w:textAlignment w:val="auto"/>
@@ -4718,8 +4724,8 @@
         <w:jc w:val="both"/>
         <w:rPr/>
       </w:pPr>
-      <w:bookmarkStart w:id="32" w:name="_GoBack"/>
-      <w:bookmarkEnd w:id="32"/>
+      <w:bookmarkStart w:id="34" w:name="_GoBack"/>
+      <w:bookmarkEnd w:id="34"/>
       <w:r>
         <w:rPr>
           <w:rFonts w:cs="Times New Roman" w:ascii="Times New Roman" w:hAnsi="Times New Roman"/>
@@ -5074,10 +5080,10 @@
         <w:tblStyle w:val="TableGrid"/>
         <w:tblW w:w="7207" w:type="dxa"/>
         <w:jc w:val="left"/>
-        <w:tblInd w:w="690" w:type="dxa"/>
+        <w:tblInd w:w="685" w:type="dxa"/>
         <w:tblCellMar>
           <w:top w:w="0" w:type="dxa"/>
-          <w:left w:w="78" w:type="dxa"/>
+          <w:left w:w="73" w:type="dxa"/>
           <w:bottom w:w="0" w:type="dxa"/>
           <w:right w:w="108" w:type="dxa"/>
         </w:tblCellMar>
@@ -5095,7 +5101,7 @@
             <w:tcBorders/>
             <w:shd w:fill="auto" w:val="clear"/>
             <w:tcMar>
-              <w:left w:w="78" w:type="dxa"/>
+              <w:left w:w="73" w:type="dxa"/>
             </w:tcMar>
           </w:tcPr>
           <w:p>
@@ -5121,7 +5127,7 @@
             <w:tcBorders/>
             <w:shd w:fill="auto" w:val="clear"/>
             <w:tcMar>
-              <w:left w:w="78" w:type="dxa"/>
+              <w:left w:w="73" w:type="dxa"/>
             </w:tcMar>
           </w:tcPr>
           <w:p>
@@ -5150,7 +5156,7 @@
             <w:tcBorders/>
             <w:shd w:fill="auto" w:val="clear"/>
             <w:tcMar>
-              <w:left w:w="78" w:type="dxa"/>
+              <w:left w:w="73" w:type="dxa"/>
             </w:tcMar>
           </w:tcPr>
           <w:p>
@@ -5220,7 +5226,7 @@
             <w:tcBorders/>
             <w:shd w:fill="auto" w:val="clear"/>
             <w:tcMar>
-              <w:left w:w="78" w:type="dxa"/>
+              <w:left w:w="73" w:type="dxa"/>
             </w:tcMar>
           </w:tcPr>
           <w:p>
@@ -5248,7 +5254,7 @@
             <w:tcBorders/>
             <w:shd w:fill="auto" w:val="clear"/>
             <w:tcMar>
-              <w:left w:w="78" w:type="dxa"/>
+              <w:left w:w="73" w:type="dxa"/>
             </w:tcMar>
           </w:tcPr>
           <w:p>
@@ -5429,7 +5435,7 @@
             <w:tcBorders/>
             <w:shd w:fill="auto" w:val="clear"/>
             <w:tcMar>
-              <w:left w:w="78" w:type="dxa"/>
+              <w:left w:w="73" w:type="dxa"/>
             </w:tcMar>
           </w:tcPr>
           <w:p>
@@ -5457,7 +5463,7 @@
             <w:tcBorders/>
             <w:shd w:fill="auto" w:val="clear"/>
             <w:tcMar>
-              <w:left w:w="78" w:type="dxa"/>
+              <w:left w:w="73" w:type="dxa"/>
             </w:tcMar>
           </w:tcPr>
           <w:p>
@@ -5527,7 +5533,7 @@
             <w:tcBorders/>
             <w:shd w:fill="auto" w:val="clear"/>
             <w:tcMar>
-              <w:left w:w="78" w:type="dxa"/>
+              <w:left w:w="73" w:type="dxa"/>
             </w:tcMar>
           </w:tcPr>
           <w:p>
@@ -5582,7 +5588,7 @@
                 <wp:positionV relativeFrom="page">
                   <wp:posOffset>1630045</wp:posOffset>
                 </wp:positionV>
-                <wp:extent cx="4662170" cy="3109595"/>
+                <wp:extent cx="4662805" cy="3110230"/>
                 <wp:effectExtent l="0" t="0" r="28575" b="19050"/>
                 <wp:wrapTopAndBottom/>
                 <wp:docPr id="2" name="Text Box 2"/>
@@ -5593,7 +5599,7 @@
                       <wps:spPr>
                         <a:xfrm>
                           <a:off x="0" y="0"/>
-                          <a:ext cx="4661640" cy="3108960"/>
+                          <a:ext cx="4662000" cy="3109680"/>
                         </a:xfrm>
                         <a:prstGeom prst="rect">
                           <a:avLst/>
@@ -5676,7 +5682,7 @@
           </mc:Choice>
           <mc:Fallback>
             <w:pict>
-              <v:rect id="shape_0" ID="Text Box 2" fillcolor="white" stroked="t" style="position:absolute;margin-left:15.7pt;margin-top:128.35pt;width:367pt;height:244.75pt;mso-position-vertical-relative:page" wp14:anchorId="4DB50998">
+              <v:rect id="shape_0" ID="Text Box 2" fillcolor="white" stroked="t" style="position:absolute;margin-left:15.7pt;margin-top:128.35pt;width:367.05pt;height:244.8pt;mso-position-vertical-relative:page" wp14:anchorId="4DB50998">
                 <w10:wrap type="none"/>
                 <v:fill o:detectmouseclick="t" type="solid" color2="black"/>
                 <v:stroke color="white" weight="9360" joinstyle="miter" endcap="flat"/>
@@ -6039,10 +6045,10 @@
         <w:tblStyle w:val="TableGrid"/>
         <w:tblW w:w="7207" w:type="dxa"/>
         <w:jc w:val="left"/>
-        <w:tblInd w:w="690" w:type="dxa"/>
+        <w:tblInd w:w="685" w:type="dxa"/>
         <w:tblCellMar>
           <w:top w:w="0" w:type="dxa"/>
-          <w:left w:w="78" w:type="dxa"/>
+          <w:left w:w="73" w:type="dxa"/>
           <w:bottom w:w="0" w:type="dxa"/>
           <w:right w:w="108" w:type="dxa"/>
         </w:tblCellMar>
@@ -6060,7 +6066,7 @@
             <w:tcBorders/>
             <w:shd w:fill="auto" w:val="clear"/>
             <w:tcMar>
-              <w:left w:w="78" w:type="dxa"/>
+              <w:left w:w="73" w:type="dxa"/>
             </w:tcMar>
           </w:tcPr>
           <w:p>
@@ -6086,7 +6092,7 @@
             <w:tcBorders/>
             <w:shd w:fill="auto" w:val="clear"/>
             <w:tcMar>
-              <w:left w:w="78" w:type="dxa"/>
+              <w:left w:w="73" w:type="dxa"/>
             </w:tcMar>
           </w:tcPr>
           <w:p>
@@ -6115,7 +6121,7 @@
             <w:tcBorders/>
             <w:shd w:fill="auto" w:val="clear"/>
             <w:tcMar>
-              <w:left w:w="78" w:type="dxa"/>
+              <w:left w:w="73" w:type="dxa"/>
             </w:tcMar>
           </w:tcPr>
           <w:p>
@@ -6185,7 +6191,7 @@
             <w:tcBorders/>
             <w:shd w:fill="auto" w:val="clear"/>
             <w:tcMar>
-              <w:left w:w="78" w:type="dxa"/>
+              <w:left w:w="73" w:type="dxa"/>
             </w:tcMar>
           </w:tcPr>
           <w:p>
@@ -6213,7 +6219,7 @@
             <w:tcBorders/>
             <w:shd w:fill="auto" w:val="clear"/>
             <w:tcMar>
-              <w:left w:w="78" w:type="dxa"/>
+              <w:left w:w="73" w:type="dxa"/>
             </w:tcMar>
           </w:tcPr>
           <w:p>
@@ -6394,7 +6400,7 @@
             <w:tcBorders/>
             <w:shd w:fill="auto" w:val="clear"/>
             <w:tcMar>
-              <w:left w:w="78" w:type="dxa"/>
+              <w:left w:w="73" w:type="dxa"/>
             </w:tcMar>
           </w:tcPr>
           <w:p>
@@ -6422,7 +6428,7 @@
             <w:tcBorders/>
             <w:shd w:fill="auto" w:val="clear"/>
             <w:tcMar>
-              <w:left w:w="78" w:type="dxa"/>
+              <w:left w:w="73" w:type="dxa"/>
             </w:tcMar>
           </w:tcPr>
           <w:p>
@@ -6492,7 +6498,7 @@
             <w:tcBorders/>
             <w:shd w:fill="auto" w:val="clear"/>
             <w:tcMar>
-              <w:left w:w="78" w:type="dxa"/>
+              <w:left w:w="73" w:type="dxa"/>
             </w:tcMar>
           </w:tcPr>
           <w:p>
@@ -6520,7 +6526,7 @@
             <w:tcBorders/>
             <w:shd w:fill="auto" w:val="clear"/>
             <w:tcMar>
-              <w:left w:w="78" w:type="dxa"/>
+              <w:left w:w="73" w:type="dxa"/>
             </w:tcMar>
           </w:tcPr>
           <w:p>
@@ -6590,7 +6596,7 @@
             <w:tcBorders/>
             <w:shd w:fill="auto" w:val="clear"/>
             <w:tcMar>
-              <w:left w:w="78" w:type="dxa"/>
+              <w:left w:w="73" w:type="dxa"/>
             </w:tcMar>
           </w:tcPr>
           <w:p>
@@ -6618,7 +6624,7 @@
             <w:tcBorders/>
             <w:shd w:fill="auto" w:val="clear"/>
             <w:tcMar>
-              <w:left w:w="78" w:type="dxa"/>
+              <w:left w:w="73" w:type="dxa"/>
             </w:tcMar>
           </w:tcPr>
           <w:p>
@@ -6673,7 +6679,7 @@
             <w:tcBorders/>
             <w:shd w:fill="auto" w:val="clear"/>
             <w:tcMar>
-              <w:left w:w="78" w:type="dxa"/>
+              <w:left w:w="73" w:type="dxa"/>
             </w:tcMar>
           </w:tcPr>
           <w:p>
@@ -7518,7 +7524,7 @@
     <w:p>
       <w:pPr>
         <w:pStyle w:val="Normal"/>
-        <w:overflowPunct w:val="false"/>
+        <w:overflowPunct w:val="true"/>
         <w:spacing w:lineRule="auto" w:line="259" w:before="240" w:after="160"/>
         <w:jc w:val="both"/>
         <w:textAlignment w:val="auto"/>
@@ -7557,8 +7563,8 @@
         </w:rPr>
         <w:t>Application Requirement</w:t>
       </w:r>
-      <w:bookmarkStart w:id="33" w:name="_Toc6433193"/>
-      <w:bookmarkEnd w:id="33"/>
+      <w:bookmarkStart w:id="35" w:name="_Toc6433193"/>
+      <w:bookmarkEnd w:id="35"/>
       <w:r>
         <w:rPr>
           <w:rFonts w:ascii="Times New Roman" w:hAnsi="Times New Roman"/>
@@ -8787,7 +8793,7 @@
       <w:pPr>
         <w:pStyle w:val="Normal"/>
         <w:widowControl/>
-        <w:overflowPunct w:val="true"/>
+        <w:overflowPunct w:val="false"/>
         <w:bidi w:val="0"/>
         <w:spacing w:lineRule="auto" w:line="360" w:before="0" w:after="0"/>
         <w:ind w:left="0" w:right="0" w:hanging="0"/>
@@ -8810,7 +8816,7 @@
           <w:ilvl w:val="0"/>
           <w:numId w:val="5"/>
         </w:numPr>
-        <w:overflowPunct w:val="true"/>
+        <w:overflowPunct w:val="false"/>
         <w:bidi w:val="0"/>
         <w:spacing w:lineRule="auto" w:line="360" w:before="0" w:after="0"/>
         <w:jc w:val="both"/>
@@ -8832,7 +8838,7 @@
           <w:ilvl w:val="0"/>
           <w:numId w:val="5"/>
         </w:numPr>
-        <w:overflowPunct w:val="true"/>
+        <w:overflowPunct w:val="false"/>
         <w:bidi w:val="0"/>
         <w:spacing w:lineRule="auto" w:line="360" w:before="0" w:after="0"/>
         <w:jc w:val="both"/>
@@ -8850,7 +8856,7 @@
       <w:pPr>
         <w:pStyle w:val="Normal"/>
         <w:widowControl/>
-        <w:overflowPunct w:val="true"/>
+        <w:overflowPunct w:val="false"/>
         <w:bidi w:val="0"/>
         <w:spacing w:lineRule="auto" w:line="360" w:before="0" w:after="0"/>
         <w:jc w:val="both"/>
@@ -8868,7 +8874,7 @@
       <w:pPr>
         <w:pStyle w:val="Normal"/>
         <w:widowControl/>
-        <w:overflowPunct w:val="true"/>
+        <w:overflowPunct w:val="false"/>
         <w:bidi w:val="0"/>
         <w:spacing w:lineRule="auto" w:line="360" w:before="0" w:after="0"/>
         <w:jc w:val="both"/>
@@ -8900,7 +8906,7 @@
       <w:pPr>
         <w:pStyle w:val="Normal"/>
         <w:widowControl/>
-        <w:overflowPunct w:val="true"/>
+        <w:overflowPunct w:val="false"/>
         <w:bidi w:val="0"/>
         <w:spacing w:lineRule="auto" w:line="360" w:before="0" w:after="0"/>
         <w:jc w:val="both"/>
@@ -8918,7 +8924,7 @@
       <w:pPr>
         <w:pStyle w:val="Normal"/>
         <w:widowControl/>
-        <w:overflowPunct w:val="true"/>
+        <w:overflowPunct w:val="false"/>
         <w:bidi w:val="0"/>
         <w:spacing w:lineRule="auto" w:line="360" w:before="0" w:after="0"/>
         <w:jc w:val="both"/>
@@ -8936,7 +8942,7 @@
       <w:pPr>
         <w:pStyle w:val="Normal"/>
         <w:widowControl/>
-        <w:overflowPunct w:val="true"/>
+        <w:overflowPunct w:val="false"/>
         <w:bidi w:val="0"/>
         <w:spacing w:lineRule="auto" w:line="360" w:before="0" w:after="0"/>
         <w:ind w:left="720" w:hanging="0"/>
@@ -8950,30 +8956,14 @@
           <w:bCs/>
           <w:lang w:val="en-IN"/>
         </w:rPr>
-        <w:t>4.</w:t>
-      </w:r>
-      <w:r>
-        <w:rPr>
-          <w:b/>
-          <w:bCs/>
-          <w:lang w:val="en-IN"/>
-        </w:rPr>
-        <w:t>0</w:t>
-      </w:r>
-      <w:r>
-        <w:rPr>
-          <w:b/>
-          <w:bCs/>
-          <w:lang w:val="en-IN"/>
-        </w:rPr>
-        <w:t>.1 AndroidManifest.xml</w:t>
+        <w:t>4.0.1 AndroidManifest.xml</w:t>
       </w:r>
     </w:p>
     <w:p>
       <w:pPr>
         <w:pStyle w:val="Normal"/>
         <w:widowControl/>
-        <w:overflowPunct w:val="true"/>
+        <w:overflowPunct w:val="false"/>
         <w:bidi w:val="0"/>
         <w:spacing w:lineRule="auto" w:line="360" w:before="0" w:after="0"/>
         <w:ind w:left="720" w:hanging="0"/>
@@ -8992,7 +8982,7 @@
       <w:pPr>
         <w:pStyle w:val="Normal"/>
         <w:widowControl/>
-        <w:overflowPunct w:val="true"/>
+        <w:overflowPunct w:val="false"/>
         <w:bidi w:val="0"/>
         <w:spacing w:lineRule="auto" w:line="360" w:before="0" w:after="0"/>
         <w:ind w:left="720" w:hanging="0"/>
@@ -9006,30 +8996,14 @@
           <w:bCs/>
           <w:lang w:val="en-IN"/>
         </w:rPr>
-        <w:t>4.</w:t>
-      </w:r>
-      <w:r>
-        <w:rPr>
-          <w:b/>
-          <w:bCs/>
-          <w:lang w:val="en-IN"/>
-        </w:rPr>
-        <w:t>0</w:t>
-      </w:r>
-      <w:r>
-        <w:rPr>
-          <w:b/>
-          <w:bCs/>
-          <w:lang w:val="en-IN"/>
-        </w:rPr>
-        <w:t>.2 Java Component</w:t>
+        <w:t>4.0.2 Java Component</w:t>
       </w:r>
     </w:p>
     <w:p>
       <w:pPr>
         <w:pStyle w:val="Normal"/>
         <w:widowControl/>
-        <w:overflowPunct w:val="true"/>
+        <w:overflowPunct w:val="false"/>
         <w:bidi w:val="0"/>
         <w:spacing w:lineRule="auto" w:line="360" w:before="0" w:after="0"/>
         <w:ind w:left="720" w:hanging="0"/>
@@ -9048,7 +9022,7 @@
       <w:pPr>
         <w:pStyle w:val="Normal"/>
         <w:widowControl/>
-        <w:overflowPunct w:val="true"/>
+        <w:overflowPunct w:val="false"/>
         <w:bidi w:val="0"/>
         <w:spacing w:lineRule="auto" w:line="360" w:before="0" w:after="0"/>
         <w:ind w:left="720" w:hanging="0"/>
@@ -9062,30 +9036,14 @@
           <w:bCs/>
           <w:lang w:val="en-IN"/>
         </w:rPr>
-        <w:t>4.</w:t>
-      </w:r>
-      <w:r>
-        <w:rPr>
-          <w:b/>
-          <w:bCs/>
-          <w:lang w:val="en-IN"/>
-        </w:rPr>
-        <w:t>0</w:t>
-      </w:r>
-      <w:r>
-        <w:rPr>
-          <w:b/>
-          <w:bCs/>
-          <w:lang w:val="en-IN"/>
-        </w:rPr>
-        <w:t>.3 JniLibs</w:t>
+        <w:t>4.0.3 JniLibs</w:t>
       </w:r>
     </w:p>
     <w:p>
       <w:pPr>
         <w:pStyle w:val="Normal"/>
         <w:widowControl/>
-        <w:overflowPunct w:val="true"/>
+        <w:overflowPunct w:val="false"/>
         <w:bidi w:val="0"/>
         <w:spacing w:lineRule="auto" w:line="360" w:before="0" w:after="0"/>
         <w:ind w:left="720" w:hanging="0"/>
@@ -9104,7 +9062,7 @@
       <w:pPr>
         <w:pStyle w:val="Normal"/>
         <w:widowControl/>
-        <w:overflowPunct w:val="true"/>
+        <w:overflowPunct w:val="false"/>
         <w:bidi w:val="0"/>
         <w:spacing w:lineRule="auto" w:line="360" w:before="0" w:after="0"/>
         <w:ind w:left="720" w:hanging="0"/>
@@ -9118,30 +9076,14 @@
           <w:bCs/>
           <w:lang w:val="en-IN"/>
         </w:rPr>
-        <w:t>4.</w:t>
-      </w:r>
-      <w:r>
-        <w:rPr>
-          <w:b/>
-          <w:bCs/>
-          <w:lang w:val="en-IN"/>
-        </w:rPr>
-        <w:t>0</w:t>
-      </w:r>
-      <w:r>
-        <w:rPr>
-          <w:b/>
-          <w:bCs/>
-          <w:lang w:val="en-IN"/>
-        </w:rPr>
-        <w:t>.4 dlib</w:t>
+        <w:t>4.0.4 dlib</w:t>
       </w:r>
     </w:p>
     <w:p>
       <w:pPr>
         <w:pStyle w:val="Normal"/>
         <w:widowControl/>
-        <w:overflowPunct w:val="true"/>
+        <w:overflowPunct w:val="false"/>
         <w:bidi w:val="0"/>
         <w:spacing w:lineRule="auto" w:line="360" w:before="0" w:after="0"/>
         <w:ind w:left="720" w:hanging="0"/>
@@ -9160,7 +9102,7 @@
       <w:pPr>
         <w:pStyle w:val="Normal"/>
         <w:widowControl/>
-        <w:overflowPunct w:val="true"/>
+        <w:overflowPunct w:val="false"/>
         <w:bidi w:val="0"/>
         <w:spacing w:lineRule="auto" w:line="360" w:before="0" w:after="0"/>
         <w:ind w:left="720" w:hanging="0"/>
@@ -9174,30 +9116,14 @@
           <w:bCs/>
           <w:lang w:val="en-IN"/>
         </w:rPr>
-        <w:t>4.</w:t>
-      </w:r>
-      <w:r>
-        <w:rPr>
-          <w:b/>
-          <w:bCs/>
-          <w:lang w:val="en-IN"/>
-        </w:rPr>
-        <w:t>0.</w:t>
-      </w:r>
-      <w:r>
-        <w:rPr>
-          <w:b/>
-          <w:bCs/>
-          <w:lang w:val="en-IN"/>
-        </w:rPr>
-        <w:t>5 openCVLibrary343</w:t>
+        <w:t>4.0.5 openCVLibrary343</w:t>
       </w:r>
     </w:p>
     <w:p>
       <w:pPr>
         <w:pStyle w:val="Normal"/>
         <w:widowControl/>
-        <w:overflowPunct w:val="true"/>
+        <w:overflowPunct w:val="false"/>
         <w:bidi w:val="0"/>
         <w:spacing w:lineRule="auto" w:line="360" w:before="0" w:after="0"/>
         <w:ind w:left="720" w:hanging="0"/>
@@ -9216,7 +9142,7 @@
       <w:pPr>
         <w:pStyle w:val="Normal"/>
         <w:widowControl/>
-        <w:overflowPunct w:val="true"/>
+        <w:overflowPunct w:val="false"/>
         <w:bidi w:val="0"/>
         <w:spacing w:lineRule="auto" w:line="360" w:before="0" w:after="0"/>
         <w:ind w:left="720" w:hanging="0"/>
@@ -9227,14 +9153,16 @@
         </w:rPr>
       </w:pPr>
       <w:r>
-        <w:rPr/>
+        <w:rPr>
+          <w:lang w:val="en-IN"/>
+        </w:rPr>
       </w:r>
     </w:p>
     <w:p>
       <w:pPr>
         <w:pStyle w:val="Normal"/>
         <w:widowControl/>
-        <w:overflowPunct w:val="true"/>
+        <w:overflowPunct w:val="false"/>
         <w:bidi w:val="0"/>
         <w:spacing w:lineRule="auto" w:line="360" w:before="0" w:after="0"/>
         <w:ind w:left="720" w:hanging="0"/>
@@ -9245,14 +9173,16 @@
         </w:rPr>
       </w:pPr>
       <w:r>
-        <w:rPr/>
+        <w:rPr>
+          <w:lang w:val="en-IN"/>
+        </w:rPr>
       </w:r>
     </w:p>
     <w:p>
       <w:pPr>
         <w:pStyle w:val="Normal"/>
         <w:widowControl/>
-        <w:overflowPunct w:val="true"/>
+        <w:overflowPunct w:val="false"/>
         <w:bidi w:val="0"/>
         <w:spacing w:lineRule="auto" w:line="360" w:before="0" w:after="0"/>
         <w:ind w:left="720" w:hanging="0"/>
@@ -9263,14 +9193,16 @@
         </w:rPr>
       </w:pPr>
       <w:r>
-        <w:rPr/>
+        <w:rPr>
+          <w:lang w:val="en-IN"/>
+        </w:rPr>
       </w:r>
     </w:p>
     <w:p>
       <w:pPr>
         <w:pStyle w:val="Normal"/>
         <w:widowControl/>
-        <w:overflowPunct w:val="true"/>
+        <w:overflowPunct w:val="false"/>
         <w:bidi w:val="0"/>
         <w:spacing w:lineRule="auto" w:line="360" w:before="0" w:after="0"/>
         <w:ind w:left="720" w:hanging="0"/>
@@ -9281,14 +9213,16 @@
         </w:rPr>
       </w:pPr>
       <w:r>
-        <w:rPr/>
+        <w:rPr>
+          <w:lang w:val="en-IN"/>
+        </w:rPr>
       </w:r>
     </w:p>
     <w:p>
       <w:pPr>
         <w:pStyle w:val="Normal"/>
         <w:widowControl/>
-        <w:overflowPunct w:val="true"/>
+        <w:overflowPunct w:val="false"/>
         <w:bidi w:val="0"/>
         <w:spacing w:lineRule="auto" w:line="360" w:before="0" w:after="0"/>
         <w:ind w:left="720" w:hanging="0"/>
@@ -9299,14 +9233,16 @@
         </w:rPr>
       </w:pPr>
       <w:r>
-        <w:rPr/>
+        <w:rPr>
+          <w:lang w:val="en-IN"/>
+        </w:rPr>
       </w:r>
     </w:p>
     <w:p>
       <w:pPr>
         <w:pStyle w:val="Normal"/>
         <w:widowControl/>
-        <w:overflowPunct w:val="true"/>
+        <w:overflowPunct w:val="false"/>
         <w:bidi w:val="0"/>
         <w:spacing w:lineRule="auto" w:line="360" w:before="0" w:after="0"/>
         <w:ind w:left="720" w:hanging="0"/>
@@ -9317,14 +9253,16 @@
         </w:rPr>
       </w:pPr>
       <w:r>
-        <w:rPr/>
+        <w:rPr>
+          <w:lang w:val="en-IN"/>
+        </w:rPr>
       </w:r>
     </w:p>
     <w:p>
       <w:pPr>
         <w:pStyle w:val="Normal"/>
         <w:widowControl/>
-        <w:overflowPunct w:val="true"/>
+        <w:overflowPunct w:val="false"/>
         <w:bidi w:val="0"/>
         <w:spacing w:lineRule="auto" w:line="360" w:before="0" w:after="0"/>
         <w:ind w:left="720" w:hanging="0"/>
@@ -9335,14 +9273,16 @@
         </w:rPr>
       </w:pPr>
       <w:r>
-        <w:rPr/>
+        <w:rPr>
+          <w:lang w:val="en-IN"/>
+        </w:rPr>
       </w:r>
     </w:p>
     <w:p>
       <w:pPr>
         <w:pStyle w:val="Normal"/>
         <w:widowControl/>
-        <w:overflowPunct w:val="true"/>
+        <w:overflowPunct w:val="false"/>
         <w:bidi w:val="0"/>
         <w:spacing w:lineRule="auto" w:line="360" w:before="0" w:after="0"/>
         <w:ind w:left="720" w:hanging="0"/>
@@ -9353,14 +9293,16 @@
         </w:rPr>
       </w:pPr>
       <w:r>
-        <w:rPr/>
+        <w:rPr>
+          <w:lang w:val="en-IN"/>
+        </w:rPr>
       </w:r>
     </w:p>
     <w:p>
       <w:pPr>
         <w:pStyle w:val="Normal"/>
         <w:widowControl/>
-        <w:overflowPunct w:val="true"/>
+        <w:overflowPunct w:val="false"/>
         <w:bidi w:val="0"/>
         <w:spacing w:lineRule="auto" w:line="360" w:before="0" w:after="0"/>
         <w:ind w:left="720" w:hanging="0"/>
@@ -9371,7 +9313,9 @@
         </w:rPr>
       </w:pPr>
       <w:r>
-        <w:rPr/>
+        <w:rPr>
+          <w:lang w:val="en-IN"/>
+        </w:rPr>
       </w:r>
     </w:p>
     <w:p>
@@ -9420,7 +9364,13 @@
         </w:rPr>
       </w:pPr>
       <w:r>
-        <w:rPr/>
+        <w:rPr>
+          <w:b/>
+          <w:bCs/>
+          <w:i/>
+          <w:iCs/>
+          <w:lang w:val="en-IN"/>
+        </w:rPr>
       </w:r>
     </w:p>
     <w:p>
@@ -9463,7 +9413,9 @@
         </w:rPr>
       </w:pPr>
       <w:r>
-        <w:rPr/>
+        <w:rPr>
+          <w:lang w:val="en-IN"/>
+        </w:rPr>
       </w:r>
     </w:p>
     <w:p>
@@ -9565,7 +9517,9 @@
         </w:rPr>
       </w:pPr>
       <w:r>
-        <w:rPr/>
+        <w:rPr>
+          <w:lang w:val="en-IN"/>
+        </w:rPr>
       </w:r>
     </w:p>
     <w:p>
@@ -9622,7 +9576,11 @@
         </w:rPr>
       </w:pPr>
       <w:r>
-        <w:rPr/>
+        <w:rPr>
+          <w:b w:val="false"/>
+          <w:bCs w:val="false"/>
+          <w:lang w:val="en-IN"/>
+        </w:rPr>
       </w:r>
     </w:p>
     <w:p>
@@ -9841,7 +9799,16 @@
         </w:rPr>
       </w:pPr>
       <w:r>
-        <w:rPr/>
+        <w:rPr>
+          <w:b w:val="false"/>
+          <w:bCs w:val="false"/>
+          <w:i w:val="false"/>
+          <w:caps w:val="false"/>
+          <w:smallCaps w:val="false"/>
+          <w:color w:val="000000"/>
+          <w:spacing w:val="0"/>
+          <w:lang w:val="en-IN"/>
+        </w:rPr>
       </w:r>
     </w:p>
     <w:p>
@@ -9882,6 +9849,7 @@
         <w:jc w:val="both"/>
         <w:rPr>
           <w:b w:val="false"/>
+          <w:b w:val="false"/>
         </w:rPr>
       </w:pPr>
       <w:r>
@@ -9919,8 +9887,19 @@
           <w:spacing w:val="0"/>
           <w:lang w:val="en-IN"/>
         </w:rPr>
-        <w:t xml:space="preserve">Context </w:t>
-      </w:r>
+        <w:t xml:space="preserve">Context [31] in Android system provides an interface to global information related to the application’s environmnet e.g. app’s resources and classes and other operations like passing and receiving intents for launching activities.. The implementation of this class is provided by the Android system.  The constructor checks if the shape_model file for dlib is already present on the device storage or not, in case it is not present the model is downloaded from an external link and saved. For this operation permission  to access the internet and read/write permission to the storage is needed. It has already been set in the AndroidManifest file but might have to be set in the device settings. </w:t>
+      </w:r>
+    </w:p>
+    <w:p>
+      <w:pPr>
+        <w:pStyle w:val="Normal"/>
+        <w:tabs>
+          <w:tab w:val="left" w:pos="6720" w:leader="none"/>
+        </w:tabs>
+        <w:ind w:left="720" w:hanging="0"/>
+        <w:jc w:val="both"/>
+        <w:rPr/>
+      </w:pPr>
       <w:r>
         <w:rPr>
           <w:b w:val="false"/>
@@ -9932,83 +9911,7 @@
           <w:spacing w:val="0"/>
           <w:lang w:val="en-IN"/>
         </w:rPr>
-        <w:t>[31]</w:t>
-      </w:r>
-      <w:r>
-        <w:rPr>
-          <w:b w:val="false"/>
-          <w:bCs w:val="false"/>
-          <w:i w:val="false"/>
-          <w:caps w:val="false"/>
-          <w:smallCaps w:val="false"/>
-          <w:color w:val="000000"/>
-          <w:spacing w:val="0"/>
-          <w:lang w:val="en-IN"/>
-        </w:rPr>
-        <w:t xml:space="preserve"> in Android system provides an interface to global information related to the application’s environmnet e.g. app’s resources and classes and other operations like passing and receiving intents for launching activities.. The implementation of this class is provided by the Android system.  </w:t>
-      </w:r>
-      <w:r>
-        <w:rPr>
-          <w:b w:val="false"/>
-          <w:bCs w:val="false"/>
-          <w:i w:val="false"/>
-          <w:caps w:val="false"/>
-          <w:smallCaps w:val="false"/>
-          <w:color w:val="000000"/>
-          <w:spacing w:val="0"/>
-          <w:lang w:val="en-IN"/>
-        </w:rPr>
-        <w:t xml:space="preserve">The constructor checks if the shape_model file for dlib is already present on the device storage or not, in case it is not present the model is downloaded from an external link and saved. For this operation permission  to access the internet and read/write permission to the storage is needed. It has already been set in the AndroidManifest file but might have to be set in the device settings. </w:t>
-      </w:r>
-    </w:p>
-    <w:p>
-      <w:pPr>
-        <w:pStyle w:val="Normal"/>
-        <w:tabs>
-          <w:tab w:val="left" w:pos="6720" w:leader="none"/>
-        </w:tabs>
-        <w:ind w:left="720" w:hanging="0"/>
-        <w:jc w:val="both"/>
-        <w:rPr/>
-      </w:pPr>
-      <w:r>
-        <w:rPr>
-          <w:b w:val="false"/>
-          <w:bCs w:val="false"/>
-          <w:i w:val="false"/>
-          <w:caps w:val="false"/>
-          <w:smallCaps w:val="false"/>
-          <w:color w:val="000000"/>
-          <w:spacing w:val="0"/>
-          <w:lang w:val="en-IN"/>
-        </w:rPr>
-        <w:t>There are several different methods</w:t>
-      </w:r>
-      <w:r>
-        <w:rPr>
-          <w:b w:val="false"/>
-          <w:bCs w:val="false"/>
-          <w:i w:val="false"/>
-          <w:caps w:val="false"/>
-          <w:smallCaps w:val="false"/>
-          <w:color w:val="000000"/>
-          <w:spacing w:val="0"/>
-          <w:lang w:val="en-IN"/>
-        </w:rPr>
-        <w:t xml:space="preserve">  </w:t>
-      </w:r>
-      <w:r>
-        <w:rPr>
-          <w:b w:val="false"/>
-          <w:bCs w:val="false"/>
-          <w:i w:val="false"/>
-          <w:caps w:val="false"/>
-          <w:smallCaps w:val="false"/>
-          <w:color w:val="000000"/>
-          <w:spacing w:val="0"/>
-          <w:lang w:val="en-IN"/>
-        </w:rPr>
-        <w:t>implemented in the class for detecting faces using OpenCV as well as dlib seperatly, the method being activley used in the current implementation is</w:t>
+        <w:t>There are several different methods  implemented in the class for detecting faces using OpenCV as well as dlib seperatly, the method being activley used in the current implementation is</w:t>
       </w:r>
     </w:p>
     <w:p>
@@ -10107,33 +10010,7 @@
           <w:spacing w:val="0"/>
           <w:lang w:val="en-IN"/>
         </w:rPr>
-        <w:t xml:space="preserve">The method takes in a bitmap image </w:t>
-      </w:r>
-      <w:r>
-        <w:rPr>
-          <w:b w:val="false"/>
-          <w:bCs w:val="false"/>
-          <w:i w:val="false"/>
-          <w:caps w:val="false"/>
-          <w:smallCaps w:val="false"/>
-          <w:color w:val="000000"/>
-          <w:spacing w:val="0"/>
-          <w:lang w:val="en-IN"/>
-        </w:rPr>
-        <w:t>and</w:t>
-      </w:r>
-      <w:r>
-        <w:rPr>
-          <w:b w:val="false"/>
-          <w:bCs w:val="false"/>
-          <w:i w:val="false"/>
-          <w:caps w:val="false"/>
-          <w:smallCaps w:val="false"/>
-          <w:color w:val="000000"/>
-          <w:spacing w:val="0"/>
-          <w:lang w:val="en-IN"/>
-        </w:rPr>
-        <w:t xml:space="preserve"> identifies the face in the image and then detects landmarks on the detected face. As per the dlib documentation landmark points labeled between 49 to 68 correspond to lips on the face. For out application these points are the ones in focus so the method only extracts these points and adds them to an array-list  named landmarkPoints. This function only return the bitmap with an overlay of the detected landmark points. The interface to get landmarkPoints is provided by the method:</w:t>
+        <w:t>The method takes in a bitmap image and identifies the face in the image and then detects landmarks on the detected face. As per the dlib documentation landmark points labeled between 49 to 68 correspond to lips on the face. For out application these points are the ones in focus so the method only extracts these points and adds them to an array-list  named landmarkPoints. This function only return the bitmap with an overlay of the detected landmark points. The interface to get landmarkPoints is provided by the method:</w:t>
       </w:r>
     </w:p>
     <w:p>
@@ -10457,7 +10334,16 @@
         </w:rPr>
       </w:pPr>
       <w:r>
-        <w:rPr/>
+        <w:rPr>
+          <w:b w:val="false"/>
+          <w:bCs w:val="false"/>
+          <w:i w:val="false"/>
+          <w:caps w:val="false"/>
+          <w:smallCaps w:val="false"/>
+          <w:color w:val="000000"/>
+          <w:spacing w:val="0"/>
+          <w:lang w:val="en-IN"/>
+        </w:rPr>
       </w:r>
     </w:p>
     <w:p>
@@ -10509,20 +10395,7 @@
           <w:spacing w:val="0"/>
           <w:lang w:val="en-IN"/>
         </w:rPr>
-        <w:t xml:space="preserve">The sender class is a ROS class for publishing data to topics on  ROS network. The class has a simple constructor that does not take any external parameters and intilizes the names of the topics on which the data is to be published. </w:t>
-      </w:r>
-      <w:r>
-        <w:rPr>
-          <w:b w:val="false"/>
-          <w:bCs w:val="false"/>
-          <w:i w:val="false"/>
-          <w:caps w:val="false"/>
-          <w:smallCaps w:val="false"/>
-          <w:color w:val="000000"/>
-          <w:spacing w:val="0"/>
-          <w:lang w:val="en-IN"/>
-        </w:rPr>
-        <w:t>The topic is set to “</w:t>
+        <w:t>The sender class is a ROS class for publishing data to topics on  ROS network. The class has a simple constructor that does not take any external parameters and intilizes the names of the topics on which the data is to be published. The topic is set to “</w:t>
       </w:r>
       <w:r>
         <w:rPr>
@@ -10563,59 +10436,7 @@
           <w:spacing w:val="0"/>
           <w:lang w:val="en-IN"/>
         </w:rPr>
-        <w:t xml:space="preserve">The publisher </w:t>
-      </w:r>
-      <w:r>
-        <w:rPr>
-          <w:b w:val="false"/>
-          <w:bCs w:val="false"/>
-          <w:i w:val="false"/>
-          <w:caps w:val="false"/>
-          <w:smallCaps w:val="false"/>
-          <w:color w:val="000000"/>
-          <w:spacing w:val="0"/>
-          <w:lang w:val="en-IN"/>
-        </w:rPr>
-        <w:t xml:space="preserve">object </w:t>
-      </w:r>
-      <w:r>
-        <w:rPr>
-          <w:b w:val="false"/>
-          <w:bCs w:val="false"/>
-          <w:i w:val="false"/>
-          <w:caps w:val="false"/>
-          <w:smallCaps w:val="false"/>
-          <w:color w:val="000000"/>
-          <w:spacing w:val="0"/>
-          <w:lang w:val="en-IN"/>
-        </w:rPr>
-        <w:t xml:space="preserve">for </w:t>
-      </w:r>
-      <w:r>
-        <w:rPr>
-          <w:b w:val="false"/>
-          <w:bCs w:val="false"/>
-          <w:i w:val="false"/>
-          <w:caps w:val="false"/>
-          <w:smallCaps w:val="false"/>
-          <w:color w:val="000000"/>
-          <w:spacing w:val="0"/>
-          <w:lang w:val="en-IN"/>
-        </w:rPr>
-        <w:t>compressed images</w:t>
-      </w:r>
-      <w:r>
-        <w:rPr>
-          <w:b w:val="false"/>
-          <w:bCs w:val="false"/>
-          <w:i w:val="false"/>
-          <w:caps w:val="false"/>
-          <w:smallCaps w:val="false"/>
-          <w:color w:val="000000"/>
-          <w:spacing w:val="0"/>
-          <w:lang w:val="en-IN"/>
-        </w:rPr>
-        <w:t xml:space="preserve"> is defined as:</w:t>
+        <w:t>The publisher object for compressed images is defined as:</w:t>
       </w:r>
     </w:p>
     <w:p>
@@ -10703,46 +10524,7 @@
           <w:spacing w:val="0"/>
           <w:lang w:val="en-IN"/>
         </w:rPr>
-        <w:t xml:space="preserve">Sensor_msgs/CompressedImage.msg </w:t>
-      </w:r>
-      <w:r>
-        <w:rPr>
-          <w:b w:val="false"/>
-          <w:bCs w:val="false"/>
-          <w:i w:val="false"/>
-          <w:caps w:val="false"/>
-          <w:smallCaps w:val="false"/>
-          <w:color w:val="000000"/>
-          <w:spacing w:val="0"/>
-          <w:lang w:val="en-IN"/>
-        </w:rPr>
-        <w:t xml:space="preserve">[32] </w:t>
-      </w:r>
-      <w:r>
-        <w:rPr>
-          <w:b w:val="false"/>
-          <w:bCs w:val="false"/>
-          <w:i w:val="false"/>
-          <w:caps w:val="false"/>
-          <w:smallCaps w:val="false"/>
-          <w:color w:val="000000"/>
-          <w:spacing w:val="0"/>
-          <w:lang w:val="en-IN"/>
-        </w:rPr>
-        <w:t xml:space="preserve">is a message type defined by the ROS system that deals with transferring different formats of compressed images, in a typical ros system this is used to handle data from on-board cameras on a robot. </w:t>
-      </w:r>
-      <w:r>
-        <w:rPr>
-          <w:b w:val="false"/>
-          <w:bCs w:val="false"/>
-          <w:i w:val="false"/>
-          <w:caps w:val="false"/>
-          <w:smallCaps w:val="false"/>
-          <w:color w:val="000000"/>
-          <w:spacing w:val="0"/>
-          <w:lang w:val="en-IN"/>
-        </w:rPr>
-        <w:t>The message body is defined to contain a Header, fornat of the image in string format, currently supported formats are jpeg and png, a data buffer of type uint8[] to contain the image data.</w:t>
+        <w:t>Sensor_msgs/CompressedImage.msg [32] is a message type defined by the ROS system that deals with transferring different formats of compressed images, in a typical ros system this is used to handle data from on-board cameras on a robot. The message body is defined to contain a Header, fornat of the image in string format, currently supported formats are jpeg and png, a data buffer of type uint8[] to contain the image data.</w:t>
       </w:r>
     </w:p>
     <w:p>
@@ -10765,8 +10547,12 @@
       </w:pPr>
       <w:r>
         <w:rPr>
-          <w:b w:val="false"/>
-          <w:bCs w:val="false"/>
+          <w:i w:val="false"/>
+          <w:caps w:val="false"/>
+          <w:smallCaps w:val="false"/>
+          <w:color w:val="000000"/>
+          <w:spacing w:val="0"/>
+          <w:lang w:val="en-IN"/>
         </w:rPr>
       </w:r>
     </w:p>
@@ -10846,7 +10632,18 @@
         </w:rPr>
       </w:pPr>
       <w:r>
-        <w:rPr/>
+        <w:rPr>
+          <w:rFonts w:ascii="DejaVu Sans Mono" w:hAnsi="DejaVu Sans Mono"/>
+          <w:b w:val="false"/>
+          <w:bCs w:val="false"/>
+          <w:i w:val="false"/>
+          <w:caps w:val="false"/>
+          <w:smallCaps w:val="false"/>
+          <w:color w:val="000000"/>
+          <w:spacing w:val="0"/>
+          <w:sz w:val="18"/>
+          <w:lang w:val="en-IN"/>
+        </w:rPr>
       </w:r>
     </w:p>
     <w:p>
@@ -11078,7 +10875,13 @@
         </w:rPr>
       </w:pPr>
       <w:r>
-        <w:rPr/>
+        <w:rPr>
+          <w:b/>
+          <w:bCs/>
+          <w:i/>
+          <w:iCs/>
+          <w:lang w:val="en-IN"/>
+        </w:rPr>
       </w:r>
     </w:p>
     <w:p>
@@ -11115,15 +10918,7 @@
           <w:bCs/>
           <w:lang w:val="en-IN"/>
         </w:rPr>
-        <w:t xml:space="preserve">5.1 </w:t>
-      </w:r>
-      <w:r>
-        <w:rPr>
-          <w:b/>
-          <w:bCs/>
-          <w:lang w:val="en-IN"/>
-        </w:rPr>
-        <w:t>UI development</w:t>
+        <w:t>5.1 UI development</w:t>
       </w:r>
     </w:p>
     <w:p>
@@ -11141,14 +10936,7 @@
           <w:b w:val="false"/>
           <w:bCs w:val="false"/>
         </w:rPr>
-        <w:t xml:space="preserve">The android system draws the user interface from xml files placed in the resources/layout directory.  </w:t>
-      </w:r>
-      <w:r>
-        <w:rPr>
-          <w:b w:val="false"/>
-          <w:bCs w:val="false"/>
-        </w:rPr>
-        <w:t>XML is the abbreviation for eXtensible Markup Language and is defined by www consortium’s XML specs and several others, this markup language is meant to be both human and machine readable.</w:t>
+        <w:t>The android system draws the user interface from xml files placed in the resources/layout directory.  XML is the abbreviation for eXtensible Markup Language and is defined by www consortium’s XML specs and several others, this markup language is meant to be both human and machine readable.</w:t>
       </w:r>
     </w:p>
     <w:p>
@@ -11227,35 +11015,30 @@
       <w:pPr>
         <w:pStyle w:val="Normal"/>
         <w:jc w:val="both"/>
-        <w:rPr>
-          <w:b w:val="false"/>
+        <w:rPr/>
+      </w:pPr>
+      <w:bookmarkStart w:id="36" w:name="__DdeLink__1227_12274165"/>
+      <w:r>
+        <w:rPr>
           <w:b w:val="false"/>
           <w:bCs w:val="false"/>
         </w:rPr>
-      </w:pPr>
+        <w:t xml:space="preserve">A button is provided inside a LinearLayout and gives the user control over starting and </w:t>
+      </w:r>
       <w:r>
         <w:rPr>
           <w:b w:val="false"/>
           <w:bCs w:val="false"/>
         </w:rPr>
-        <w:t>A button is provided inside a LinearLayout and gives the user control over starting and stoping the detection process.</w:t>
-      </w:r>
-    </w:p>
-    <w:p>
-      <w:pPr>
-        <w:pStyle w:val="Normal"/>
-        <w:jc w:val="both"/>
-        <w:rPr>
-          <w:b w:val="false"/>
+        <w:t>stopping</w:t>
+      </w:r>
+      <w:bookmarkEnd w:id="36"/>
+      <w:r>
+        <w:rPr>
           <w:b w:val="false"/>
           <w:bCs w:val="false"/>
         </w:rPr>
-      </w:pPr>
-      <w:r>
-        <w:rPr>
-          <w:b w:val="false"/>
-          <w:bCs w:val="false"/>
-        </w:rPr>
+        <w:t xml:space="preserve"> the detection process.</w:t>
       </w:r>
     </w:p>
     <w:p>
@@ -11266,34 +11049,65 @@
           <w:b/>
           <w:b/>
           <w:bCs/>
-        </w:rPr>
-      </w:pPr>
-      <w:r>
-        <w:rPr>
+          <w:lang w:val="en-IN"/>
+        </w:rPr>
+      </w:pPr>
+      <w:r>
+        <w:rPr/>
+      </w:r>
+    </w:p>
+    <w:p>
+      <w:pPr>
+        <w:pStyle w:val="Normal"/>
+        <w:jc w:val="both"/>
+        <w:rPr>
+          <w:b/>
           <w:b/>
           <w:bCs/>
-          <w:lang w:val="en-IN"/>
-        </w:rPr>
-        <w:t>5.2 Code Insights</w:t>
-      </w:r>
-    </w:p>
-    <w:p>
-      <w:pPr>
-        <w:pStyle w:val="Normal"/>
-        <w:jc w:val="both"/>
-        <w:rPr/>
-      </w:pPr>
-      <w:r>
-        <w:rPr>
-          <w:lang w:val="en-IN"/>
-        </w:rPr>
-        <w:t xml:space="preserve">5.3 </w:t>
-      </w:r>
-      <w:r>
-        <w:rPr>
-          <w:lang w:val="en-IN"/>
-        </w:rPr>
-        <w:t>Performance improvements.</w:t>
+        </w:rPr>
+      </w:pPr>
+      <w:r>
+        <w:rPr>
+          <w:b/>
+          <w:bCs/>
+          <w:lang w:val="en-IN"/>
+        </w:rPr>
+        <w:t>5.</w:t>
+      </w:r>
+      <w:r>
+        <w:rPr>
+          <w:b/>
+          <w:bCs/>
+          <w:lang w:val="en-IN"/>
+        </w:rPr>
+        <w:t>2</w:t>
+      </w:r>
+      <w:r>
+        <w:rPr>
+          <w:b/>
+          <w:bCs/>
+          <w:lang w:val="en-IN"/>
+        </w:rPr>
+        <w:t xml:space="preserve"> Performance improvements</w:t>
+      </w:r>
+    </w:p>
+    <w:p>
+      <w:pPr>
+        <w:pStyle w:val="Normal"/>
+        <w:jc w:val="both"/>
+        <w:rPr>
+          <w:b/>
+          <w:b/>
+          <w:bCs/>
+        </w:rPr>
+      </w:pPr>
+      <w:r>
+        <w:rPr>
+          <w:b w:val="false"/>
+          <w:bCs w:val="false"/>
+          <w:lang w:val="en-IN"/>
+        </w:rPr>
+        <w:t>With the normal implementation at the time of application’s development the average frame rate without any image processing was 23-25 FPS, and with the undelaying image processing algorithms running the frame rate dropped to 3-4 FPS. This frame rate is not enough for performing lip reading or speech processing.</w:t>
       </w:r>
     </w:p>
     <w:p>
@@ -11672,7 +11486,7 @@
     <w:r>
       <w:fldChar w:fldCharType="separate"/>
     </w:r>
-    <w:bookmarkStart w:id="16" w:name="__Fieldmark__823_387883865"/>
+    <w:bookmarkStart w:id="16" w:name="__Fieldmark__644_12274165"/>
     <w:r>
       <w:rPr/>
     </w:r>
@@ -11682,12 +11496,13 @@
     <w:r>
       <w:fldChar w:fldCharType="end"/>
     </w:r>
-    <w:bookmarkStart w:id="17" w:name="__Fieldmark__824_1915675405"/>
-    <w:bookmarkStart w:id="18" w:name="__Fieldmark__824_1215849329"/>
-    <w:bookmarkStart w:id="19" w:name="__Fieldmark__834_716043072"/>
-    <w:bookmarkStart w:id="20" w:name="__Fieldmark__824_1879786276"/>
-    <w:bookmarkStart w:id="21" w:name="__Fieldmark__824_1281460218"/>
-    <w:bookmarkStart w:id="22" w:name="__Fieldmark__824_5807852"/>
+    <w:bookmarkStart w:id="17" w:name="__Fieldmark__824_5807852"/>
+    <w:bookmarkStart w:id="18" w:name="__Fieldmark__824_1281460218"/>
+    <w:bookmarkStart w:id="19" w:name="__Fieldmark__824_1879786276"/>
+    <w:bookmarkStart w:id="20" w:name="__Fieldmark__834_716043072"/>
+    <w:bookmarkStart w:id="21" w:name="__Fieldmark__824_1215849329"/>
+    <w:bookmarkStart w:id="22" w:name="__Fieldmark__824_1915675405"/>
+    <w:bookmarkStart w:id="23" w:name="__Fieldmark__823_387883865"/>
     <w:bookmarkEnd w:id="16"/>
     <w:bookmarkEnd w:id="17"/>
     <w:bookmarkEnd w:id="18"/>
@@ -11695,6 +11510,7 @@
     <w:bookmarkEnd w:id="20"/>
     <w:bookmarkEnd w:id="21"/>
     <w:bookmarkEnd w:id="22"/>
+    <w:bookmarkEnd w:id="23"/>
     <w:r>
       <w:rPr/>
       <w:t>Table of Figures</w:t>
@@ -11734,7 +11550,7 @@
     <w:r>
       <w:fldChar w:fldCharType="separate"/>
     </w:r>
-    <w:bookmarkStart w:id="23" w:name="__Fieldmark__845_387883865"/>
+    <w:bookmarkStart w:id="24" w:name="__Fieldmark__669_12274165"/>
     <w:r>
       <w:rPr/>
     </w:r>
@@ -11744,19 +11560,21 @@
     <w:r>
       <w:fldChar w:fldCharType="end"/>
     </w:r>
-    <w:bookmarkStart w:id="24" w:name="__Fieldmark__840_1915675405"/>
-    <w:bookmarkStart w:id="25" w:name="__Fieldmark__834_1215849329"/>
-    <w:bookmarkStart w:id="26" w:name="__Fieldmark__838_716043072"/>
+    <w:bookmarkStart w:id="25" w:name="__Fieldmark__843_5807852"/>
+    <w:bookmarkStart w:id="26" w:name="__Fieldmark__837_1281460218"/>
     <w:bookmarkStart w:id="27" w:name="__Fieldmark__831_1879786276"/>
-    <w:bookmarkStart w:id="28" w:name="__Fieldmark__837_1281460218"/>
-    <w:bookmarkStart w:id="29" w:name="__Fieldmark__843_5807852"/>
-    <w:bookmarkEnd w:id="23"/>
+    <w:bookmarkStart w:id="28" w:name="__Fieldmark__838_716043072"/>
+    <w:bookmarkStart w:id="29" w:name="__Fieldmark__834_1215849329"/>
+    <w:bookmarkStart w:id="30" w:name="__Fieldmark__840_1915675405"/>
+    <w:bookmarkStart w:id="31" w:name="__Fieldmark__845_387883865"/>
     <w:bookmarkEnd w:id="24"/>
     <w:bookmarkEnd w:id="25"/>
     <w:bookmarkEnd w:id="26"/>
     <w:bookmarkEnd w:id="27"/>
     <w:bookmarkEnd w:id="28"/>
     <w:bookmarkEnd w:id="29"/>
+    <w:bookmarkEnd w:id="30"/>
+    <w:bookmarkEnd w:id="31"/>
     <w:r>
       <w:rPr/>
       <w:t>Abbreviations</w:t>
@@ -11832,7 +11650,7 @@
       <w:fldChar w:fldCharType="separate"/>
     </w:r>
     <w:r>
-      <w:t>20</w:t>
+      <w:t>24</w:t>
     </w:r>
     <w:r>
       <w:fldChar w:fldCharType="end"/>
@@ -11851,7 +11669,7 @@
     <w:r>
       <w:fldChar w:fldCharType="separate"/>
     </w:r>
-    <w:bookmarkStart w:id="34" w:name="__Fieldmark__1231_387883865"/>
+    <w:bookmarkStart w:id="37" w:name="__Fieldmark__1122_12274165"/>
     <w:r>
       <w:rPr/>
     </w:r>
@@ -11861,19 +11679,21 @@
     <w:r>
       <w:fldChar w:fldCharType="end"/>
     </w:r>
-    <w:bookmarkStart w:id="35" w:name="__Fieldmark__1173_1915675405"/>
-    <w:bookmarkStart w:id="36" w:name="__Fieldmark__1178_1215849329"/>
-    <w:bookmarkStart w:id="37" w:name="__Fieldmark__1293_716043072"/>
-    <w:bookmarkStart w:id="38" w:name="__Fieldmark__1110_1879786276"/>
+    <w:bookmarkStart w:id="38" w:name="__Fieldmark__1222_5807852"/>
     <w:bookmarkStart w:id="39" w:name="__Fieldmark__1174_1281460218"/>
-    <w:bookmarkStart w:id="40" w:name="__Fieldmark__1222_5807852"/>
-    <w:bookmarkEnd w:id="34"/>
-    <w:bookmarkEnd w:id="35"/>
-    <w:bookmarkEnd w:id="36"/>
+    <w:bookmarkStart w:id="40" w:name="__Fieldmark__1110_1879786276"/>
+    <w:bookmarkStart w:id="41" w:name="__Fieldmark__1293_716043072"/>
+    <w:bookmarkStart w:id="42" w:name="__Fieldmark__1178_1215849329"/>
+    <w:bookmarkStart w:id="43" w:name="__Fieldmark__1173_1915675405"/>
+    <w:bookmarkStart w:id="44" w:name="__Fieldmark__1231_387883865"/>
     <w:bookmarkEnd w:id="37"/>
     <w:bookmarkEnd w:id="38"/>
     <w:bookmarkEnd w:id="39"/>
     <w:bookmarkEnd w:id="40"/>
+    <w:bookmarkEnd w:id="41"/>
+    <w:bookmarkEnd w:id="42"/>
+    <w:bookmarkEnd w:id="43"/>
+    <w:bookmarkEnd w:id="44"/>
     <w:r>
       <w:rPr/>
       <w:t xml:space="preserve">5: </w:t>
@@ -11887,7 +11707,7 @@
     <w:r>
       <w:fldChar w:fldCharType="separate"/>
     </w:r>
-    <w:bookmarkStart w:id="41" w:name="__Fieldmark__1252_387883865"/>
+    <w:bookmarkStart w:id="45" w:name="__Fieldmark__1146_12274165"/>
     <w:r>
       <w:rPr/>
     </w:r>
@@ -11897,19 +11717,21 @@
     <w:r>
       <w:fldChar w:fldCharType="end"/>
     </w:r>
-    <w:bookmarkStart w:id="42" w:name="__Fieldmark__1188_1915675405"/>
-    <w:bookmarkStart w:id="43" w:name="__Fieldmark__1187_1215849329"/>
-    <w:bookmarkStart w:id="44" w:name="__Fieldmark__1297_716043072"/>
-    <w:bookmarkStart w:id="45" w:name="__Fieldmark__1116_1879786276"/>
-    <w:bookmarkStart w:id="46" w:name="__Fieldmark__1186_1281460218"/>
-    <w:bookmarkStart w:id="47" w:name="__Fieldmark__1240_5807852"/>
-    <w:bookmarkEnd w:id="41"/>
-    <w:bookmarkEnd w:id="42"/>
-    <w:bookmarkEnd w:id="43"/>
-    <w:bookmarkEnd w:id="44"/>
+    <w:bookmarkStart w:id="46" w:name="__Fieldmark__1240_5807852"/>
+    <w:bookmarkStart w:id="47" w:name="__Fieldmark__1186_1281460218"/>
+    <w:bookmarkStart w:id="48" w:name="__Fieldmark__1116_1879786276"/>
+    <w:bookmarkStart w:id="49" w:name="__Fieldmark__1297_716043072"/>
+    <w:bookmarkStart w:id="50" w:name="__Fieldmark__1187_1215849329"/>
+    <w:bookmarkStart w:id="51" w:name="__Fieldmark__1188_1915675405"/>
+    <w:bookmarkStart w:id="52" w:name="__Fieldmark__1252_387883865"/>
     <w:bookmarkEnd w:id="45"/>
     <w:bookmarkEnd w:id="46"/>
     <w:bookmarkEnd w:id="47"/>
+    <w:bookmarkEnd w:id="48"/>
+    <w:bookmarkEnd w:id="49"/>
+    <w:bookmarkEnd w:id="50"/>
+    <w:bookmarkEnd w:id="51"/>
+    <w:bookmarkEnd w:id="52"/>
     <w:r>
       <w:rPr/>
       <w:t>Application Development and Challenges</w:t>
@@ -11953,7 +11775,7 @@
     <w:r>
       <w:fldChar w:fldCharType="separate"/>
     </w:r>
-    <w:bookmarkStart w:id="48" w:name="__Fieldmark__1275_387883865"/>
+    <w:bookmarkStart w:id="53" w:name="__Fieldmark__1172_12274165"/>
     <w:r>
       <w:rPr/>
     </w:r>
@@ -11963,19 +11785,21 @@
     <w:r>
       <w:fldChar w:fldCharType="end"/>
     </w:r>
-    <w:bookmarkStart w:id="49" w:name="__Fieldmark__1205_1915675405"/>
-    <w:bookmarkStart w:id="50" w:name="__Fieldmark__1198_1215849329"/>
-    <w:bookmarkStart w:id="51" w:name="__Fieldmark__1302_716043072"/>
-    <w:bookmarkStart w:id="52" w:name="__Fieldmark__1124_1879786276"/>
-    <w:bookmarkStart w:id="53" w:name="__Fieldmark__1200_1281460218"/>
     <w:bookmarkStart w:id="54" w:name="__Fieldmark__1260_5807852"/>
-    <w:bookmarkEnd w:id="48"/>
-    <w:bookmarkEnd w:id="49"/>
-    <w:bookmarkEnd w:id="50"/>
-    <w:bookmarkEnd w:id="51"/>
-    <w:bookmarkEnd w:id="52"/>
+    <w:bookmarkStart w:id="55" w:name="__Fieldmark__1200_1281460218"/>
+    <w:bookmarkStart w:id="56" w:name="__Fieldmark__1124_1879786276"/>
+    <w:bookmarkStart w:id="57" w:name="__Fieldmark__1302_716043072"/>
+    <w:bookmarkStart w:id="58" w:name="__Fieldmark__1198_1215849329"/>
+    <w:bookmarkStart w:id="59" w:name="__Fieldmark__1205_1915675405"/>
+    <w:bookmarkStart w:id="60" w:name="__Fieldmark__1275_387883865"/>
     <w:bookmarkEnd w:id="53"/>
     <w:bookmarkEnd w:id="54"/>
+    <w:bookmarkEnd w:id="55"/>
+    <w:bookmarkEnd w:id="56"/>
+    <w:bookmarkEnd w:id="57"/>
+    <w:bookmarkEnd w:id="58"/>
+    <w:bookmarkEnd w:id="59"/>
+    <w:bookmarkEnd w:id="60"/>
     <w:r>
       <w:rPr/>
       <w:t xml:space="preserve">4: </w:t>
@@ -11989,7 +11813,7 @@
     <w:r>
       <w:fldChar w:fldCharType="separate"/>
     </w:r>
-    <w:bookmarkStart w:id="55" w:name="__Fieldmark__1296_387883865"/>
+    <w:bookmarkStart w:id="61" w:name="__Fieldmark__1196_12274165"/>
     <w:r>
       <w:rPr/>
     </w:r>
@@ -11999,19 +11823,21 @@
     <w:r>
       <w:fldChar w:fldCharType="end"/>
     </w:r>
-    <w:bookmarkStart w:id="56" w:name="__Fieldmark__1220_1915675405"/>
-    <w:bookmarkStart w:id="57" w:name="__Fieldmark__1207_1215849329"/>
-    <w:bookmarkStart w:id="58" w:name="__Fieldmark__1306_716043072"/>
-    <w:bookmarkStart w:id="59" w:name="__Fieldmark__1130_1879786276"/>
-    <w:bookmarkStart w:id="60" w:name="__Fieldmark__1212_1281460218"/>
-    <w:bookmarkStart w:id="61" w:name="__Fieldmark__1278_5807852"/>
-    <w:bookmarkEnd w:id="55"/>
-    <w:bookmarkEnd w:id="56"/>
-    <w:bookmarkEnd w:id="57"/>
-    <w:bookmarkEnd w:id="58"/>
-    <w:bookmarkEnd w:id="59"/>
-    <w:bookmarkEnd w:id="60"/>
+    <w:bookmarkStart w:id="62" w:name="__Fieldmark__1278_5807852"/>
+    <w:bookmarkStart w:id="63" w:name="__Fieldmark__1212_1281460218"/>
+    <w:bookmarkStart w:id="64" w:name="__Fieldmark__1130_1879786276"/>
+    <w:bookmarkStart w:id="65" w:name="__Fieldmark__1306_716043072"/>
+    <w:bookmarkStart w:id="66" w:name="__Fieldmark__1207_1215849329"/>
+    <w:bookmarkStart w:id="67" w:name="__Fieldmark__1220_1915675405"/>
+    <w:bookmarkStart w:id="68" w:name="__Fieldmark__1296_387883865"/>
     <w:bookmarkEnd w:id="61"/>
+    <w:bookmarkEnd w:id="62"/>
+    <w:bookmarkEnd w:id="63"/>
+    <w:bookmarkEnd w:id="64"/>
+    <w:bookmarkEnd w:id="65"/>
+    <w:bookmarkEnd w:id="66"/>
+    <w:bookmarkEnd w:id="67"/>
+    <w:bookmarkEnd w:id="68"/>
     <w:r>
       <w:rPr/>
       <w:t>Architecture Design</w:t>
@@ -12029,7 +11855,7 @@
       <w:fldChar w:fldCharType="separate"/>
     </w:r>
     <w:r>
-      <w:t>19</w:t>
+      <w:t>23</w:t>
     </w:r>
     <w:r>
       <w:fldChar w:fldCharType="end"/>
@@ -13295,7 +13121,7 @@
     <w:rsid w:val="00e255fa"/>
     <w:pPr>
       <w:widowControl/>
-      <w:overflowPunct w:val="true"/>
+      <w:overflowPunct w:val="false"/>
       <w:bidi w:val="0"/>
       <w:spacing w:lineRule="auto" w:line="360" w:before="0" w:after="0"/>
       <w:jc w:val="left"/>
@@ -14700,6 +14526,258 @@
   </w:style>
   <w:style w:type="character" w:styleId="ListLabel159">
     <w:name w:val="ListLabel 159"/>
+    <w:qFormat/>
+    <w:rPr>
+      <w:rFonts w:cs="OpenSymbol"/>
+    </w:rPr>
+  </w:style>
+  <w:style w:type="character" w:styleId="ListLabel160">
+    <w:name w:val="ListLabel 160"/>
+    <w:qFormat/>
+    <w:rPr>
+      <w:rFonts w:cs="Symbol"/>
+    </w:rPr>
+  </w:style>
+  <w:style w:type="character" w:styleId="ListLabel161">
+    <w:name w:val="ListLabel 161"/>
+    <w:qFormat/>
+    <w:rPr>
+      <w:rFonts w:cs="Courier New"/>
+    </w:rPr>
+  </w:style>
+  <w:style w:type="character" w:styleId="ListLabel162">
+    <w:name w:val="ListLabel 162"/>
+    <w:qFormat/>
+    <w:rPr>
+      <w:rFonts w:cs="Wingdings"/>
+    </w:rPr>
+  </w:style>
+  <w:style w:type="character" w:styleId="ListLabel163">
+    <w:name w:val="ListLabel 163"/>
+    <w:qFormat/>
+    <w:rPr>
+      <w:rFonts w:cs="Symbol"/>
+    </w:rPr>
+  </w:style>
+  <w:style w:type="character" w:styleId="ListLabel164">
+    <w:name w:val="ListLabel 164"/>
+    <w:qFormat/>
+    <w:rPr>
+      <w:rFonts w:cs="Courier New"/>
+    </w:rPr>
+  </w:style>
+  <w:style w:type="character" w:styleId="ListLabel165">
+    <w:name w:val="ListLabel 165"/>
+    <w:qFormat/>
+    <w:rPr>
+      <w:rFonts w:cs="Wingdings"/>
+    </w:rPr>
+  </w:style>
+  <w:style w:type="character" w:styleId="ListLabel166">
+    <w:name w:val="ListLabel 166"/>
+    <w:qFormat/>
+    <w:rPr>
+      <w:rFonts w:cs="Symbol"/>
+    </w:rPr>
+  </w:style>
+  <w:style w:type="character" w:styleId="ListLabel167">
+    <w:name w:val="ListLabel 167"/>
+    <w:qFormat/>
+    <w:rPr>
+      <w:rFonts w:cs="Courier New"/>
+    </w:rPr>
+  </w:style>
+  <w:style w:type="character" w:styleId="ListLabel168">
+    <w:name w:val="ListLabel 168"/>
+    <w:qFormat/>
+    <w:rPr>
+      <w:rFonts w:cs="Wingdings"/>
+    </w:rPr>
+  </w:style>
+  <w:style w:type="character" w:styleId="ListLabel169">
+    <w:name w:val="ListLabel 169"/>
+    <w:qFormat/>
+    <w:rPr>
+      <w:rFonts w:cs="Symbol"/>
+    </w:rPr>
+  </w:style>
+  <w:style w:type="character" w:styleId="ListLabel170">
+    <w:name w:val="ListLabel 170"/>
+    <w:qFormat/>
+    <w:rPr>
+      <w:rFonts w:cs="Courier New"/>
+    </w:rPr>
+  </w:style>
+  <w:style w:type="character" w:styleId="ListLabel171">
+    <w:name w:val="ListLabel 171"/>
+    <w:qFormat/>
+    <w:rPr>
+      <w:rFonts w:cs="Wingdings"/>
+    </w:rPr>
+  </w:style>
+  <w:style w:type="character" w:styleId="ListLabel172">
+    <w:name w:val="ListLabel 172"/>
+    <w:qFormat/>
+    <w:rPr>
+      <w:rFonts w:cs="Symbol"/>
+    </w:rPr>
+  </w:style>
+  <w:style w:type="character" w:styleId="ListLabel173">
+    <w:name w:val="ListLabel 173"/>
+    <w:qFormat/>
+    <w:rPr>
+      <w:rFonts w:cs="Courier New"/>
+    </w:rPr>
+  </w:style>
+  <w:style w:type="character" w:styleId="ListLabel174">
+    <w:name w:val="ListLabel 174"/>
+    <w:qFormat/>
+    <w:rPr>
+      <w:rFonts w:cs="Wingdings"/>
+    </w:rPr>
+  </w:style>
+  <w:style w:type="character" w:styleId="ListLabel175">
+    <w:name w:val="ListLabel 175"/>
+    <w:qFormat/>
+    <w:rPr>
+      <w:rFonts w:cs="Symbol"/>
+    </w:rPr>
+  </w:style>
+  <w:style w:type="character" w:styleId="ListLabel176">
+    <w:name w:val="ListLabel 176"/>
+    <w:qFormat/>
+    <w:rPr>
+      <w:rFonts w:cs="Courier New"/>
+    </w:rPr>
+  </w:style>
+  <w:style w:type="character" w:styleId="ListLabel177">
+    <w:name w:val="ListLabel 177"/>
+    <w:qFormat/>
+    <w:rPr>
+      <w:rFonts w:cs="Wingdings"/>
+    </w:rPr>
+  </w:style>
+  <w:style w:type="character" w:styleId="ListLabel178">
+    <w:name w:val="ListLabel 178"/>
+    <w:qFormat/>
+    <w:rPr>
+      <w:rFonts w:cs="OpenSymbol"/>
+    </w:rPr>
+  </w:style>
+  <w:style w:type="character" w:styleId="ListLabel179">
+    <w:name w:val="ListLabel 179"/>
+    <w:qFormat/>
+    <w:rPr>
+      <w:rFonts w:cs="OpenSymbol"/>
+    </w:rPr>
+  </w:style>
+  <w:style w:type="character" w:styleId="ListLabel180">
+    <w:name w:val="ListLabel 180"/>
+    <w:qFormat/>
+    <w:rPr>
+      <w:rFonts w:cs="OpenSymbol"/>
+    </w:rPr>
+  </w:style>
+  <w:style w:type="character" w:styleId="ListLabel181">
+    <w:name w:val="ListLabel 181"/>
+    <w:qFormat/>
+    <w:rPr>
+      <w:rFonts w:cs="OpenSymbol"/>
+    </w:rPr>
+  </w:style>
+  <w:style w:type="character" w:styleId="ListLabel182">
+    <w:name w:val="ListLabel 182"/>
+    <w:qFormat/>
+    <w:rPr>
+      <w:rFonts w:cs="OpenSymbol"/>
+    </w:rPr>
+  </w:style>
+  <w:style w:type="character" w:styleId="ListLabel183">
+    <w:name w:val="ListLabel 183"/>
+    <w:qFormat/>
+    <w:rPr>
+      <w:rFonts w:cs="OpenSymbol"/>
+    </w:rPr>
+  </w:style>
+  <w:style w:type="character" w:styleId="ListLabel184">
+    <w:name w:val="ListLabel 184"/>
+    <w:qFormat/>
+    <w:rPr>
+      <w:rFonts w:cs="OpenSymbol"/>
+    </w:rPr>
+  </w:style>
+  <w:style w:type="character" w:styleId="ListLabel185">
+    <w:name w:val="ListLabel 185"/>
+    <w:qFormat/>
+    <w:rPr>
+      <w:rFonts w:cs="OpenSymbol"/>
+    </w:rPr>
+  </w:style>
+  <w:style w:type="character" w:styleId="ListLabel186">
+    <w:name w:val="ListLabel 186"/>
+    <w:qFormat/>
+    <w:rPr>
+      <w:rFonts w:cs="OpenSymbol"/>
+    </w:rPr>
+  </w:style>
+  <w:style w:type="character" w:styleId="ListLabel187">
+    <w:name w:val="ListLabel 187"/>
+    <w:qFormat/>
+    <w:rPr>
+      <w:rFonts w:cs="OpenSymbol"/>
+    </w:rPr>
+  </w:style>
+  <w:style w:type="character" w:styleId="ListLabel188">
+    <w:name w:val="ListLabel 188"/>
+    <w:qFormat/>
+    <w:rPr>
+      <w:rFonts w:cs="OpenSymbol"/>
+    </w:rPr>
+  </w:style>
+  <w:style w:type="character" w:styleId="ListLabel189">
+    <w:name w:val="ListLabel 189"/>
+    <w:qFormat/>
+    <w:rPr>
+      <w:rFonts w:cs="OpenSymbol"/>
+    </w:rPr>
+  </w:style>
+  <w:style w:type="character" w:styleId="ListLabel190">
+    <w:name w:val="ListLabel 190"/>
+    <w:qFormat/>
+    <w:rPr>
+      <w:rFonts w:cs="OpenSymbol"/>
+    </w:rPr>
+  </w:style>
+  <w:style w:type="character" w:styleId="ListLabel191">
+    <w:name w:val="ListLabel 191"/>
+    <w:qFormat/>
+    <w:rPr>
+      <w:rFonts w:cs="OpenSymbol"/>
+    </w:rPr>
+  </w:style>
+  <w:style w:type="character" w:styleId="ListLabel192">
+    <w:name w:val="ListLabel 192"/>
+    <w:qFormat/>
+    <w:rPr>
+      <w:rFonts w:cs="OpenSymbol"/>
+    </w:rPr>
+  </w:style>
+  <w:style w:type="character" w:styleId="ListLabel193">
+    <w:name w:val="ListLabel 193"/>
+    <w:qFormat/>
+    <w:rPr>
+      <w:rFonts w:cs="OpenSymbol"/>
+    </w:rPr>
+  </w:style>
+  <w:style w:type="character" w:styleId="ListLabel194">
+    <w:name w:val="ListLabel 194"/>
+    <w:qFormat/>
+    <w:rPr>
+      <w:rFonts w:cs="OpenSymbol"/>
+    </w:rPr>
+  </w:style>
+  <w:style w:type="character" w:styleId="ListLabel195">
+    <w:name w:val="ListLabel 195"/>
     <w:qFormat/>
     <w:rPr>
       <w:rFonts w:cs="OpenSymbol"/>
@@ -15029,7 +15107,7 @@
     <w:rsid w:val="00ab44e6"/>
     <w:pPr>
       <w:keepLines/>
-      <w:overflowPunct w:val="false"/>
+      <w:overflowPunct w:val="true"/>
       <w:spacing w:lineRule="auto" w:line="259" w:before="240" w:after="0"/>
       <w:textAlignment w:val="auto"/>
     </w:pPr>

</xml_diff>

<commit_message>
Added performance improvements section
</commit_message>
<xml_diff>
--- a/Documentation/Project_Thesis_Avatar.docx
+++ b/Documentation/Project_Thesis_Avatar.docx
@@ -11017,7 +11017,6 @@
         <w:jc w:val="both"/>
         <w:rPr/>
       </w:pPr>
-      <w:bookmarkStart w:id="36" w:name="__DdeLink__1227_12274165"/>
       <w:r>
         <w:rPr>
           <w:b w:val="false"/>
@@ -11032,7 +11031,6 @@
         </w:rPr>
         <w:t>stopping</w:t>
       </w:r>
-      <w:bookmarkEnd w:id="36"/>
       <w:r>
         <w:rPr>
           <w:b w:val="false"/>
@@ -11107,7 +11105,459 @@
           <w:bCs w:val="false"/>
           <w:lang w:val="en-IN"/>
         </w:rPr>
-        <w:t>With the normal implementation at the time of application’s development the average frame rate without any image processing was 23-25 FPS, and with the undelaying image processing algorithms running the frame rate dropped to 3-4 FPS. This frame rate is not enough for performing lip reading or speech processing.</w:t>
+        <w:t>With the normal implementation at the time of application’s development the average frame rate without any image processing was 23-25 FPS, and with the undelaying image processing algorithms running the frame rate dropped to 3-4 FPS. This frame rate is not enough for performing lip reading or speech processing. Improving the frame rate was the major challenge in the development process of the application. Following steps give a brief overview of the steps taken to improve the frame rate.</w:t>
+      </w:r>
+    </w:p>
+    <w:p>
+      <w:pPr>
+        <w:pStyle w:val="Normal"/>
+        <w:numPr>
+          <w:ilvl w:val="0"/>
+          <w:numId w:val="7"/>
+        </w:numPr>
+        <w:jc w:val="both"/>
+        <w:rPr>
+          <w:b/>
+          <w:b/>
+          <w:bCs/>
+        </w:rPr>
+      </w:pPr>
+      <w:r>
+        <w:rPr>
+          <w:b w:val="false"/>
+          <w:bCs w:val="false"/>
+          <w:lang w:val="en-IN"/>
+        </w:rPr>
+        <w:t>Convert the Input frame from rgb to gray-scale.</w:t>
+      </w:r>
+    </w:p>
+    <w:p>
+      <w:pPr>
+        <w:pStyle w:val="Normal"/>
+        <w:numPr>
+          <w:ilvl w:val="0"/>
+          <w:numId w:val="7"/>
+        </w:numPr>
+        <w:jc w:val="both"/>
+        <w:rPr>
+          <w:b/>
+          <w:b/>
+          <w:bCs/>
+        </w:rPr>
+      </w:pPr>
+      <w:r>
+        <w:rPr>
+          <w:b w:val="false"/>
+          <w:bCs w:val="false"/>
+          <w:lang w:val="en-IN"/>
+        </w:rPr>
+        <w:t>F</w:t>
+      </w:r>
+      <w:r>
+        <w:rPr>
+          <w:b w:val="false"/>
+          <w:bCs w:val="false"/>
+          <w:lang w:val="en-IN"/>
+        </w:rPr>
+        <w:t xml:space="preserve">ace-detection </w:t>
+      </w:r>
+      <w:r>
+        <w:rPr>
+          <w:b w:val="false"/>
+          <w:bCs w:val="false"/>
+          <w:lang w:val="en-IN"/>
+        </w:rPr>
+        <w:t>skips some frames instead of running on every frame.</w:t>
+      </w:r>
+    </w:p>
+    <w:p>
+      <w:pPr>
+        <w:pStyle w:val="Normal"/>
+        <w:numPr>
+          <w:ilvl w:val="0"/>
+          <w:numId w:val="7"/>
+        </w:numPr>
+        <w:jc w:val="both"/>
+        <w:rPr>
+          <w:b/>
+          <w:b/>
+          <w:bCs/>
+        </w:rPr>
+      </w:pPr>
+      <w:r>
+        <w:rPr>
+          <w:b w:val="false"/>
+          <w:bCs w:val="false"/>
+          <w:lang w:val="en-IN"/>
+        </w:rPr>
+        <w:t>Lower frame resolution (optimized for good results and performance).</w:t>
+      </w:r>
+    </w:p>
+    <w:p>
+      <w:pPr>
+        <w:pStyle w:val="Normal"/>
+        <w:jc w:val="both"/>
+        <w:rPr>
+          <w:b w:val="false"/>
+          <w:b w:val="false"/>
+          <w:bCs w:val="false"/>
+          <w:lang w:val="en-IN"/>
+        </w:rPr>
+      </w:pPr>
+      <w:r>
+        <w:rPr>
+          <w:b/>
+          <w:bCs/>
+        </w:rPr>
+      </w:r>
+    </w:p>
+    <w:p>
+      <w:pPr>
+        <w:pStyle w:val="Normal"/>
+        <w:jc w:val="both"/>
+        <w:rPr>
+          <w:b/>
+          <w:b/>
+          <w:bCs/>
+        </w:rPr>
+      </w:pPr>
+      <w:r>
+        <w:rPr>
+          <w:b w:val="false"/>
+          <w:bCs w:val="false"/>
+          <w:lang w:val="en-IN"/>
+        </w:rPr>
+        <w:t>RGB vs Gray-Scale image processing information here</w:t>
+      </w:r>
+    </w:p>
+    <w:p>
+      <w:pPr>
+        <w:pStyle w:val="Normal"/>
+        <w:jc w:val="both"/>
+        <w:rPr>
+          <w:b w:val="false"/>
+          <w:b w:val="false"/>
+          <w:bCs w:val="false"/>
+          <w:lang w:val="en-IN"/>
+        </w:rPr>
+      </w:pPr>
+      <w:r>
+        <w:rPr>
+          <w:b/>
+          <w:bCs/>
+        </w:rPr>
+      </w:r>
+    </w:p>
+    <w:p>
+      <w:pPr>
+        <w:pStyle w:val="Normal"/>
+        <w:jc w:val="both"/>
+        <w:rPr>
+          <w:b/>
+          <w:b/>
+          <w:bCs/>
+        </w:rPr>
+      </w:pPr>
+      <w:r>
+        <w:rPr>
+          <w:b w:val="false"/>
+          <w:bCs w:val="false"/>
+          <w:lang w:val="en-IN"/>
+        </w:rPr>
+        <w:t>Face detection is performed using OpenCV in order to crop the input frame to the FaceROI, removing the unnecessay portions of the image hence making the part of landmark detection faster. Assuming the usage of the application it is highly unlikly that the position of the face will displace too much during the usage. Keeping this assumption in mind the face detection process does not need to be executed on every frame. To achieve best results some setting were tried out to achieve a balance between performance and accuracy. Setting the rate of face detection to once per 10 frames brought the FPS while detection process up to 7, decreasing it to once per 20 frames brought it up to 9-11 FPS and the accuracy remained intact. Decreasing it further beyond this point had a negative affect on the accuracy as the position of face was too easily lost during the process. The setting to set the frame rate is done by the following line of code in AvatarCameraActivity:</w:t>
+      </w:r>
+    </w:p>
+    <w:p>
+      <w:pPr>
+        <w:pStyle w:val="PreformattedText"/>
+        <w:jc w:val="center"/>
+        <w:rPr>
+          <w:rFonts w:ascii="DejaVu Sans Mono" w:hAnsi="DejaVu Sans Mono"/>
+          <w:b/>
+          <w:b/>
+          <w:bCs/>
+          <w:color w:val="A9B7C6"/>
+          <w:sz w:val="18"/>
+        </w:rPr>
+      </w:pPr>
+      <w:r>
+        <w:rPr>
+          <w:rFonts w:ascii="DejaVu Sans Mono" w:hAnsi="DejaVu Sans Mono"/>
+          <w:b w:val="false"/>
+          <w:bCs w:val="false"/>
+          <w:color w:val="CC7832"/>
+          <w:sz w:val="18"/>
+          <w:lang w:val="en-IN"/>
+        </w:rPr>
+        <w:t xml:space="preserve">private int </w:t>
+      </w:r>
+      <w:r>
+        <w:rPr>
+          <w:rFonts w:ascii="DejaVu Sans Mono" w:hAnsi="DejaVu Sans Mono"/>
+          <w:b w:val="false"/>
+          <w:bCs w:val="false"/>
+          <w:color w:val="9876AA"/>
+          <w:sz w:val="18"/>
+          <w:lang w:val="en-IN"/>
+        </w:rPr>
+        <w:t>frameSkipCount</w:t>
+      </w:r>
+      <w:r>
+        <w:rPr>
+          <w:rFonts w:ascii="DejaVu Sans Mono" w:hAnsi="DejaVu Sans Mono"/>
+          <w:b w:val="false"/>
+          <w:bCs w:val="false"/>
+          <w:color w:val="A9B7C6"/>
+          <w:sz w:val="18"/>
+          <w:lang w:val="en-IN"/>
+        </w:rPr>
+        <w:t>=</w:t>
+      </w:r>
+      <w:r>
+        <w:rPr>
+          <w:rFonts w:ascii="DejaVu Sans Mono" w:hAnsi="DejaVu Sans Mono"/>
+          <w:b w:val="false"/>
+          <w:bCs w:val="false"/>
+          <w:color w:val="6897BB"/>
+          <w:sz w:val="18"/>
+          <w:lang w:val="en-IN"/>
+        </w:rPr>
+        <w:t>20</w:t>
+      </w:r>
+      <w:r>
+        <w:rPr>
+          <w:rFonts w:ascii="DejaVu Sans Mono" w:hAnsi="DejaVu Sans Mono"/>
+          <w:b w:val="false"/>
+          <w:bCs w:val="false"/>
+          <w:color w:val="CC7832"/>
+          <w:sz w:val="18"/>
+          <w:lang w:val="en-IN"/>
+        </w:rPr>
+        <w:t>;</w:t>
+      </w:r>
+    </w:p>
+    <w:p>
+      <w:pPr>
+        <w:pStyle w:val="Normal"/>
+        <w:jc w:val="both"/>
+        <w:rPr>
+          <w:b/>
+          <w:b/>
+          <w:bCs/>
+        </w:rPr>
+      </w:pPr>
+      <w:r>
+        <w:rPr>
+          <w:b w:val="false"/>
+          <w:bCs w:val="false"/>
+          <w:lang w:val="en-IN"/>
+        </w:rPr>
+        <w:t>The associated public get and set functions for the private variable frameSkipCount are also provided with in the scope of the class.</w:t>
+      </w:r>
+    </w:p>
+    <w:p>
+      <w:pPr>
+        <w:pStyle w:val="Normal"/>
+        <w:jc w:val="both"/>
+        <w:rPr>
+          <w:b w:val="false"/>
+          <w:b w:val="false"/>
+          <w:bCs w:val="false"/>
+          <w:lang w:val="en-IN"/>
+        </w:rPr>
+      </w:pPr>
+      <w:r>
+        <w:rPr>
+          <w:b/>
+          <w:bCs/>
+        </w:rPr>
+      </w:r>
+    </w:p>
+    <w:p>
+      <w:pPr>
+        <w:pStyle w:val="Normal"/>
+        <w:jc w:val="both"/>
+        <w:rPr/>
+      </w:pPr>
+      <w:r>
+        <w:rPr>
+          <w:b w:val="false"/>
+          <w:bCs w:val="false"/>
+          <w:lang w:val="en-IN"/>
+        </w:rPr>
+        <w:t>The resolution by default for OpenCV’s camera handle is set to 960x720, and the resoltion for the testing device the Huawei Media Pad M5 Pro is 2k 2560x1600. These resolutions are very large and images of this size take a huge amout of processing power to go thorough image processing algorithms. To make the performance of the application better different resolutions were tried and 800x800 resolution produced the best result. Following code snippets set the frame resolution in the AvatarCameraActivity class:</w:t>
+      </w:r>
+    </w:p>
+    <w:p>
+      <w:pPr>
+        <w:pStyle w:val="PreformattedText"/>
+        <w:jc w:val="center"/>
+        <w:rPr>
+          <w:rFonts w:ascii="DejaVu Sans Mono" w:hAnsi="DejaVu Sans Mono"/>
+          <w:color w:val="A9B7C6"/>
+          <w:sz w:val="18"/>
+        </w:rPr>
+      </w:pPr>
+      <w:r>
+        <w:rPr>
+          <w:rFonts w:ascii="DejaVu Sans Mono" w:hAnsi="DejaVu Sans Mono"/>
+          <w:color w:val="CC7832"/>
+          <w:sz w:val="18"/>
+        </w:rPr>
+        <w:t xml:space="preserve">private int </w:t>
+      </w:r>
+      <w:r>
+        <w:rPr>
+          <w:rFonts w:ascii="DejaVu Sans Mono" w:hAnsi="DejaVu Sans Mono"/>
+          <w:color w:val="9876AA"/>
+          <w:sz w:val="18"/>
+        </w:rPr>
+        <w:t xml:space="preserve">MAX_WIDTH </w:t>
+      </w:r>
+      <w:r>
+        <w:rPr>
+          <w:rFonts w:ascii="DejaVu Sans Mono" w:hAnsi="DejaVu Sans Mono"/>
+          <w:color w:val="A9B7C6"/>
+          <w:sz w:val="18"/>
+        </w:rPr>
+        <w:t xml:space="preserve">= </w:t>
+      </w:r>
+      <w:r>
+        <w:rPr>
+          <w:rFonts w:ascii="DejaVu Sans Mono" w:hAnsi="DejaVu Sans Mono"/>
+          <w:color w:val="6897BB"/>
+          <w:sz w:val="18"/>
+        </w:rPr>
+        <w:t>800</w:t>
+      </w:r>
+      <w:r>
+        <w:rPr>
+          <w:rFonts w:ascii="DejaVu Sans Mono" w:hAnsi="DejaVu Sans Mono"/>
+          <w:color w:val="CC7832"/>
+          <w:sz w:val="18"/>
+        </w:rPr>
+        <w:t>;</w:t>
+      </w:r>
+    </w:p>
+    <w:p>
+      <w:pPr>
+        <w:pStyle w:val="PreformattedText"/>
+        <w:jc w:val="center"/>
+        <w:rPr>
+          <w:rFonts w:ascii="DejaVu Sans Mono" w:hAnsi="DejaVu Sans Mono"/>
+          <w:color w:val="A9B7C6"/>
+          <w:sz w:val="18"/>
+        </w:rPr>
+      </w:pPr>
+      <w:r>
+        <w:rPr>
+          <w:rFonts w:ascii="DejaVu Sans Mono" w:hAnsi="DejaVu Sans Mono"/>
+          <w:color w:val="CC7832"/>
+          <w:sz w:val="18"/>
+        </w:rPr>
+        <w:t xml:space="preserve">private int </w:t>
+      </w:r>
+      <w:r>
+        <w:rPr>
+          <w:rFonts w:ascii="DejaVu Sans Mono" w:hAnsi="DejaVu Sans Mono"/>
+          <w:color w:val="9876AA"/>
+          <w:sz w:val="18"/>
+        </w:rPr>
+        <w:t xml:space="preserve">MAX_HEIGHT </w:t>
+      </w:r>
+      <w:r>
+        <w:rPr>
+          <w:rFonts w:ascii="DejaVu Sans Mono" w:hAnsi="DejaVu Sans Mono"/>
+          <w:color w:val="A9B7C6"/>
+          <w:sz w:val="18"/>
+        </w:rPr>
+        <w:t xml:space="preserve">= </w:t>
+      </w:r>
+      <w:r>
+        <w:rPr>
+          <w:rFonts w:ascii="DejaVu Sans Mono" w:hAnsi="DejaVu Sans Mono"/>
+          <w:color w:val="6897BB"/>
+          <w:sz w:val="18"/>
+        </w:rPr>
+        <w:t>800</w:t>
+      </w:r>
+      <w:r>
+        <w:rPr>
+          <w:rFonts w:ascii="DejaVu Sans Mono" w:hAnsi="DejaVu Sans Mono"/>
+          <w:color w:val="CC7832"/>
+          <w:sz w:val="18"/>
+        </w:rPr>
+        <w:t>;</w:t>
+      </w:r>
+    </w:p>
+    <w:p>
+      <w:pPr>
+        <w:pStyle w:val="PreformattedText"/>
+        <w:jc w:val="center"/>
+        <w:rPr>
+          <w:rFonts w:ascii="DejaVu Sans Mono" w:hAnsi="DejaVu Sans Mono"/>
+          <w:color w:val="A9B7C6"/>
+          <w:sz w:val="18"/>
+        </w:rPr>
+      </w:pPr>
+      <w:r>
+        <w:rPr>
+          <w:rFonts w:ascii="DejaVu Sans Mono" w:hAnsi="DejaVu Sans Mono"/>
+          <w:color w:val="9876AA"/>
+          <w:sz w:val="18"/>
+        </w:rPr>
+        <w:t>mOpenCvCameraView</w:t>
+      </w:r>
+      <w:r>
+        <w:rPr>
+          <w:rFonts w:ascii="DejaVu Sans Mono" w:hAnsi="DejaVu Sans Mono"/>
+          <w:color w:val="A9B7C6"/>
+          <w:sz w:val="18"/>
+        </w:rPr>
+        <w:t>.setMaxFrameSize(</w:t>
+      </w:r>
+      <w:r>
+        <w:rPr>
+          <w:rFonts w:ascii="DejaVu Sans Mono" w:hAnsi="DejaVu Sans Mono"/>
+          <w:color w:val="9876AA"/>
+          <w:sz w:val="18"/>
+        </w:rPr>
+        <w:t>MAX_WIDTH</w:t>
+      </w:r>
+      <w:r>
+        <w:rPr>
+          <w:rFonts w:ascii="DejaVu Sans Mono" w:hAnsi="DejaVu Sans Mono"/>
+          <w:color w:val="CC7832"/>
+          <w:sz w:val="18"/>
+        </w:rPr>
+        <w:t>,</w:t>
+      </w:r>
+      <w:r>
+        <w:rPr>
+          <w:rFonts w:ascii="DejaVu Sans Mono" w:hAnsi="DejaVu Sans Mono"/>
+          <w:color w:val="9876AA"/>
+          <w:sz w:val="18"/>
+        </w:rPr>
+        <w:t>MAX_HEIGHT</w:t>
+      </w:r>
+      <w:r>
+        <w:rPr>
+          <w:rFonts w:ascii="DejaVu Sans Mono" w:hAnsi="DejaVu Sans Mono"/>
+          <w:color w:val="A9B7C6"/>
+          <w:sz w:val="18"/>
+        </w:rPr>
+        <w:t>);</w:t>
+      </w:r>
+    </w:p>
+    <w:p>
+      <w:pPr>
+        <w:pStyle w:val="Normal"/>
+        <w:jc w:val="both"/>
+        <w:rPr/>
+      </w:pPr>
+      <w:r>
+        <w:rPr/>
+        <w:t>The private constants define the resolution to be used by the OpenCV’s CameraBridgeViewBase and the method call to setMaxFrameSize sets the parameters.</w:t>
       </w:r>
     </w:p>
     <w:p>
@@ -11669,7 +12119,7 @@
     <w:r>
       <w:fldChar w:fldCharType="separate"/>
     </w:r>
-    <w:bookmarkStart w:id="37" w:name="__Fieldmark__1122_12274165"/>
+    <w:bookmarkStart w:id="36" w:name="__Fieldmark__1122_12274165"/>
     <w:r>
       <w:rPr/>
     </w:r>
@@ -11679,13 +12129,14 @@
     <w:r>
       <w:fldChar w:fldCharType="end"/>
     </w:r>
-    <w:bookmarkStart w:id="38" w:name="__Fieldmark__1222_5807852"/>
-    <w:bookmarkStart w:id="39" w:name="__Fieldmark__1174_1281460218"/>
-    <w:bookmarkStart w:id="40" w:name="__Fieldmark__1110_1879786276"/>
-    <w:bookmarkStart w:id="41" w:name="__Fieldmark__1293_716043072"/>
-    <w:bookmarkStart w:id="42" w:name="__Fieldmark__1178_1215849329"/>
-    <w:bookmarkStart w:id="43" w:name="__Fieldmark__1173_1915675405"/>
-    <w:bookmarkStart w:id="44" w:name="__Fieldmark__1231_387883865"/>
+    <w:bookmarkStart w:id="37" w:name="__Fieldmark__1222_5807852"/>
+    <w:bookmarkStart w:id="38" w:name="__Fieldmark__1174_1281460218"/>
+    <w:bookmarkStart w:id="39" w:name="__Fieldmark__1110_1879786276"/>
+    <w:bookmarkStart w:id="40" w:name="__Fieldmark__1293_716043072"/>
+    <w:bookmarkStart w:id="41" w:name="__Fieldmark__1178_1215849329"/>
+    <w:bookmarkStart w:id="42" w:name="__Fieldmark__1173_1915675405"/>
+    <w:bookmarkStart w:id="43" w:name="__Fieldmark__1231_387883865"/>
+    <w:bookmarkEnd w:id="36"/>
     <w:bookmarkEnd w:id="37"/>
     <w:bookmarkEnd w:id="38"/>
     <w:bookmarkEnd w:id="39"/>
@@ -11693,7 +12144,6 @@
     <w:bookmarkEnd w:id="41"/>
     <w:bookmarkEnd w:id="42"/>
     <w:bookmarkEnd w:id="43"/>
-    <w:bookmarkEnd w:id="44"/>
     <w:r>
       <w:rPr/>
       <w:t xml:space="preserve">5: </w:t>
@@ -11707,7 +12157,7 @@
     <w:r>
       <w:fldChar w:fldCharType="separate"/>
     </w:r>
-    <w:bookmarkStart w:id="45" w:name="__Fieldmark__1146_12274165"/>
+    <w:bookmarkStart w:id="44" w:name="__Fieldmark__1146_12274165"/>
     <w:r>
       <w:rPr/>
     </w:r>
@@ -11717,13 +12167,14 @@
     <w:r>
       <w:fldChar w:fldCharType="end"/>
     </w:r>
-    <w:bookmarkStart w:id="46" w:name="__Fieldmark__1240_5807852"/>
-    <w:bookmarkStart w:id="47" w:name="__Fieldmark__1186_1281460218"/>
-    <w:bookmarkStart w:id="48" w:name="__Fieldmark__1116_1879786276"/>
-    <w:bookmarkStart w:id="49" w:name="__Fieldmark__1297_716043072"/>
-    <w:bookmarkStart w:id="50" w:name="__Fieldmark__1187_1215849329"/>
-    <w:bookmarkStart w:id="51" w:name="__Fieldmark__1188_1915675405"/>
-    <w:bookmarkStart w:id="52" w:name="__Fieldmark__1252_387883865"/>
+    <w:bookmarkStart w:id="45" w:name="__Fieldmark__1240_5807852"/>
+    <w:bookmarkStart w:id="46" w:name="__Fieldmark__1186_1281460218"/>
+    <w:bookmarkStart w:id="47" w:name="__Fieldmark__1116_1879786276"/>
+    <w:bookmarkStart w:id="48" w:name="__Fieldmark__1297_716043072"/>
+    <w:bookmarkStart w:id="49" w:name="__Fieldmark__1187_1215849329"/>
+    <w:bookmarkStart w:id="50" w:name="__Fieldmark__1188_1915675405"/>
+    <w:bookmarkStart w:id="51" w:name="__Fieldmark__1252_387883865"/>
+    <w:bookmarkEnd w:id="44"/>
     <w:bookmarkEnd w:id="45"/>
     <w:bookmarkEnd w:id="46"/>
     <w:bookmarkEnd w:id="47"/>
@@ -11731,7 +12182,6 @@
     <w:bookmarkEnd w:id="49"/>
     <w:bookmarkEnd w:id="50"/>
     <w:bookmarkEnd w:id="51"/>
-    <w:bookmarkEnd w:id="52"/>
     <w:r>
       <w:rPr/>
       <w:t>Application Development and Challenges</w:t>
@@ -11775,7 +12225,7 @@
     <w:r>
       <w:fldChar w:fldCharType="separate"/>
     </w:r>
-    <w:bookmarkStart w:id="53" w:name="__Fieldmark__1172_12274165"/>
+    <w:bookmarkStart w:id="52" w:name="__Fieldmark__1172_12274165"/>
     <w:r>
       <w:rPr/>
     </w:r>
@@ -11785,13 +12235,14 @@
     <w:r>
       <w:fldChar w:fldCharType="end"/>
     </w:r>
-    <w:bookmarkStart w:id="54" w:name="__Fieldmark__1260_5807852"/>
-    <w:bookmarkStart w:id="55" w:name="__Fieldmark__1200_1281460218"/>
-    <w:bookmarkStart w:id="56" w:name="__Fieldmark__1124_1879786276"/>
-    <w:bookmarkStart w:id="57" w:name="__Fieldmark__1302_716043072"/>
-    <w:bookmarkStart w:id="58" w:name="__Fieldmark__1198_1215849329"/>
-    <w:bookmarkStart w:id="59" w:name="__Fieldmark__1205_1915675405"/>
-    <w:bookmarkStart w:id="60" w:name="__Fieldmark__1275_387883865"/>
+    <w:bookmarkStart w:id="53" w:name="__Fieldmark__1260_5807852"/>
+    <w:bookmarkStart w:id="54" w:name="__Fieldmark__1200_1281460218"/>
+    <w:bookmarkStart w:id="55" w:name="__Fieldmark__1124_1879786276"/>
+    <w:bookmarkStart w:id="56" w:name="__Fieldmark__1302_716043072"/>
+    <w:bookmarkStart w:id="57" w:name="__Fieldmark__1198_1215849329"/>
+    <w:bookmarkStart w:id="58" w:name="__Fieldmark__1205_1915675405"/>
+    <w:bookmarkStart w:id="59" w:name="__Fieldmark__1275_387883865"/>
+    <w:bookmarkEnd w:id="52"/>
     <w:bookmarkEnd w:id="53"/>
     <w:bookmarkEnd w:id="54"/>
     <w:bookmarkEnd w:id="55"/>
@@ -11799,7 +12250,6 @@
     <w:bookmarkEnd w:id="57"/>
     <w:bookmarkEnd w:id="58"/>
     <w:bookmarkEnd w:id="59"/>
-    <w:bookmarkEnd w:id="60"/>
     <w:r>
       <w:rPr/>
       <w:t xml:space="preserve">4: </w:t>
@@ -11813,7 +12263,7 @@
     <w:r>
       <w:fldChar w:fldCharType="separate"/>
     </w:r>
-    <w:bookmarkStart w:id="61" w:name="__Fieldmark__1196_12274165"/>
+    <w:bookmarkStart w:id="60" w:name="__Fieldmark__1196_12274165"/>
     <w:r>
       <w:rPr/>
     </w:r>
@@ -11823,13 +12273,14 @@
     <w:r>
       <w:fldChar w:fldCharType="end"/>
     </w:r>
-    <w:bookmarkStart w:id="62" w:name="__Fieldmark__1278_5807852"/>
-    <w:bookmarkStart w:id="63" w:name="__Fieldmark__1212_1281460218"/>
-    <w:bookmarkStart w:id="64" w:name="__Fieldmark__1130_1879786276"/>
-    <w:bookmarkStart w:id="65" w:name="__Fieldmark__1306_716043072"/>
-    <w:bookmarkStart w:id="66" w:name="__Fieldmark__1207_1215849329"/>
-    <w:bookmarkStart w:id="67" w:name="__Fieldmark__1220_1915675405"/>
-    <w:bookmarkStart w:id="68" w:name="__Fieldmark__1296_387883865"/>
+    <w:bookmarkStart w:id="61" w:name="__Fieldmark__1278_5807852"/>
+    <w:bookmarkStart w:id="62" w:name="__Fieldmark__1212_1281460218"/>
+    <w:bookmarkStart w:id="63" w:name="__Fieldmark__1130_1879786276"/>
+    <w:bookmarkStart w:id="64" w:name="__Fieldmark__1306_716043072"/>
+    <w:bookmarkStart w:id="65" w:name="__Fieldmark__1207_1215849329"/>
+    <w:bookmarkStart w:id="66" w:name="__Fieldmark__1220_1915675405"/>
+    <w:bookmarkStart w:id="67" w:name="__Fieldmark__1296_387883865"/>
+    <w:bookmarkEnd w:id="60"/>
     <w:bookmarkEnd w:id="61"/>
     <w:bookmarkEnd w:id="62"/>
     <w:bookmarkEnd w:id="63"/>
@@ -11837,7 +12288,6 @@
     <w:bookmarkEnd w:id="65"/>
     <w:bookmarkEnd w:id="66"/>
     <w:bookmarkEnd w:id="67"/>
-    <w:bookmarkEnd w:id="68"/>
     <w:r>
       <w:rPr/>
       <w:t>Architecture Design</w:t>
@@ -11855,7 +12305,7 @@
       <w:fldChar w:fldCharType="separate"/>
     </w:r>
     <w:r>
-      <w:t>23</w:t>
+      <w:t>25</w:t>
     </w:r>
     <w:r>
       <w:fldChar w:fldCharType="end"/>
@@ -12588,6 +13038,152 @@
   <w:abstractNum w:abstractNumId="7">
     <w:lvl w:ilvl="0">
       <w:start w:val="1"/>
+      <w:numFmt w:val="bullet"/>
+      <w:lvlText w:val=""/>
+      <w:lvlJc w:val="left"/>
+      <w:pPr>
+        <w:tabs>
+          <w:tab w:val="num" w:pos="720"/>
+        </w:tabs>
+        <w:ind w:left="720" w:hanging="360"/>
+      </w:pPr>
+      <w:rPr>
+        <w:rFonts w:ascii="Symbol" w:hAnsi="Symbol" w:cs="Symbol" w:hint="default"/>
+        <w:rFonts w:cs="OpenSymbol"/>
+      </w:rPr>
+    </w:lvl>
+    <w:lvl w:ilvl="1">
+      <w:start w:val="1"/>
+      <w:numFmt w:val="bullet"/>
+      <w:lvlText w:val="◦"/>
+      <w:lvlJc w:val="left"/>
+      <w:pPr>
+        <w:tabs>
+          <w:tab w:val="num" w:pos="1080"/>
+        </w:tabs>
+        <w:ind w:left="1080" w:hanging="360"/>
+      </w:pPr>
+      <w:rPr>
+        <w:rFonts w:ascii="OpenSymbol" w:hAnsi="OpenSymbol" w:cs="OpenSymbol" w:hint="default"/>
+        <w:rFonts w:cs="OpenSymbol"/>
+      </w:rPr>
+    </w:lvl>
+    <w:lvl w:ilvl="2">
+      <w:start w:val="1"/>
+      <w:numFmt w:val="bullet"/>
+      <w:lvlText w:val="▪"/>
+      <w:lvlJc w:val="left"/>
+      <w:pPr>
+        <w:tabs>
+          <w:tab w:val="num" w:pos="1440"/>
+        </w:tabs>
+        <w:ind w:left="1440" w:hanging="360"/>
+      </w:pPr>
+      <w:rPr>
+        <w:rFonts w:ascii="OpenSymbol" w:hAnsi="OpenSymbol" w:cs="OpenSymbol" w:hint="default"/>
+        <w:rFonts w:cs="OpenSymbol"/>
+      </w:rPr>
+    </w:lvl>
+    <w:lvl w:ilvl="3">
+      <w:start w:val="1"/>
+      <w:numFmt w:val="bullet"/>
+      <w:lvlText w:val=""/>
+      <w:lvlJc w:val="left"/>
+      <w:pPr>
+        <w:tabs>
+          <w:tab w:val="num" w:pos="1800"/>
+        </w:tabs>
+        <w:ind w:left="1800" w:hanging="360"/>
+      </w:pPr>
+      <w:rPr>
+        <w:rFonts w:ascii="Symbol" w:hAnsi="Symbol" w:cs="Symbol" w:hint="default"/>
+        <w:rFonts w:cs="OpenSymbol"/>
+      </w:rPr>
+    </w:lvl>
+    <w:lvl w:ilvl="4">
+      <w:start w:val="1"/>
+      <w:numFmt w:val="bullet"/>
+      <w:lvlText w:val="◦"/>
+      <w:lvlJc w:val="left"/>
+      <w:pPr>
+        <w:tabs>
+          <w:tab w:val="num" w:pos="2160"/>
+        </w:tabs>
+        <w:ind w:left="2160" w:hanging="360"/>
+      </w:pPr>
+      <w:rPr>
+        <w:rFonts w:ascii="OpenSymbol" w:hAnsi="OpenSymbol" w:cs="OpenSymbol" w:hint="default"/>
+        <w:rFonts w:cs="OpenSymbol"/>
+      </w:rPr>
+    </w:lvl>
+    <w:lvl w:ilvl="5">
+      <w:start w:val="1"/>
+      <w:numFmt w:val="bullet"/>
+      <w:lvlText w:val="▪"/>
+      <w:lvlJc w:val="left"/>
+      <w:pPr>
+        <w:tabs>
+          <w:tab w:val="num" w:pos="2520"/>
+        </w:tabs>
+        <w:ind w:left="2520" w:hanging="360"/>
+      </w:pPr>
+      <w:rPr>
+        <w:rFonts w:ascii="OpenSymbol" w:hAnsi="OpenSymbol" w:cs="OpenSymbol" w:hint="default"/>
+        <w:rFonts w:cs="OpenSymbol"/>
+      </w:rPr>
+    </w:lvl>
+    <w:lvl w:ilvl="6">
+      <w:start w:val="1"/>
+      <w:numFmt w:val="bullet"/>
+      <w:lvlText w:val=""/>
+      <w:lvlJc w:val="left"/>
+      <w:pPr>
+        <w:tabs>
+          <w:tab w:val="num" w:pos="2880"/>
+        </w:tabs>
+        <w:ind w:left="2880" w:hanging="360"/>
+      </w:pPr>
+      <w:rPr>
+        <w:rFonts w:ascii="Symbol" w:hAnsi="Symbol" w:cs="Symbol" w:hint="default"/>
+        <w:rFonts w:cs="OpenSymbol"/>
+      </w:rPr>
+    </w:lvl>
+    <w:lvl w:ilvl="7">
+      <w:start w:val="1"/>
+      <w:numFmt w:val="bullet"/>
+      <w:lvlText w:val="◦"/>
+      <w:lvlJc w:val="left"/>
+      <w:pPr>
+        <w:tabs>
+          <w:tab w:val="num" w:pos="3240"/>
+        </w:tabs>
+        <w:ind w:left="3240" w:hanging="360"/>
+      </w:pPr>
+      <w:rPr>
+        <w:rFonts w:ascii="OpenSymbol" w:hAnsi="OpenSymbol" w:cs="OpenSymbol" w:hint="default"/>
+        <w:rFonts w:cs="OpenSymbol"/>
+      </w:rPr>
+    </w:lvl>
+    <w:lvl w:ilvl="8">
+      <w:start w:val="1"/>
+      <w:numFmt w:val="bullet"/>
+      <w:lvlText w:val="▪"/>
+      <w:lvlJc w:val="left"/>
+      <w:pPr>
+        <w:tabs>
+          <w:tab w:val="num" w:pos="3600"/>
+        </w:tabs>
+        <w:ind w:left="3600" w:hanging="360"/>
+      </w:pPr>
+      <w:rPr>
+        <w:rFonts w:ascii="OpenSymbol" w:hAnsi="OpenSymbol" w:cs="OpenSymbol" w:hint="default"/>
+        <w:rFonts w:cs="OpenSymbol"/>
+      </w:rPr>
+    </w:lvl>
+  </w:abstractNum>
+  <w:abstractNum w:abstractNumId="8">
+    <w:lvl w:ilvl="0">
+      <w:start w:val="1"/>
       <w:numFmt w:val="none"/>
       <w:suff w:val="nothing"/>
       <w:lvlText w:val=""/>
@@ -12724,6 +13320,9 @@
   </w:num>
   <w:num w:numId="7">
     <w:abstractNumId w:val="7"/>
+  </w:num>
+  <w:num w:numId="8">
+    <w:abstractNumId w:val="8"/>
   </w:num>
 </w:numbering>
 </file>

</xml_diff>